<commit_message>
Added new vocabulary for L16、17
</commit_message>
<xml_diff>
--- a/Memorize English/Level 1.docx
+++ b/Memorize English/Level 1.docx
@@ -16901,7 +16901,6 @@
     <w:p>
       <w:pPr>
         <w:rPr>
-          <w:rFonts w:hint="eastAsia"/>
           <w:sz w:val="22"/>
           <w:szCs w:val="21"/>
         </w:rPr>
@@ -17131,7 +17130,6 @@
     <w:p>
       <w:pPr>
         <w:rPr>
-          <w:rFonts w:hint="eastAsia"/>
           <w:sz w:val="22"/>
           <w:szCs w:val="21"/>
         </w:rPr>
@@ -17424,7 +17422,6 @@
     <w:p>
       <w:pPr>
         <w:rPr>
-          <w:rFonts w:hint="eastAsia"/>
           <w:sz w:val="22"/>
           <w:szCs w:val="21"/>
         </w:rPr>
@@ -18328,7 +18325,6 @@
     <w:p>
       <w:pPr>
         <w:rPr>
-          <w:rFonts w:hint="eastAsia"/>
           <w:sz w:val="22"/>
           <w:szCs w:val="21"/>
         </w:rPr>
@@ -18460,7 +18456,6 @@
     <w:p>
       <w:pPr>
         <w:rPr>
-          <w:rFonts w:hint="eastAsia"/>
           <w:sz w:val="22"/>
           <w:szCs w:val="21"/>
         </w:rPr>
@@ -18577,7 +18572,6 @@
     <w:p>
       <w:pPr>
         <w:rPr>
-          <w:rFonts w:hint="eastAsia"/>
           <w:sz w:val="22"/>
           <w:szCs w:val="21"/>
         </w:rPr>
@@ -19091,7 +19085,6 @@
     <w:p>
       <w:pPr>
         <w:rPr>
-          <w:rFonts w:hint="eastAsia"/>
           <w:sz w:val="22"/>
           <w:szCs w:val="21"/>
         </w:rPr>
@@ -19730,7 +19723,6 @@
     <w:p>
       <w:pPr>
         <w:rPr>
-          <w:rFonts w:hint="eastAsia"/>
           <w:sz w:val="22"/>
           <w:szCs w:val="21"/>
         </w:rPr>
@@ -19816,12 +19808,2796 @@
     </w:p>
     <w:p>
       <w:pPr>
-        <w:rPr>
-          <w:rFonts w:hint="eastAsia"/>
-          <w:sz w:val="22"/>
-          <w:szCs w:val="21"/>
-        </w:rPr>
-      </w:pPr>
+        <w:pBdr>
+          <w:bottom w:val="single" w:sz="6" w:space="1" w:color="auto"/>
+        </w:pBdr>
+        <w:rPr>
+          <w:sz w:val="22"/>
+          <w:szCs w:val="21"/>
+        </w:rPr>
+      </w:pPr>
+    </w:p>
+    <w:p>
+      <w:pPr>
+        <w:rPr>
+          <w:sz w:val="22"/>
+          <w:szCs w:val="21"/>
+        </w:rPr>
+      </w:pPr>
+    </w:p>
+    <w:p>
+      <w:pPr>
+        <w:rPr>
+          <w:sz w:val="22"/>
+          <w:szCs w:val="21"/>
+        </w:rPr>
+      </w:pPr>
+      <w:r>
+        <w:rPr>
+          <w:rFonts w:hint="eastAsia"/>
+          <w:sz w:val="22"/>
+          <w:szCs w:val="21"/>
+        </w:rPr>
+        <w:t>L</w:t>
+      </w:r>
+      <w:r>
+        <w:rPr>
+          <w:sz w:val="22"/>
+          <w:szCs w:val="21"/>
+        </w:rPr>
+        <w:t>16</w:t>
+      </w:r>
+    </w:p>
+    <w:p>
+      <w:pPr>
+        <w:rPr>
+          <w:sz w:val="22"/>
+          <w:szCs w:val="21"/>
+        </w:rPr>
+      </w:pPr>
+      <w:r>
+        <w:rPr>
+          <w:sz w:val="22"/>
+          <w:szCs w:val="21"/>
+        </w:rPr>
+        <w:t>For</w:t>
+      </w:r>
+      <w:r>
+        <w:rPr>
+          <w:sz w:val="22"/>
+          <w:szCs w:val="21"/>
+        </w:rPr>
+        <w:tab/>
+      </w:r>
+      <w:r>
+        <w:rPr>
+          <w:rFonts w:hint="eastAsia"/>
+          <w:sz w:val="22"/>
+          <w:szCs w:val="21"/>
+        </w:rPr>
+        <w:t>(</w:t>
+      </w:r>
+      <w:r>
+        <w:rPr>
+          <w:rFonts w:hint="eastAsia"/>
+          <w:sz w:val="22"/>
+          <w:szCs w:val="21"/>
+        </w:rPr>
+        <w:t>介</w:t>
+      </w:r>
+      <w:r>
+        <w:rPr>
+          <w:rFonts w:hint="eastAsia"/>
+          <w:sz w:val="22"/>
+          <w:szCs w:val="21"/>
+        </w:rPr>
+        <w:t>)</w:t>
+      </w:r>
+      <w:r>
+        <w:rPr>
+          <w:rFonts w:hint="eastAsia"/>
+          <w:sz w:val="22"/>
+          <w:szCs w:val="21"/>
+        </w:rPr>
+        <w:t>為了、</w:t>
+      </w:r>
+      <w:r>
+        <w:rPr>
+          <w:rFonts w:hint="eastAsia"/>
+          <w:sz w:val="22"/>
+          <w:szCs w:val="21"/>
+        </w:rPr>
+        <w:t>(</w:t>
+      </w:r>
+      <w:r>
+        <w:rPr>
+          <w:rFonts w:hint="eastAsia"/>
+          <w:sz w:val="22"/>
+          <w:szCs w:val="21"/>
+        </w:rPr>
+        <w:t>連</w:t>
+      </w:r>
+      <w:r>
+        <w:rPr>
+          <w:rFonts w:hint="eastAsia"/>
+          <w:sz w:val="22"/>
+          <w:szCs w:val="21"/>
+        </w:rPr>
+        <w:t>)</w:t>
+      </w:r>
+      <w:r>
+        <w:rPr>
+          <w:rFonts w:hint="eastAsia"/>
+          <w:sz w:val="22"/>
+          <w:szCs w:val="21"/>
+        </w:rPr>
+        <w:t>因為</w:t>
+      </w:r>
+    </w:p>
+    <w:p>
+      <w:pPr>
+        <w:rPr>
+          <w:sz w:val="22"/>
+          <w:szCs w:val="21"/>
+        </w:rPr>
+      </w:pPr>
+      <w:r>
+        <w:rPr>
+          <w:sz w:val="22"/>
+          <w:szCs w:val="21"/>
+        </w:rPr>
+        <w:t>Foreign</w:t>
+      </w:r>
+      <w:r>
+        <w:rPr>
+          <w:sz w:val="22"/>
+          <w:szCs w:val="21"/>
+        </w:rPr>
+        <w:tab/>
+      </w:r>
+      <w:r>
+        <w:rPr>
+          <w:rFonts w:hint="eastAsia"/>
+          <w:sz w:val="22"/>
+          <w:szCs w:val="21"/>
+        </w:rPr>
+        <w:t>外國人</w:t>
+      </w:r>
+    </w:p>
+    <w:p>
+      <w:pPr>
+        <w:rPr>
+          <w:sz w:val="22"/>
+          <w:szCs w:val="21"/>
+        </w:rPr>
+      </w:pPr>
+      <w:r>
+        <w:rPr>
+          <w:sz w:val="22"/>
+          <w:szCs w:val="21"/>
+        </w:rPr>
+        <w:t>Foreigner</w:t>
+      </w:r>
+      <w:r>
+        <w:rPr>
+          <w:sz w:val="22"/>
+          <w:szCs w:val="21"/>
+        </w:rPr>
+        <w:tab/>
+      </w:r>
+      <w:r>
+        <w:rPr>
+          <w:rFonts w:hint="eastAsia"/>
+          <w:sz w:val="22"/>
+          <w:szCs w:val="21"/>
+        </w:rPr>
+        <w:t>外國人</w:t>
+      </w:r>
+    </w:p>
+    <w:p>
+      <w:pPr>
+        <w:rPr>
+          <w:sz w:val="22"/>
+          <w:szCs w:val="21"/>
+        </w:rPr>
+      </w:pPr>
+      <w:r>
+        <w:rPr>
+          <w:sz w:val="22"/>
+          <w:szCs w:val="21"/>
+        </w:rPr>
+        <w:t>Forget</w:t>
+      </w:r>
+      <w:r>
+        <w:rPr>
+          <w:sz w:val="22"/>
+          <w:szCs w:val="21"/>
+        </w:rPr>
+        <w:tab/>
+      </w:r>
+      <w:r>
+        <w:rPr>
+          <w:rFonts w:hint="eastAsia"/>
+          <w:sz w:val="22"/>
+          <w:szCs w:val="21"/>
+        </w:rPr>
+        <w:t>忘記</w:t>
+      </w:r>
+    </w:p>
+    <w:p>
+      <w:pPr>
+        <w:rPr>
+          <w:sz w:val="22"/>
+          <w:szCs w:val="21"/>
+        </w:rPr>
+      </w:pPr>
+      <w:r>
+        <w:rPr>
+          <w:sz w:val="22"/>
+          <w:szCs w:val="21"/>
+        </w:rPr>
+        <w:t>Fork</w:t>
+      </w:r>
+      <w:r>
+        <w:rPr>
+          <w:sz w:val="22"/>
+          <w:szCs w:val="21"/>
+        </w:rPr>
+        <w:tab/>
+      </w:r>
+      <w:r>
+        <w:rPr>
+          <w:rFonts w:hint="eastAsia"/>
+          <w:sz w:val="22"/>
+          <w:szCs w:val="21"/>
+        </w:rPr>
+        <w:t>叉子</w:t>
+      </w:r>
+    </w:p>
+    <w:p>
+      <w:pPr>
+        <w:rPr>
+          <w:sz w:val="22"/>
+          <w:szCs w:val="21"/>
+        </w:rPr>
+      </w:pPr>
+      <w:r>
+        <w:rPr>
+          <w:sz w:val="22"/>
+          <w:szCs w:val="21"/>
+        </w:rPr>
+        <w:t>Free</w:t>
+      </w:r>
+      <w:r>
+        <w:rPr>
+          <w:sz w:val="22"/>
+          <w:szCs w:val="21"/>
+        </w:rPr>
+        <w:tab/>
+      </w:r>
+      <w:r>
+        <w:rPr>
+          <w:rFonts w:hint="eastAsia"/>
+          <w:sz w:val="22"/>
+          <w:szCs w:val="21"/>
+        </w:rPr>
+        <w:t>(</w:t>
+      </w:r>
+      <w:r>
+        <w:rPr>
+          <w:rFonts w:hint="eastAsia"/>
+          <w:sz w:val="22"/>
+          <w:szCs w:val="21"/>
+        </w:rPr>
+        <w:t>形</w:t>
+      </w:r>
+      <w:r>
+        <w:rPr>
+          <w:rFonts w:hint="eastAsia"/>
+          <w:sz w:val="22"/>
+          <w:szCs w:val="21"/>
+        </w:rPr>
+        <w:t>)</w:t>
+      </w:r>
+      <w:r>
+        <w:rPr>
+          <w:rFonts w:hint="eastAsia"/>
+          <w:sz w:val="22"/>
+          <w:szCs w:val="21"/>
+        </w:rPr>
+        <w:t>自由的、</w:t>
+      </w:r>
+      <w:r>
+        <w:rPr>
+          <w:rFonts w:hint="eastAsia"/>
+          <w:sz w:val="22"/>
+          <w:szCs w:val="21"/>
+        </w:rPr>
+        <w:t>(</w:t>
+      </w:r>
+      <w:r>
+        <w:rPr>
+          <w:rFonts w:hint="eastAsia"/>
+          <w:sz w:val="22"/>
+          <w:szCs w:val="21"/>
+        </w:rPr>
+        <w:t>動</w:t>
+      </w:r>
+      <w:r>
+        <w:rPr>
+          <w:rFonts w:hint="eastAsia"/>
+          <w:sz w:val="22"/>
+          <w:szCs w:val="21"/>
+        </w:rPr>
+        <w:t>)</w:t>
+      </w:r>
+      <w:r>
+        <w:rPr>
+          <w:rFonts w:hint="eastAsia"/>
+          <w:sz w:val="22"/>
+          <w:szCs w:val="21"/>
+        </w:rPr>
+        <w:t>使自由、</w:t>
+      </w:r>
+      <w:r>
+        <w:rPr>
+          <w:rFonts w:hint="eastAsia"/>
+          <w:sz w:val="22"/>
+          <w:szCs w:val="21"/>
+        </w:rPr>
+        <w:t>(</w:t>
+      </w:r>
+      <w:r>
+        <w:rPr>
+          <w:rFonts w:hint="eastAsia"/>
+          <w:sz w:val="22"/>
+          <w:szCs w:val="21"/>
+        </w:rPr>
+        <w:t>副</w:t>
+      </w:r>
+      <w:r>
+        <w:rPr>
+          <w:rFonts w:hint="eastAsia"/>
+          <w:sz w:val="22"/>
+          <w:szCs w:val="21"/>
+        </w:rPr>
+        <w:t>)</w:t>
+      </w:r>
+      <w:r>
+        <w:rPr>
+          <w:rFonts w:hint="eastAsia"/>
+          <w:sz w:val="22"/>
+          <w:szCs w:val="21"/>
+        </w:rPr>
+        <w:t>自由地</w:t>
+      </w:r>
+    </w:p>
+    <w:p>
+      <w:pPr>
+        <w:rPr>
+          <w:sz w:val="22"/>
+          <w:szCs w:val="21"/>
+        </w:rPr>
+      </w:pPr>
+      <w:r>
+        <w:rPr>
+          <w:sz w:val="22"/>
+          <w:szCs w:val="21"/>
+        </w:rPr>
+        <w:t>Fresh</w:t>
+      </w:r>
+      <w:r>
+        <w:rPr>
+          <w:sz w:val="22"/>
+          <w:szCs w:val="21"/>
+        </w:rPr>
+        <w:tab/>
+      </w:r>
+      <w:r>
+        <w:rPr>
+          <w:rFonts w:hint="eastAsia"/>
+          <w:sz w:val="22"/>
+          <w:szCs w:val="21"/>
+        </w:rPr>
+        <w:t>新鮮的</w:t>
+      </w:r>
+    </w:p>
+    <w:p>
+      <w:pPr>
+        <w:rPr>
+          <w:sz w:val="22"/>
+          <w:szCs w:val="21"/>
+        </w:rPr>
+      </w:pPr>
+      <w:r>
+        <w:rPr>
+          <w:sz w:val="22"/>
+          <w:szCs w:val="21"/>
+        </w:rPr>
+        <w:t>Friend</w:t>
+      </w:r>
+      <w:r>
+        <w:rPr>
+          <w:sz w:val="22"/>
+          <w:szCs w:val="21"/>
+        </w:rPr>
+        <w:tab/>
+      </w:r>
+      <w:r>
+        <w:rPr>
+          <w:rFonts w:hint="eastAsia"/>
+          <w:sz w:val="22"/>
+          <w:szCs w:val="21"/>
+        </w:rPr>
+        <w:t>朋友</w:t>
+      </w:r>
+    </w:p>
+    <w:p>
+      <w:pPr>
+        <w:rPr>
+          <w:rFonts w:hint="eastAsia"/>
+          <w:sz w:val="22"/>
+          <w:szCs w:val="21"/>
+        </w:rPr>
+      </w:pPr>
+      <w:r>
+        <w:rPr>
+          <w:sz w:val="22"/>
+          <w:szCs w:val="21"/>
+        </w:rPr>
+        <w:t>Just good friend</w:t>
+      </w:r>
+      <w:r>
+        <w:rPr>
+          <w:sz w:val="22"/>
+          <w:szCs w:val="21"/>
+        </w:rPr>
+        <w:tab/>
+      </w:r>
+      <w:r>
+        <w:rPr>
+          <w:rFonts w:hint="eastAsia"/>
+          <w:sz w:val="22"/>
+          <w:szCs w:val="21"/>
+        </w:rPr>
+        <w:t>純友誼</w:t>
+      </w:r>
+    </w:p>
+    <w:p>
+      <w:pPr>
+        <w:rPr>
+          <w:sz w:val="22"/>
+          <w:szCs w:val="21"/>
+        </w:rPr>
+      </w:pPr>
+      <w:r>
+        <w:rPr>
+          <w:sz w:val="22"/>
+          <w:szCs w:val="21"/>
+        </w:rPr>
+        <w:lastRenderedPageBreak/>
+        <w:t>Friendly</w:t>
+      </w:r>
+      <w:r>
+        <w:rPr>
+          <w:sz w:val="22"/>
+          <w:szCs w:val="21"/>
+        </w:rPr>
+        <w:tab/>
+      </w:r>
+      <w:r>
+        <w:rPr>
+          <w:rFonts w:hint="eastAsia"/>
+          <w:sz w:val="22"/>
+          <w:szCs w:val="21"/>
+        </w:rPr>
+        <w:t>友善的</w:t>
+      </w:r>
+    </w:p>
+    <w:p>
+      <w:pPr>
+        <w:rPr>
+          <w:sz w:val="22"/>
+          <w:szCs w:val="21"/>
+        </w:rPr>
+      </w:pPr>
+      <w:r>
+        <w:rPr>
+          <w:sz w:val="22"/>
+          <w:szCs w:val="21"/>
+        </w:rPr>
+        <w:t>Frog</w:t>
+      </w:r>
+      <w:r>
+        <w:rPr>
+          <w:sz w:val="22"/>
+          <w:szCs w:val="21"/>
+        </w:rPr>
+        <w:tab/>
+      </w:r>
+      <w:r>
+        <w:rPr>
+          <w:rFonts w:hint="eastAsia"/>
+          <w:sz w:val="22"/>
+          <w:szCs w:val="21"/>
+        </w:rPr>
+        <w:t>青蛙</w:t>
+      </w:r>
+    </w:p>
+    <w:p>
+      <w:pPr>
+        <w:rPr>
+          <w:sz w:val="22"/>
+          <w:szCs w:val="21"/>
+        </w:rPr>
+      </w:pPr>
+      <w:r>
+        <w:rPr>
+          <w:sz w:val="22"/>
+          <w:szCs w:val="21"/>
+        </w:rPr>
+        <w:t>From</w:t>
+      </w:r>
+      <w:r>
+        <w:rPr>
+          <w:sz w:val="22"/>
+          <w:szCs w:val="21"/>
+        </w:rPr>
+        <w:tab/>
+      </w:r>
+      <w:r>
+        <w:rPr>
+          <w:rFonts w:hint="eastAsia"/>
+          <w:sz w:val="22"/>
+          <w:szCs w:val="21"/>
+        </w:rPr>
+        <w:t>從</w:t>
+      </w:r>
+    </w:p>
+    <w:p>
+      <w:pPr>
+        <w:rPr>
+          <w:sz w:val="22"/>
+          <w:szCs w:val="21"/>
+        </w:rPr>
+      </w:pPr>
+      <w:r>
+        <w:rPr>
+          <w:sz w:val="22"/>
+          <w:szCs w:val="21"/>
+        </w:rPr>
+        <w:t>Front</w:t>
+      </w:r>
+      <w:r>
+        <w:rPr>
+          <w:sz w:val="22"/>
+          <w:szCs w:val="21"/>
+        </w:rPr>
+        <w:tab/>
+      </w:r>
+      <w:r>
+        <w:rPr>
+          <w:rFonts w:hint="eastAsia"/>
+          <w:sz w:val="22"/>
+          <w:szCs w:val="21"/>
+        </w:rPr>
+        <w:t>(</w:t>
+      </w:r>
+      <w:r>
+        <w:rPr>
+          <w:rFonts w:hint="eastAsia"/>
+          <w:sz w:val="22"/>
+          <w:szCs w:val="21"/>
+        </w:rPr>
+        <w:t>形</w:t>
+      </w:r>
+      <w:r>
+        <w:rPr>
+          <w:rFonts w:hint="eastAsia"/>
+          <w:sz w:val="22"/>
+          <w:szCs w:val="21"/>
+        </w:rPr>
+        <w:t>)</w:t>
+      </w:r>
+      <w:r>
+        <w:rPr>
+          <w:rFonts w:hint="eastAsia"/>
+          <w:sz w:val="22"/>
+          <w:szCs w:val="21"/>
+        </w:rPr>
+        <w:t>前面的、</w:t>
+      </w:r>
+      <w:r>
+        <w:rPr>
+          <w:rFonts w:hint="eastAsia"/>
+          <w:sz w:val="22"/>
+          <w:szCs w:val="21"/>
+        </w:rPr>
+        <w:t>(</w:t>
+      </w:r>
+      <w:r>
+        <w:rPr>
+          <w:rFonts w:hint="eastAsia"/>
+          <w:sz w:val="22"/>
+          <w:szCs w:val="21"/>
+        </w:rPr>
+        <w:t>名</w:t>
+      </w:r>
+      <w:r>
+        <w:rPr>
+          <w:rFonts w:hint="eastAsia"/>
+          <w:sz w:val="22"/>
+          <w:szCs w:val="21"/>
+        </w:rPr>
+        <w:t>)</w:t>
+      </w:r>
+      <w:r>
+        <w:rPr>
+          <w:rFonts w:hint="eastAsia"/>
+          <w:sz w:val="22"/>
+          <w:szCs w:val="21"/>
+        </w:rPr>
+        <w:t>正面</w:t>
+      </w:r>
+    </w:p>
+    <w:p>
+      <w:pPr>
+        <w:rPr>
+          <w:sz w:val="22"/>
+          <w:szCs w:val="21"/>
+        </w:rPr>
+      </w:pPr>
+      <w:r>
+        <w:rPr>
+          <w:sz w:val="22"/>
+          <w:szCs w:val="21"/>
+        </w:rPr>
+        <w:t>Fruit</w:t>
+      </w:r>
+      <w:r>
+        <w:rPr>
+          <w:sz w:val="22"/>
+          <w:szCs w:val="21"/>
+        </w:rPr>
+        <w:tab/>
+      </w:r>
+      <w:r>
+        <w:rPr>
+          <w:rFonts w:hint="eastAsia"/>
+          <w:sz w:val="22"/>
+          <w:szCs w:val="21"/>
+        </w:rPr>
+        <w:t>水果</w:t>
+      </w:r>
+    </w:p>
+    <w:p>
+      <w:pPr>
+        <w:rPr>
+          <w:sz w:val="22"/>
+          <w:szCs w:val="21"/>
+        </w:rPr>
+      </w:pPr>
+      <w:r>
+        <w:rPr>
+          <w:sz w:val="22"/>
+          <w:szCs w:val="21"/>
+        </w:rPr>
+        <w:t>Full</w:t>
+      </w:r>
+      <w:r>
+        <w:rPr>
+          <w:sz w:val="22"/>
+          <w:szCs w:val="21"/>
+        </w:rPr>
+        <w:tab/>
+      </w:r>
+      <w:r>
+        <w:rPr>
+          <w:rFonts w:hint="eastAsia"/>
+          <w:sz w:val="22"/>
+          <w:szCs w:val="21"/>
+        </w:rPr>
+        <w:t>完整的</w:t>
+      </w:r>
+    </w:p>
+    <w:p>
+      <w:pPr>
+        <w:rPr>
+          <w:rFonts w:hint="eastAsia"/>
+          <w:sz w:val="22"/>
+          <w:szCs w:val="21"/>
+        </w:rPr>
+      </w:pPr>
+      <w:r>
+        <w:rPr>
+          <w:sz w:val="22"/>
+          <w:szCs w:val="21"/>
+        </w:rPr>
+        <w:t>Full details</w:t>
+      </w:r>
+      <w:r>
+        <w:rPr>
+          <w:sz w:val="22"/>
+          <w:szCs w:val="21"/>
+        </w:rPr>
+        <w:tab/>
+      </w:r>
+      <w:r>
+        <w:rPr>
+          <w:rFonts w:hint="eastAsia"/>
+          <w:sz w:val="22"/>
+          <w:szCs w:val="21"/>
+        </w:rPr>
+        <w:t>完整的細節</w:t>
+      </w:r>
+    </w:p>
+    <w:p>
+      <w:pPr>
+        <w:rPr>
+          <w:sz w:val="22"/>
+          <w:szCs w:val="21"/>
+        </w:rPr>
+      </w:pPr>
+      <w:r>
+        <w:rPr>
+          <w:sz w:val="22"/>
+          <w:szCs w:val="21"/>
+        </w:rPr>
+        <w:t>Fun</w:t>
+      </w:r>
+      <w:r>
+        <w:rPr>
+          <w:sz w:val="22"/>
+          <w:szCs w:val="21"/>
+        </w:rPr>
+        <w:tab/>
+      </w:r>
+      <w:r>
+        <w:rPr>
+          <w:rFonts w:hint="eastAsia"/>
+          <w:sz w:val="22"/>
+          <w:szCs w:val="21"/>
+        </w:rPr>
+        <w:t>樂趣</w:t>
+      </w:r>
+    </w:p>
+    <w:p>
+      <w:pPr>
+        <w:rPr>
+          <w:sz w:val="22"/>
+          <w:szCs w:val="21"/>
+        </w:rPr>
+      </w:pPr>
+      <w:r>
+        <w:rPr>
+          <w:sz w:val="22"/>
+          <w:szCs w:val="21"/>
+        </w:rPr>
+        <w:t>Funny</w:t>
+      </w:r>
+      <w:r>
+        <w:rPr>
+          <w:sz w:val="22"/>
+          <w:szCs w:val="21"/>
+        </w:rPr>
+        <w:tab/>
+      </w:r>
+      <w:r>
+        <w:rPr>
+          <w:rFonts w:hint="eastAsia"/>
+          <w:sz w:val="22"/>
+          <w:szCs w:val="21"/>
+        </w:rPr>
+        <w:t>有趣的</w:t>
+      </w:r>
+    </w:p>
+    <w:p>
+      <w:pPr>
+        <w:rPr>
+          <w:sz w:val="22"/>
+          <w:szCs w:val="21"/>
+        </w:rPr>
+      </w:pPr>
+      <w:r>
+        <w:rPr>
+          <w:sz w:val="22"/>
+          <w:szCs w:val="21"/>
+        </w:rPr>
+        <w:t>Future</w:t>
+      </w:r>
+      <w:r>
+        <w:rPr>
+          <w:sz w:val="22"/>
+          <w:szCs w:val="21"/>
+        </w:rPr>
+        <w:tab/>
+      </w:r>
+      <w:r>
+        <w:rPr>
+          <w:rFonts w:hint="eastAsia"/>
+          <w:sz w:val="22"/>
+          <w:szCs w:val="21"/>
+        </w:rPr>
+        <w:t>(</w:t>
+      </w:r>
+      <w:r>
+        <w:rPr>
+          <w:rFonts w:hint="eastAsia"/>
+          <w:sz w:val="22"/>
+          <w:szCs w:val="21"/>
+        </w:rPr>
+        <w:t>名</w:t>
+      </w:r>
+      <w:r>
+        <w:rPr>
+          <w:rFonts w:hint="eastAsia"/>
+          <w:sz w:val="22"/>
+          <w:szCs w:val="21"/>
+        </w:rPr>
+        <w:t>)</w:t>
+      </w:r>
+      <w:r>
+        <w:rPr>
+          <w:rFonts w:hint="eastAsia"/>
+          <w:sz w:val="22"/>
+          <w:szCs w:val="21"/>
+        </w:rPr>
+        <w:t>未來、</w:t>
+      </w:r>
+      <w:r>
+        <w:rPr>
+          <w:rFonts w:hint="eastAsia"/>
+          <w:sz w:val="22"/>
+          <w:szCs w:val="21"/>
+        </w:rPr>
+        <w:t>(</w:t>
+      </w:r>
+      <w:r>
+        <w:rPr>
+          <w:rFonts w:hint="eastAsia"/>
+          <w:sz w:val="22"/>
+          <w:szCs w:val="21"/>
+        </w:rPr>
+        <w:t>形</w:t>
+      </w:r>
+      <w:r>
+        <w:rPr>
+          <w:rFonts w:hint="eastAsia"/>
+          <w:sz w:val="22"/>
+          <w:szCs w:val="21"/>
+        </w:rPr>
+        <w:t>)</w:t>
+      </w:r>
+      <w:r>
+        <w:rPr>
+          <w:rFonts w:hint="eastAsia"/>
+          <w:sz w:val="22"/>
+          <w:szCs w:val="21"/>
+        </w:rPr>
+        <w:t>未來的</w:t>
+      </w:r>
+    </w:p>
+    <w:p>
+      <w:pPr>
+        <w:rPr>
+          <w:sz w:val="22"/>
+          <w:szCs w:val="21"/>
+        </w:rPr>
+      </w:pPr>
+      <w:r>
+        <w:rPr>
+          <w:sz w:val="22"/>
+          <w:szCs w:val="21"/>
+        </w:rPr>
+        <w:t>Game</w:t>
+      </w:r>
+      <w:r>
+        <w:rPr>
+          <w:sz w:val="22"/>
+          <w:szCs w:val="21"/>
+        </w:rPr>
+        <w:tab/>
+      </w:r>
+      <w:r>
+        <w:rPr>
+          <w:rFonts w:hint="eastAsia"/>
+          <w:sz w:val="22"/>
+          <w:szCs w:val="21"/>
+        </w:rPr>
+        <w:t>遊戲</w:t>
+      </w:r>
+    </w:p>
+    <w:p>
+      <w:pPr>
+        <w:rPr>
+          <w:sz w:val="22"/>
+          <w:szCs w:val="21"/>
+        </w:rPr>
+      </w:pPr>
+      <w:r>
+        <w:rPr>
+          <w:sz w:val="22"/>
+          <w:szCs w:val="21"/>
+        </w:rPr>
+        <w:t>Garden</w:t>
+      </w:r>
+      <w:r>
+        <w:rPr>
+          <w:sz w:val="22"/>
+          <w:szCs w:val="21"/>
+        </w:rPr>
+        <w:tab/>
+      </w:r>
+      <w:r>
+        <w:rPr>
+          <w:rFonts w:hint="eastAsia"/>
+          <w:sz w:val="22"/>
+          <w:szCs w:val="21"/>
+        </w:rPr>
+        <w:t>(</w:t>
+      </w:r>
+      <w:r>
+        <w:rPr>
+          <w:rFonts w:hint="eastAsia"/>
+          <w:sz w:val="22"/>
+          <w:szCs w:val="21"/>
+        </w:rPr>
+        <w:t>名</w:t>
+      </w:r>
+      <w:r>
+        <w:rPr>
+          <w:rFonts w:hint="eastAsia"/>
+          <w:sz w:val="22"/>
+          <w:szCs w:val="21"/>
+        </w:rPr>
+        <w:t>)</w:t>
+      </w:r>
+      <w:r>
+        <w:rPr>
+          <w:rFonts w:hint="eastAsia"/>
+          <w:sz w:val="22"/>
+          <w:szCs w:val="21"/>
+        </w:rPr>
+        <w:t>花園、</w:t>
+      </w:r>
+      <w:r>
+        <w:rPr>
+          <w:rFonts w:hint="eastAsia"/>
+          <w:sz w:val="22"/>
+          <w:szCs w:val="21"/>
+        </w:rPr>
+        <w:t>(</w:t>
+      </w:r>
+      <w:r>
+        <w:rPr>
+          <w:rFonts w:hint="eastAsia"/>
+          <w:sz w:val="22"/>
+          <w:szCs w:val="21"/>
+        </w:rPr>
+        <w:t>動</w:t>
+      </w:r>
+      <w:r>
+        <w:rPr>
+          <w:rFonts w:hint="eastAsia"/>
+          <w:sz w:val="22"/>
+          <w:szCs w:val="21"/>
+        </w:rPr>
+        <w:t>)</w:t>
+      </w:r>
+      <w:r>
+        <w:rPr>
+          <w:rFonts w:hint="eastAsia"/>
+          <w:sz w:val="22"/>
+          <w:szCs w:val="21"/>
+        </w:rPr>
+        <w:t>從事園藝</w:t>
+      </w:r>
+    </w:p>
+    <w:p>
+      <w:pPr>
+        <w:rPr>
+          <w:sz w:val="22"/>
+          <w:szCs w:val="21"/>
+        </w:rPr>
+      </w:pPr>
+      <w:r>
+        <w:rPr>
+          <w:sz w:val="22"/>
+          <w:szCs w:val="21"/>
+        </w:rPr>
+        <w:t>Gate</w:t>
+      </w:r>
+      <w:r>
+        <w:rPr>
+          <w:sz w:val="22"/>
+          <w:szCs w:val="21"/>
+        </w:rPr>
+        <w:tab/>
+      </w:r>
+      <w:r>
+        <w:rPr>
+          <w:rFonts w:hint="eastAsia"/>
+          <w:sz w:val="22"/>
+          <w:szCs w:val="21"/>
+        </w:rPr>
+        <w:t>大門</w:t>
+      </w:r>
+    </w:p>
+    <w:p>
+      <w:pPr>
+        <w:rPr>
+          <w:rFonts w:hint="eastAsia"/>
+          <w:sz w:val="22"/>
+          <w:szCs w:val="21"/>
+        </w:rPr>
+      </w:pPr>
+      <w:r>
+        <w:rPr>
+          <w:sz w:val="22"/>
+          <w:szCs w:val="21"/>
+        </w:rPr>
+        <w:t>Gate money</w:t>
+      </w:r>
+      <w:r>
+        <w:rPr>
+          <w:sz w:val="22"/>
+          <w:szCs w:val="21"/>
+        </w:rPr>
+        <w:tab/>
+      </w:r>
+      <w:r>
+        <w:rPr>
+          <w:rFonts w:hint="eastAsia"/>
+          <w:sz w:val="22"/>
+          <w:szCs w:val="21"/>
+        </w:rPr>
+        <w:t>運動賽事的門票收入</w:t>
+      </w:r>
+    </w:p>
+    <w:p>
+      <w:pPr>
+        <w:rPr>
+          <w:sz w:val="22"/>
+          <w:szCs w:val="21"/>
+        </w:rPr>
+      </w:pPr>
+      <w:r>
+        <w:rPr>
+          <w:sz w:val="22"/>
+          <w:szCs w:val="21"/>
+        </w:rPr>
+        <w:t>Ghost</w:t>
+      </w:r>
+      <w:r>
+        <w:rPr>
+          <w:sz w:val="22"/>
+          <w:szCs w:val="21"/>
+        </w:rPr>
+        <w:tab/>
+      </w:r>
+      <w:r>
+        <w:rPr>
+          <w:rFonts w:hint="eastAsia"/>
+          <w:sz w:val="22"/>
+          <w:szCs w:val="21"/>
+        </w:rPr>
+        <w:t>鬼</w:t>
+      </w:r>
+    </w:p>
+    <w:p>
+      <w:pPr>
+        <w:pBdr>
+          <w:bottom w:val="single" w:sz="6" w:space="1" w:color="auto"/>
+        </w:pBdr>
+        <w:rPr>
+          <w:sz w:val="22"/>
+          <w:szCs w:val="21"/>
+        </w:rPr>
+      </w:pPr>
+    </w:p>
+    <w:p>
+      <w:pPr>
+        <w:rPr>
+          <w:sz w:val="22"/>
+          <w:szCs w:val="21"/>
+        </w:rPr>
+      </w:pPr>
+    </w:p>
+    <w:p>
+      <w:pPr>
+        <w:rPr>
+          <w:sz w:val="22"/>
+          <w:szCs w:val="21"/>
+        </w:rPr>
+      </w:pPr>
+      <w:r>
+        <w:rPr>
+          <w:rFonts w:hint="eastAsia"/>
+          <w:sz w:val="22"/>
+          <w:szCs w:val="21"/>
+        </w:rPr>
+        <w:t>L</w:t>
+      </w:r>
+      <w:r>
+        <w:rPr>
+          <w:sz w:val="22"/>
+          <w:szCs w:val="21"/>
+        </w:rPr>
+        <w:t>17</w:t>
+      </w:r>
+    </w:p>
+    <w:p>
+      <w:pPr>
+        <w:rPr>
+          <w:sz w:val="22"/>
+          <w:szCs w:val="21"/>
+        </w:rPr>
+      </w:pPr>
+      <w:r>
+        <w:rPr>
+          <w:sz w:val="22"/>
+          <w:szCs w:val="21"/>
+        </w:rPr>
+        <w:t>Giant</w:t>
+      </w:r>
+      <w:r>
+        <w:rPr>
+          <w:sz w:val="22"/>
+          <w:szCs w:val="21"/>
+        </w:rPr>
+        <w:tab/>
+      </w:r>
+      <w:r>
+        <w:rPr>
+          <w:rFonts w:hint="eastAsia"/>
+          <w:sz w:val="22"/>
+          <w:szCs w:val="21"/>
+        </w:rPr>
+        <w:t>(</w:t>
+      </w:r>
+      <w:r>
+        <w:rPr>
+          <w:rFonts w:hint="eastAsia"/>
+          <w:sz w:val="22"/>
+          <w:szCs w:val="21"/>
+        </w:rPr>
+        <w:t>形</w:t>
+      </w:r>
+      <w:r>
+        <w:rPr>
+          <w:rFonts w:hint="eastAsia"/>
+          <w:sz w:val="22"/>
+          <w:szCs w:val="21"/>
+        </w:rPr>
+        <w:t>)</w:t>
+      </w:r>
+      <w:r>
+        <w:rPr>
+          <w:rFonts w:hint="eastAsia"/>
+          <w:sz w:val="22"/>
+          <w:szCs w:val="21"/>
+        </w:rPr>
+        <w:t>巨大的、</w:t>
+      </w:r>
+      <w:r>
+        <w:rPr>
+          <w:rFonts w:hint="eastAsia"/>
+          <w:sz w:val="22"/>
+          <w:szCs w:val="21"/>
+        </w:rPr>
+        <w:t>(</w:t>
+      </w:r>
+      <w:r>
+        <w:rPr>
+          <w:rFonts w:hint="eastAsia"/>
+          <w:sz w:val="22"/>
+          <w:szCs w:val="21"/>
+        </w:rPr>
+        <w:t>名</w:t>
+      </w:r>
+      <w:r>
+        <w:rPr>
+          <w:rFonts w:hint="eastAsia"/>
+          <w:sz w:val="22"/>
+          <w:szCs w:val="21"/>
+        </w:rPr>
+        <w:t>)</w:t>
+      </w:r>
+      <w:r>
+        <w:rPr>
+          <w:rFonts w:hint="eastAsia"/>
+          <w:sz w:val="22"/>
+          <w:szCs w:val="21"/>
+        </w:rPr>
+        <w:t>偉人</w:t>
+      </w:r>
+    </w:p>
+    <w:p>
+      <w:pPr>
+        <w:rPr>
+          <w:rFonts w:hint="eastAsia"/>
+          <w:sz w:val="22"/>
+          <w:szCs w:val="21"/>
+        </w:rPr>
+      </w:pPr>
+      <w:r>
+        <w:rPr>
+          <w:sz w:val="22"/>
+          <w:szCs w:val="21"/>
+        </w:rPr>
+        <w:t>Giant crab</w:t>
+      </w:r>
+      <w:r>
+        <w:rPr>
+          <w:sz w:val="22"/>
+          <w:szCs w:val="21"/>
+        </w:rPr>
+        <w:tab/>
+      </w:r>
+      <w:r>
+        <w:rPr>
+          <w:rFonts w:hint="eastAsia"/>
+          <w:sz w:val="22"/>
+          <w:szCs w:val="21"/>
+        </w:rPr>
+        <w:t>大螃蟹</w:t>
+      </w:r>
+    </w:p>
+    <w:p>
+      <w:pPr>
+        <w:rPr>
+          <w:sz w:val="22"/>
+          <w:szCs w:val="21"/>
+        </w:rPr>
+      </w:pPr>
+      <w:r>
+        <w:rPr>
+          <w:sz w:val="22"/>
+          <w:szCs w:val="21"/>
+        </w:rPr>
+        <w:t>Gift</w:t>
+      </w:r>
+      <w:r>
+        <w:rPr>
+          <w:sz w:val="22"/>
+          <w:szCs w:val="21"/>
+        </w:rPr>
+        <w:tab/>
+      </w:r>
+      <w:r>
+        <w:rPr>
+          <w:rFonts w:hint="eastAsia"/>
+          <w:sz w:val="22"/>
+          <w:szCs w:val="21"/>
+        </w:rPr>
+        <w:t>禮物</w:t>
+      </w:r>
+    </w:p>
+    <w:p>
+      <w:pPr>
+        <w:rPr>
+          <w:sz w:val="22"/>
+          <w:szCs w:val="21"/>
+        </w:rPr>
+      </w:pPr>
+      <w:r>
+        <w:rPr>
+          <w:sz w:val="22"/>
+          <w:szCs w:val="21"/>
+        </w:rPr>
+        <w:t>Girl</w:t>
+      </w:r>
+      <w:r>
+        <w:rPr>
+          <w:sz w:val="22"/>
+          <w:szCs w:val="21"/>
+        </w:rPr>
+        <w:tab/>
+      </w:r>
+      <w:r>
+        <w:rPr>
+          <w:rFonts w:hint="eastAsia"/>
+          <w:sz w:val="22"/>
+          <w:szCs w:val="21"/>
+        </w:rPr>
+        <w:t>女孩</w:t>
+      </w:r>
+    </w:p>
+    <w:p>
+      <w:pPr>
+        <w:rPr>
+          <w:sz w:val="22"/>
+          <w:szCs w:val="21"/>
+        </w:rPr>
+      </w:pPr>
+      <w:r>
+        <w:rPr>
+          <w:sz w:val="22"/>
+          <w:szCs w:val="21"/>
+        </w:rPr>
+        <w:t>Give</w:t>
+      </w:r>
+      <w:r>
+        <w:rPr>
+          <w:sz w:val="22"/>
+          <w:szCs w:val="21"/>
+        </w:rPr>
+        <w:tab/>
+      </w:r>
+      <w:r>
+        <w:rPr>
+          <w:rFonts w:hint="eastAsia"/>
+          <w:sz w:val="22"/>
+          <w:szCs w:val="21"/>
+        </w:rPr>
+        <w:t>給予</w:t>
+      </w:r>
+    </w:p>
+    <w:p>
+      <w:pPr>
+        <w:rPr>
+          <w:rFonts w:hint="eastAsia"/>
+          <w:sz w:val="22"/>
+          <w:szCs w:val="21"/>
+        </w:rPr>
+      </w:pPr>
+      <w:r>
+        <w:rPr>
+          <w:sz w:val="22"/>
+          <w:szCs w:val="21"/>
+        </w:rPr>
+        <w:t>Don’t give up</w:t>
+      </w:r>
+      <w:r>
+        <w:rPr>
+          <w:sz w:val="22"/>
+          <w:szCs w:val="21"/>
+        </w:rPr>
+        <w:tab/>
+      </w:r>
+      <w:r>
+        <w:rPr>
+          <w:rFonts w:hint="eastAsia"/>
+          <w:sz w:val="22"/>
+          <w:szCs w:val="21"/>
+        </w:rPr>
+        <w:t>別放棄</w:t>
+      </w:r>
+    </w:p>
+    <w:p>
+      <w:pPr>
+        <w:rPr>
+          <w:sz w:val="22"/>
+          <w:szCs w:val="21"/>
+        </w:rPr>
+      </w:pPr>
+      <w:r>
+        <w:rPr>
+          <w:sz w:val="22"/>
+          <w:szCs w:val="21"/>
+        </w:rPr>
+        <w:t>Glad</w:t>
+      </w:r>
+      <w:r>
+        <w:rPr>
+          <w:sz w:val="22"/>
+          <w:szCs w:val="21"/>
+        </w:rPr>
+        <w:tab/>
+      </w:r>
+      <w:r>
+        <w:rPr>
+          <w:rFonts w:hint="eastAsia"/>
+          <w:sz w:val="22"/>
+          <w:szCs w:val="21"/>
+        </w:rPr>
+        <w:t>高興的</w:t>
+      </w:r>
+    </w:p>
+    <w:p>
+      <w:pPr>
+        <w:rPr>
+          <w:sz w:val="22"/>
+          <w:szCs w:val="21"/>
+        </w:rPr>
+      </w:pPr>
+      <w:r>
+        <w:rPr>
+          <w:sz w:val="22"/>
+          <w:szCs w:val="21"/>
+        </w:rPr>
+        <w:t>Glass</w:t>
+      </w:r>
+      <w:r>
+        <w:rPr>
+          <w:sz w:val="22"/>
+          <w:szCs w:val="21"/>
+        </w:rPr>
+        <w:tab/>
+      </w:r>
+      <w:r>
+        <w:rPr>
+          <w:rFonts w:hint="eastAsia"/>
+          <w:sz w:val="22"/>
+          <w:szCs w:val="21"/>
+        </w:rPr>
+        <w:t>玻璃</w:t>
+      </w:r>
+    </w:p>
+    <w:p>
+      <w:pPr>
+        <w:rPr>
+          <w:sz w:val="22"/>
+          <w:szCs w:val="21"/>
+        </w:rPr>
+      </w:pPr>
+      <w:r>
+        <w:rPr>
+          <w:sz w:val="22"/>
+          <w:szCs w:val="21"/>
+        </w:rPr>
+        <w:t>Glasses</w:t>
+      </w:r>
+      <w:r>
+        <w:rPr>
+          <w:sz w:val="22"/>
+          <w:szCs w:val="21"/>
+        </w:rPr>
+        <w:tab/>
+      </w:r>
+      <w:r>
+        <w:rPr>
+          <w:rFonts w:hint="eastAsia"/>
+          <w:sz w:val="22"/>
+          <w:szCs w:val="21"/>
+        </w:rPr>
+        <w:t>眼鏡</w:t>
+      </w:r>
+    </w:p>
+    <w:p>
+      <w:pPr>
+        <w:rPr>
+          <w:rFonts w:hint="eastAsia"/>
+          <w:sz w:val="22"/>
+          <w:szCs w:val="21"/>
+        </w:rPr>
+      </w:pPr>
+      <w:r>
+        <w:rPr>
+          <w:sz w:val="22"/>
+          <w:szCs w:val="21"/>
+        </w:rPr>
+        <w:t>Wear a pair of glasses</w:t>
+      </w:r>
+      <w:r>
+        <w:rPr>
+          <w:sz w:val="22"/>
+          <w:szCs w:val="21"/>
+        </w:rPr>
+        <w:tab/>
+      </w:r>
+      <w:r>
+        <w:rPr>
+          <w:rFonts w:hint="eastAsia"/>
+          <w:sz w:val="22"/>
+          <w:szCs w:val="21"/>
+        </w:rPr>
+        <w:t>戴眼鏡</w:t>
+      </w:r>
+    </w:p>
+    <w:p>
+      <w:pPr>
+        <w:rPr>
+          <w:sz w:val="22"/>
+          <w:szCs w:val="21"/>
+        </w:rPr>
+      </w:pPr>
+      <w:r>
+        <w:rPr>
+          <w:sz w:val="22"/>
+          <w:szCs w:val="21"/>
+        </w:rPr>
+        <w:t>Glove(s)</w:t>
+      </w:r>
+      <w:r>
+        <w:rPr>
+          <w:sz w:val="22"/>
+          <w:szCs w:val="21"/>
+        </w:rPr>
+        <w:tab/>
+      </w:r>
+      <w:r>
+        <w:rPr>
+          <w:rFonts w:hint="eastAsia"/>
+          <w:sz w:val="22"/>
+          <w:szCs w:val="21"/>
+        </w:rPr>
+        <w:t>手套</w:t>
+      </w:r>
+    </w:p>
+    <w:p>
+      <w:pPr>
+        <w:rPr>
+          <w:sz w:val="22"/>
+          <w:szCs w:val="21"/>
+        </w:rPr>
+      </w:pPr>
+      <w:r>
+        <w:rPr>
+          <w:sz w:val="22"/>
+          <w:szCs w:val="21"/>
+        </w:rPr>
+        <w:t>A pair of gloves</w:t>
+      </w:r>
+      <w:r>
+        <w:rPr>
+          <w:sz w:val="22"/>
+          <w:szCs w:val="21"/>
+        </w:rPr>
+        <w:tab/>
+      </w:r>
+      <w:r>
+        <w:rPr>
+          <w:rFonts w:hint="eastAsia"/>
+          <w:sz w:val="22"/>
+          <w:szCs w:val="21"/>
+        </w:rPr>
+        <w:t>一雙手套</w:t>
+      </w:r>
+    </w:p>
+    <w:p>
+      <w:pPr>
+        <w:rPr>
+          <w:sz w:val="22"/>
+          <w:szCs w:val="21"/>
+        </w:rPr>
+      </w:pPr>
+      <w:r>
+        <w:rPr>
+          <w:sz w:val="22"/>
+          <w:szCs w:val="21"/>
+        </w:rPr>
+        <w:t>Go</w:t>
+      </w:r>
+      <w:r>
+        <w:rPr>
+          <w:sz w:val="22"/>
+          <w:szCs w:val="21"/>
+        </w:rPr>
+        <w:tab/>
+      </w:r>
+      <w:r>
+        <w:rPr>
+          <w:rFonts w:hint="eastAsia"/>
+          <w:sz w:val="22"/>
+          <w:szCs w:val="21"/>
+        </w:rPr>
+        <w:t>(</w:t>
+      </w:r>
+      <w:r>
+        <w:rPr>
+          <w:rFonts w:hint="eastAsia"/>
+          <w:sz w:val="22"/>
+          <w:szCs w:val="21"/>
+        </w:rPr>
+        <w:t>動</w:t>
+      </w:r>
+      <w:r>
+        <w:rPr>
+          <w:rFonts w:hint="eastAsia"/>
+          <w:sz w:val="22"/>
+          <w:szCs w:val="21"/>
+        </w:rPr>
+        <w:t>)</w:t>
+      </w:r>
+      <w:r>
+        <w:rPr>
+          <w:rFonts w:hint="eastAsia"/>
+          <w:sz w:val="22"/>
+          <w:szCs w:val="21"/>
+        </w:rPr>
+        <w:t>去、</w:t>
+      </w:r>
+      <w:r>
+        <w:rPr>
+          <w:rFonts w:hint="eastAsia"/>
+          <w:sz w:val="22"/>
+          <w:szCs w:val="21"/>
+        </w:rPr>
+        <w:t>(</w:t>
+      </w:r>
+      <w:r>
+        <w:rPr>
+          <w:rFonts w:hint="eastAsia"/>
+          <w:sz w:val="22"/>
+          <w:szCs w:val="21"/>
+        </w:rPr>
+        <w:t>名</w:t>
+      </w:r>
+      <w:r>
+        <w:rPr>
+          <w:rFonts w:hint="eastAsia"/>
+          <w:sz w:val="22"/>
+          <w:szCs w:val="21"/>
+        </w:rPr>
+        <w:t>)</w:t>
+      </w:r>
+      <w:r>
+        <w:rPr>
+          <w:rFonts w:hint="eastAsia"/>
+          <w:sz w:val="22"/>
+          <w:szCs w:val="21"/>
+        </w:rPr>
+        <w:t>嘗試</w:t>
+      </w:r>
+    </w:p>
+    <w:p>
+      <w:pPr>
+        <w:rPr>
+          <w:sz w:val="22"/>
+          <w:szCs w:val="21"/>
+        </w:rPr>
+      </w:pPr>
+      <w:r>
+        <w:rPr>
+          <w:sz w:val="22"/>
+          <w:szCs w:val="21"/>
+        </w:rPr>
+        <w:t>God</w:t>
+      </w:r>
+      <w:r>
+        <w:rPr>
+          <w:sz w:val="22"/>
+          <w:szCs w:val="21"/>
+        </w:rPr>
+        <w:tab/>
+      </w:r>
+      <w:r>
+        <w:rPr>
+          <w:rFonts w:hint="eastAsia"/>
+          <w:sz w:val="22"/>
+          <w:szCs w:val="21"/>
+        </w:rPr>
+        <w:t>男神</w:t>
+      </w:r>
+    </w:p>
+    <w:p>
+      <w:pPr>
+        <w:rPr>
+          <w:rFonts w:hint="eastAsia"/>
+          <w:sz w:val="22"/>
+          <w:szCs w:val="21"/>
+        </w:rPr>
+      </w:pPr>
+      <w:r>
+        <w:rPr>
+          <w:sz w:val="22"/>
+          <w:szCs w:val="21"/>
+        </w:rPr>
+        <w:t>House of god</w:t>
+      </w:r>
+      <w:r>
+        <w:rPr>
+          <w:sz w:val="22"/>
+          <w:szCs w:val="21"/>
+        </w:rPr>
+        <w:tab/>
+      </w:r>
+      <w:r>
+        <w:rPr>
+          <w:rFonts w:hint="eastAsia"/>
+          <w:sz w:val="22"/>
+          <w:szCs w:val="21"/>
+        </w:rPr>
+        <w:t>教堂</w:t>
+      </w:r>
+    </w:p>
+    <w:p>
+      <w:pPr>
+        <w:rPr>
+          <w:rFonts w:hint="eastAsia"/>
+          <w:sz w:val="22"/>
+          <w:szCs w:val="21"/>
+        </w:rPr>
+      </w:pPr>
+      <w:r>
+        <w:rPr>
+          <w:sz w:val="22"/>
+          <w:szCs w:val="21"/>
+        </w:rPr>
+        <w:t>Goddess</w:t>
+      </w:r>
+      <w:r>
+        <w:rPr>
+          <w:sz w:val="22"/>
+          <w:szCs w:val="21"/>
+        </w:rPr>
+        <w:tab/>
+      </w:r>
+      <w:r>
+        <w:rPr>
+          <w:rFonts w:hint="eastAsia"/>
+          <w:sz w:val="22"/>
+          <w:szCs w:val="21"/>
+        </w:rPr>
+        <w:t>女神</w:t>
+      </w:r>
+    </w:p>
+    <w:p>
+      <w:pPr>
+        <w:rPr>
+          <w:sz w:val="22"/>
+          <w:szCs w:val="21"/>
+        </w:rPr>
+      </w:pPr>
+      <w:r>
+        <w:rPr>
+          <w:sz w:val="22"/>
+          <w:szCs w:val="21"/>
+        </w:rPr>
+        <w:t>Good</w:t>
+      </w:r>
+      <w:r>
+        <w:rPr>
+          <w:sz w:val="22"/>
+          <w:szCs w:val="21"/>
+        </w:rPr>
+        <w:tab/>
+      </w:r>
+      <w:r>
+        <w:rPr>
+          <w:rFonts w:hint="eastAsia"/>
+          <w:sz w:val="22"/>
+          <w:szCs w:val="21"/>
+        </w:rPr>
+        <w:t>(</w:t>
+      </w:r>
+      <w:r>
+        <w:rPr>
+          <w:rFonts w:hint="eastAsia"/>
+          <w:sz w:val="22"/>
+          <w:szCs w:val="21"/>
+        </w:rPr>
+        <w:t>形</w:t>
+      </w:r>
+      <w:r>
+        <w:rPr>
+          <w:rFonts w:hint="eastAsia"/>
+          <w:sz w:val="22"/>
+          <w:szCs w:val="21"/>
+        </w:rPr>
+        <w:t>)</w:t>
+      </w:r>
+      <w:r>
+        <w:rPr>
+          <w:rFonts w:hint="eastAsia"/>
+          <w:sz w:val="22"/>
+          <w:szCs w:val="21"/>
+        </w:rPr>
+        <w:t>好的、</w:t>
+      </w:r>
+      <w:r>
+        <w:rPr>
+          <w:rFonts w:hint="eastAsia"/>
+          <w:sz w:val="22"/>
+          <w:szCs w:val="21"/>
+        </w:rPr>
+        <w:t>(</w:t>
+      </w:r>
+      <w:r>
+        <w:rPr>
+          <w:rFonts w:hint="eastAsia"/>
+          <w:sz w:val="22"/>
+          <w:szCs w:val="21"/>
+        </w:rPr>
+        <w:t>副</w:t>
+      </w:r>
+      <w:r>
+        <w:rPr>
+          <w:rFonts w:hint="eastAsia"/>
+          <w:sz w:val="22"/>
+          <w:szCs w:val="21"/>
+        </w:rPr>
+        <w:t>)</w:t>
+      </w:r>
+      <w:r>
+        <w:rPr>
+          <w:rFonts w:hint="eastAsia"/>
+          <w:sz w:val="22"/>
+          <w:szCs w:val="21"/>
+        </w:rPr>
+        <w:t>很好地、</w:t>
+      </w:r>
+      <w:r>
+        <w:rPr>
+          <w:rFonts w:hint="eastAsia"/>
+          <w:sz w:val="22"/>
+          <w:szCs w:val="21"/>
+        </w:rPr>
+        <w:t>(</w:t>
+      </w:r>
+      <w:r>
+        <w:rPr>
+          <w:rFonts w:hint="eastAsia"/>
+          <w:sz w:val="22"/>
+          <w:szCs w:val="21"/>
+        </w:rPr>
+        <w:t>名</w:t>
+      </w:r>
+      <w:r>
+        <w:rPr>
+          <w:rFonts w:hint="eastAsia"/>
+          <w:sz w:val="22"/>
+          <w:szCs w:val="21"/>
+        </w:rPr>
+        <w:t>)</w:t>
+      </w:r>
+      <w:r>
+        <w:rPr>
+          <w:rFonts w:hint="eastAsia"/>
+          <w:sz w:val="22"/>
+          <w:szCs w:val="21"/>
+        </w:rPr>
+        <w:t>好處</w:t>
+      </w:r>
+    </w:p>
+    <w:p>
+      <w:pPr>
+        <w:rPr>
+          <w:sz w:val="22"/>
+          <w:szCs w:val="21"/>
+        </w:rPr>
+      </w:pPr>
+      <w:r>
+        <w:rPr>
+          <w:sz w:val="22"/>
+          <w:szCs w:val="21"/>
+        </w:rPr>
+        <w:t>Goodbye</w:t>
+      </w:r>
+      <w:r>
+        <w:rPr>
+          <w:sz w:val="22"/>
+          <w:szCs w:val="21"/>
+        </w:rPr>
+        <w:tab/>
+      </w:r>
+      <w:r>
+        <w:rPr>
+          <w:rFonts w:hint="eastAsia"/>
+          <w:sz w:val="22"/>
+          <w:szCs w:val="21"/>
+        </w:rPr>
+        <w:t>(</w:t>
+      </w:r>
+      <w:r>
+        <w:rPr>
+          <w:rFonts w:hint="eastAsia"/>
+          <w:sz w:val="22"/>
+          <w:szCs w:val="21"/>
+        </w:rPr>
+        <w:t>名</w:t>
+      </w:r>
+      <w:r>
+        <w:rPr>
+          <w:rFonts w:hint="eastAsia"/>
+          <w:sz w:val="22"/>
+          <w:szCs w:val="21"/>
+        </w:rPr>
+        <w:t>)</w:t>
+      </w:r>
+      <w:r>
+        <w:rPr>
+          <w:rFonts w:hint="eastAsia"/>
+          <w:sz w:val="22"/>
+          <w:szCs w:val="21"/>
+        </w:rPr>
+        <w:t>道別</w:t>
+      </w:r>
+    </w:p>
+    <w:p>
+      <w:pPr>
+        <w:rPr>
+          <w:sz w:val="22"/>
+          <w:szCs w:val="21"/>
+        </w:rPr>
+      </w:pPr>
+      <w:r>
+        <w:rPr>
+          <w:sz w:val="22"/>
+          <w:szCs w:val="21"/>
+        </w:rPr>
+        <w:t>Grade</w:t>
+      </w:r>
+      <w:r>
+        <w:rPr>
+          <w:sz w:val="22"/>
+          <w:szCs w:val="21"/>
+        </w:rPr>
+        <w:tab/>
+      </w:r>
+      <w:r>
+        <w:rPr>
+          <w:rFonts w:hint="eastAsia"/>
+          <w:sz w:val="22"/>
+          <w:szCs w:val="21"/>
+        </w:rPr>
+        <w:t>(</w:t>
+      </w:r>
+      <w:r>
+        <w:rPr>
+          <w:rFonts w:hint="eastAsia"/>
+          <w:sz w:val="22"/>
+          <w:szCs w:val="21"/>
+        </w:rPr>
+        <w:t>名</w:t>
+      </w:r>
+      <w:r>
+        <w:rPr>
+          <w:rFonts w:hint="eastAsia"/>
+          <w:sz w:val="22"/>
+          <w:szCs w:val="21"/>
+        </w:rPr>
+        <w:t>)</w:t>
+      </w:r>
+      <w:r>
+        <w:rPr>
+          <w:rFonts w:hint="eastAsia"/>
+          <w:sz w:val="22"/>
+          <w:szCs w:val="21"/>
+        </w:rPr>
+        <w:t>等級、</w:t>
+      </w:r>
+      <w:r>
+        <w:rPr>
+          <w:rFonts w:hint="eastAsia"/>
+          <w:sz w:val="22"/>
+          <w:szCs w:val="21"/>
+        </w:rPr>
+        <w:t>(</w:t>
+      </w:r>
+      <w:r>
+        <w:rPr>
+          <w:rFonts w:hint="eastAsia"/>
+          <w:sz w:val="22"/>
+          <w:szCs w:val="21"/>
+        </w:rPr>
+        <w:t>動</w:t>
+      </w:r>
+      <w:r>
+        <w:rPr>
+          <w:rFonts w:hint="eastAsia"/>
+          <w:sz w:val="22"/>
+          <w:szCs w:val="21"/>
+        </w:rPr>
+        <w:t>)</w:t>
+      </w:r>
+      <w:r>
+        <w:rPr>
+          <w:rFonts w:hint="eastAsia"/>
+          <w:sz w:val="22"/>
+          <w:szCs w:val="21"/>
+        </w:rPr>
+        <w:t>把</w:t>
+      </w:r>
+      <w:r>
+        <w:rPr>
+          <w:sz w:val="22"/>
+          <w:szCs w:val="21"/>
+        </w:rPr>
+        <w:t>…</w:t>
+      </w:r>
+      <w:r>
+        <w:rPr>
+          <w:rFonts w:hint="eastAsia"/>
+          <w:sz w:val="22"/>
+          <w:szCs w:val="21"/>
+        </w:rPr>
+        <w:t>分級</w:t>
+      </w:r>
+    </w:p>
+    <w:p>
+      <w:pPr>
+        <w:rPr>
+          <w:sz w:val="22"/>
+          <w:szCs w:val="21"/>
+        </w:rPr>
+      </w:pPr>
+      <w:r>
+        <w:rPr>
+          <w:sz w:val="22"/>
+          <w:szCs w:val="21"/>
+        </w:rPr>
+        <w:t>Good grade</w:t>
+      </w:r>
+      <w:r>
+        <w:rPr>
+          <w:sz w:val="22"/>
+          <w:szCs w:val="21"/>
+        </w:rPr>
+        <w:tab/>
+      </w:r>
+      <w:r>
+        <w:rPr>
+          <w:rFonts w:hint="eastAsia"/>
+          <w:sz w:val="22"/>
+          <w:szCs w:val="21"/>
+        </w:rPr>
+        <w:t>好成績</w:t>
+      </w:r>
+    </w:p>
+    <w:p>
+      <w:pPr>
+        <w:rPr>
+          <w:sz w:val="22"/>
+          <w:szCs w:val="21"/>
+        </w:rPr>
+      </w:pPr>
+      <w:r>
+        <w:rPr>
+          <w:sz w:val="22"/>
+          <w:szCs w:val="21"/>
+        </w:rPr>
+        <w:lastRenderedPageBreak/>
+        <w:t>Grandfather</w:t>
+      </w:r>
+      <w:r>
+        <w:rPr>
+          <w:sz w:val="22"/>
+          <w:szCs w:val="21"/>
+        </w:rPr>
+        <w:tab/>
+      </w:r>
+      <w:r>
+        <w:rPr>
+          <w:rFonts w:hint="eastAsia"/>
+          <w:sz w:val="22"/>
+          <w:szCs w:val="21"/>
+        </w:rPr>
+        <w:t>(</w:t>
+      </w:r>
+      <w:r>
+        <w:rPr>
+          <w:rFonts w:hint="eastAsia"/>
+          <w:sz w:val="22"/>
+          <w:szCs w:val="21"/>
+        </w:rPr>
+        <w:t>外</w:t>
+      </w:r>
+      <w:r>
+        <w:rPr>
+          <w:rFonts w:hint="eastAsia"/>
+          <w:sz w:val="22"/>
+          <w:szCs w:val="21"/>
+        </w:rPr>
+        <w:t>)</w:t>
+      </w:r>
+      <w:r>
+        <w:rPr>
+          <w:rFonts w:hint="eastAsia"/>
+          <w:sz w:val="22"/>
+          <w:szCs w:val="21"/>
+        </w:rPr>
+        <w:t>祖父</w:t>
+      </w:r>
+    </w:p>
+    <w:p>
+      <w:pPr>
+        <w:rPr>
+          <w:sz w:val="22"/>
+          <w:szCs w:val="21"/>
+        </w:rPr>
+      </w:pPr>
+      <w:r>
+        <w:rPr>
+          <w:sz w:val="22"/>
+          <w:szCs w:val="21"/>
+        </w:rPr>
+        <w:t>Grandmother</w:t>
+      </w:r>
+      <w:r>
+        <w:rPr>
+          <w:sz w:val="22"/>
+          <w:szCs w:val="21"/>
+        </w:rPr>
+        <w:tab/>
+      </w:r>
+      <w:r>
+        <w:rPr>
+          <w:rFonts w:hint="eastAsia"/>
+          <w:sz w:val="22"/>
+          <w:szCs w:val="21"/>
+        </w:rPr>
+        <w:t>(</w:t>
+      </w:r>
+      <w:r>
+        <w:rPr>
+          <w:rFonts w:hint="eastAsia"/>
+          <w:sz w:val="22"/>
+          <w:szCs w:val="21"/>
+        </w:rPr>
+        <w:t>外</w:t>
+      </w:r>
+      <w:r>
+        <w:rPr>
+          <w:rFonts w:hint="eastAsia"/>
+          <w:sz w:val="22"/>
+          <w:szCs w:val="21"/>
+        </w:rPr>
+        <w:t>)</w:t>
+      </w:r>
+      <w:r>
+        <w:rPr>
+          <w:rFonts w:hint="eastAsia"/>
+          <w:sz w:val="22"/>
+          <w:szCs w:val="21"/>
+        </w:rPr>
+        <w:t>祖母</w:t>
+      </w:r>
+    </w:p>
+    <w:p>
+      <w:pPr>
+        <w:rPr>
+          <w:rFonts w:hint="eastAsia"/>
+          <w:sz w:val="22"/>
+          <w:szCs w:val="21"/>
+        </w:rPr>
+      </w:pPr>
+      <w:r>
+        <w:rPr>
+          <w:sz w:val="22"/>
+          <w:szCs w:val="21"/>
+        </w:rPr>
+        <w:t>Stingy</w:t>
+      </w:r>
+      <w:r>
+        <w:rPr>
+          <w:sz w:val="22"/>
+          <w:szCs w:val="21"/>
+        </w:rPr>
+        <w:tab/>
+      </w:r>
+      <w:r>
+        <w:rPr>
+          <w:rFonts w:hint="eastAsia"/>
+          <w:sz w:val="22"/>
+          <w:szCs w:val="21"/>
+        </w:rPr>
+        <w:t>小氣</w:t>
+      </w:r>
+    </w:p>
+    <w:p>
+      <w:pPr>
+        <w:rPr>
+          <w:sz w:val="22"/>
+          <w:szCs w:val="21"/>
+        </w:rPr>
+      </w:pPr>
+      <w:r>
+        <w:rPr>
+          <w:sz w:val="22"/>
+          <w:szCs w:val="21"/>
+        </w:rPr>
+        <w:t>Grass</w:t>
+      </w:r>
+      <w:r>
+        <w:rPr>
+          <w:sz w:val="22"/>
+          <w:szCs w:val="21"/>
+        </w:rPr>
+        <w:tab/>
+      </w:r>
+      <w:r>
+        <w:rPr>
+          <w:rFonts w:hint="eastAsia"/>
+          <w:sz w:val="22"/>
+          <w:szCs w:val="21"/>
+        </w:rPr>
+        <w:t>草</w:t>
+      </w:r>
+    </w:p>
+    <w:p>
+      <w:pPr>
+        <w:rPr>
+          <w:sz w:val="22"/>
+          <w:szCs w:val="21"/>
+        </w:rPr>
+      </w:pPr>
+      <w:r>
+        <w:rPr>
+          <w:sz w:val="22"/>
+          <w:szCs w:val="21"/>
+        </w:rPr>
+        <w:t>Gray</w:t>
+      </w:r>
+      <w:r>
+        <w:rPr>
+          <w:sz w:val="22"/>
+          <w:szCs w:val="21"/>
+        </w:rPr>
+        <w:tab/>
+      </w:r>
+      <w:r>
+        <w:rPr>
+          <w:rFonts w:hint="eastAsia"/>
+          <w:sz w:val="22"/>
+          <w:szCs w:val="21"/>
+        </w:rPr>
+        <w:t>(</w:t>
+      </w:r>
+      <w:r>
+        <w:rPr>
+          <w:rFonts w:hint="eastAsia"/>
+          <w:sz w:val="22"/>
+          <w:szCs w:val="21"/>
+        </w:rPr>
+        <w:t>形</w:t>
+      </w:r>
+      <w:r>
+        <w:rPr>
+          <w:rFonts w:hint="eastAsia"/>
+          <w:sz w:val="22"/>
+          <w:szCs w:val="21"/>
+        </w:rPr>
+        <w:t>)</w:t>
+      </w:r>
+      <w:r>
+        <w:rPr>
+          <w:rFonts w:hint="eastAsia"/>
+          <w:sz w:val="22"/>
+          <w:szCs w:val="21"/>
+        </w:rPr>
+        <w:t>灰色的、</w:t>
+      </w:r>
+      <w:r>
+        <w:rPr>
+          <w:rFonts w:hint="eastAsia"/>
+          <w:sz w:val="22"/>
+          <w:szCs w:val="21"/>
+        </w:rPr>
+        <w:t>(</w:t>
+      </w:r>
+      <w:r>
+        <w:rPr>
+          <w:rFonts w:hint="eastAsia"/>
+          <w:sz w:val="22"/>
+          <w:szCs w:val="21"/>
+        </w:rPr>
+        <w:t>名</w:t>
+      </w:r>
+      <w:r>
+        <w:rPr>
+          <w:rFonts w:hint="eastAsia"/>
+          <w:sz w:val="22"/>
+          <w:szCs w:val="21"/>
+        </w:rPr>
+        <w:t>)</w:t>
+      </w:r>
+      <w:r>
+        <w:rPr>
+          <w:rFonts w:hint="eastAsia"/>
+          <w:sz w:val="22"/>
+          <w:szCs w:val="21"/>
+        </w:rPr>
+        <w:t>灰色、</w:t>
+      </w:r>
+      <w:r>
+        <w:rPr>
+          <w:rFonts w:hint="eastAsia"/>
+          <w:sz w:val="22"/>
+          <w:szCs w:val="21"/>
+        </w:rPr>
+        <w:t>(</w:t>
+      </w:r>
+      <w:r>
+        <w:rPr>
+          <w:rFonts w:hint="eastAsia"/>
+          <w:sz w:val="22"/>
+          <w:szCs w:val="21"/>
+        </w:rPr>
+        <w:t>動</w:t>
+      </w:r>
+      <w:r>
+        <w:rPr>
+          <w:rFonts w:hint="eastAsia"/>
+          <w:sz w:val="22"/>
+          <w:szCs w:val="21"/>
+        </w:rPr>
+        <w:t>)</w:t>
+      </w:r>
+      <w:r>
+        <w:rPr>
+          <w:rFonts w:hint="eastAsia"/>
+          <w:sz w:val="22"/>
+          <w:szCs w:val="21"/>
+        </w:rPr>
+        <w:t>頭髮變白</w:t>
+      </w:r>
+    </w:p>
+    <w:p>
+      <w:pPr>
+        <w:rPr>
+          <w:sz w:val="22"/>
+          <w:szCs w:val="21"/>
+        </w:rPr>
+      </w:pPr>
+      <w:r>
+        <w:rPr>
+          <w:sz w:val="22"/>
+          <w:szCs w:val="21"/>
+        </w:rPr>
+        <w:t>Great</w:t>
+      </w:r>
+      <w:r>
+        <w:rPr>
+          <w:sz w:val="22"/>
+          <w:szCs w:val="21"/>
+        </w:rPr>
+        <w:tab/>
+      </w:r>
+      <w:r>
+        <w:rPr>
+          <w:rFonts w:hint="eastAsia"/>
+          <w:sz w:val="22"/>
+          <w:szCs w:val="21"/>
+        </w:rPr>
+        <w:t>(</w:t>
+      </w:r>
+      <w:r>
+        <w:rPr>
+          <w:rFonts w:hint="eastAsia"/>
+          <w:sz w:val="22"/>
+          <w:szCs w:val="21"/>
+        </w:rPr>
+        <w:t>形</w:t>
+      </w:r>
+      <w:r>
+        <w:rPr>
+          <w:rFonts w:hint="eastAsia"/>
+          <w:sz w:val="22"/>
+          <w:szCs w:val="21"/>
+        </w:rPr>
+        <w:t>)</w:t>
+      </w:r>
+      <w:r>
+        <w:rPr>
+          <w:rFonts w:hint="eastAsia"/>
+          <w:sz w:val="22"/>
+          <w:szCs w:val="21"/>
+        </w:rPr>
+        <w:t>大的、</w:t>
+      </w:r>
+      <w:r>
+        <w:rPr>
+          <w:rFonts w:hint="eastAsia"/>
+          <w:sz w:val="22"/>
+          <w:szCs w:val="21"/>
+        </w:rPr>
+        <w:t>(</w:t>
+      </w:r>
+      <w:r>
+        <w:rPr>
+          <w:rFonts w:hint="eastAsia"/>
+          <w:sz w:val="22"/>
+          <w:szCs w:val="21"/>
+        </w:rPr>
+        <w:t>名</w:t>
+      </w:r>
+      <w:r>
+        <w:rPr>
+          <w:rFonts w:hint="eastAsia"/>
+          <w:sz w:val="22"/>
+          <w:szCs w:val="21"/>
+        </w:rPr>
+        <w:t>)</w:t>
+      </w:r>
+      <w:r>
+        <w:rPr>
+          <w:rFonts w:hint="eastAsia"/>
+          <w:sz w:val="22"/>
+          <w:szCs w:val="21"/>
+        </w:rPr>
+        <w:t>偉人</w:t>
+      </w:r>
+    </w:p>
+    <w:p>
+      <w:pPr>
+        <w:rPr>
+          <w:rFonts w:hint="eastAsia"/>
+          <w:sz w:val="22"/>
+          <w:szCs w:val="21"/>
+        </w:rPr>
+      </w:pPr>
+      <w:r>
+        <w:rPr>
+          <w:sz w:val="22"/>
+          <w:szCs w:val="21"/>
+        </w:rPr>
+        <w:t>Great age</w:t>
+      </w:r>
+      <w:r>
+        <w:rPr>
+          <w:sz w:val="22"/>
+          <w:szCs w:val="21"/>
+        </w:rPr>
+        <w:tab/>
+      </w:r>
+      <w:r>
+        <w:rPr>
+          <w:rFonts w:hint="eastAsia"/>
+          <w:sz w:val="22"/>
+          <w:szCs w:val="21"/>
+        </w:rPr>
+        <w:t>大歲數</w:t>
+      </w:r>
+    </w:p>
+    <w:p>
+      <w:pPr>
+        <w:rPr>
+          <w:sz w:val="22"/>
+          <w:szCs w:val="21"/>
+        </w:rPr>
+      </w:pPr>
+      <w:r>
+        <w:rPr>
+          <w:sz w:val="22"/>
+          <w:szCs w:val="21"/>
+        </w:rPr>
+        <w:t>Green</w:t>
+      </w:r>
+      <w:r>
+        <w:rPr>
+          <w:sz w:val="22"/>
+          <w:szCs w:val="21"/>
+        </w:rPr>
+        <w:tab/>
+        <w:t>(</w:t>
+      </w:r>
+      <w:r>
+        <w:rPr>
+          <w:rFonts w:hint="eastAsia"/>
+          <w:sz w:val="22"/>
+          <w:szCs w:val="21"/>
+        </w:rPr>
+        <w:t>形</w:t>
+      </w:r>
+      <w:r>
+        <w:rPr>
+          <w:rFonts w:hint="eastAsia"/>
+          <w:sz w:val="22"/>
+          <w:szCs w:val="21"/>
+        </w:rPr>
+        <w:t>)</w:t>
+      </w:r>
+      <w:r>
+        <w:rPr>
+          <w:rFonts w:hint="eastAsia"/>
+          <w:sz w:val="22"/>
+          <w:szCs w:val="21"/>
+        </w:rPr>
+        <w:t>綠色的、</w:t>
+      </w:r>
+      <w:r>
+        <w:rPr>
+          <w:rFonts w:hint="eastAsia"/>
+          <w:sz w:val="22"/>
+          <w:szCs w:val="21"/>
+        </w:rPr>
+        <w:t>(</w:t>
+      </w:r>
+      <w:r>
+        <w:rPr>
+          <w:rFonts w:hint="eastAsia"/>
+          <w:sz w:val="22"/>
+          <w:szCs w:val="21"/>
+        </w:rPr>
+        <w:t>名</w:t>
+      </w:r>
+      <w:r>
+        <w:rPr>
+          <w:rFonts w:hint="eastAsia"/>
+          <w:sz w:val="22"/>
+          <w:szCs w:val="21"/>
+        </w:rPr>
+        <w:t>)</w:t>
+      </w:r>
+      <w:r>
+        <w:rPr>
+          <w:rFonts w:hint="eastAsia"/>
+          <w:sz w:val="22"/>
+          <w:szCs w:val="21"/>
+        </w:rPr>
+        <w:t>綠色、</w:t>
+      </w:r>
+      <w:r>
+        <w:rPr>
+          <w:rFonts w:hint="eastAsia"/>
+          <w:sz w:val="22"/>
+          <w:szCs w:val="21"/>
+        </w:rPr>
+        <w:t>(</w:t>
+      </w:r>
+      <w:r>
+        <w:rPr>
+          <w:rFonts w:hint="eastAsia"/>
+          <w:sz w:val="22"/>
+          <w:szCs w:val="21"/>
+        </w:rPr>
+        <w:t>動</w:t>
+      </w:r>
+      <w:r>
+        <w:rPr>
+          <w:rFonts w:hint="eastAsia"/>
+          <w:sz w:val="22"/>
+          <w:szCs w:val="21"/>
+        </w:rPr>
+        <w:t>)</w:t>
+      </w:r>
+      <w:r>
+        <w:rPr>
+          <w:rFonts w:hint="eastAsia"/>
+          <w:sz w:val="22"/>
+          <w:szCs w:val="21"/>
+        </w:rPr>
+        <w:t>變成綠色</w:t>
+      </w:r>
+    </w:p>
+    <w:p>
+      <w:pPr>
+        <w:rPr>
+          <w:sz w:val="22"/>
+          <w:szCs w:val="21"/>
+        </w:rPr>
+      </w:pPr>
+      <w:r>
+        <w:rPr>
+          <w:sz w:val="22"/>
+          <w:szCs w:val="21"/>
+        </w:rPr>
+        <w:t>Ground</w:t>
+      </w:r>
+      <w:r>
+        <w:rPr>
+          <w:sz w:val="22"/>
+          <w:szCs w:val="21"/>
+        </w:rPr>
+        <w:tab/>
+      </w:r>
+      <w:r>
+        <w:rPr>
+          <w:rFonts w:hint="eastAsia"/>
+          <w:sz w:val="22"/>
+          <w:szCs w:val="21"/>
+        </w:rPr>
+        <w:t>(</w:t>
+      </w:r>
+      <w:r>
+        <w:rPr>
+          <w:rFonts w:hint="eastAsia"/>
+          <w:sz w:val="22"/>
+          <w:szCs w:val="21"/>
+        </w:rPr>
+        <w:t>名</w:t>
+      </w:r>
+      <w:r>
+        <w:rPr>
+          <w:rFonts w:hint="eastAsia"/>
+          <w:sz w:val="22"/>
+          <w:szCs w:val="21"/>
+        </w:rPr>
+        <w:t>)</w:t>
+      </w:r>
+      <w:r>
+        <w:rPr>
+          <w:rFonts w:hint="eastAsia"/>
+          <w:sz w:val="22"/>
+          <w:szCs w:val="21"/>
+        </w:rPr>
+        <w:t>地面、</w:t>
+      </w:r>
+      <w:r>
+        <w:rPr>
+          <w:rFonts w:hint="eastAsia"/>
+          <w:sz w:val="22"/>
+          <w:szCs w:val="21"/>
+        </w:rPr>
+        <w:t>(</w:t>
+      </w:r>
+      <w:r>
+        <w:rPr>
+          <w:rFonts w:hint="eastAsia"/>
+          <w:sz w:val="22"/>
+          <w:szCs w:val="21"/>
+        </w:rPr>
+        <w:t>動</w:t>
+      </w:r>
+      <w:r>
+        <w:rPr>
+          <w:rFonts w:hint="eastAsia"/>
+          <w:sz w:val="22"/>
+          <w:szCs w:val="21"/>
+        </w:rPr>
+        <w:t>)</w:t>
+      </w:r>
+      <w:r>
+        <w:rPr>
+          <w:rFonts w:hint="eastAsia"/>
+          <w:sz w:val="22"/>
+          <w:szCs w:val="21"/>
+        </w:rPr>
+        <w:t>禁足</w:t>
+      </w:r>
+    </w:p>
+    <w:p>
+      <w:pPr>
+        <w:rPr>
+          <w:sz w:val="22"/>
+          <w:szCs w:val="21"/>
+        </w:rPr>
+      </w:pPr>
+      <w:r>
+        <w:rPr>
+          <w:sz w:val="22"/>
+          <w:szCs w:val="21"/>
+        </w:rPr>
+        <w:t>Group</w:t>
+      </w:r>
+      <w:r>
+        <w:rPr>
+          <w:sz w:val="22"/>
+          <w:szCs w:val="21"/>
+        </w:rPr>
+        <w:tab/>
+      </w:r>
+      <w:r>
+        <w:rPr>
+          <w:rFonts w:hint="eastAsia"/>
+          <w:sz w:val="22"/>
+          <w:szCs w:val="21"/>
+        </w:rPr>
+        <w:t>(</w:t>
+      </w:r>
+      <w:r>
+        <w:rPr>
+          <w:rFonts w:hint="eastAsia"/>
+          <w:sz w:val="22"/>
+          <w:szCs w:val="21"/>
+        </w:rPr>
+        <w:t>名</w:t>
+      </w:r>
+      <w:r>
+        <w:rPr>
+          <w:rFonts w:hint="eastAsia"/>
+          <w:sz w:val="22"/>
+          <w:szCs w:val="21"/>
+        </w:rPr>
+        <w:t>)</w:t>
+      </w:r>
+      <w:r>
+        <w:rPr>
+          <w:rFonts w:hint="eastAsia"/>
+          <w:sz w:val="22"/>
+          <w:szCs w:val="21"/>
+        </w:rPr>
+        <w:t>群組</w:t>
+      </w:r>
+      <w:r>
+        <w:rPr>
+          <w:rFonts w:hint="eastAsia"/>
+          <w:sz w:val="22"/>
+          <w:szCs w:val="21"/>
+        </w:rPr>
+        <w:t>、</w:t>
+      </w:r>
+      <w:r>
+        <w:rPr>
+          <w:rFonts w:hint="eastAsia"/>
+          <w:sz w:val="22"/>
+          <w:szCs w:val="21"/>
+        </w:rPr>
+        <w:t>(</w:t>
+      </w:r>
+      <w:r>
+        <w:rPr>
+          <w:rFonts w:hint="eastAsia"/>
+          <w:sz w:val="22"/>
+          <w:szCs w:val="21"/>
+        </w:rPr>
+        <w:t>動</w:t>
+      </w:r>
+      <w:r>
+        <w:rPr>
+          <w:rFonts w:hint="eastAsia"/>
+          <w:sz w:val="22"/>
+          <w:szCs w:val="21"/>
+        </w:rPr>
+        <w:t>)</w:t>
+      </w:r>
+      <w:r>
+        <w:rPr>
+          <w:rFonts w:hint="eastAsia"/>
+          <w:sz w:val="22"/>
+          <w:szCs w:val="21"/>
+        </w:rPr>
+        <w:t>使成一組</w:t>
+      </w:r>
+    </w:p>
+    <w:p>
+      <w:pPr>
+        <w:rPr>
+          <w:sz w:val="22"/>
+          <w:szCs w:val="21"/>
+        </w:rPr>
+      </w:pPr>
+      <w:r>
+        <w:rPr>
+          <w:sz w:val="22"/>
+          <w:szCs w:val="21"/>
+        </w:rPr>
+        <w:t>Grow</w:t>
+      </w:r>
+      <w:r>
+        <w:rPr>
+          <w:sz w:val="22"/>
+          <w:szCs w:val="21"/>
+        </w:rPr>
+        <w:tab/>
+      </w:r>
+      <w:r>
+        <w:rPr>
+          <w:rFonts w:hint="eastAsia"/>
+          <w:sz w:val="22"/>
+          <w:szCs w:val="21"/>
+        </w:rPr>
+        <w:t>種植</w:t>
+      </w:r>
+    </w:p>
+    <w:p>
+      <w:pPr>
+        <w:rPr>
+          <w:rFonts w:hint="eastAsia"/>
+          <w:sz w:val="22"/>
+          <w:szCs w:val="21"/>
+        </w:rPr>
+      </w:pPr>
+      <w:r>
+        <w:rPr>
+          <w:sz w:val="22"/>
+          <w:szCs w:val="21"/>
+        </w:rPr>
+        <w:t>Don’t let the grass grow under your feet</w:t>
+      </w:r>
+      <w:r>
+        <w:rPr>
+          <w:sz w:val="22"/>
+          <w:szCs w:val="21"/>
+        </w:rPr>
+        <w:tab/>
+      </w:r>
+      <w:r>
+        <w:rPr>
+          <w:rFonts w:hint="eastAsia"/>
+          <w:sz w:val="22"/>
+          <w:szCs w:val="21"/>
+        </w:rPr>
+        <w:t>別猶豫，立即行動</w:t>
+      </w:r>
+      <w:r>
+        <w:rPr>
+          <w:rFonts w:hint="eastAsia"/>
+          <w:sz w:val="22"/>
+          <w:szCs w:val="21"/>
+        </w:rPr>
+        <w:t xml:space="preserve"> =&gt; </w:t>
+      </w:r>
+      <w:r>
+        <w:rPr>
+          <w:rFonts w:hint="eastAsia"/>
+          <w:sz w:val="22"/>
+          <w:szCs w:val="21"/>
+        </w:rPr>
+        <w:t>做事不延宕</w:t>
+      </w:r>
     </w:p>
     <w:sectPr>
       <w:pgSz w:w="11906" w:h="16838"/>

</xml_diff>

<commit_message>
added new vocabulary L18
</commit_message>
<xml_diff>
--- a/Memorize English/Level 1.docx
+++ b/Memorize English/Level 1.docx
@@ -20235,7 +20235,6 @@
     <w:p>
       <w:pPr>
         <w:rPr>
-          <w:rFonts w:hint="eastAsia"/>
           <w:sz w:val="22"/>
           <w:szCs w:val="21"/>
         </w:rPr>
@@ -20503,7 +20502,6 @@
     <w:p>
       <w:pPr>
         <w:rPr>
-          <w:rFonts w:hint="eastAsia"/>
           <w:sz w:val="22"/>
           <w:szCs w:val="21"/>
         </w:rPr>
@@ -20826,7 +20824,6 @@
     <w:p>
       <w:pPr>
         <w:rPr>
-          <w:rFonts w:hint="eastAsia"/>
           <w:sz w:val="22"/>
           <w:szCs w:val="21"/>
         </w:rPr>
@@ -21015,7 +21012,6 @@
     <w:p>
       <w:pPr>
         <w:rPr>
-          <w:rFonts w:hint="eastAsia"/>
           <w:sz w:val="22"/>
           <w:szCs w:val="21"/>
         </w:rPr>
@@ -21136,7 +21132,6 @@
     <w:p>
       <w:pPr>
         <w:rPr>
-          <w:rFonts w:hint="eastAsia"/>
           <w:sz w:val="22"/>
           <w:szCs w:val="21"/>
         </w:rPr>
@@ -21257,7 +21252,6 @@
     <w:p>
       <w:pPr>
         <w:rPr>
-          <w:rFonts w:hint="eastAsia"/>
           <w:sz w:val="22"/>
           <w:szCs w:val="21"/>
         </w:rPr>
@@ -21464,7 +21458,6 @@
     <w:p>
       <w:pPr>
         <w:rPr>
-          <w:rFonts w:hint="eastAsia"/>
           <w:sz w:val="22"/>
           <w:szCs w:val="21"/>
         </w:rPr>
@@ -21495,7 +21488,6 @@
     <w:p>
       <w:pPr>
         <w:rPr>
-          <w:rFonts w:hint="eastAsia"/>
           <w:sz w:val="22"/>
           <w:szCs w:val="21"/>
         </w:rPr>
@@ -21938,7 +21930,6 @@
     <w:p>
       <w:pPr>
         <w:rPr>
-          <w:rFonts w:hint="eastAsia"/>
           <w:sz w:val="22"/>
           <w:szCs w:val="21"/>
         </w:rPr>
@@ -22203,7 +22194,6 @@
     <w:p>
       <w:pPr>
         <w:rPr>
-          <w:rFonts w:hint="eastAsia"/>
           <w:sz w:val="22"/>
           <w:szCs w:val="21"/>
         </w:rPr>
@@ -22555,7 +22545,6 @@
     <w:p>
       <w:pPr>
         <w:rPr>
-          <w:rFonts w:hint="eastAsia"/>
           <w:sz w:val="22"/>
           <w:szCs w:val="21"/>
         </w:rPr>
@@ -22598,6 +22587,1140 @@
         </w:rPr>
         <w:t>做事不延宕</w:t>
       </w:r>
+    </w:p>
+    <w:p>
+      <w:pPr>
+        <w:rPr>
+          <w:sz w:val="22"/>
+          <w:szCs w:val="21"/>
+        </w:rPr>
+      </w:pPr>
+    </w:p>
+    <w:p>
+      <w:pPr>
+        <w:pBdr>
+          <w:bottom w:val="single" w:sz="6" w:space="1" w:color="auto"/>
+        </w:pBdr>
+        <w:rPr>
+          <w:sz w:val="22"/>
+          <w:szCs w:val="21"/>
+        </w:rPr>
+      </w:pPr>
+    </w:p>
+    <w:p>
+      <w:pPr>
+        <w:rPr>
+          <w:sz w:val="22"/>
+          <w:szCs w:val="21"/>
+        </w:rPr>
+      </w:pPr>
+    </w:p>
+    <w:p>
+      <w:pPr>
+        <w:rPr>
+          <w:sz w:val="22"/>
+          <w:szCs w:val="21"/>
+        </w:rPr>
+      </w:pPr>
+      <w:r>
+        <w:rPr>
+          <w:rFonts w:hint="eastAsia"/>
+          <w:sz w:val="22"/>
+          <w:szCs w:val="21"/>
+        </w:rPr>
+        <w:t>L</w:t>
+      </w:r>
+      <w:r>
+        <w:rPr>
+          <w:sz w:val="22"/>
+          <w:szCs w:val="21"/>
+        </w:rPr>
+        <w:t>18</w:t>
+      </w:r>
+    </w:p>
+    <w:p>
+      <w:pPr>
+        <w:rPr>
+          <w:sz w:val="22"/>
+          <w:szCs w:val="21"/>
+        </w:rPr>
+      </w:pPr>
+      <w:r>
+        <w:rPr>
+          <w:sz w:val="22"/>
+          <w:szCs w:val="21"/>
+        </w:rPr>
+        <w:t>Guess</w:t>
+      </w:r>
+      <w:r>
+        <w:rPr>
+          <w:sz w:val="22"/>
+          <w:szCs w:val="21"/>
+        </w:rPr>
+        <w:tab/>
+      </w:r>
+      <w:r>
+        <w:rPr>
+          <w:rFonts w:hint="eastAsia"/>
+          <w:sz w:val="22"/>
+          <w:szCs w:val="21"/>
+        </w:rPr>
+        <w:t>猜測</w:t>
+      </w:r>
+    </w:p>
+    <w:p>
+      <w:pPr>
+        <w:rPr>
+          <w:sz w:val="22"/>
+          <w:szCs w:val="21"/>
+        </w:rPr>
+      </w:pPr>
+      <w:r>
+        <w:rPr>
+          <w:sz w:val="22"/>
+          <w:szCs w:val="21"/>
+        </w:rPr>
+        <w:t>Guitar</w:t>
+      </w:r>
+      <w:r>
+        <w:rPr>
+          <w:sz w:val="22"/>
+          <w:szCs w:val="21"/>
+        </w:rPr>
+        <w:tab/>
+      </w:r>
+      <w:r>
+        <w:rPr>
+          <w:rFonts w:hint="eastAsia"/>
+          <w:sz w:val="22"/>
+          <w:szCs w:val="21"/>
+        </w:rPr>
+        <w:t>吉他</w:t>
+      </w:r>
+    </w:p>
+    <w:p>
+      <w:pPr>
+        <w:rPr>
+          <w:sz w:val="22"/>
+          <w:szCs w:val="21"/>
+        </w:rPr>
+      </w:pPr>
+      <w:r>
+        <w:rPr>
+          <w:sz w:val="22"/>
+          <w:szCs w:val="21"/>
+        </w:rPr>
+        <w:t>Guy</w:t>
+      </w:r>
+      <w:r>
+        <w:rPr>
+          <w:sz w:val="22"/>
+          <w:szCs w:val="21"/>
+        </w:rPr>
+        <w:tab/>
+      </w:r>
+      <w:r>
+        <w:rPr>
+          <w:rFonts w:hint="eastAsia"/>
+          <w:sz w:val="22"/>
+          <w:szCs w:val="21"/>
+        </w:rPr>
+        <w:t>傢伙</w:t>
+      </w:r>
+    </w:p>
+    <w:p>
+      <w:pPr>
+        <w:rPr>
+          <w:rFonts w:hint="eastAsia"/>
+          <w:sz w:val="22"/>
+          <w:szCs w:val="21"/>
+        </w:rPr>
+      </w:pPr>
+      <w:r>
+        <w:rPr>
+          <w:sz w:val="22"/>
+          <w:szCs w:val="21"/>
+        </w:rPr>
+        <w:t>Fall guy</w:t>
+      </w:r>
+      <w:r>
+        <w:rPr>
+          <w:sz w:val="22"/>
+          <w:szCs w:val="21"/>
+        </w:rPr>
+        <w:tab/>
+      </w:r>
+      <w:r>
+        <w:rPr>
+          <w:rFonts w:hint="eastAsia"/>
+          <w:sz w:val="22"/>
+          <w:szCs w:val="21"/>
+        </w:rPr>
+        <w:t>代罪羔羊</w:t>
+      </w:r>
+    </w:p>
+    <w:p>
+      <w:pPr>
+        <w:rPr>
+          <w:sz w:val="22"/>
+          <w:szCs w:val="21"/>
+        </w:rPr>
+      </w:pPr>
+      <w:r>
+        <w:rPr>
+          <w:sz w:val="22"/>
+          <w:szCs w:val="21"/>
+        </w:rPr>
+        <w:t>Habit</w:t>
+      </w:r>
+      <w:r>
+        <w:rPr>
+          <w:sz w:val="22"/>
+          <w:szCs w:val="21"/>
+        </w:rPr>
+        <w:tab/>
+      </w:r>
+      <w:r>
+        <w:rPr>
+          <w:rFonts w:hint="eastAsia"/>
+          <w:sz w:val="22"/>
+          <w:szCs w:val="21"/>
+        </w:rPr>
+        <w:t>習慣</w:t>
+      </w:r>
+    </w:p>
+    <w:p>
+      <w:pPr>
+        <w:rPr>
+          <w:sz w:val="22"/>
+          <w:szCs w:val="21"/>
+        </w:rPr>
+      </w:pPr>
+      <w:r>
+        <w:rPr>
+          <w:sz w:val="22"/>
+          <w:szCs w:val="21"/>
+        </w:rPr>
+        <w:t>Hair</w:t>
+      </w:r>
+      <w:r>
+        <w:rPr>
+          <w:sz w:val="22"/>
+          <w:szCs w:val="21"/>
+        </w:rPr>
+        <w:tab/>
+      </w:r>
+      <w:r>
+        <w:rPr>
+          <w:rFonts w:hint="eastAsia"/>
+          <w:sz w:val="22"/>
+          <w:szCs w:val="21"/>
+        </w:rPr>
+        <w:t>毛髮</w:t>
+      </w:r>
+    </w:p>
+    <w:p>
+      <w:pPr>
+        <w:rPr>
+          <w:sz w:val="22"/>
+          <w:szCs w:val="21"/>
+        </w:rPr>
+      </w:pPr>
+      <w:r>
+        <w:rPr>
+          <w:sz w:val="22"/>
+          <w:szCs w:val="21"/>
+        </w:rPr>
+        <w:t>Half</w:t>
+      </w:r>
+      <w:r>
+        <w:rPr>
+          <w:sz w:val="22"/>
+          <w:szCs w:val="21"/>
+        </w:rPr>
+        <w:tab/>
+      </w:r>
+      <w:r>
+        <w:rPr>
+          <w:rFonts w:hint="eastAsia"/>
+          <w:sz w:val="22"/>
+          <w:szCs w:val="21"/>
+        </w:rPr>
+        <w:t>(</w:t>
+      </w:r>
+      <w:r>
+        <w:rPr>
+          <w:rFonts w:hint="eastAsia"/>
+          <w:sz w:val="22"/>
+          <w:szCs w:val="21"/>
+        </w:rPr>
+        <w:t>名</w:t>
+      </w:r>
+      <w:r>
+        <w:rPr>
+          <w:rFonts w:hint="eastAsia"/>
+          <w:sz w:val="22"/>
+          <w:szCs w:val="21"/>
+        </w:rPr>
+        <w:t>)</w:t>
+      </w:r>
+      <w:r>
+        <w:rPr>
+          <w:rFonts w:hint="eastAsia"/>
+          <w:sz w:val="22"/>
+          <w:szCs w:val="21"/>
+        </w:rPr>
+        <w:t>一半、</w:t>
+      </w:r>
+      <w:r>
+        <w:rPr>
+          <w:rFonts w:hint="eastAsia"/>
+          <w:sz w:val="22"/>
+          <w:szCs w:val="21"/>
+        </w:rPr>
+        <w:t>(</w:t>
+      </w:r>
+      <w:r>
+        <w:rPr>
+          <w:rFonts w:hint="eastAsia"/>
+          <w:sz w:val="22"/>
+          <w:szCs w:val="21"/>
+        </w:rPr>
+        <w:t>副形</w:t>
+      </w:r>
+      <w:r>
+        <w:rPr>
+          <w:rFonts w:hint="eastAsia"/>
+          <w:sz w:val="22"/>
+          <w:szCs w:val="21"/>
+        </w:rPr>
+        <w:t>)</w:t>
+      </w:r>
+      <w:r>
+        <w:rPr>
+          <w:rFonts w:hint="eastAsia"/>
+          <w:sz w:val="22"/>
+          <w:szCs w:val="21"/>
+        </w:rPr>
+        <w:t>部分地</w:t>
+      </w:r>
+      <w:r>
+        <w:rPr>
+          <w:rFonts w:hint="eastAsia"/>
+          <w:sz w:val="22"/>
+          <w:szCs w:val="21"/>
+        </w:rPr>
+        <w:t>(</w:t>
+      </w:r>
+      <w:r>
+        <w:rPr>
+          <w:rFonts w:hint="eastAsia"/>
+          <w:sz w:val="22"/>
+          <w:szCs w:val="21"/>
+        </w:rPr>
+        <w:t>的</w:t>
+      </w:r>
+      <w:r>
+        <w:rPr>
+          <w:rFonts w:hint="eastAsia"/>
+          <w:sz w:val="22"/>
+          <w:szCs w:val="21"/>
+        </w:rPr>
+        <w:t>)</w:t>
+      </w:r>
+    </w:p>
+    <w:p>
+      <w:pPr>
+        <w:rPr>
+          <w:sz w:val="22"/>
+          <w:szCs w:val="21"/>
+        </w:rPr>
+      </w:pPr>
+      <w:r>
+        <w:rPr>
+          <w:sz w:val="22"/>
+          <w:szCs w:val="21"/>
+        </w:rPr>
+        <w:t>Ham</w:t>
+      </w:r>
+      <w:r>
+        <w:rPr>
+          <w:sz w:val="22"/>
+          <w:szCs w:val="21"/>
+        </w:rPr>
+        <w:tab/>
+      </w:r>
+      <w:r>
+        <w:rPr>
+          <w:rFonts w:hint="eastAsia"/>
+          <w:sz w:val="22"/>
+          <w:szCs w:val="21"/>
+        </w:rPr>
+        <w:t>火腿</w:t>
+      </w:r>
+    </w:p>
+    <w:p>
+      <w:pPr>
+        <w:rPr>
+          <w:sz w:val="22"/>
+          <w:szCs w:val="21"/>
+        </w:rPr>
+      </w:pPr>
+      <w:r>
+        <w:rPr>
+          <w:sz w:val="22"/>
+          <w:szCs w:val="21"/>
+        </w:rPr>
+        <w:t>Hand</w:t>
+      </w:r>
+      <w:r>
+        <w:rPr>
+          <w:sz w:val="22"/>
+          <w:szCs w:val="21"/>
+        </w:rPr>
+        <w:tab/>
+      </w:r>
+      <w:r>
+        <w:rPr>
+          <w:rFonts w:hint="eastAsia"/>
+          <w:sz w:val="22"/>
+          <w:szCs w:val="21"/>
+        </w:rPr>
+        <w:t>(</w:t>
+      </w:r>
+      <w:r>
+        <w:rPr>
+          <w:rFonts w:hint="eastAsia"/>
+          <w:sz w:val="22"/>
+          <w:szCs w:val="21"/>
+        </w:rPr>
+        <w:t>名</w:t>
+      </w:r>
+      <w:r>
+        <w:rPr>
+          <w:rFonts w:hint="eastAsia"/>
+          <w:sz w:val="22"/>
+          <w:szCs w:val="21"/>
+        </w:rPr>
+        <w:t>)</w:t>
+      </w:r>
+      <w:r>
+        <w:rPr>
+          <w:rFonts w:hint="eastAsia"/>
+          <w:sz w:val="22"/>
+          <w:szCs w:val="21"/>
+        </w:rPr>
+        <w:t>手、</w:t>
+      </w:r>
+      <w:r>
+        <w:rPr>
+          <w:rFonts w:hint="eastAsia"/>
+          <w:sz w:val="22"/>
+          <w:szCs w:val="21"/>
+        </w:rPr>
+        <w:t>(</w:t>
+      </w:r>
+      <w:r>
+        <w:rPr>
+          <w:rFonts w:hint="eastAsia"/>
+          <w:sz w:val="22"/>
+          <w:szCs w:val="21"/>
+        </w:rPr>
+        <w:t>動</w:t>
+      </w:r>
+      <w:r>
+        <w:rPr>
+          <w:rFonts w:hint="eastAsia"/>
+          <w:sz w:val="22"/>
+          <w:szCs w:val="21"/>
+        </w:rPr>
+        <w:t>)</w:t>
+      </w:r>
+      <w:r>
+        <w:rPr>
+          <w:rFonts w:hint="eastAsia"/>
+          <w:sz w:val="22"/>
+          <w:szCs w:val="21"/>
+        </w:rPr>
+        <w:t>舉手</w:t>
+      </w:r>
+    </w:p>
+    <w:p>
+      <w:pPr>
+        <w:rPr>
+          <w:sz w:val="22"/>
+          <w:szCs w:val="21"/>
+        </w:rPr>
+      </w:pPr>
+      <w:r>
+        <w:rPr>
+          <w:sz w:val="22"/>
+          <w:szCs w:val="21"/>
+        </w:rPr>
+        <w:t>Hang</w:t>
+      </w:r>
+      <w:r>
+        <w:rPr>
+          <w:sz w:val="22"/>
+          <w:szCs w:val="21"/>
+        </w:rPr>
+        <w:tab/>
+      </w:r>
+      <w:r>
+        <w:rPr>
+          <w:rFonts w:hint="eastAsia"/>
+          <w:sz w:val="22"/>
+          <w:szCs w:val="21"/>
+        </w:rPr>
+        <w:t>懸掛</w:t>
+      </w:r>
+    </w:p>
+    <w:p>
+      <w:pPr>
+        <w:rPr>
+          <w:rFonts w:hint="eastAsia"/>
+          <w:sz w:val="22"/>
+          <w:szCs w:val="21"/>
+        </w:rPr>
+      </w:pPr>
+      <w:r>
+        <w:rPr>
+          <w:sz w:val="22"/>
+          <w:szCs w:val="21"/>
+        </w:rPr>
+        <w:t>Hang your jacket in your wardrobe</w:t>
+      </w:r>
+      <w:r>
+        <w:rPr>
+          <w:sz w:val="22"/>
+          <w:szCs w:val="21"/>
+        </w:rPr>
+        <w:tab/>
+      </w:r>
+      <w:r>
+        <w:rPr>
+          <w:rFonts w:hint="eastAsia"/>
+          <w:sz w:val="22"/>
+          <w:szCs w:val="21"/>
+        </w:rPr>
+        <w:t>把夾克掛到衣櫃裡</w:t>
+      </w:r>
+    </w:p>
+    <w:p>
+      <w:pPr>
+        <w:rPr>
+          <w:sz w:val="22"/>
+          <w:szCs w:val="21"/>
+        </w:rPr>
+      </w:pPr>
+      <w:r>
+        <w:rPr>
+          <w:sz w:val="22"/>
+          <w:szCs w:val="21"/>
+        </w:rPr>
+        <w:t>Happen</w:t>
+      </w:r>
+      <w:r>
+        <w:rPr>
+          <w:sz w:val="22"/>
+          <w:szCs w:val="21"/>
+        </w:rPr>
+        <w:tab/>
+      </w:r>
+      <w:r>
+        <w:rPr>
+          <w:rFonts w:hint="eastAsia"/>
+          <w:sz w:val="22"/>
+          <w:szCs w:val="21"/>
+        </w:rPr>
+        <w:t>發生</w:t>
+      </w:r>
+    </w:p>
+    <w:p>
+      <w:pPr>
+        <w:rPr>
+          <w:sz w:val="22"/>
+          <w:szCs w:val="21"/>
+        </w:rPr>
+      </w:pPr>
+      <w:r>
+        <w:rPr>
+          <w:sz w:val="22"/>
+          <w:szCs w:val="21"/>
+        </w:rPr>
+        <w:t>Happy</w:t>
+      </w:r>
+      <w:r>
+        <w:rPr>
+          <w:sz w:val="22"/>
+          <w:szCs w:val="21"/>
+        </w:rPr>
+        <w:tab/>
+      </w:r>
+      <w:r>
+        <w:rPr>
+          <w:rFonts w:hint="eastAsia"/>
+          <w:sz w:val="22"/>
+          <w:szCs w:val="21"/>
+        </w:rPr>
+        <w:t>快樂的</w:t>
+      </w:r>
+    </w:p>
+    <w:p>
+      <w:pPr>
+        <w:rPr>
+          <w:sz w:val="22"/>
+          <w:szCs w:val="21"/>
+        </w:rPr>
+      </w:pPr>
+      <w:r>
+        <w:rPr>
+          <w:sz w:val="22"/>
+          <w:szCs w:val="21"/>
+        </w:rPr>
+        <w:t>Hard</w:t>
+      </w:r>
+      <w:r>
+        <w:rPr>
+          <w:sz w:val="22"/>
+          <w:szCs w:val="21"/>
+        </w:rPr>
+        <w:tab/>
+      </w:r>
+      <w:r>
+        <w:rPr>
+          <w:rFonts w:hint="eastAsia"/>
+          <w:sz w:val="22"/>
+          <w:szCs w:val="21"/>
+        </w:rPr>
+        <w:t>(</w:t>
+      </w:r>
+      <w:r>
+        <w:rPr>
+          <w:rFonts w:hint="eastAsia"/>
+          <w:sz w:val="22"/>
+          <w:szCs w:val="21"/>
+        </w:rPr>
+        <w:t>形</w:t>
+      </w:r>
+      <w:r>
+        <w:rPr>
+          <w:rFonts w:hint="eastAsia"/>
+          <w:sz w:val="22"/>
+          <w:szCs w:val="21"/>
+        </w:rPr>
+        <w:t>)</w:t>
+      </w:r>
+      <w:r>
+        <w:rPr>
+          <w:rFonts w:hint="eastAsia"/>
+          <w:sz w:val="22"/>
+          <w:szCs w:val="21"/>
+        </w:rPr>
+        <w:t>硬的、</w:t>
+      </w:r>
+      <w:r>
+        <w:rPr>
+          <w:rFonts w:hint="eastAsia"/>
+          <w:sz w:val="22"/>
+          <w:szCs w:val="21"/>
+        </w:rPr>
+        <w:t>(</w:t>
+      </w:r>
+      <w:r>
+        <w:rPr>
+          <w:rFonts w:hint="eastAsia"/>
+          <w:sz w:val="22"/>
+          <w:szCs w:val="21"/>
+        </w:rPr>
+        <w:t>副</w:t>
+      </w:r>
+      <w:r>
+        <w:rPr>
+          <w:rFonts w:hint="eastAsia"/>
+          <w:sz w:val="22"/>
+          <w:szCs w:val="21"/>
+        </w:rPr>
+        <w:t>)</w:t>
+      </w:r>
+      <w:r>
+        <w:rPr>
+          <w:rFonts w:hint="eastAsia"/>
+          <w:sz w:val="22"/>
+          <w:szCs w:val="21"/>
+        </w:rPr>
+        <w:t>努力地</w:t>
+      </w:r>
+    </w:p>
+    <w:p>
+      <w:pPr>
+        <w:rPr>
+          <w:sz w:val="22"/>
+          <w:szCs w:val="21"/>
+        </w:rPr>
+      </w:pPr>
+      <w:r>
+        <w:rPr>
+          <w:sz w:val="22"/>
+          <w:szCs w:val="21"/>
+        </w:rPr>
+        <w:t>Hat</w:t>
+      </w:r>
+      <w:r>
+        <w:rPr>
+          <w:sz w:val="22"/>
+          <w:szCs w:val="21"/>
+        </w:rPr>
+        <w:tab/>
+      </w:r>
+      <w:r>
+        <w:rPr>
+          <w:rFonts w:hint="eastAsia"/>
+          <w:sz w:val="22"/>
+          <w:szCs w:val="21"/>
+        </w:rPr>
+        <w:t>帽子</w:t>
+      </w:r>
+    </w:p>
+    <w:p>
+      <w:pPr>
+        <w:rPr>
+          <w:sz w:val="22"/>
+          <w:szCs w:val="21"/>
+        </w:rPr>
+      </w:pPr>
+      <w:r>
+        <w:rPr>
+          <w:sz w:val="22"/>
+          <w:szCs w:val="21"/>
+        </w:rPr>
+        <w:t>Hate</w:t>
+      </w:r>
+      <w:r>
+        <w:rPr>
+          <w:sz w:val="22"/>
+          <w:szCs w:val="21"/>
+        </w:rPr>
+        <w:tab/>
+      </w:r>
+      <w:r>
+        <w:rPr>
+          <w:rFonts w:hint="eastAsia"/>
+          <w:sz w:val="22"/>
+          <w:szCs w:val="21"/>
+        </w:rPr>
+        <w:t>憎恨</w:t>
+      </w:r>
+    </w:p>
+    <w:p>
+      <w:pPr>
+        <w:rPr>
+          <w:sz w:val="22"/>
+          <w:szCs w:val="21"/>
+        </w:rPr>
+      </w:pPr>
+      <w:r>
+        <w:rPr>
+          <w:sz w:val="22"/>
+          <w:szCs w:val="21"/>
+        </w:rPr>
+        <w:t>Have</w:t>
+      </w:r>
+      <w:r>
+        <w:rPr>
+          <w:sz w:val="22"/>
+          <w:szCs w:val="21"/>
+        </w:rPr>
+        <w:tab/>
+      </w:r>
+      <w:r>
+        <w:rPr>
+          <w:rFonts w:hint="eastAsia"/>
+          <w:sz w:val="22"/>
+          <w:szCs w:val="21"/>
+        </w:rPr>
+        <w:t>(</w:t>
+      </w:r>
+      <w:r>
+        <w:rPr>
+          <w:rFonts w:hint="eastAsia"/>
+          <w:sz w:val="22"/>
+          <w:szCs w:val="21"/>
+        </w:rPr>
+        <w:t>助</w:t>
+      </w:r>
+      <w:r>
+        <w:rPr>
+          <w:rFonts w:hint="eastAsia"/>
+          <w:sz w:val="22"/>
+          <w:szCs w:val="21"/>
+        </w:rPr>
+        <w:t>)</w:t>
+      </w:r>
+      <w:r>
+        <w:rPr>
+          <w:rFonts w:hint="eastAsia"/>
+          <w:sz w:val="22"/>
+          <w:szCs w:val="21"/>
+        </w:rPr>
+        <w:t>構成現在完成式、</w:t>
+      </w:r>
+      <w:r>
+        <w:rPr>
+          <w:rFonts w:hint="eastAsia"/>
+          <w:sz w:val="22"/>
+          <w:szCs w:val="21"/>
+        </w:rPr>
+        <w:t>(</w:t>
+      </w:r>
+      <w:r>
+        <w:rPr>
+          <w:rFonts w:hint="eastAsia"/>
+          <w:sz w:val="22"/>
+          <w:szCs w:val="21"/>
+        </w:rPr>
+        <w:t>動</w:t>
+      </w:r>
+      <w:r>
+        <w:rPr>
+          <w:rFonts w:hint="eastAsia"/>
+          <w:sz w:val="22"/>
+          <w:szCs w:val="21"/>
+        </w:rPr>
+        <w:t>)</w:t>
+      </w:r>
+      <w:r>
+        <w:rPr>
+          <w:rFonts w:hint="eastAsia"/>
+          <w:sz w:val="22"/>
+          <w:szCs w:val="21"/>
+        </w:rPr>
+        <w:t>擁有</w:t>
+      </w:r>
+    </w:p>
+    <w:p>
+      <w:pPr>
+        <w:rPr>
+          <w:sz w:val="22"/>
+          <w:szCs w:val="21"/>
+        </w:rPr>
+      </w:pPr>
+      <w:r>
+        <w:rPr>
+          <w:sz w:val="22"/>
+          <w:szCs w:val="21"/>
+        </w:rPr>
+        <w:t>He/him/h</w:t>
+      </w:r>
+      <w:r>
+        <w:rPr>
+          <w:rFonts w:hint="eastAsia"/>
+          <w:sz w:val="22"/>
+          <w:szCs w:val="21"/>
+        </w:rPr>
+        <w:t>i</w:t>
+      </w:r>
+      <w:r>
+        <w:rPr>
+          <w:sz w:val="22"/>
+          <w:szCs w:val="21"/>
+        </w:rPr>
+        <w:t>s/himself</w:t>
+      </w:r>
+      <w:r>
+        <w:rPr>
+          <w:sz w:val="22"/>
+          <w:szCs w:val="21"/>
+        </w:rPr>
+        <w:tab/>
+      </w:r>
+      <w:r>
+        <w:rPr>
+          <w:rFonts w:hint="eastAsia"/>
+          <w:sz w:val="22"/>
+          <w:szCs w:val="21"/>
+        </w:rPr>
+        <w:t>他</w:t>
+      </w:r>
+    </w:p>
+    <w:p>
+      <w:pPr>
+        <w:rPr>
+          <w:sz w:val="22"/>
+          <w:szCs w:val="21"/>
+        </w:rPr>
+      </w:pPr>
+      <w:r>
+        <w:rPr>
+          <w:sz w:val="22"/>
+          <w:szCs w:val="21"/>
+        </w:rPr>
+        <w:t>Head</w:t>
+      </w:r>
+      <w:r>
+        <w:rPr>
+          <w:sz w:val="22"/>
+          <w:szCs w:val="21"/>
+        </w:rPr>
+        <w:tab/>
+      </w:r>
+      <w:r>
+        <w:rPr>
+          <w:rFonts w:hint="eastAsia"/>
+          <w:sz w:val="22"/>
+          <w:szCs w:val="21"/>
+        </w:rPr>
+        <w:t>(</w:t>
+      </w:r>
+      <w:r>
+        <w:rPr>
+          <w:rFonts w:hint="eastAsia"/>
+          <w:sz w:val="22"/>
+          <w:szCs w:val="21"/>
+        </w:rPr>
+        <w:t>名</w:t>
+      </w:r>
+      <w:r>
+        <w:rPr>
+          <w:rFonts w:hint="eastAsia"/>
+          <w:sz w:val="22"/>
+          <w:szCs w:val="21"/>
+        </w:rPr>
+        <w:t>)</w:t>
+      </w:r>
+      <w:r>
+        <w:rPr>
+          <w:rFonts w:hint="eastAsia"/>
+          <w:sz w:val="22"/>
+          <w:szCs w:val="21"/>
+        </w:rPr>
+        <w:t>頭、</w:t>
+      </w:r>
+      <w:r>
+        <w:rPr>
+          <w:rFonts w:hint="eastAsia"/>
+          <w:sz w:val="22"/>
+          <w:szCs w:val="21"/>
+        </w:rPr>
+        <w:t>(</w:t>
+      </w:r>
+      <w:r>
+        <w:rPr>
+          <w:rFonts w:hint="eastAsia"/>
+          <w:sz w:val="22"/>
+          <w:szCs w:val="21"/>
+        </w:rPr>
+        <w:t>動</w:t>
+      </w:r>
+      <w:r>
+        <w:rPr>
+          <w:rFonts w:hint="eastAsia"/>
+          <w:sz w:val="22"/>
+          <w:szCs w:val="21"/>
+        </w:rPr>
+        <w:t>)</w:t>
+      </w:r>
+      <w:r>
+        <w:rPr>
+          <w:rFonts w:hint="eastAsia"/>
+          <w:sz w:val="22"/>
+          <w:szCs w:val="21"/>
+        </w:rPr>
+        <w:t>率領</w:t>
+      </w:r>
+    </w:p>
+    <w:p>
+      <w:pPr>
+        <w:rPr>
+          <w:rFonts w:hint="eastAsia"/>
+          <w:sz w:val="22"/>
+          <w:szCs w:val="21"/>
+        </w:rPr>
+      </w:pPr>
+      <w:r>
+        <w:rPr>
+          <w:sz w:val="22"/>
+          <w:szCs w:val="21"/>
+        </w:rPr>
+        <w:t>The atmosphere in the office had been tense for some time but this latest dismissal brought matters to a head</w:t>
+      </w:r>
+      <w:r>
+        <w:rPr>
+          <w:sz w:val="22"/>
+          <w:szCs w:val="21"/>
+        </w:rPr>
+        <w:tab/>
+      </w:r>
+      <w:r>
+        <w:rPr>
+          <w:rFonts w:hint="eastAsia"/>
+          <w:sz w:val="22"/>
+          <w:szCs w:val="21"/>
+        </w:rPr>
+        <w:t>辦公室的氣氛已經緊張一段時間了，而最近解雇員工的事情更讓事情的發展達到了頂點</w:t>
+      </w:r>
+    </w:p>
+    <w:p>
+      <w:pPr>
+        <w:rPr>
+          <w:sz w:val="22"/>
+          <w:szCs w:val="21"/>
+        </w:rPr>
+      </w:pPr>
+      <w:r>
+        <w:rPr>
+          <w:sz w:val="22"/>
+          <w:szCs w:val="21"/>
+        </w:rPr>
+        <w:lastRenderedPageBreak/>
+        <w:t>Headache</w:t>
+      </w:r>
+      <w:r>
+        <w:rPr>
+          <w:sz w:val="22"/>
+          <w:szCs w:val="21"/>
+        </w:rPr>
+        <w:tab/>
+      </w:r>
+      <w:r>
+        <w:rPr>
+          <w:rFonts w:hint="eastAsia"/>
+          <w:sz w:val="22"/>
+          <w:szCs w:val="21"/>
+        </w:rPr>
+        <w:t>頭痛</w:t>
+      </w:r>
+    </w:p>
+    <w:p>
+      <w:pPr>
+        <w:rPr>
+          <w:sz w:val="22"/>
+          <w:szCs w:val="21"/>
+        </w:rPr>
+      </w:pPr>
+      <w:r>
+        <w:rPr>
+          <w:sz w:val="22"/>
+          <w:szCs w:val="21"/>
+        </w:rPr>
+        <w:t>Health</w:t>
+      </w:r>
+      <w:r>
+        <w:rPr>
+          <w:sz w:val="22"/>
+          <w:szCs w:val="21"/>
+        </w:rPr>
+        <w:tab/>
+      </w:r>
+      <w:r>
+        <w:rPr>
+          <w:rFonts w:hint="eastAsia"/>
+          <w:sz w:val="22"/>
+          <w:szCs w:val="21"/>
+        </w:rPr>
+        <w:t>健康</w:t>
+      </w:r>
+    </w:p>
+    <w:p>
+      <w:pPr>
+        <w:rPr>
+          <w:sz w:val="22"/>
+          <w:szCs w:val="21"/>
+        </w:rPr>
+      </w:pPr>
+      <w:r>
+        <w:rPr>
+          <w:sz w:val="22"/>
+          <w:szCs w:val="21"/>
+        </w:rPr>
+        <w:t>Health care</w:t>
+      </w:r>
+      <w:r>
+        <w:rPr>
+          <w:sz w:val="22"/>
+          <w:szCs w:val="21"/>
+        </w:rPr>
+        <w:tab/>
+      </w:r>
+      <w:r>
+        <w:rPr>
+          <w:rFonts w:hint="eastAsia"/>
+          <w:sz w:val="22"/>
+          <w:szCs w:val="21"/>
+        </w:rPr>
+        <w:t>健保服務</w:t>
+      </w:r>
+    </w:p>
+    <w:p>
+      <w:pPr>
+        <w:rPr>
+          <w:sz w:val="22"/>
+          <w:szCs w:val="21"/>
+        </w:rPr>
+      </w:pPr>
+      <w:r>
+        <w:rPr>
+          <w:sz w:val="22"/>
+          <w:szCs w:val="21"/>
+        </w:rPr>
+        <w:t>Healthy</w:t>
+      </w:r>
+      <w:r>
+        <w:rPr>
+          <w:sz w:val="22"/>
+          <w:szCs w:val="21"/>
+        </w:rPr>
+        <w:tab/>
+      </w:r>
+      <w:r>
+        <w:rPr>
+          <w:rFonts w:hint="eastAsia"/>
+          <w:sz w:val="22"/>
+          <w:szCs w:val="21"/>
+        </w:rPr>
+        <w:t>健康的</w:t>
+      </w:r>
+    </w:p>
+    <w:p>
+      <w:pPr>
+        <w:rPr>
+          <w:rFonts w:hint="eastAsia"/>
+          <w:sz w:val="22"/>
+          <w:szCs w:val="21"/>
+        </w:rPr>
+      </w:pPr>
+      <w:r>
+        <w:rPr>
+          <w:sz w:val="22"/>
+          <w:szCs w:val="21"/>
+        </w:rPr>
+        <w:t>Hear</w:t>
+      </w:r>
+      <w:r>
+        <w:rPr>
+          <w:sz w:val="22"/>
+          <w:szCs w:val="21"/>
+        </w:rPr>
+        <w:tab/>
+      </w:r>
+      <w:r>
+        <w:rPr>
+          <w:rFonts w:hint="eastAsia"/>
+          <w:sz w:val="22"/>
+          <w:szCs w:val="21"/>
+        </w:rPr>
+        <w:t>聽到</w:t>
+      </w:r>
+    </w:p>
+    <w:p>
+      <w:pPr>
+        <w:widowControl/>
+        <w:rPr>
+          <w:rFonts w:hint="eastAsia"/>
+          <w:sz w:val="22"/>
+          <w:szCs w:val="21"/>
+        </w:rPr>
+      </w:pPr>
     </w:p>
     <w:sectPr>
       <w:pgSz w:w="11906" w:h="16838"/>

</xml_diff>

<commit_message>
new the Vocabulary L23
</commit_message>
<xml_diff>
--- a/Memorize English/Level 1.docx
+++ b/Memorize English/Level 1.docx
@@ -28032,7 +28032,6 @@
       <w:pPr>
         <w:widowControl/>
         <w:rPr>
-          <w:rFonts w:hint="eastAsia"/>
           <w:sz w:val="22"/>
           <w:szCs w:val="21"/>
         </w:rPr>
@@ -28095,7 +28094,6 @@
       <w:pPr>
         <w:widowControl/>
         <w:rPr>
-          <w:rFonts w:hint="eastAsia"/>
           <w:sz w:val="22"/>
           <w:szCs w:val="21"/>
         </w:rPr>
@@ -28309,7 +28307,6 @@
       <w:pPr>
         <w:widowControl/>
         <w:rPr>
-          <w:rFonts w:hint="eastAsia"/>
           <w:sz w:val="22"/>
           <w:szCs w:val="21"/>
         </w:rPr>
@@ -28427,7 +28424,6 @@
       <w:pPr>
         <w:widowControl/>
         <w:rPr>
-          <w:rFonts w:hint="eastAsia"/>
           <w:sz w:val="22"/>
           <w:szCs w:val="21"/>
         </w:rPr>
@@ -28608,7 +28604,6 @@
       <w:pPr>
         <w:widowControl/>
         <w:rPr>
-          <w:rFonts w:hint="eastAsia"/>
           <w:sz w:val="22"/>
           <w:szCs w:val="21"/>
         </w:rPr>
@@ -29026,7 +29021,6 @@
       <w:pPr>
         <w:widowControl/>
         <w:rPr>
-          <w:rFonts w:hint="eastAsia"/>
           <w:sz w:val="22"/>
           <w:szCs w:val="21"/>
         </w:rPr>
@@ -29113,7 +29107,6 @@
       <w:pPr>
         <w:widowControl/>
         <w:rPr>
-          <w:rFonts w:hint="eastAsia"/>
           <w:sz w:val="22"/>
           <w:szCs w:val="21"/>
         </w:rPr>
@@ -29192,7 +29185,6 @@
       <w:pPr>
         <w:widowControl/>
         <w:rPr>
-          <w:rFonts w:hint="eastAsia"/>
           <w:sz w:val="22"/>
           <w:szCs w:val="21"/>
         </w:rPr>
@@ -29286,7 +29278,6 @@
       <w:pPr>
         <w:widowControl/>
         <w:rPr>
-          <w:rFonts w:hint="eastAsia"/>
           <w:sz w:val="22"/>
           <w:szCs w:val="21"/>
         </w:rPr>
@@ -29368,6 +29359,1749 @@
           <w:szCs w:val="21"/>
         </w:rPr>
         <w:t>領先</w:t>
+      </w:r>
+    </w:p>
+    <w:p>
+      <w:pPr>
+        <w:widowControl/>
+        <w:pBdr>
+          <w:bottom w:val="single" w:sz="6" w:space="1" w:color="auto"/>
+        </w:pBdr>
+        <w:rPr>
+          <w:sz w:val="22"/>
+          <w:szCs w:val="21"/>
+        </w:rPr>
+      </w:pPr>
+    </w:p>
+    <w:p>
+      <w:pPr>
+        <w:widowControl/>
+        <w:rPr>
+          <w:sz w:val="22"/>
+          <w:szCs w:val="21"/>
+        </w:rPr>
+      </w:pPr>
+    </w:p>
+    <w:p>
+      <w:pPr>
+        <w:widowControl/>
+        <w:rPr>
+          <w:sz w:val="22"/>
+          <w:szCs w:val="21"/>
+        </w:rPr>
+      </w:pPr>
+      <w:r>
+        <w:rPr>
+          <w:rFonts w:hint="eastAsia"/>
+          <w:sz w:val="22"/>
+          <w:szCs w:val="21"/>
+        </w:rPr>
+        <w:t>L</w:t>
+      </w:r>
+      <w:r>
+        <w:rPr>
+          <w:sz w:val="22"/>
+          <w:szCs w:val="21"/>
+        </w:rPr>
+        <w:t>23</w:t>
+      </w:r>
+    </w:p>
+    <w:p>
+      <w:pPr>
+        <w:widowControl/>
+        <w:rPr>
+          <w:sz w:val="22"/>
+          <w:szCs w:val="21"/>
+        </w:rPr>
+      </w:pPr>
+      <w:r>
+        <w:rPr>
+          <w:sz w:val="22"/>
+          <w:szCs w:val="21"/>
+        </w:rPr>
+        <w:t>Leader</w:t>
+      </w:r>
+      <w:r>
+        <w:rPr>
+          <w:sz w:val="22"/>
+          <w:szCs w:val="21"/>
+        </w:rPr>
+        <w:tab/>
+      </w:r>
+      <w:r>
+        <w:rPr>
+          <w:rFonts w:hint="eastAsia"/>
+          <w:sz w:val="22"/>
+          <w:szCs w:val="21"/>
+        </w:rPr>
+        <w:t>領導者</w:t>
+      </w:r>
+    </w:p>
+    <w:p>
+      <w:pPr>
+        <w:widowControl/>
+        <w:rPr>
+          <w:rFonts w:hint="eastAsia"/>
+          <w:sz w:val="22"/>
+          <w:szCs w:val="21"/>
+        </w:rPr>
+      </w:pPr>
+      <w:r>
+        <w:rPr>
+          <w:sz w:val="22"/>
+          <w:szCs w:val="21"/>
+        </w:rPr>
+        <w:t xml:space="preserve">You are </w:t>
+      </w:r>
+      <w:r>
+        <w:rPr>
+          <w:sz w:val="22"/>
+          <w:szCs w:val="21"/>
+        </w:rPr>
+        <w:t>a born leader</w:t>
+      </w:r>
+      <w:r>
+        <w:rPr>
+          <w:sz w:val="22"/>
+          <w:szCs w:val="21"/>
+        </w:rPr>
+        <w:tab/>
+      </w:r>
+      <w:r>
+        <w:rPr>
+          <w:rFonts w:hint="eastAsia"/>
+          <w:sz w:val="22"/>
+          <w:szCs w:val="21"/>
+        </w:rPr>
+        <w:t>你是天生領袖</w:t>
+      </w:r>
+    </w:p>
+    <w:p>
+      <w:pPr>
+        <w:widowControl/>
+        <w:rPr>
+          <w:sz w:val="22"/>
+          <w:szCs w:val="21"/>
+        </w:rPr>
+      </w:pPr>
+      <w:r>
+        <w:rPr>
+          <w:sz w:val="22"/>
+          <w:szCs w:val="21"/>
+        </w:rPr>
+        <w:t>Learn</w:t>
+      </w:r>
+      <w:r>
+        <w:rPr>
+          <w:sz w:val="22"/>
+          <w:szCs w:val="21"/>
+        </w:rPr>
+        <w:tab/>
+      </w:r>
+      <w:r>
+        <w:rPr>
+          <w:rFonts w:hint="eastAsia"/>
+          <w:sz w:val="22"/>
+          <w:szCs w:val="21"/>
+        </w:rPr>
+        <w:t>學習</w:t>
+      </w:r>
+    </w:p>
+    <w:p>
+      <w:pPr>
+        <w:widowControl/>
+        <w:rPr>
+          <w:sz w:val="22"/>
+          <w:szCs w:val="21"/>
+        </w:rPr>
+      </w:pPr>
+      <w:r>
+        <w:rPr>
+          <w:sz w:val="22"/>
+          <w:szCs w:val="21"/>
+        </w:rPr>
+        <w:t>Least</w:t>
+      </w:r>
+      <w:r>
+        <w:rPr>
+          <w:sz w:val="22"/>
+          <w:szCs w:val="21"/>
+        </w:rPr>
+        <w:tab/>
+      </w:r>
+      <w:r>
+        <w:rPr>
+          <w:rFonts w:hint="eastAsia"/>
+          <w:sz w:val="22"/>
+          <w:szCs w:val="21"/>
+        </w:rPr>
+        <w:t>(</w:t>
+      </w:r>
+      <w:r>
+        <w:rPr>
+          <w:rFonts w:hint="eastAsia"/>
+          <w:sz w:val="22"/>
+          <w:szCs w:val="21"/>
+        </w:rPr>
+        <w:t>代</w:t>
+      </w:r>
+      <w:r>
+        <w:rPr>
+          <w:rFonts w:hint="eastAsia"/>
+          <w:sz w:val="22"/>
+          <w:szCs w:val="21"/>
+        </w:rPr>
+        <w:t>)</w:t>
+      </w:r>
+      <w:r>
+        <w:rPr>
+          <w:rFonts w:hint="eastAsia"/>
+          <w:sz w:val="22"/>
+          <w:szCs w:val="21"/>
+        </w:rPr>
+        <w:t>最少、</w:t>
+      </w:r>
+      <w:r>
+        <w:rPr>
+          <w:rFonts w:hint="eastAsia"/>
+          <w:sz w:val="22"/>
+          <w:szCs w:val="21"/>
+        </w:rPr>
+        <w:t>(</w:t>
+      </w:r>
+      <w:r>
+        <w:rPr>
+          <w:rFonts w:hint="eastAsia"/>
+          <w:sz w:val="22"/>
+          <w:szCs w:val="21"/>
+        </w:rPr>
+        <w:t>形</w:t>
+      </w:r>
+      <w:r>
+        <w:rPr>
+          <w:rFonts w:hint="eastAsia"/>
+          <w:sz w:val="22"/>
+          <w:szCs w:val="21"/>
+        </w:rPr>
+        <w:t>)</w:t>
+      </w:r>
+      <w:r>
+        <w:rPr>
+          <w:rFonts w:hint="eastAsia"/>
+          <w:sz w:val="22"/>
+          <w:szCs w:val="21"/>
+        </w:rPr>
+        <w:t>最少的</w:t>
+      </w:r>
+    </w:p>
+    <w:p>
+      <w:pPr>
+        <w:widowControl/>
+        <w:rPr>
+          <w:sz w:val="22"/>
+          <w:szCs w:val="21"/>
+        </w:rPr>
+      </w:pPr>
+      <w:r>
+        <w:rPr>
+          <w:sz w:val="22"/>
+          <w:szCs w:val="21"/>
+        </w:rPr>
+        <w:t>Leave</w:t>
+      </w:r>
+      <w:r>
+        <w:rPr>
+          <w:sz w:val="22"/>
+          <w:szCs w:val="21"/>
+        </w:rPr>
+        <w:tab/>
+      </w:r>
+      <w:r>
+        <w:rPr>
+          <w:rFonts w:hint="eastAsia"/>
+          <w:sz w:val="22"/>
+          <w:szCs w:val="21"/>
+        </w:rPr>
+        <w:t>(</w:t>
+      </w:r>
+      <w:r>
+        <w:rPr>
+          <w:rFonts w:hint="eastAsia"/>
+          <w:sz w:val="22"/>
+          <w:szCs w:val="21"/>
+        </w:rPr>
+        <w:t>動</w:t>
+      </w:r>
+      <w:r>
+        <w:rPr>
+          <w:rFonts w:hint="eastAsia"/>
+          <w:sz w:val="22"/>
+          <w:szCs w:val="21"/>
+        </w:rPr>
+        <w:t>)</w:t>
+      </w:r>
+      <w:r>
+        <w:rPr>
+          <w:rFonts w:hint="eastAsia"/>
+          <w:sz w:val="22"/>
+          <w:szCs w:val="21"/>
+        </w:rPr>
+        <w:t>離開、</w:t>
+      </w:r>
+      <w:r>
+        <w:rPr>
+          <w:rFonts w:hint="eastAsia"/>
+          <w:sz w:val="22"/>
+          <w:szCs w:val="21"/>
+        </w:rPr>
+        <w:t>(</w:t>
+      </w:r>
+      <w:r>
+        <w:rPr>
+          <w:rFonts w:hint="eastAsia"/>
+          <w:sz w:val="22"/>
+          <w:szCs w:val="21"/>
+        </w:rPr>
+        <w:t>名</w:t>
+      </w:r>
+      <w:r>
+        <w:rPr>
+          <w:rFonts w:hint="eastAsia"/>
+          <w:sz w:val="22"/>
+          <w:szCs w:val="21"/>
+        </w:rPr>
+        <w:t>)</w:t>
+      </w:r>
+      <w:r>
+        <w:rPr>
+          <w:rFonts w:hint="eastAsia"/>
+          <w:sz w:val="22"/>
+          <w:szCs w:val="21"/>
+        </w:rPr>
+        <w:t>假期</w:t>
+      </w:r>
+    </w:p>
+    <w:p>
+      <w:pPr>
+        <w:widowControl/>
+        <w:rPr>
+          <w:sz w:val="22"/>
+          <w:szCs w:val="21"/>
+        </w:rPr>
+      </w:pPr>
+      <w:r>
+        <w:rPr>
+          <w:sz w:val="22"/>
+          <w:szCs w:val="21"/>
+        </w:rPr>
+        <w:t>Left</w:t>
+      </w:r>
+      <w:r>
+        <w:rPr>
+          <w:sz w:val="22"/>
+          <w:szCs w:val="21"/>
+        </w:rPr>
+        <w:tab/>
+      </w:r>
+      <w:r>
+        <w:rPr>
+          <w:rFonts w:hint="eastAsia"/>
+          <w:sz w:val="22"/>
+          <w:szCs w:val="21"/>
+        </w:rPr>
+        <w:t>(</w:t>
+      </w:r>
+      <w:r>
+        <w:rPr>
+          <w:rFonts w:hint="eastAsia"/>
+          <w:sz w:val="22"/>
+          <w:szCs w:val="21"/>
+        </w:rPr>
+        <w:t>形副</w:t>
+      </w:r>
+      <w:r>
+        <w:rPr>
+          <w:rFonts w:hint="eastAsia"/>
+          <w:sz w:val="22"/>
+          <w:szCs w:val="21"/>
+        </w:rPr>
+        <w:t>)</w:t>
+      </w:r>
+      <w:r>
+        <w:rPr>
+          <w:rFonts w:hint="eastAsia"/>
+          <w:sz w:val="22"/>
+          <w:szCs w:val="21"/>
+        </w:rPr>
+        <w:t>左邊的</w:t>
+      </w:r>
+      <w:r>
+        <w:rPr>
+          <w:rFonts w:hint="eastAsia"/>
+          <w:sz w:val="22"/>
+          <w:szCs w:val="21"/>
+        </w:rPr>
+        <w:t>(</w:t>
+      </w:r>
+      <w:r>
+        <w:rPr>
+          <w:rFonts w:hint="eastAsia"/>
+          <w:sz w:val="22"/>
+          <w:szCs w:val="21"/>
+        </w:rPr>
+        <w:t>地</w:t>
+      </w:r>
+      <w:r>
+        <w:rPr>
+          <w:rFonts w:hint="eastAsia"/>
+          <w:sz w:val="22"/>
+          <w:szCs w:val="21"/>
+        </w:rPr>
+        <w:t>)</w:t>
+      </w:r>
+      <w:r>
+        <w:rPr>
+          <w:rFonts w:hint="eastAsia"/>
+          <w:sz w:val="22"/>
+          <w:szCs w:val="21"/>
+        </w:rPr>
+        <w:t>、</w:t>
+      </w:r>
+      <w:r>
+        <w:rPr>
+          <w:rFonts w:hint="eastAsia"/>
+          <w:sz w:val="22"/>
+          <w:szCs w:val="21"/>
+        </w:rPr>
+        <w:t>(</w:t>
+      </w:r>
+      <w:r>
+        <w:rPr>
+          <w:rFonts w:hint="eastAsia"/>
+          <w:sz w:val="22"/>
+          <w:szCs w:val="21"/>
+        </w:rPr>
+        <w:t>名</w:t>
+      </w:r>
+      <w:r>
+        <w:rPr>
+          <w:rFonts w:hint="eastAsia"/>
+          <w:sz w:val="22"/>
+          <w:szCs w:val="21"/>
+        </w:rPr>
+        <w:t>)</w:t>
+      </w:r>
+      <w:r>
+        <w:rPr>
+          <w:rFonts w:hint="eastAsia"/>
+          <w:sz w:val="22"/>
+          <w:szCs w:val="21"/>
+        </w:rPr>
+        <w:t>左派</w:t>
+      </w:r>
+    </w:p>
+    <w:p>
+      <w:pPr>
+        <w:widowControl/>
+        <w:rPr>
+          <w:sz w:val="22"/>
+          <w:szCs w:val="21"/>
+        </w:rPr>
+      </w:pPr>
+      <w:r>
+        <w:rPr>
+          <w:sz w:val="22"/>
+          <w:szCs w:val="21"/>
+        </w:rPr>
+        <w:t>Leg</w:t>
+      </w:r>
+      <w:r>
+        <w:rPr>
+          <w:sz w:val="22"/>
+          <w:szCs w:val="21"/>
+        </w:rPr>
+        <w:tab/>
+      </w:r>
+      <w:r>
+        <w:rPr>
+          <w:rFonts w:hint="eastAsia"/>
+          <w:sz w:val="22"/>
+          <w:szCs w:val="21"/>
+        </w:rPr>
+        <w:t>腿</w:t>
+      </w:r>
+    </w:p>
+    <w:p>
+      <w:pPr>
+        <w:widowControl/>
+        <w:rPr>
+          <w:rFonts w:hint="eastAsia"/>
+          <w:sz w:val="22"/>
+          <w:szCs w:val="21"/>
+        </w:rPr>
+      </w:pPr>
+      <w:r>
+        <w:rPr>
+          <w:sz w:val="22"/>
+          <w:szCs w:val="21"/>
+        </w:rPr>
+        <w:t>Break a leg</w:t>
+      </w:r>
+      <w:r>
+        <w:rPr>
+          <w:sz w:val="22"/>
+          <w:szCs w:val="21"/>
+        </w:rPr>
+        <w:tab/>
+      </w:r>
+      <w:r>
+        <w:rPr>
+          <w:rFonts w:hint="eastAsia"/>
+          <w:sz w:val="22"/>
+          <w:szCs w:val="21"/>
+        </w:rPr>
+        <w:t>祝好運</w:t>
+      </w:r>
+    </w:p>
+    <w:p>
+      <w:pPr>
+        <w:widowControl/>
+        <w:rPr>
+          <w:sz w:val="22"/>
+          <w:szCs w:val="21"/>
+        </w:rPr>
+      </w:pPr>
+      <w:r>
+        <w:rPr>
+          <w:sz w:val="22"/>
+          <w:szCs w:val="21"/>
+        </w:rPr>
+        <w:t>Lemon</w:t>
+      </w:r>
+      <w:r>
+        <w:rPr>
+          <w:sz w:val="22"/>
+          <w:szCs w:val="21"/>
+        </w:rPr>
+        <w:tab/>
+      </w:r>
+      <w:r>
+        <w:rPr>
+          <w:rFonts w:hint="eastAsia"/>
+          <w:sz w:val="22"/>
+          <w:szCs w:val="21"/>
+        </w:rPr>
+        <w:t>檸檬</w:t>
+      </w:r>
+    </w:p>
+    <w:p>
+      <w:pPr>
+        <w:widowControl/>
+        <w:rPr>
+          <w:sz w:val="22"/>
+          <w:szCs w:val="21"/>
+        </w:rPr>
+      </w:pPr>
+      <w:r>
+        <w:rPr>
+          <w:sz w:val="22"/>
+          <w:szCs w:val="21"/>
+        </w:rPr>
+        <w:lastRenderedPageBreak/>
+        <w:t>Less</w:t>
+      </w:r>
+      <w:r>
+        <w:rPr>
+          <w:sz w:val="22"/>
+          <w:szCs w:val="21"/>
+        </w:rPr>
+        <w:tab/>
+      </w:r>
+      <w:r>
+        <w:rPr>
+          <w:rFonts w:hint="eastAsia"/>
+          <w:sz w:val="22"/>
+          <w:szCs w:val="21"/>
+        </w:rPr>
+        <w:t>(</w:t>
+      </w:r>
+      <w:r>
+        <w:rPr>
+          <w:rFonts w:hint="eastAsia"/>
+          <w:sz w:val="22"/>
+          <w:szCs w:val="21"/>
+        </w:rPr>
+        <w:t>代</w:t>
+      </w:r>
+      <w:r>
+        <w:rPr>
+          <w:rFonts w:hint="eastAsia"/>
+          <w:sz w:val="22"/>
+          <w:szCs w:val="21"/>
+        </w:rPr>
+        <w:t>)</w:t>
+      </w:r>
+      <w:r>
+        <w:rPr>
+          <w:rFonts w:hint="eastAsia"/>
+          <w:sz w:val="22"/>
+          <w:szCs w:val="21"/>
+        </w:rPr>
+        <w:t>更少、</w:t>
+      </w:r>
+      <w:r>
+        <w:rPr>
+          <w:rFonts w:hint="eastAsia"/>
+          <w:sz w:val="22"/>
+          <w:szCs w:val="21"/>
+        </w:rPr>
+        <w:t>(</w:t>
+      </w:r>
+      <w:r>
+        <w:rPr>
+          <w:rFonts w:hint="eastAsia"/>
+          <w:sz w:val="22"/>
+          <w:szCs w:val="21"/>
+        </w:rPr>
+        <w:t>副</w:t>
+      </w:r>
+      <w:r>
+        <w:rPr>
+          <w:rFonts w:hint="eastAsia"/>
+          <w:sz w:val="22"/>
+          <w:szCs w:val="21"/>
+        </w:rPr>
+        <w:t>)</w:t>
+      </w:r>
+      <w:r>
+        <w:rPr>
+          <w:rFonts w:hint="eastAsia"/>
+          <w:sz w:val="22"/>
+          <w:szCs w:val="21"/>
+        </w:rPr>
+        <w:t>不如、</w:t>
+      </w:r>
+      <w:r>
+        <w:rPr>
+          <w:rFonts w:hint="eastAsia"/>
+          <w:sz w:val="22"/>
+          <w:szCs w:val="21"/>
+        </w:rPr>
+        <w:t>(</w:t>
+      </w:r>
+      <w:r>
+        <w:rPr>
+          <w:rFonts w:hint="eastAsia"/>
+          <w:sz w:val="22"/>
+          <w:szCs w:val="21"/>
+        </w:rPr>
+        <w:t>形</w:t>
+      </w:r>
+      <w:r>
+        <w:rPr>
+          <w:rFonts w:hint="eastAsia"/>
+          <w:sz w:val="22"/>
+          <w:szCs w:val="21"/>
+        </w:rPr>
+        <w:t>)</w:t>
+      </w:r>
+      <w:r>
+        <w:rPr>
+          <w:rFonts w:hint="eastAsia"/>
+          <w:sz w:val="22"/>
+          <w:szCs w:val="21"/>
+        </w:rPr>
+        <w:t>較少的、</w:t>
+      </w:r>
+      <w:r>
+        <w:rPr>
+          <w:rFonts w:hint="eastAsia"/>
+          <w:sz w:val="22"/>
+          <w:szCs w:val="21"/>
+        </w:rPr>
+        <w:t>(</w:t>
+      </w:r>
+      <w:r>
+        <w:rPr>
+          <w:rFonts w:hint="eastAsia"/>
+          <w:sz w:val="22"/>
+          <w:szCs w:val="21"/>
+        </w:rPr>
+        <w:t>介</w:t>
+      </w:r>
+      <w:r>
+        <w:rPr>
+          <w:rFonts w:hint="eastAsia"/>
+          <w:sz w:val="22"/>
+          <w:szCs w:val="21"/>
+        </w:rPr>
+        <w:t>)</w:t>
+      </w:r>
+      <w:r>
+        <w:rPr>
+          <w:rFonts w:hint="eastAsia"/>
+          <w:sz w:val="22"/>
+          <w:szCs w:val="21"/>
+        </w:rPr>
+        <w:t>除去</w:t>
+      </w:r>
+    </w:p>
+    <w:p>
+      <w:pPr>
+        <w:widowControl/>
+        <w:rPr>
+          <w:sz w:val="22"/>
+          <w:szCs w:val="21"/>
+        </w:rPr>
+      </w:pPr>
+      <w:r>
+        <w:rPr>
+          <w:sz w:val="22"/>
+          <w:szCs w:val="21"/>
+        </w:rPr>
+        <w:t>Lesson</w:t>
+      </w:r>
+      <w:r>
+        <w:rPr>
+          <w:sz w:val="22"/>
+          <w:szCs w:val="21"/>
+        </w:rPr>
+        <w:tab/>
+      </w:r>
+      <w:r>
+        <w:rPr>
+          <w:rFonts w:hint="eastAsia"/>
+          <w:sz w:val="22"/>
+          <w:szCs w:val="21"/>
+        </w:rPr>
+        <w:t>課業</w:t>
+      </w:r>
+    </w:p>
+    <w:p>
+      <w:pPr>
+        <w:widowControl/>
+        <w:rPr>
+          <w:rFonts w:hint="eastAsia"/>
+          <w:sz w:val="22"/>
+          <w:szCs w:val="21"/>
+        </w:rPr>
+      </w:pPr>
+      <w:r>
+        <w:rPr>
+          <w:sz w:val="22"/>
+          <w:szCs w:val="21"/>
+        </w:rPr>
+        <w:t>She decided to teach the boy a lesson</w:t>
+      </w:r>
+      <w:r>
+        <w:rPr>
+          <w:sz w:val="22"/>
+          <w:szCs w:val="21"/>
+        </w:rPr>
+        <w:tab/>
+      </w:r>
+      <w:r>
+        <w:rPr>
+          <w:rFonts w:hint="eastAsia"/>
+          <w:sz w:val="22"/>
+          <w:szCs w:val="21"/>
+        </w:rPr>
+        <w:t>她決定給小男孩一個教訓</w:t>
+      </w:r>
+    </w:p>
+    <w:p>
+      <w:pPr>
+        <w:widowControl/>
+        <w:rPr>
+          <w:sz w:val="22"/>
+          <w:szCs w:val="21"/>
+        </w:rPr>
+      </w:pPr>
+      <w:r>
+        <w:rPr>
+          <w:sz w:val="22"/>
+          <w:szCs w:val="21"/>
+        </w:rPr>
+        <w:t>Let</w:t>
+      </w:r>
+      <w:r>
+        <w:rPr>
+          <w:sz w:val="22"/>
+          <w:szCs w:val="21"/>
+        </w:rPr>
+        <w:tab/>
+      </w:r>
+      <w:r>
+        <w:rPr>
+          <w:rFonts w:hint="eastAsia"/>
+          <w:sz w:val="22"/>
+          <w:szCs w:val="21"/>
+        </w:rPr>
+        <w:t>讓</w:t>
+      </w:r>
+    </w:p>
+    <w:p>
+      <w:pPr>
+        <w:widowControl/>
+        <w:rPr>
+          <w:sz w:val="22"/>
+          <w:szCs w:val="21"/>
+        </w:rPr>
+      </w:pPr>
+      <w:r>
+        <w:rPr>
+          <w:sz w:val="22"/>
+          <w:szCs w:val="21"/>
+        </w:rPr>
+        <w:t>Letter</w:t>
+      </w:r>
+      <w:r>
+        <w:rPr>
+          <w:sz w:val="22"/>
+          <w:szCs w:val="21"/>
+        </w:rPr>
+        <w:tab/>
+      </w:r>
+      <w:r>
+        <w:rPr>
+          <w:rFonts w:hint="eastAsia"/>
+          <w:sz w:val="22"/>
+          <w:szCs w:val="21"/>
+        </w:rPr>
+        <w:t>信件</w:t>
+      </w:r>
+    </w:p>
+    <w:p>
+      <w:pPr>
+        <w:widowControl/>
+        <w:rPr>
+          <w:sz w:val="22"/>
+          <w:szCs w:val="21"/>
+        </w:rPr>
+      </w:pPr>
+      <w:r>
+        <w:rPr>
+          <w:sz w:val="22"/>
+          <w:szCs w:val="21"/>
+        </w:rPr>
+        <w:t>Level</w:t>
+      </w:r>
+      <w:r>
+        <w:rPr>
+          <w:sz w:val="22"/>
+          <w:szCs w:val="21"/>
+        </w:rPr>
+        <w:tab/>
+      </w:r>
+      <w:r>
+        <w:rPr>
+          <w:rFonts w:hint="eastAsia"/>
+          <w:sz w:val="22"/>
+          <w:szCs w:val="21"/>
+        </w:rPr>
+        <w:t>(</w:t>
+      </w:r>
+      <w:r>
+        <w:rPr>
+          <w:rFonts w:hint="eastAsia"/>
+          <w:sz w:val="22"/>
+          <w:szCs w:val="21"/>
+        </w:rPr>
+        <w:t>名</w:t>
+      </w:r>
+      <w:r>
+        <w:rPr>
+          <w:rFonts w:hint="eastAsia"/>
+          <w:sz w:val="22"/>
+          <w:szCs w:val="21"/>
+        </w:rPr>
+        <w:t>)</w:t>
+      </w:r>
+      <w:r>
+        <w:rPr>
+          <w:rFonts w:hint="eastAsia"/>
+          <w:sz w:val="22"/>
+          <w:szCs w:val="21"/>
+        </w:rPr>
+        <w:t>水平線；水平、</w:t>
+      </w:r>
+      <w:r>
+        <w:rPr>
+          <w:rFonts w:hint="eastAsia"/>
+          <w:sz w:val="22"/>
+          <w:szCs w:val="21"/>
+        </w:rPr>
+        <w:t>(</w:t>
+      </w:r>
+      <w:r>
+        <w:rPr>
+          <w:rFonts w:hint="eastAsia"/>
+          <w:sz w:val="22"/>
+          <w:szCs w:val="21"/>
+        </w:rPr>
+        <w:t>形</w:t>
+      </w:r>
+      <w:r>
+        <w:rPr>
+          <w:rFonts w:hint="eastAsia"/>
+          <w:sz w:val="22"/>
+          <w:szCs w:val="21"/>
+        </w:rPr>
+        <w:t>)</w:t>
+      </w:r>
+      <w:r>
+        <w:rPr>
+          <w:rFonts w:hint="eastAsia"/>
+          <w:sz w:val="22"/>
+          <w:szCs w:val="21"/>
+        </w:rPr>
+        <w:t>高度相同的</w:t>
+      </w:r>
+    </w:p>
+    <w:p>
+      <w:pPr>
+        <w:widowControl/>
+        <w:rPr>
+          <w:sz w:val="22"/>
+          <w:szCs w:val="21"/>
+        </w:rPr>
+      </w:pPr>
+      <w:r>
+        <w:rPr>
+          <w:sz w:val="22"/>
+          <w:szCs w:val="21"/>
+        </w:rPr>
+        <w:t>Are you sure it is on the level</w:t>
+      </w:r>
+      <w:r>
+        <w:rPr>
+          <w:sz w:val="22"/>
+          <w:szCs w:val="21"/>
+        </w:rPr>
+        <w:tab/>
+      </w:r>
+      <w:r>
+        <w:rPr>
+          <w:rFonts w:hint="eastAsia"/>
+          <w:sz w:val="22"/>
+          <w:szCs w:val="21"/>
+        </w:rPr>
+        <w:t>你確定這</w:t>
+      </w:r>
+      <w:r>
+        <w:rPr>
+          <w:rFonts w:hint="eastAsia"/>
+          <w:sz w:val="22"/>
+          <w:szCs w:val="21"/>
+        </w:rPr>
+        <w:t>是真的嗎？</w:t>
+      </w:r>
+    </w:p>
+    <w:p>
+      <w:pPr>
+        <w:widowControl/>
+        <w:rPr>
+          <w:rFonts w:hint="eastAsia"/>
+          <w:sz w:val="22"/>
+          <w:szCs w:val="21"/>
+        </w:rPr>
+      </w:pPr>
+      <w:r>
+        <w:rPr>
+          <w:sz w:val="22"/>
+          <w:szCs w:val="21"/>
+        </w:rPr>
+        <w:t>I don’t think you’re leveling with me.</w:t>
+      </w:r>
+      <w:r>
+        <w:rPr>
+          <w:sz w:val="22"/>
+          <w:szCs w:val="21"/>
+        </w:rPr>
+        <w:tab/>
+      </w:r>
+      <w:r>
+        <w:rPr>
+          <w:rFonts w:hint="eastAsia"/>
+          <w:sz w:val="22"/>
+          <w:szCs w:val="21"/>
+        </w:rPr>
+        <w:t>我認為你對我不坦白</w:t>
+      </w:r>
+    </w:p>
+    <w:p>
+      <w:pPr>
+        <w:widowControl/>
+        <w:rPr>
+          <w:sz w:val="22"/>
+          <w:szCs w:val="21"/>
+        </w:rPr>
+      </w:pPr>
+      <w:r>
+        <w:rPr>
+          <w:sz w:val="22"/>
+          <w:szCs w:val="21"/>
+        </w:rPr>
+        <w:t>Library</w:t>
+      </w:r>
+      <w:r>
+        <w:rPr>
+          <w:sz w:val="22"/>
+          <w:szCs w:val="21"/>
+        </w:rPr>
+        <w:tab/>
+      </w:r>
+      <w:r>
+        <w:rPr>
+          <w:rFonts w:hint="eastAsia"/>
+          <w:sz w:val="22"/>
+          <w:szCs w:val="21"/>
+        </w:rPr>
+        <w:t>圖書館</w:t>
+      </w:r>
+    </w:p>
+    <w:p>
+      <w:pPr>
+        <w:widowControl/>
+        <w:rPr>
+          <w:sz w:val="22"/>
+          <w:szCs w:val="21"/>
+        </w:rPr>
+      </w:pPr>
+      <w:r>
+        <w:rPr>
+          <w:sz w:val="22"/>
+          <w:szCs w:val="21"/>
+        </w:rPr>
+        <w:t>Lie</w:t>
+      </w:r>
+      <w:r>
+        <w:rPr>
+          <w:sz w:val="22"/>
+          <w:szCs w:val="21"/>
+        </w:rPr>
+        <w:tab/>
+      </w:r>
+      <w:r>
+        <w:rPr>
+          <w:rFonts w:hint="eastAsia"/>
+          <w:sz w:val="22"/>
+          <w:szCs w:val="21"/>
+        </w:rPr>
+        <w:t>(</w:t>
+      </w:r>
+      <w:r>
+        <w:rPr>
+          <w:rFonts w:hint="eastAsia"/>
+          <w:sz w:val="22"/>
+          <w:szCs w:val="21"/>
+        </w:rPr>
+        <w:t>動</w:t>
+      </w:r>
+      <w:r>
+        <w:rPr>
+          <w:rFonts w:hint="eastAsia"/>
+          <w:sz w:val="22"/>
+          <w:szCs w:val="21"/>
+        </w:rPr>
+        <w:t>)</w:t>
+      </w:r>
+      <w:r>
+        <w:rPr>
+          <w:rFonts w:hint="eastAsia"/>
+          <w:sz w:val="22"/>
+          <w:szCs w:val="21"/>
+        </w:rPr>
+        <w:t>躺、</w:t>
+      </w:r>
+      <w:r>
+        <w:rPr>
+          <w:rFonts w:hint="eastAsia"/>
+          <w:sz w:val="22"/>
+          <w:szCs w:val="21"/>
+        </w:rPr>
+        <w:t>(</w:t>
+      </w:r>
+      <w:r>
+        <w:rPr>
+          <w:rFonts w:hint="eastAsia"/>
+          <w:sz w:val="22"/>
+          <w:szCs w:val="21"/>
+        </w:rPr>
+        <w:t>動名</w:t>
+      </w:r>
+      <w:r>
+        <w:rPr>
+          <w:rFonts w:hint="eastAsia"/>
+          <w:sz w:val="22"/>
+          <w:szCs w:val="21"/>
+        </w:rPr>
+        <w:t>)</w:t>
+      </w:r>
+      <w:r>
+        <w:rPr>
+          <w:rFonts w:hint="eastAsia"/>
+          <w:sz w:val="22"/>
+          <w:szCs w:val="21"/>
+        </w:rPr>
+        <w:t>說謊</w:t>
+      </w:r>
+    </w:p>
+    <w:p>
+      <w:pPr>
+        <w:widowControl/>
+        <w:rPr>
+          <w:sz w:val="22"/>
+          <w:szCs w:val="21"/>
+        </w:rPr>
+      </w:pPr>
+      <w:r>
+        <w:rPr>
+          <w:sz w:val="22"/>
+          <w:szCs w:val="21"/>
+        </w:rPr>
+        <w:t>Life</w:t>
+      </w:r>
+      <w:r>
+        <w:rPr>
+          <w:sz w:val="22"/>
+          <w:szCs w:val="21"/>
+        </w:rPr>
+        <w:tab/>
+      </w:r>
+      <w:r>
+        <w:rPr>
+          <w:rFonts w:hint="eastAsia"/>
+          <w:sz w:val="22"/>
+          <w:szCs w:val="21"/>
+        </w:rPr>
+        <w:t>生命</w:t>
+      </w:r>
+    </w:p>
+    <w:p>
+      <w:pPr>
+        <w:widowControl/>
+        <w:rPr>
+          <w:sz w:val="22"/>
+          <w:szCs w:val="21"/>
+        </w:rPr>
+      </w:pPr>
+      <w:r>
+        <w:rPr>
+          <w:sz w:val="22"/>
+          <w:szCs w:val="21"/>
+        </w:rPr>
+        <w:t>Light</w:t>
+      </w:r>
+      <w:r>
+        <w:rPr>
+          <w:sz w:val="22"/>
+          <w:szCs w:val="21"/>
+        </w:rPr>
+        <w:tab/>
+      </w:r>
+      <w:r>
+        <w:rPr>
+          <w:rFonts w:hint="eastAsia"/>
+          <w:sz w:val="22"/>
+          <w:szCs w:val="21"/>
+        </w:rPr>
+        <w:t>(</w:t>
+      </w:r>
+      <w:r>
+        <w:rPr>
+          <w:rFonts w:hint="eastAsia"/>
+          <w:sz w:val="22"/>
+          <w:szCs w:val="21"/>
+        </w:rPr>
+        <w:t>名</w:t>
+      </w:r>
+      <w:r>
+        <w:rPr>
+          <w:rFonts w:hint="eastAsia"/>
+          <w:sz w:val="22"/>
+          <w:szCs w:val="21"/>
+        </w:rPr>
+        <w:t>)</w:t>
+      </w:r>
+      <w:r>
+        <w:rPr>
+          <w:rFonts w:hint="eastAsia"/>
+          <w:sz w:val="22"/>
+          <w:szCs w:val="21"/>
+        </w:rPr>
+        <w:t>光線、</w:t>
+      </w:r>
+      <w:r>
+        <w:rPr>
+          <w:rFonts w:hint="eastAsia"/>
+          <w:sz w:val="22"/>
+          <w:szCs w:val="21"/>
+        </w:rPr>
+        <w:t>(</w:t>
+      </w:r>
+      <w:r>
+        <w:rPr>
+          <w:rFonts w:hint="eastAsia"/>
+          <w:sz w:val="22"/>
+          <w:szCs w:val="21"/>
+        </w:rPr>
+        <w:t>形副</w:t>
+      </w:r>
+      <w:r>
+        <w:rPr>
+          <w:rFonts w:hint="eastAsia"/>
+          <w:sz w:val="22"/>
+          <w:szCs w:val="21"/>
+        </w:rPr>
+        <w:t>)</w:t>
+      </w:r>
+      <w:r>
+        <w:rPr>
+          <w:rFonts w:hint="eastAsia"/>
+          <w:sz w:val="22"/>
+          <w:szCs w:val="21"/>
+        </w:rPr>
+        <w:t>輕的</w:t>
+      </w:r>
+      <w:r>
+        <w:rPr>
+          <w:rFonts w:hint="eastAsia"/>
+          <w:sz w:val="22"/>
+          <w:szCs w:val="21"/>
+        </w:rPr>
+        <w:t>(</w:t>
+      </w:r>
+      <w:r>
+        <w:rPr>
+          <w:rFonts w:hint="eastAsia"/>
+          <w:sz w:val="22"/>
+          <w:szCs w:val="21"/>
+        </w:rPr>
+        <w:t>地</w:t>
+      </w:r>
+      <w:r>
+        <w:rPr>
+          <w:rFonts w:hint="eastAsia"/>
+          <w:sz w:val="22"/>
+          <w:szCs w:val="21"/>
+        </w:rPr>
+        <w:t>)</w:t>
+      </w:r>
+      <w:r>
+        <w:rPr>
+          <w:rFonts w:hint="eastAsia"/>
+          <w:sz w:val="22"/>
+          <w:szCs w:val="21"/>
+        </w:rPr>
+        <w:t>、</w:t>
+      </w:r>
+      <w:r>
+        <w:rPr>
+          <w:rFonts w:hint="eastAsia"/>
+          <w:sz w:val="22"/>
+          <w:szCs w:val="21"/>
+        </w:rPr>
+        <w:t>(</w:t>
+      </w:r>
+      <w:r>
+        <w:rPr>
+          <w:rFonts w:hint="eastAsia"/>
+          <w:sz w:val="22"/>
+          <w:szCs w:val="21"/>
+        </w:rPr>
+        <w:t>動</w:t>
+      </w:r>
+      <w:r>
+        <w:rPr>
+          <w:rFonts w:hint="eastAsia"/>
+          <w:sz w:val="22"/>
+          <w:szCs w:val="21"/>
+        </w:rPr>
+        <w:t>)</w:t>
+      </w:r>
+      <w:r>
+        <w:rPr>
+          <w:rFonts w:hint="eastAsia"/>
+          <w:sz w:val="22"/>
+          <w:szCs w:val="21"/>
+        </w:rPr>
+        <w:t>點燃</w:t>
+      </w:r>
+    </w:p>
+    <w:p>
+      <w:pPr>
+        <w:widowControl/>
+        <w:rPr>
+          <w:sz w:val="22"/>
+          <w:szCs w:val="21"/>
+        </w:rPr>
+      </w:pPr>
+      <w:r>
+        <w:rPr>
+          <w:sz w:val="22"/>
+          <w:szCs w:val="21"/>
+        </w:rPr>
+        <w:t>Like</w:t>
+      </w:r>
+      <w:r>
+        <w:rPr>
+          <w:sz w:val="22"/>
+          <w:szCs w:val="21"/>
+        </w:rPr>
+        <w:tab/>
+      </w:r>
+      <w:r>
+        <w:rPr>
+          <w:rFonts w:hint="eastAsia"/>
+          <w:sz w:val="22"/>
+          <w:szCs w:val="21"/>
+        </w:rPr>
+        <w:t>(</w:t>
+      </w:r>
+      <w:r>
+        <w:rPr>
+          <w:rFonts w:hint="eastAsia"/>
+          <w:sz w:val="22"/>
+          <w:szCs w:val="21"/>
+        </w:rPr>
+        <w:t>介</w:t>
+      </w:r>
+      <w:r>
+        <w:rPr>
+          <w:rFonts w:hint="eastAsia"/>
+          <w:sz w:val="22"/>
+          <w:szCs w:val="21"/>
+        </w:rPr>
+        <w:t>)</w:t>
+      </w:r>
+      <w:r>
+        <w:rPr>
+          <w:rFonts w:hint="eastAsia"/>
+          <w:sz w:val="22"/>
+          <w:szCs w:val="21"/>
+        </w:rPr>
+        <w:t>像、</w:t>
+      </w:r>
+      <w:r>
+        <w:rPr>
+          <w:rFonts w:hint="eastAsia"/>
+          <w:sz w:val="22"/>
+          <w:szCs w:val="21"/>
+        </w:rPr>
+        <w:t>(</w:t>
+      </w:r>
+      <w:r>
+        <w:rPr>
+          <w:rFonts w:hint="eastAsia"/>
+          <w:sz w:val="22"/>
+          <w:szCs w:val="21"/>
+        </w:rPr>
+        <w:t>動</w:t>
+      </w:r>
+      <w:r>
+        <w:rPr>
+          <w:rFonts w:hint="eastAsia"/>
+          <w:sz w:val="22"/>
+          <w:szCs w:val="21"/>
+        </w:rPr>
+        <w:t>)</w:t>
+      </w:r>
+      <w:r>
+        <w:rPr>
+          <w:rFonts w:hint="eastAsia"/>
+          <w:sz w:val="22"/>
+          <w:szCs w:val="21"/>
+        </w:rPr>
+        <w:t>喜愛、</w:t>
+      </w:r>
+      <w:r>
+        <w:rPr>
+          <w:rFonts w:hint="eastAsia"/>
+          <w:sz w:val="22"/>
+          <w:szCs w:val="21"/>
+        </w:rPr>
+        <w:t>(</w:t>
+      </w:r>
+      <w:r>
+        <w:rPr>
+          <w:rFonts w:hint="eastAsia"/>
+          <w:sz w:val="22"/>
+          <w:szCs w:val="21"/>
+        </w:rPr>
+        <w:t>名</w:t>
+      </w:r>
+      <w:r>
+        <w:rPr>
+          <w:rFonts w:hint="eastAsia"/>
+          <w:sz w:val="22"/>
+          <w:szCs w:val="21"/>
+        </w:rPr>
+        <w:t>)</w:t>
+      </w:r>
+      <w:r>
+        <w:rPr>
+          <w:rFonts w:hint="eastAsia"/>
+          <w:sz w:val="22"/>
+          <w:szCs w:val="21"/>
+        </w:rPr>
+        <w:t>同類的事物</w:t>
+      </w:r>
+    </w:p>
+    <w:p>
+      <w:pPr>
+        <w:widowControl/>
+        <w:rPr>
+          <w:sz w:val="22"/>
+          <w:szCs w:val="21"/>
+        </w:rPr>
+      </w:pPr>
+      <w:r>
+        <w:rPr>
+          <w:sz w:val="22"/>
+          <w:szCs w:val="21"/>
+        </w:rPr>
+        <w:t>Line</w:t>
+      </w:r>
+      <w:r>
+        <w:rPr>
+          <w:sz w:val="22"/>
+          <w:szCs w:val="21"/>
+        </w:rPr>
+        <w:tab/>
+        <w:t>(</w:t>
+      </w:r>
+      <w:r>
+        <w:rPr>
+          <w:rFonts w:hint="eastAsia"/>
+          <w:sz w:val="22"/>
+          <w:szCs w:val="21"/>
+        </w:rPr>
+        <w:t>名</w:t>
+      </w:r>
+      <w:r>
+        <w:rPr>
+          <w:rFonts w:hint="eastAsia"/>
+          <w:sz w:val="22"/>
+          <w:szCs w:val="21"/>
+        </w:rPr>
+        <w:t>)</w:t>
+      </w:r>
+      <w:r>
+        <w:rPr>
+          <w:rFonts w:hint="eastAsia"/>
+          <w:sz w:val="22"/>
+          <w:szCs w:val="21"/>
+        </w:rPr>
+        <w:t>直線、</w:t>
+      </w:r>
+      <w:r>
+        <w:rPr>
+          <w:rFonts w:hint="eastAsia"/>
+          <w:sz w:val="22"/>
+          <w:szCs w:val="21"/>
+        </w:rPr>
+        <w:t>(</w:t>
+      </w:r>
+      <w:r>
+        <w:rPr>
+          <w:rFonts w:hint="eastAsia"/>
+          <w:sz w:val="22"/>
+          <w:szCs w:val="21"/>
+        </w:rPr>
+        <w:t>動</w:t>
+      </w:r>
+      <w:r>
+        <w:rPr>
+          <w:rFonts w:hint="eastAsia"/>
+          <w:sz w:val="22"/>
+          <w:szCs w:val="21"/>
+        </w:rPr>
+        <w:t>)</w:t>
+      </w:r>
+      <w:r>
+        <w:rPr>
+          <w:rFonts w:hint="eastAsia"/>
+          <w:sz w:val="22"/>
+          <w:szCs w:val="21"/>
+        </w:rPr>
+        <w:t>排成一線</w:t>
+      </w:r>
+    </w:p>
+    <w:p>
+      <w:pPr>
+        <w:widowControl/>
+        <w:rPr>
+          <w:sz w:val="22"/>
+          <w:szCs w:val="21"/>
+        </w:rPr>
+      </w:pPr>
+      <w:r>
+        <w:rPr>
+          <w:sz w:val="22"/>
+          <w:szCs w:val="21"/>
+        </w:rPr>
+        <w:t>Lion</w:t>
+      </w:r>
+      <w:r>
+        <w:rPr>
+          <w:sz w:val="22"/>
+          <w:szCs w:val="21"/>
+        </w:rPr>
+        <w:tab/>
+      </w:r>
+      <w:r>
+        <w:rPr>
+          <w:rFonts w:hint="eastAsia"/>
+          <w:sz w:val="22"/>
+          <w:szCs w:val="21"/>
+        </w:rPr>
+        <w:t>獅子</w:t>
+      </w:r>
+    </w:p>
+    <w:p>
+      <w:pPr>
+        <w:widowControl/>
+        <w:rPr>
+          <w:rFonts w:hint="eastAsia"/>
+          <w:sz w:val="22"/>
+          <w:szCs w:val="21"/>
+        </w:rPr>
+      </w:pPr>
+      <w:r>
+        <w:rPr>
+          <w:sz w:val="22"/>
+          <w:szCs w:val="21"/>
+        </w:rPr>
+        <w:t>Reputable charities spend the lion’s share of donations on aid</w:t>
+      </w:r>
+      <w:r>
+        <w:rPr>
+          <w:sz w:val="22"/>
+          <w:szCs w:val="21"/>
+        </w:rPr>
+        <w:tab/>
+      </w:r>
+      <w:r>
+        <w:rPr>
+          <w:rFonts w:hint="eastAsia"/>
+          <w:sz w:val="22"/>
+          <w:szCs w:val="21"/>
+        </w:rPr>
+        <w:t>信譽良好的</w:t>
+      </w:r>
+      <w:r>
+        <w:rPr>
+          <w:rFonts w:hint="eastAsia"/>
+          <w:sz w:val="22"/>
+          <w:szCs w:val="21"/>
+        </w:rPr>
+        <w:t>慈善機構將捐款大部分都花在援助上</w:t>
+      </w:r>
+    </w:p>
+    <w:p>
+      <w:pPr>
+        <w:widowControl/>
+        <w:rPr>
+          <w:sz w:val="22"/>
+          <w:szCs w:val="21"/>
+        </w:rPr>
+      </w:pPr>
+      <w:r>
+        <w:rPr>
+          <w:sz w:val="22"/>
+          <w:szCs w:val="21"/>
+        </w:rPr>
+        <w:t>Lip</w:t>
+      </w:r>
+      <w:r>
+        <w:rPr>
+          <w:sz w:val="22"/>
+          <w:szCs w:val="21"/>
+        </w:rPr>
+        <w:tab/>
+      </w:r>
+      <w:r>
+        <w:rPr>
+          <w:rFonts w:hint="eastAsia"/>
+          <w:sz w:val="22"/>
+          <w:szCs w:val="21"/>
+        </w:rPr>
+        <w:t>嘴唇</w:t>
+      </w:r>
+    </w:p>
+    <w:p>
+      <w:pPr>
+        <w:widowControl/>
+        <w:rPr>
+          <w:sz w:val="22"/>
+          <w:szCs w:val="21"/>
+        </w:rPr>
+      </w:pPr>
+      <w:r>
+        <w:rPr>
+          <w:sz w:val="22"/>
+          <w:szCs w:val="21"/>
+        </w:rPr>
+        <w:t>List</w:t>
+      </w:r>
+      <w:r>
+        <w:rPr>
+          <w:sz w:val="22"/>
+          <w:szCs w:val="21"/>
+        </w:rPr>
+        <w:tab/>
+      </w:r>
+      <w:r>
+        <w:rPr>
+          <w:rFonts w:hint="eastAsia"/>
+          <w:sz w:val="22"/>
+          <w:szCs w:val="21"/>
+        </w:rPr>
+        <w:t>(</w:t>
+      </w:r>
+      <w:r>
+        <w:rPr>
+          <w:rFonts w:hint="eastAsia"/>
+          <w:sz w:val="22"/>
+          <w:szCs w:val="21"/>
+        </w:rPr>
+        <w:t>名</w:t>
+      </w:r>
+      <w:r>
+        <w:rPr>
+          <w:rFonts w:hint="eastAsia"/>
+          <w:sz w:val="22"/>
+          <w:szCs w:val="21"/>
+        </w:rPr>
+        <w:t>)</w:t>
+      </w:r>
+      <w:r>
+        <w:rPr>
+          <w:rFonts w:hint="eastAsia"/>
+          <w:sz w:val="22"/>
+          <w:szCs w:val="21"/>
+        </w:rPr>
+        <w:t>名單、</w:t>
+      </w:r>
+      <w:r>
+        <w:rPr>
+          <w:rFonts w:hint="eastAsia"/>
+          <w:sz w:val="22"/>
+          <w:szCs w:val="21"/>
+        </w:rPr>
+        <w:t>(</w:t>
+      </w:r>
+      <w:r>
+        <w:rPr>
+          <w:rFonts w:hint="eastAsia"/>
+          <w:sz w:val="22"/>
+          <w:szCs w:val="21"/>
+        </w:rPr>
+        <w:t>動</w:t>
+      </w:r>
+      <w:r>
+        <w:rPr>
+          <w:rFonts w:hint="eastAsia"/>
+          <w:sz w:val="22"/>
+          <w:szCs w:val="21"/>
+        </w:rPr>
+        <w:t>)</w:t>
+      </w:r>
+      <w:r>
+        <w:rPr>
+          <w:rFonts w:hint="eastAsia"/>
+          <w:sz w:val="22"/>
+          <w:szCs w:val="21"/>
+        </w:rPr>
+        <w:t>把</w:t>
+      </w:r>
+      <w:r>
+        <w:rPr>
+          <w:sz w:val="22"/>
+          <w:szCs w:val="21"/>
+        </w:rPr>
+        <w:t>…</w:t>
+      </w:r>
+      <w:r>
+        <w:rPr>
+          <w:rFonts w:hint="eastAsia"/>
+          <w:sz w:val="22"/>
+          <w:szCs w:val="21"/>
+        </w:rPr>
+        <w:t>編成列表</w:t>
+      </w:r>
+    </w:p>
+    <w:p>
+      <w:pPr>
+        <w:widowControl/>
+        <w:rPr>
+          <w:rFonts w:hint="eastAsia"/>
+          <w:sz w:val="22"/>
+          <w:szCs w:val="21"/>
+        </w:rPr>
+      </w:pPr>
+      <w:r>
+        <w:rPr>
+          <w:sz w:val="22"/>
+          <w:szCs w:val="21"/>
+        </w:rPr>
+        <w:t>Price list</w:t>
+      </w:r>
+      <w:r>
+        <w:rPr>
+          <w:sz w:val="22"/>
+          <w:szCs w:val="21"/>
+        </w:rPr>
+        <w:tab/>
+      </w:r>
+      <w:r>
+        <w:rPr>
+          <w:rFonts w:hint="eastAsia"/>
+          <w:sz w:val="22"/>
+          <w:szCs w:val="21"/>
+        </w:rPr>
+        <w:t>價目</w:t>
+      </w:r>
+      <w:r>
+        <w:rPr>
+          <w:rFonts w:hint="eastAsia"/>
+          <w:sz w:val="22"/>
+          <w:szCs w:val="21"/>
+        </w:rPr>
+        <w:t>表</w:t>
+      </w:r>
+    </w:p>
+    <w:p>
+      <w:pPr>
+        <w:widowControl/>
+        <w:rPr>
+          <w:rFonts w:hint="eastAsia"/>
+          <w:sz w:val="22"/>
+          <w:szCs w:val="21"/>
+        </w:rPr>
+      </w:pPr>
+      <w:r>
+        <w:rPr>
+          <w:sz w:val="22"/>
+          <w:szCs w:val="21"/>
+        </w:rPr>
+        <w:t>Listen</w:t>
+      </w:r>
+      <w:r>
+        <w:rPr>
+          <w:sz w:val="22"/>
+          <w:szCs w:val="21"/>
+        </w:rPr>
+        <w:tab/>
+      </w:r>
+      <w:r>
+        <w:rPr>
+          <w:rFonts w:hint="eastAsia"/>
+          <w:sz w:val="22"/>
+          <w:szCs w:val="21"/>
+        </w:rPr>
+        <w:t>聽</w:t>
       </w:r>
     </w:p>
     <w:p>

</xml_diff>

<commit_message>
added new vocabulary L24
</commit_message>
<xml_diff>
--- a/Memorize English/Level 1.docx
+++ b/Memorize English/Level 1.docx
@@ -93,12 +93,14 @@
         </w:rPr>
         <w:t>(</w:t>
       </w:r>
+      <w:proofErr w:type="gramStart"/>
       <w:r>
         <w:rPr>
           <w:rFonts w:hint="eastAsia"/>
         </w:rPr>
         <w:t>介</w:t>
       </w:r>
+      <w:proofErr w:type="gramEnd"/>
       <w:r>
         <w:rPr>
           <w:rFonts w:hint="eastAsia"/>
@@ -964,6 +966,7 @@
         </w:rPr>
         <w:t>(</w:t>
       </w:r>
+      <w:proofErr w:type="gramStart"/>
       <w:r>
         <w:rPr>
           <w:rFonts w:hint="eastAsia"/>
@@ -972,6 +975,7 @@
         </w:rPr>
         <w:t>介</w:t>
       </w:r>
+      <w:proofErr w:type="gramEnd"/>
       <w:r>
         <w:rPr>
           <w:rFonts w:hint="eastAsia"/>
@@ -1283,13 +1287,23 @@
         </w:rPr>
         <w:tab/>
       </w:r>
-      <w:r>
-        <w:rPr>
-          <w:rFonts w:hint="eastAsia"/>
-          <w:sz w:val="22"/>
-          <w:szCs w:val="21"/>
-        </w:rPr>
-        <w:t>和；以及</w:t>
+      <w:proofErr w:type="gramStart"/>
+      <w:r>
+        <w:rPr>
+          <w:rFonts w:hint="eastAsia"/>
+          <w:sz w:val="22"/>
+          <w:szCs w:val="21"/>
+        </w:rPr>
+        <w:t>和</w:t>
+      </w:r>
+      <w:proofErr w:type="gramEnd"/>
+      <w:r>
+        <w:rPr>
+          <w:rFonts w:hint="eastAsia"/>
+          <w:sz w:val="22"/>
+          <w:szCs w:val="21"/>
+        </w:rPr>
+        <w:t>；以及</w:t>
       </w:r>
     </w:p>
     <w:p>
@@ -2283,6 +2297,7 @@
         </w:rPr>
         <w:t>(</w:t>
       </w:r>
+      <w:proofErr w:type="gramStart"/>
       <w:r>
         <w:rPr>
           <w:rFonts w:hint="eastAsia"/>
@@ -2291,6 +2306,7 @@
         </w:rPr>
         <w:t>介</w:t>
       </w:r>
+      <w:proofErr w:type="gramEnd"/>
       <w:r>
         <w:rPr>
           <w:rFonts w:hint="eastAsia"/>
@@ -2381,6 +2397,7 @@
         </w:rPr>
         <w:t>(</w:t>
       </w:r>
+      <w:proofErr w:type="gramStart"/>
       <w:r>
         <w:rPr>
           <w:rFonts w:hint="eastAsia"/>
@@ -2389,6 +2406,7 @@
         </w:rPr>
         <w:t>介</w:t>
       </w:r>
+      <w:proofErr w:type="gramEnd"/>
       <w:r>
         <w:rPr>
           <w:rFonts w:hint="eastAsia"/>
@@ -3597,6 +3615,7 @@
         </w:rPr>
         <w:tab/>
       </w:r>
+      <w:proofErr w:type="gramStart"/>
       <w:r>
         <w:rPr>
           <w:rFonts w:hint="eastAsia"/>
@@ -3605,6 +3624,7 @@
         </w:rPr>
         <w:t>緹娜</w:t>
       </w:r>
+      <w:proofErr w:type="gramEnd"/>
       <w:r>
         <w:rPr>
           <w:rFonts w:hint="eastAsia"/>
@@ -5641,6 +5661,7 @@
         </w:rPr>
         <w:t>)</w:t>
       </w:r>
+      <w:proofErr w:type="gramStart"/>
       <w:r>
         <w:rPr>
           <w:rFonts w:hint="eastAsia"/>
@@ -5649,6 +5670,7 @@
         </w:rPr>
         <w:t>底部、</w:t>
       </w:r>
+      <w:proofErr w:type="gramEnd"/>
       <w:r>
         <w:rPr>
           <w:rFonts w:hint="eastAsia"/>
@@ -6901,6 +6923,7 @@
         </w:rPr>
         <w:t>(</w:t>
       </w:r>
+      <w:proofErr w:type="gramStart"/>
       <w:r>
         <w:rPr>
           <w:rFonts w:hint="eastAsia"/>
@@ -6909,6 +6932,7 @@
         </w:rPr>
         <w:t>介</w:t>
       </w:r>
+      <w:proofErr w:type="gramEnd"/>
       <w:r>
         <w:rPr>
           <w:rFonts w:hint="eastAsia"/>
@@ -7267,6 +7291,7 @@
         </w:rPr>
         <w:t>(</w:t>
       </w:r>
+      <w:proofErr w:type="gramStart"/>
       <w:r>
         <w:rPr>
           <w:rFonts w:hint="eastAsia"/>
@@ -7275,6 +7300,7 @@
         </w:rPr>
         <w:t>介</w:t>
       </w:r>
+      <w:proofErr w:type="gramEnd"/>
       <w:r>
         <w:rPr>
           <w:rFonts w:hint="eastAsia"/>
@@ -9537,6 +9563,7 @@
         </w:rPr>
         <w:t>(</w:t>
       </w:r>
+      <w:proofErr w:type="gramStart"/>
       <w:r>
         <w:rPr>
           <w:rFonts w:hint="eastAsia"/>
@@ -9545,6 +9572,7 @@
         </w:rPr>
         <w:t>動名</w:t>
       </w:r>
+      <w:proofErr w:type="gramEnd"/>
       <w:r>
         <w:rPr>
           <w:rFonts w:hint="eastAsia"/>
@@ -9674,13 +9702,23 @@
         </w:rPr>
         <w:t>)</w:t>
       </w:r>
-      <w:r>
-        <w:rPr>
-          <w:rFonts w:hint="eastAsia"/>
-          <w:sz w:val="22"/>
-          <w:szCs w:val="21"/>
-        </w:rPr>
-        <w:t>清楚的、</w:t>
+      <w:proofErr w:type="gramStart"/>
+      <w:r>
+        <w:rPr>
+          <w:rFonts w:hint="eastAsia"/>
+          <w:sz w:val="22"/>
+          <w:szCs w:val="21"/>
+        </w:rPr>
+        <w:t>清楚的</w:t>
+      </w:r>
+      <w:proofErr w:type="gramEnd"/>
+      <w:r>
+        <w:rPr>
+          <w:rFonts w:hint="eastAsia"/>
+          <w:sz w:val="22"/>
+          <w:szCs w:val="21"/>
+        </w:rPr>
+        <w:t>、</w:t>
       </w:r>
       <w:r>
         <w:rPr>
@@ -10315,13 +10353,23 @@
         </w:rPr>
         <w:t>)</w:t>
       </w:r>
-      <w:r>
-        <w:rPr>
-          <w:rFonts w:hint="eastAsia"/>
-          <w:sz w:val="22"/>
-          <w:szCs w:val="21"/>
-        </w:rPr>
-        <w:t>使蓋上一層</w:t>
+      <w:proofErr w:type="gramStart"/>
+      <w:r>
+        <w:rPr>
+          <w:rFonts w:hint="eastAsia"/>
+          <w:sz w:val="22"/>
+          <w:szCs w:val="21"/>
+        </w:rPr>
+        <w:t>使蓋上</w:t>
+      </w:r>
+      <w:proofErr w:type="gramEnd"/>
+      <w:r>
+        <w:rPr>
+          <w:rFonts w:hint="eastAsia"/>
+          <w:sz w:val="22"/>
+          <w:szCs w:val="21"/>
+        </w:rPr>
+        <w:t>一層</w:t>
       </w:r>
     </w:p>
     <w:p>
@@ -13899,6 +13947,7 @@
         </w:rPr>
         <w:t>)(</w:t>
       </w:r>
+      <w:proofErr w:type="gramStart"/>
       <w:r>
         <w:rPr>
           <w:rFonts w:hint="eastAsia"/>
@@ -13907,6 +13956,7 @@
         </w:rPr>
         <w:t>介</w:t>
       </w:r>
+      <w:proofErr w:type="gramEnd"/>
       <w:r>
         <w:rPr>
           <w:rFonts w:hint="eastAsia"/>
@@ -14321,8 +14371,17 @@
           <w:sz w:val="22"/>
           <w:szCs w:val="21"/>
         </w:rPr>
-        <w:t>past simple and past participle of dream</w:t>
-      </w:r>
+        <w:t xml:space="preserve">past simple and past participle of </w:t>
+      </w:r>
+      <w:proofErr w:type="gramStart"/>
+      <w:r>
+        <w:rPr>
+          <w:sz w:val="22"/>
+          <w:szCs w:val="21"/>
+        </w:rPr>
+        <w:t>dream</w:t>
+      </w:r>
+      <w:proofErr w:type="gramEnd"/>
     </w:p>
     <w:p>
       <w:pPr>
@@ -14922,6 +14981,7 @@
         </w:rPr>
         <w:t>)</w:t>
       </w:r>
+      <w:proofErr w:type="gramStart"/>
       <w:r>
         <w:rPr>
           <w:rFonts w:hint="eastAsia"/>
@@ -14930,6 +14990,7 @@
         </w:rPr>
         <w:t>猛低下身</w:t>
       </w:r>
+      <w:proofErr w:type="gramEnd"/>
     </w:p>
     <w:p>
       <w:pPr>
@@ -15574,6 +15635,7 @@
         </w:rPr>
         <w:t>(</w:t>
       </w:r>
+      <w:proofErr w:type="gramStart"/>
       <w:r>
         <w:rPr>
           <w:rFonts w:hint="eastAsia"/>
@@ -15582,6 +15644,7 @@
         </w:rPr>
         <w:t>代形</w:t>
       </w:r>
+      <w:proofErr w:type="gramEnd"/>
       <w:r>
         <w:rPr>
           <w:rFonts w:hint="eastAsia"/>
@@ -16514,7 +16577,25 @@
           <w:sz w:val="22"/>
           <w:szCs w:val="21"/>
         </w:rPr>
-        <w:t>每個的</w:t>
+        <w:t>每</w:t>
+      </w:r>
+      <w:proofErr w:type="gramStart"/>
+      <w:r>
+        <w:rPr>
+          <w:rFonts w:hint="eastAsia"/>
+          <w:sz w:val="22"/>
+          <w:szCs w:val="21"/>
+        </w:rPr>
+        <w:t>個</w:t>
+      </w:r>
+      <w:proofErr w:type="gramEnd"/>
+      <w:r>
+        <w:rPr>
+          <w:rFonts w:hint="eastAsia"/>
+          <w:sz w:val="22"/>
+          <w:szCs w:val="21"/>
+        </w:rPr>
+        <w:t>的</w:t>
       </w:r>
     </w:p>
     <w:p>
@@ -16696,13 +16777,23 @@
         </w:rPr>
         <w:t>(</w:t>
       </w:r>
-      <w:r>
-        <w:rPr>
-          <w:rFonts w:hint="eastAsia"/>
-          <w:sz w:val="22"/>
-          <w:szCs w:val="21"/>
-        </w:rPr>
-        <w:t>介連</w:t>
+      <w:proofErr w:type="gramStart"/>
+      <w:r>
+        <w:rPr>
+          <w:rFonts w:hint="eastAsia"/>
+          <w:sz w:val="22"/>
+          <w:szCs w:val="21"/>
+        </w:rPr>
+        <w:t>介</w:t>
+      </w:r>
+      <w:proofErr w:type="gramEnd"/>
+      <w:r>
+        <w:rPr>
+          <w:rFonts w:hint="eastAsia"/>
+          <w:sz w:val="22"/>
+          <w:szCs w:val="21"/>
+        </w:rPr>
+        <w:t>連</w:t>
       </w:r>
       <w:r>
         <w:rPr>
@@ -16918,7 +17009,15 @@
           <w:sz w:val="22"/>
           <w:szCs w:val="21"/>
         </w:rPr>
-        <w:t>hat else do you expect</w:t>
+        <w:t xml:space="preserve">hat else do you </w:t>
+      </w:r>
+      <w:proofErr w:type="gramStart"/>
+      <w:r>
+        <w:rPr>
+          <w:sz w:val="22"/>
+          <w:szCs w:val="21"/>
+        </w:rPr>
+        <w:t>expect</w:t>
       </w:r>
       <w:r>
         <w:rPr>
@@ -16935,6 +17034,7 @@
         </w:rPr>
         <w:t>?</w:t>
       </w:r>
+      <w:proofErr w:type="gramEnd"/>
       <w:r>
         <w:rPr>
           <w:sz w:val="22"/>
@@ -17556,6 +17656,7 @@
         </w:rPr>
         <w:t>)</w:t>
       </w:r>
+      <w:proofErr w:type="gramStart"/>
       <w:r>
         <w:rPr>
           <w:rFonts w:hint="eastAsia"/>
@@ -17564,6 +17665,7 @@
         </w:rPr>
         <w:t>搧</w:t>
       </w:r>
+      <w:proofErr w:type="gramEnd"/>
     </w:p>
     <w:p>
       <w:pPr>
@@ -17992,13 +18094,23 @@
         </w:rPr>
         <w:t>)</w:t>
       </w:r>
-      <w:r>
-        <w:rPr>
-          <w:rFonts w:hint="eastAsia"/>
-          <w:sz w:val="22"/>
-          <w:szCs w:val="21"/>
-        </w:rPr>
-        <w:t>餵、</w:t>
+      <w:proofErr w:type="gramStart"/>
+      <w:r>
+        <w:rPr>
+          <w:rFonts w:hint="eastAsia"/>
+          <w:sz w:val="22"/>
+          <w:szCs w:val="21"/>
+        </w:rPr>
+        <w:t>餵</w:t>
+      </w:r>
+      <w:proofErr w:type="gramEnd"/>
+      <w:r>
+        <w:rPr>
+          <w:rFonts w:hint="eastAsia"/>
+          <w:sz w:val="22"/>
+          <w:szCs w:val="21"/>
+        </w:rPr>
+        <w:t>、</w:t>
       </w:r>
       <w:r>
         <w:rPr>
@@ -19877,6 +19989,7 @@
         </w:rPr>
         <w:t>(</w:t>
       </w:r>
+      <w:proofErr w:type="gramStart"/>
       <w:r>
         <w:rPr>
           <w:rFonts w:hint="eastAsia"/>
@@ -19885,6 +19998,7 @@
         </w:rPr>
         <w:t>介</w:t>
       </w:r>
+      <w:proofErr w:type="gramEnd"/>
       <w:r>
         <w:rPr>
           <w:rFonts w:hint="eastAsia"/>
@@ -21141,7 +21255,23 @@
           <w:sz w:val="22"/>
           <w:szCs w:val="21"/>
         </w:rPr>
-        <w:t>Don’t give up</w:t>
+        <w:t>Don</w:t>
+      </w:r>
+      <w:proofErr w:type="gramStart"/>
+      <w:r>
+        <w:rPr>
+          <w:sz w:val="22"/>
+          <w:szCs w:val="21"/>
+        </w:rPr>
+        <w:t>’</w:t>
+      </w:r>
+      <w:proofErr w:type="gramEnd"/>
+      <w:r>
+        <w:rPr>
+          <w:sz w:val="22"/>
+          <w:szCs w:val="21"/>
+        </w:rPr>
+        <w:t>t give up</w:t>
       </w:r>
       <w:r>
         <w:rPr>
@@ -22554,7 +22684,23 @@
           <w:sz w:val="22"/>
           <w:szCs w:val="21"/>
         </w:rPr>
-        <w:t>Don’t let the grass grow under your feet</w:t>
+        <w:t>Don</w:t>
+      </w:r>
+      <w:proofErr w:type="gramStart"/>
+      <w:r>
+        <w:rPr>
+          <w:sz w:val="22"/>
+          <w:szCs w:val="21"/>
+        </w:rPr>
+        <w:t>’</w:t>
+      </w:r>
+      <w:proofErr w:type="gramEnd"/>
+      <w:r>
+        <w:rPr>
+          <w:sz w:val="22"/>
+          <w:szCs w:val="21"/>
+        </w:rPr>
+        <w:t>t let the grass grow under your feet</w:t>
       </w:r>
       <w:r>
         <w:rPr>
@@ -22585,7 +22731,25 @@
           <w:sz w:val="22"/>
           <w:szCs w:val="21"/>
         </w:rPr>
-        <w:t>做事不延宕</w:t>
+        <w:t>做事</w:t>
+      </w:r>
+      <w:proofErr w:type="gramStart"/>
+      <w:r>
+        <w:rPr>
+          <w:rFonts w:hint="eastAsia"/>
+          <w:sz w:val="22"/>
+          <w:szCs w:val="21"/>
+        </w:rPr>
+        <w:t>不</w:t>
+      </w:r>
+      <w:proofErr w:type="gramEnd"/>
+      <w:r>
+        <w:rPr>
+          <w:rFonts w:hint="eastAsia"/>
+          <w:sz w:val="22"/>
+          <w:szCs w:val="21"/>
+        </w:rPr>
+        <w:t>延宕</w:t>
       </w:r>
     </w:p>
     <w:p>
@@ -22879,6 +23043,7 @@
         </w:rPr>
         <w:t>(</w:t>
       </w:r>
+      <w:proofErr w:type="gramStart"/>
       <w:r>
         <w:rPr>
           <w:rFonts w:hint="eastAsia"/>
@@ -22887,6 +23052,7 @@
         </w:rPr>
         <w:t>副形</w:t>
       </w:r>
+      <w:proofErr w:type="gramEnd"/>
       <w:r>
         <w:rPr>
           <w:rFonts w:hint="eastAsia"/>
@@ -24736,7 +24902,25 @@
           <w:sz w:val="22"/>
           <w:szCs w:val="21"/>
         </w:rPr>
-        <w:t>這也強調了誰佔了優勢</w:t>
+        <w:t>這也強調了誰</w:t>
+      </w:r>
+      <w:proofErr w:type="gramStart"/>
+      <w:r>
+        <w:rPr>
+          <w:rFonts w:hint="eastAsia"/>
+          <w:sz w:val="22"/>
+          <w:szCs w:val="21"/>
+        </w:rPr>
+        <w:t>佔</w:t>
+      </w:r>
+      <w:proofErr w:type="gramEnd"/>
+      <w:r>
+        <w:rPr>
+          <w:rFonts w:hint="eastAsia"/>
+          <w:sz w:val="22"/>
+          <w:szCs w:val="21"/>
+        </w:rPr>
+        <w:t>了優勢</w:t>
       </w:r>
     </w:p>
     <w:p>
@@ -25059,15 +25243,32 @@
           <w:szCs w:val="21"/>
         </w:rPr>
         <w:lastRenderedPageBreak/>
-        <w:t>Well, it’s beyond hope now</w:t>
-      </w:r>
-      <w:r>
-        <w:rPr>
-          <w:sz w:val="22"/>
-          <w:szCs w:val="21"/>
-        </w:rPr>
-        <w:tab/>
-      </w:r>
+        <w:t>Well, it</w:t>
+      </w:r>
+      <w:proofErr w:type="gramStart"/>
+      <w:r>
+        <w:rPr>
+          <w:sz w:val="22"/>
+          <w:szCs w:val="21"/>
+        </w:rPr>
+        <w:t>’</w:t>
+      </w:r>
+      <w:proofErr w:type="gramEnd"/>
+      <w:r>
+        <w:rPr>
+          <w:sz w:val="22"/>
+          <w:szCs w:val="21"/>
+        </w:rPr>
+        <w:t>s beyond hope now</w:t>
+      </w:r>
+      <w:r>
+        <w:rPr>
+          <w:sz w:val="22"/>
+          <w:szCs w:val="21"/>
+        </w:rPr>
+        <w:tab/>
+      </w:r>
+      <w:proofErr w:type="gramStart"/>
       <w:r>
         <w:rPr>
           <w:rFonts w:hint="eastAsia"/>
@@ -25076,6 +25277,7 @@
         </w:rPr>
         <w:t>ㄜ</w:t>
       </w:r>
+      <w:proofErr w:type="gramEnd"/>
       <w:r>
         <w:rPr>
           <w:sz w:val="22"/>
@@ -25589,7 +25791,23 @@
           <w:sz w:val="22"/>
           <w:szCs w:val="21"/>
         </w:rPr>
-        <w:t>This dress cost me hundred of dollars.</w:t>
+        <w:t xml:space="preserve">This dress cost me </w:t>
+      </w:r>
+      <w:proofErr w:type="spellStart"/>
+      <w:r>
+        <w:rPr>
+          <w:sz w:val="22"/>
+          <w:szCs w:val="21"/>
+        </w:rPr>
+        <w:t>hundred</w:t>
+      </w:r>
+      <w:proofErr w:type="spellEnd"/>
+      <w:r>
+        <w:rPr>
+          <w:sz w:val="22"/>
+          <w:szCs w:val="21"/>
+        </w:rPr>
+        <w:t xml:space="preserve"> of dollars.</w:t>
       </w:r>
       <w:r>
         <w:rPr>
@@ -25909,6 +26127,7 @@
         </w:rPr>
         <w:t>(</w:t>
       </w:r>
+      <w:proofErr w:type="gramStart"/>
       <w:r>
         <w:rPr>
           <w:rFonts w:hint="eastAsia"/>
@@ -25917,6 +26136,7 @@
         </w:rPr>
         <w:t>介</w:t>
       </w:r>
+      <w:proofErr w:type="gramEnd"/>
       <w:r>
         <w:rPr>
           <w:rFonts w:hint="eastAsia"/>
@@ -26072,7 +26292,25 @@
           <w:sz w:val="22"/>
           <w:szCs w:val="21"/>
         </w:rPr>
-        <w:t>偵探們一點一點搜查謀殺現場的周邊地區</w:t>
+        <w:t>偵探們一點</w:t>
+      </w:r>
+      <w:proofErr w:type="gramStart"/>
+      <w:r>
+        <w:rPr>
+          <w:rFonts w:hint="eastAsia"/>
+          <w:sz w:val="22"/>
+          <w:szCs w:val="21"/>
+        </w:rPr>
+        <w:t>一點</w:t>
+      </w:r>
+      <w:proofErr w:type="gramEnd"/>
+      <w:r>
+        <w:rPr>
+          <w:rFonts w:hint="eastAsia"/>
+          <w:sz w:val="22"/>
+          <w:szCs w:val="21"/>
+        </w:rPr>
+        <w:t>搜查謀殺現場的周邊地區</w:t>
       </w:r>
     </w:p>
     <w:p>
@@ -26136,6 +26374,7 @@
         </w:rPr>
         <w:t>(</w:t>
       </w:r>
+      <w:proofErr w:type="gramStart"/>
       <w:r>
         <w:rPr>
           <w:rFonts w:hint="eastAsia"/>
@@ -26144,6 +26383,7 @@
         </w:rPr>
         <w:t>介</w:t>
       </w:r>
+      <w:proofErr w:type="gramEnd"/>
       <w:r>
         <w:rPr>
           <w:rFonts w:hint="eastAsia"/>
@@ -26184,6 +26424,7 @@
         </w:rPr>
         <w:t>)</w:t>
       </w:r>
+      <w:proofErr w:type="gramStart"/>
       <w:r>
         <w:rPr>
           <w:rFonts w:hint="eastAsia"/>
@@ -26208,6 +26449,7 @@
         </w:rPr>
         <w:t>副形</w:t>
       </w:r>
+      <w:proofErr w:type="gramEnd"/>
       <w:r>
         <w:rPr>
           <w:rFonts w:hint="eastAsia"/>
@@ -26586,7 +26828,23 @@
           <w:sz w:val="22"/>
           <w:szCs w:val="21"/>
         </w:rPr>
-        <w:t>I dropped the vase and it broke into pieces.</w:t>
+        <w:t xml:space="preserve">I dropped the </w:t>
+      </w:r>
+      <w:proofErr w:type="gramStart"/>
+      <w:r>
+        <w:rPr>
+          <w:sz w:val="22"/>
+          <w:szCs w:val="21"/>
+        </w:rPr>
+        <w:t>vase</w:t>
+      </w:r>
+      <w:proofErr w:type="gramEnd"/>
+      <w:r>
+        <w:rPr>
+          <w:sz w:val="22"/>
+          <w:szCs w:val="21"/>
+        </w:rPr>
+        <w:t xml:space="preserve"> and it broke into pieces.</w:t>
       </w:r>
       <w:r>
         <w:rPr>
@@ -26741,7 +26999,23 @@
           <w:sz w:val="22"/>
           <w:szCs w:val="21"/>
         </w:rPr>
-        <w:t>Collector’s item</w:t>
+        <w:t>Collector</w:t>
+      </w:r>
+      <w:proofErr w:type="gramStart"/>
+      <w:r>
+        <w:rPr>
+          <w:sz w:val="22"/>
+          <w:szCs w:val="21"/>
+        </w:rPr>
+        <w:t>’</w:t>
+      </w:r>
+      <w:proofErr w:type="gramEnd"/>
+      <w:r>
+        <w:rPr>
+          <w:sz w:val="22"/>
+          <w:szCs w:val="21"/>
+        </w:rPr>
+        <w:t>s item</w:t>
       </w:r>
       <w:r>
         <w:rPr>
@@ -28104,8 +28378,17 @@
           <w:szCs w:val="21"/>
         </w:rPr>
         <w:lastRenderedPageBreak/>
-        <w:t>Kiss my arse</w:t>
-      </w:r>
+        <w:t xml:space="preserve">Kiss my </w:t>
+      </w:r>
+      <w:proofErr w:type="spellStart"/>
+      <w:r>
+        <w:rPr>
+          <w:sz w:val="22"/>
+          <w:szCs w:val="21"/>
+        </w:rPr>
+        <w:t>arse</w:t>
+      </w:r>
+      <w:proofErr w:type="spellEnd"/>
       <w:r>
         <w:rPr>
           <w:rFonts w:hint="eastAsia"/>
@@ -29116,7 +29399,23 @@
           <w:sz w:val="22"/>
           <w:szCs w:val="21"/>
         </w:rPr>
-        <w:t>Let’s watch it later</w:t>
+        <w:t>Let</w:t>
+      </w:r>
+      <w:proofErr w:type="gramStart"/>
+      <w:r>
+        <w:rPr>
+          <w:sz w:val="22"/>
+          <w:szCs w:val="21"/>
+        </w:rPr>
+        <w:t>’</w:t>
+      </w:r>
+      <w:proofErr w:type="gramEnd"/>
+      <w:r>
+        <w:rPr>
+          <w:sz w:val="22"/>
+          <w:szCs w:val="21"/>
+        </w:rPr>
+        <w:t>s watch it later</w:t>
       </w:r>
       <w:r>
         <w:rPr>
@@ -29194,7 +29493,23 @@
           <w:sz w:val="22"/>
           <w:szCs w:val="21"/>
         </w:rPr>
-        <w:t>Don’t laugh at him</w:t>
+        <w:t>Don</w:t>
+      </w:r>
+      <w:proofErr w:type="gramStart"/>
+      <w:r>
+        <w:rPr>
+          <w:sz w:val="22"/>
+          <w:szCs w:val="21"/>
+        </w:rPr>
+        <w:t>’</w:t>
+      </w:r>
+      <w:proofErr w:type="gramEnd"/>
+      <w:r>
+        <w:rPr>
+          <w:sz w:val="22"/>
+          <w:szCs w:val="21"/>
+        </w:rPr>
+        <w:t>t laugh at him</w:t>
       </w:r>
       <w:r>
         <w:rPr>
@@ -29441,7 +29756,6 @@
       <w:pPr>
         <w:widowControl/>
         <w:rPr>
-          <w:rFonts w:hint="eastAsia"/>
           <w:sz w:val="22"/>
           <w:szCs w:val="21"/>
         </w:rPr>
@@ -29711,6 +30025,7 @@
         </w:rPr>
         <w:t>(</w:t>
       </w:r>
+      <w:proofErr w:type="gramStart"/>
       <w:r>
         <w:rPr>
           <w:rFonts w:hint="eastAsia"/>
@@ -29719,6 +30034,7 @@
         </w:rPr>
         <w:t>形副</w:t>
       </w:r>
+      <w:proofErr w:type="gramEnd"/>
       <w:r>
         <w:rPr>
           <w:rFonts w:hint="eastAsia"/>
@@ -29835,7 +30151,6 @@
       <w:pPr>
         <w:widowControl/>
         <w:rPr>
-          <w:rFonts w:hint="eastAsia"/>
           <w:sz w:val="22"/>
           <w:szCs w:val="21"/>
         </w:rPr>
@@ -30021,6 +30336,7 @@
         </w:rPr>
         <w:t>(</w:t>
       </w:r>
+      <w:proofErr w:type="gramStart"/>
       <w:r>
         <w:rPr>
           <w:rFonts w:hint="eastAsia"/>
@@ -30029,6 +30345,7 @@
         </w:rPr>
         <w:t>介</w:t>
       </w:r>
+      <w:proofErr w:type="gramEnd"/>
       <w:r>
         <w:rPr>
           <w:rFonts w:hint="eastAsia"/>
@@ -30081,7 +30398,6 @@
       <w:pPr>
         <w:widowControl/>
         <w:rPr>
-          <w:rFonts w:hint="eastAsia"/>
           <w:sz w:val="22"/>
           <w:szCs w:val="21"/>
         </w:rPr>
@@ -30301,7 +30617,6 @@
       <w:pPr>
         <w:widowControl/>
         <w:rPr>
-          <w:rFonts w:hint="eastAsia"/>
           <w:sz w:val="22"/>
           <w:szCs w:val="21"/>
         </w:rPr>
@@ -30422,6 +30737,7 @@
         </w:rPr>
         <w:t>(</w:t>
       </w:r>
+      <w:proofErr w:type="gramStart"/>
       <w:r>
         <w:rPr>
           <w:rFonts w:hint="eastAsia"/>
@@ -30430,6 +30746,7 @@
         </w:rPr>
         <w:t>動名</w:t>
       </w:r>
+      <w:proofErr w:type="gramEnd"/>
       <w:r>
         <w:rPr>
           <w:rFonts w:hint="eastAsia"/>
@@ -30540,6 +30857,7 @@
         </w:rPr>
         <w:t>(</w:t>
       </w:r>
+      <w:proofErr w:type="gramStart"/>
       <w:r>
         <w:rPr>
           <w:rFonts w:hint="eastAsia"/>
@@ -30548,6 +30866,7 @@
         </w:rPr>
         <w:t>形副</w:t>
       </w:r>
+      <w:proofErr w:type="gramEnd"/>
       <w:r>
         <w:rPr>
           <w:rFonts w:hint="eastAsia"/>
@@ -30659,6 +30978,7 @@
         </w:rPr>
         <w:t>(</w:t>
       </w:r>
+      <w:proofErr w:type="gramStart"/>
       <w:r>
         <w:rPr>
           <w:rFonts w:hint="eastAsia"/>
@@ -30667,6 +30987,7 @@
         </w:rPr>
         <w:t>介</w:t>
       </w:r>
+      <w:proofErr w:type="gramEnd"/>
       <w:r>
         <w:rPr>
           <w:rFonts w:hint="eastAsia"/>
@@ -30863,17 +31184,32 @@
       <w:pPr>
         <w:widowControl/>
         <w:rPr>
-          <w:rFonts w:hint="eastAsia"/>
-          <w:sz w:val="22"/>
-          <w:szCs w:val="21"/>
-        </w:rPr>
-      </w:pPr>
-      <w:r>
-        <w:rPr>
-          <w:sz w:val="22"/>
-          <w:szCs w:val="21"/>
-        </w:rPr>
-        <w:t>Reputable charities spend the lion’s share of donations on aid</w:t>
+          <w:sz w:val="22"/>
+          <w:szCs w:val="21"/>
+        </w:rPr>
+      </w:pPr>
+      <w:r>
+        <w:rPr>
+          <w:sz w:val="22"/>
+          <w:szCs w:val="21"/>
+        </w:rPr>
+        <w:t>Reputable charities spend the lion</w:t>
+      </w:r>
+      <w:proofErr w:type="gramStart"/>
+      <w:r>
+        <w:rPr>
+          <w:sz w:val="22"/>
+          <w:szCs w:val="21"/>
+        </w:rPr>
+        <w:t>’</w:t>
+      </w:r>
+      <w:proofErr w:type="gramEnd"/>
+      <w:r>
+        <w:rPr>
+          <w:sz w:val="22"/>
+          <w:szCs w:val="21"/>
+        </w:rPr>
+        <w:t>s share of donations on aid</w:t>
       </w:r>
       <w:r>
         <w:rPr>
@@ -31036,7 +31372,6 @@
       <w:pPr>
         <w:widowControl/>
         <w:rPr>
-          <w:rFonts w:hint="eastAsia"/>
           <w:sz w:val="22"/>
           <w:szCs w:val="21"/>
         </w:rPr>
@@ -31076,7 +31411,6 @@
       <w:pPr>
         <w:widowControl/>
         <w:rPr>
-          <w:rFonts w:hint="eastAsia"/>
           <w:sz w:val="22"/>
           <w:szCs w:val="21"/>
         </w:rPr>
@@ -31102,6 +31436,1385 @@
           <w:szCs w:val="21"/>
         </w:rPr>
         <w:t>聽</w:t>
+      </w:r>
+    </w:p>
+    <w:p>
+      <w:pPr>
+        <w:widowControl/>
+        <w:pBdr>
+          <w:bottom w:val="single" w:sz="6" w:space="1" w:color="auto"/>
+        </w:pBdr>
+        <w:rPr>
+          <w:sz w:val="22"/>
+          <w:szCs w:val="21"/>
+        </w:rPr>
+      </w:pPr>
+    </w:p>
+    <w:p>
+      <w:pPr>
+        <w:widowControl/>
+        <w:rPr>
+          <w:sz w:val="22"/>
+          <w:szCs w:val="21"/>
+        </w:rPr>
+      </w:pPr>
+    </w:p>
+    <w:p>
+      <w:pPr>
+        <w:widowControl/>
+        <w:rPr>
+          <w:sz w:val="22"/>
+          <w:szCs w:val="21"/>
+        </w:rPr>
+      </w:pPr>
+      <w:r>
+        <w:rPr>
+          <w:rFonts w:hint="eastAsia"/>
+          <w:sz w:val="22"/>
+          <w:szCs w:val="21"/>
+        </w:rPr>
+        <w:t>L</w:t>
+      </w:r>
+      <w:r>
+        <w:rPr>
+          <w:sz w:val="22"/>
+          <w:szCs w:val="21"/>
+        </w:rPr>
+        <w:t>24</w:t>
+      </w:r>
+    </w:p>
+    <w:p>
+      <w:pPr>
+        <w:widowControl/>
+        <w:rPr>
+          <w:sz w:val="22"/>
+          <w:szCs w:val="21"/>
+        </w:rPr>
+      </w:pPr>
+      <w:r>
+        <w:rPr>
+          <w:sz w:val="22"/>
+          <w:szCs w:val="21"/>
+        </w:rPr>
+        <w:t>Little</w:t>
+      </w:r>
+      <w:r>
+        <w:rPr>
+          <w:sz w:val="22"/>
+          <w:szCs w:val="21"/>
+        </w:rPr>
+        <w:tab/>
+      </w:r>
+      <w:r>
+        <w:rPr>
+          <w:rFonts w:hint="eastAsia"/>
+          <w:sz w:val="22"/>
+          <w:szCs w:val="21"/>
+        </w:rPr>
+        <w:t>(</w:t>
+      </w:r>
+      <w:r>
+        <w:rPr>
+          <w:rFonts w:hint="eastAsia"/>
+          <w:sz w:val="22"/>
+          <w:szCs w:val="21"/>
+        </w:rPr>
+        <w:t>形</w:t>
+      </w:r>
+      <w:r>
+        <w:rPr>
+          <w:rFonts w:hint="eastAsia"/>
+          <w:sz w:val="22"/>
+          <w:szCs w:val="21"/>
+        </w:rPr>
+        <w:t>)</w:t>
+      </w:r>
+      <w:r>
+        <w:rPr>
+          <w:rFonts w:hint="eastAsia"/>
+          <w:sz w:val="22"/>
+          <w:szCs w:val="21"/>
+        </w:rPr>
+        <w:t>少的、</w:t>
+      </w:r>
+      <w:r>
+        <w:rPr>
+          <w:rFonts w:hint="eastAsia"/>
+          <w:sz w:val="22"/>
+          <w:szCs w:val="21"/>
+        </w:rPr>
+        <w:t>(</w:t>
+      </w:r>
+      <w:r>
+        <w:rPr>
+          <w:rFonts w:hint="eastAsia"/>
+          <w:sz w:val="22"/>
+          <w:szCs w:val="21"/>
+        </w:rPr>
+        <w:t>副</w:t>
+      </w:r>
+      <w:r>
+        <w:rPr>
+          <w:rFonts w:hint="eastAsia"/>
+          <w:sz w:val="22"/>
+          <w:szCs w:val="21"/>
+        </w:rPr>
+        <w:t>)</w:t>
+      </w:r>
+      <w:r>
+        <w:rPr>
+          <w:rFonts w:hint="eastAsia"/>
+          <w:sz w:val="22"/>
+          <w:szCs w:val="21"/>
+        </w:rPr>
+        <w:t>毫不、</w:t>
+      </w:r>
+      <w:r>
+        <w:rPr>
+          <w:rFonts w:hint="eastAsia"/>
+          <w:sz w:val="22"/>
+          <w:szCs w:val="21"/>
+        </w:rPr>
+        <w:t>(</w:t>
+      </w:r>
+      <w:r>
+        <w:rPr>
+          <w:rFonts w:hint="eastAsia"/>
+          <w:sz w:val="22"/>
+          <w:szCs w:val="21"/>
+        </w:rPr>
+        <w:t>名</w:t>
+      </w:r>
+      <w:r>
+        <w:rPr>
+          <w:rFonts w:hint="eastAsia"/>
+          <w:sz w:val="22"/>
+          <w:szCs w:val="21"/>
+        </w:rPr>
+        <w:t>)</w:t>
+      </w:r>
+      <w:r>
+        <w:rPr>
+          <w:rFonts w:hint="eastAsia"/>
+          <w:sz w:val="22"/>
+          <w:szCs w:val="21"/>
+        </w:rPr>
+        <w:t>少量</w:t>
+      </w:r>
+    </w:p>
+    <w:p>
+      <w:pPr>
+        <w:widowControl/>
+        <w:rPr>
+          <w:sz w:val="22"/>
+          <w:szCs w:val="21"/>
+        </w:rPr>
+      </w:pPr>
+      <w:r>
+        <w:rPr>
+          <w:sz w:val="22"/>
+          <w:szCs w:val="21"/>
+        </w:rPr>
+        <w:t>Live</w:t>
+      </w:r>
+      <w:r>
+        <w:rPr>
+          <w:sz w:val="22"/>
+          <w:szCs w:val="21"/>
+        </w:rPr>
+        <w:tab/>
+      </w:r>
+      <w:r>
+        <w:rPr>
+          <w:rFonts w:hint="eastAsia"/>
+          <w:sz w:val="22"/>
+          <w:szCs w:val="21"/>
+        </w:rPr>
+        <w:t>(</w:t>
+      </w:r>
+      <w:r>
+        <w:rPr>
+          <w:rFonts w:hint="eastAsia"/>
+          <w:sz w:val="22"/>
+          <w:szCs w:val="21"/>
+        </w:rPr>
+        <w:t>動</w:t>
+      </w:r>
+      <w:r>
+        <w:rPr>
+          <w:rFonts w:hint="eastAsia"/>
+          <w:sz w:val="22"/>
+          <w:szCs w:val="21"/>
+        </w:rPr>
+        <w:t>)</w:t>
+      </w:r>
+      <w:r>
+        <w:rPr>
+          <w:rFonts w:hint="eastAsia"/>
+          <w:sz w:val="22"/>
+          <w:szCs w:val="21"/>
+        </w:rPr>
+        <w:t>存活、</w:t>
+      </w:r>
+      <w:r>
+        <w:rPr>
+          <w:rFonts w:hint="eastAsia"/>
+          <w:sz w:val="22"/>
+          <w:szCs w:val="21"/>
+        </w:rPr>
+        <w:t>(</w:t>
+      </w:r>
+      <w:r>
+        <w:rPr>
+          <w:rFonts w:hint="eastAsia"/>
+          <w:sz w:val="22"/>
+          <w:szCs w:val="21"/>
+        </w:rPr>
+        <w:t>形</w:t>
+      </w:r>
+      <w:r>
+        <w:rPr>
+          <w:rFonts w:hint="eastAsia"/>
+          <w:sz w:val="22"/>
+          <w:szCs w:val="21"/>
+        </w:rPr>
+        <w:t>)</w:t>
+      </w:r>
+      <w:r>
+        <w:rPr>
+          <w:rFonts w:hint="eastAsia"/>
+          <w:sz w:val="22"/>
+          <w:szCs w:val="21"/>
+        </w:rPr>
+        <w:t>活著的</w:t>
+      </w:r>
+    </w:p>
+    <w:p>
+      <w:pPr>
+        <w:widowControl/>
+        <w:rPr>
+          <w:sz w:val="22"/>
+          <w:szCs w:val="21"/>
+        </w:rPr>
+      </w:pPr>
+      <w:r>
+        <w:rPr>
+          <w:sz w:val="22"/>
+          <w:szCs w:val="21"/>
+        </w:rPr>
+        <w:t>Lonely</w:t>
+      </w:r>
+      <w:r>
+        <w:rPr>
+          <w:sz w:val="22"/>
+          <w:szCs w:val="21"/>
+        </w:rPr>
+        <w:tab/>
+      </w:r>
+      <w:r>
+        <w:rPr>
+          <w:rFonts w:hint="eastAsia"/>
+          <w:sz w:val="22"/>
+          <w:szCs w:val="21"/>
+        </w:rPr>
+        <w:t>孤單的</w:t>
+      </w:r>
+    </w:p>
+    <w:p>
+      <w:pPr>
+        <w:widowControl/>
+        <w:rPr>
+          <w:sz w:val="22"/>
+          <w:szCs w:val="21"/>
+        </w:rPr>
+      </w:pPr>
+      <w:r>
+        <w:rPr>
+          <w:sz w:val="22"/>
+          <w:szCs w:val="21"/>
+        </w:rPr>
+        <w:t>Long</w:t>
+      </w:r>
+      <w:r>
+        <w:rPr>
+          <w:sz w:val="22"/>
+          <w:szCs w:val="21"/>
+        </w:rPr>
+        <w:tab/>
+      </w:r>
+      <w:r>
+        <w:rPr>
+          <w:rFonts w:hint="eastAsia"/>
+          <w:sz w:val="22"/>
+          <w:szCs w:val="21"/>
+        </w:rPr>
+        <w:t>(</w:t>
+      </w:r>
+      <w:r>
+        <w:rPr>
+          <w:rFonts w:hint="eastAsia"/>
+          <w:sz w:val="22"/>
+          <w:szCs w:val="21"/>
+        </w:rPr>
+        <w:t>形</w:t>
+      </w:r>
+      <w:r>
+        <w:rPr>
+          <w:rFonts w:hint="eastAsia"/>
+          <w:sz w:val="22"/>
+          <w:szCs w:val="21"/>
+        </w:rPr>
+        <w:t>)</w:t>
+      </w:r>
+      <w:r>
+        <w:rPr>
+          <w:rFonts w:hint="eastAsia"/>
+          <w:sz w:val="22"/>
+          <w:szCs w:val="21"/>
+        </w:rPr>
+        <w:t>長的、</w:t>
+      </w:r>
+      <w:r>
+        <w:rPr>
+          <w:rFonts w:hint="eastAsia"/>
+          <w:sz w:val="22"/>
+          <w:szCs w:val="21"/>
+        </w:rPr>
+        <w:t>(</w:t>
+      </w:r>
+      <w:r>
+        <w:rPr>
+          <w:rFonts w:hint="eastAsia"/>
+          <w:sz w:val="22"/>
+          <w:szCs w:val="21"/>
+        </w:rPr>
+        <w:t>副</w:t>
+      </w:r>
+      <w:r>
+        <w:rPr>
+          <w:rFonts w:hint="eastAsia"/>
+          <w:sz w:val="22"/>
+          <w:szCs w:val="21"/>
+        </w:rPr>
+        <w:t>)</w:t>
+      </w:r>
+      <w:r>
+        <w:rPr>
+          <w:rFonts w:hint="eastAsia"/>
+          <w:sz w:val="22"/>
+          <w:szCs w:val="21"/>
+        </w:rPr>
+        <w:t>始終、</w:t>
+      </w:r>
+      <w:r>
+        <w:rPr>
+          <w:rFonts w:hint="eastAsia"/>
+          <w:sz w:val="22"/>
+          <w:szCs w:val="21"/>
+        </w:rPr>
+        <w:t>(</w:t>
+      </w:r>
+      <w:r>
+        <w:rPr>
+          <w:rFonts w:hint="eastAsia"/>
+          <w:sz w:val="22"/>
+          <w:szCs w:val="21"/>
+        </w:rPr>
+        <w:t>動</w:t>
+      </w:r>
+      <w:r>
+        <w:rPr>
+          <w:rFonts w:hint="eastAsia"/>
+          <w:sz w:val="22"/>
+          <w:szCs w:val="21"/>
+        </w:rPr>
+        <w:t>)</w:t>
+      </w:r>
+      <w:r>
+        <w:rPr>
+          <w:rFonts w:hint="eastAsia"/>
+          <w:sz w:val="22"/>
+          <w:szCs w:val="21"/>
+        </w:rPr>
+        <w:t>渴望</w:t>
+      </w:r>
+    </w:p>
+    <w:p>
+      <w:pPr>
+        <w:widowControl/>
+        <w:rPr>
+          <w:sz w:val="22"/>
+          <w:szCs w:val="21"/>
+        </w:rPr>
+      </w:pPr>
+      <w:r>
+        <w:rPr>
+          <w:sz w:val="22"/>
+          <w:szCs w:val="21"/>
+        </w:rPr>
+        <w:t>Look</w:t>
+      </w:r>
+      <w:r>
+        <w:rPr>
+          <w:sz w:val="22"/>
+          <w:szCs w:val="21"/>
+        </w:rPr>
+        <w:tab/>
+      </w:r>
+      <w:r>
+        <w:rPr>
+          <w:rFonts w:hint="eastAsia"/>
+          <w:sz w:val="22"/>
+          <w:szCs w:val="21"/>
+        </w:rPr>
+        <w:t>看</w:t>
+      </w:r>
+    </w:p>
+    <w:p>
+      <w:pPr>
+        <w:widowControl/>
+        <w:rPr>
+          <w:sz w:val="22"/>
+          <w:szCs w:val="21"/>
+        </w:rPr>
+      </w:pPr>
+      <w:r>
+        <w:rPr>
+          <w:sz w:val="22"/>
+          <w:szCs w:val="21"/>
+        </w:rPr>
+        <w:t>Lose</w:t>
+      </w:r>
+      <w:r>
+        <w:rPr>
+          <w:sz w:val="22"/>
+          <w:szCs w:val="21"/>
+        </w:rPr>
+        <w:tab/>
+      </w:r>
+      <w:r>
+        <w:rPr>
+          <w:rFonts w:hint="eastAsia"/>
+          <w:sz w:val="22"/>
+          <w:szCs w:val="21"/>
+        </w:rPr>
+        <w:t>失去</w:t>
+      </w:r>
+    </w:p>
+    <w:p>
+      <w:pPr>
+        <w:widowControl/>
+        <w:rPr>
+          <w:sz w:val="22"/>
+          <w:szCs w:val="21"/>
+        </w:rPr>
+      </w:pPr>
+      <w:r>
+        <w:rPr>
+          <w:sz w:val="22"/>
+          <w:szCs w:val="21"/>
+        </w:rPr>
+        <w:t>Lot</w:t>
+      </w:r>
+      <w:r>
+        <w:rPr>
+          <w:sz w:val="22"/>
+          <w:szCs w:val="21"/>
+        </w:rPr>
+        <w:tab/>
+      </w:r>
+      <w:r>
+        <w:rPr>
+          <w:rFonts w:hint="eastAsia"/>
+          <w:sz w:val="22"/>
+          <w:szCs w:val="21"/>
+        </w:rPr>
+        <w:t>很多</w:t>
+      </w:r>
+    </w:p>
+    <w:p>
+      <w:pPr>
+        <w:widowControl/>
+        <w:rPr>
+          <w:sz w:val="22"/>
+          <w:szCs w:val="21"/>
+        </w:rPr>
+      </w:pPr>
+      <w:r>
+        <w:rPr>
+          <w:sz w:val="22"/>
+          <w:szCs w:val="21"/>
+        </w:rPr>
+        <w:t>Loud</w:t>
+      </w:r>
+      <w:r>
+        <w:rPr>
+          <w:sz w:val="22"/>
+          <w:szCs w:val="21"/>
+        </w:rPr>
+        <w:tab/>
+      </w:r>
+      <w:r>
+        <w:rPr>
+          <w:rFonts w:hint="eastAsia"/>
+          <w:sz w:val="22"/>
+          <w:szCs w:val="21"/>
+        </w:rPr>
+        <w:t>大聲的</w:t>
+      </w:r>
+      <w:r>
+        <w:rPr>
+          <w:rFonts w:hint="eastAsia"/>
+          <w:sz w:val="22"/>
+          <w:szCs w:val="21"/>
+        </w:rPr>
+        <w:t>(</w:t>
+      </w:r>
+      <w:r>
+        <w:rPr>
+          <w:rFonts w:hint="eastAsia"/>
+          <w:sz w:val="22"/>
+          <w:szCs w:val="21"/>
+        </w:rPr>
+        <w:t>地</w:t>
+      </w:r>
+      <w:r>
+        <w:rPr>
+          <w:rFonts w:hint="eastAsia"/>
+          <w:sz w:val="22"/>
+          <w:szCs w:val="21"/>
+        </w:rPr>
+        <w:t>)</w:t>
+      </w:r>
+    </w:p>
+    <w:p>
+      <w:pPr>
+        <w:widowControl/>
+        <w:rPr>
+          <w:sz w:val="22"/>
+          <w:szCs w:val="21"/>
+        </w:rPr>
+      </w:pPr>
+      <w:r>
+        <w:rPr>
+          <w:sz w:val="22"/>
+          <w:szCs w:val="21"/>
+        </w:rPr>
+        <w:t>Love</w:t>
+      </w:r>
+      <w:r>
+        <w:rPr>
+          <w:sz w:val="22"/>
+          <w:szCs w:val="21"/>
+        </w:rPr>
+        <w:tab/>
+      </w:r>
+      <w:r>
+        <w:rPr>
+          <w:rFonts w:hint="eastAsia"/>
+          <w:sz w:val="22"/>
+          <w:szCs w:val="21"/>
+        </w:rPr>
+        <w:t>愛</w:t>
+      </w:r>
+    </w:p>
+    <w:p>
+      <w:pPr>
+        <w:widowControl/>
+        <w:rPr>
+          <w:sz w:val="22"/>
+          <w:szCs w:val="21"/>
+        </w:rPr>
+      </w:pPr>
+      <w:r>
+        <w:rPr>
+          <w:sz w:val="22"/>
+          <w:szCs w:val="21"/>
+        </w:rPr>
+        <w:t>Lovely</w:t>
+      </w:r>
+      <w:r>
+        <w:rPr>
+          <w:sz w:val="22"/>
+          <w:szCs w:val="21"/>
+        </w:rPr>
+        <w:tab/>
+      </w:r>
+      <w:r>
+        <w:rPr>
+          <w:rFonts w:hint="eastAsia"/>
+          <w:sz w:val="22"/>
+          <w:szCs w:val="21"/>
+        </w:rPr>
+        <w:t>可愛的</w:t>
+      </w:r>
+    </w:p>
+    <w:p>
+      <w:pPr>
+        <w:widowControl/>
+        <w:rPr>
+          <w:sz w:val="22"/>
+          <w:szCs w:val="21"/>
+        </w:rPr>
+      </w:pPr>
+      <w:r>
+        <w:rPr>
+          <w:sz w:val="22"/>
+          <w:szCs w:val="21"/>
+        </w:rPr>
+        <w:t>Low</w:t>
+      </w:r>
+      <w:r>
+        <w:rPr>
+          <w:sz w:val="22"/>
+          <w:szCs w:val="21"/>
+        </w:rPr>
+        <w:tab/>
+        <w:t>(</w:t>
+      </w:r>
+      <w:r>
+        <w:rPr>
+          <w:rFonts w:hint="eastAsia"/>
+          <w:sz w:val="22"/>
+          <w:szCs w:val="21"/>
+        </w:rPr>
+        <w:t>形</w:t>
+      </w:r>
+      <w:r>
+        <w:rPr>
+          <w:rFonts w:hint="eastAsia"/>
+          <w:sz w:val="22"/>
+          <w:szCs w:val="21"/>
+        </w:rPr>
+        <w:t>)</w:t>
+      </w:r>
+      <w:r>
+        <w:rPr>
+          <w:rFonts w:hint="eastAsia"/>
+          <w:sz w:val="22"/>
+          <w:szCs w:val="21"/>
+        </w:rPr>
+        <w:t>低的、</w:t>
+      </w:r>
+      <w:r>
+        <w:rPr>
+          <w:rFonts w:hint="eastAsia"/>
+          <w:sz w:val="22"/>
+          <w:szCs w:val="21"/>
+        </w:rPr>
+        <w:t>(</w:t>
+      </w:r>
+      <w:r>
+        <w:rPr>
+          <w:rFonts w:hint="eastAsia"/>
+          <w:sz w:val="22"/>
+          <w:szCs w:val="21"/>
+        </w:rPr>
+        <w:t>副</w:t>
+      </w:r>
+      <w:r>
+        <w:rPr>
+          <w:rFonts w:hint="eastAsia"/>
+          <w:sz w:val="22"/>
+          <w:szCs w:val="21"/>
+        </w:rPr>
+        <w:t>)</w:t>
+      </w:r>
+      <w:proofErr w:type="gramStart"/>
+      <w:r>
+        <w:rPr>
+          <w:rFonts w:hint="eastAsia"/>
+          <w:sz w:val="22"/>
+          <w:szCs w:val="21"/>
+        </w:rPr>
+        <w:t>低處地</w:t>
+      </w:r>
+      <w:proofErr w:type="gramEnd"/>
+      <w:r>
+        <w:rPr>
+          <w:rFonts w:hint="eastAsia"/>
+          <w:sz w:val="22"/>
+          <w:szCs w:val="21"/>
+        </w:rPr>
+        <w:t>、</w:t>
+      </w:r>
+      <w:r>
+        <w:rPr>
+          <w:rFonts w:hint="eastAsia"/>
+          <w:sz w:val="22"/>
+          <w:szCs w:val="21"/>
+        </w:rPr>
+        <w:t>(</w:t>
+      </w:r>
+      <w:r>
+        <w:rPr>
+          <w:rFonts w:hint="eastAsia"/>
+          <w:sz w:val="22"/>
+          <w:szCs w:val="21"/>
+        </w:rPr>
+        <w:t>名</w:t>
+      </w:r>
+      <w:r>
+        <w:rPr>
+          <w:rFonts w:hint="eastAsia"/>
+          <w:sz w:val="22"/>
+          <w:szCs w:val="21"/>
+        </w:rPr>
+        <w:t>)</w:t>
+      </w:r>
+      <w:r>
+        <w:rPr>
+          <w:rFonts w:hint="eastAsia"/>
+          <w:sz w:val="22"/>
+          <w:szCs w:val="21"/>
+        </w:rPr>
+        <w:t>低潮</w:t>
+      </w:r>
+    </w:p>
+    <w:p>
+      <w:pPr>
+        <w:widowControl/>
+        <w:rPr>
+          <w:sz w:val="22"/>
+          <w:szCs w:val="21"/>
+        </w:rPr>
+      </w:pPr>
+      <w:r>
+        <w:rPr>
+          <w:sz w:val="22"/>
+          <w:szCs w:val="21"/>
+        </w:rPr>
+        <w:t>Lucky</w:t>
+      </w:r>
+      <w:r>
+        <w:rPr>
+          <w:sz w:val="22"/>
+          <w:szCs w:val="21"/>
+        </w:rPr>
+        <w:tab/>
+      </w:r>
+      <w:r>
+        <w:rPr>
+          <w:rFonts w:hint="eastAsia"/>
+          <w:sz w:val="22"/>
+          <w:szCs w:val="21"/>
+        </w:rPr>
+        <w:t>幸運的</w:t>
+      </w:r>
+    </w:p>
+    <w:p>
+      <w:pPr>
+        <w:widowControl/>
+        <w:rPr>
+          <w:sz w:val="22"/>
+          <w:szCs w:val="21"/>
+        </w:rPr>
+      </w:pPr>
+      <w:r>
+        <w:rPr>
+          <w:sz w:val="22"/>
+          <w:szCs w:val="21"/>
+        </w:rPr>
+        <w:t>Lunch</w:t>
+      </w:r>
+      <w:r>
+        <w:rPr>
+          <w:sz w:val="22"/>
+          <w:szCs w:val="21"/>
+        </w:rPr>
+        <w:tab/>
+      </w:r>
+      <w:r>
+        <w:rPr>
+          <w:rFonts w:hint="eastAsia"/>
+          <w:sz w:val="22"/>
+          <w:szCs w:val="21"/>
+        </w:rPr>
+        <w:t>(</w:t>
+      </w:r>
+      <w:r>
+        <w:rPr>
+          <w:rFonts w:hint="eastAsia"/>
+          <w:sz w:val="22"/>
+          <w:szCs w:val="21"/>
+        </w:rPr>
+        <w:t>名</w:t>
+      </w:r>
+      <w:r>
+        <w:rPr>
+          <w:rFonts w:hint="eastAsia"/>
+          <w:sz w:val="22"/>
+          <w:szCs w:val="21"/>
+        </w:rPr>
+        <w:t>)</w:t>
+      </w:r>
+      <w:r>
+        <w:rPr>
+          <w:rFonts w:hint="eastAsia"/>
+          <w:sz w:val="22"/>
+          <w:szCs w:val="21"/>
+        </w:rPr>
+        <w:t>午餐、</w:t>
+      </w:r>
+      <w:r>
+        <w:rPr>
+          <w:rFonts w:hint="eastAsia"/>
+          <w:sz w:val="22"/>
+          <w:szCs w:val="21"/>
+        </w:rPr>
+        <w:t>(</w:t>
+      </w:r>
+      <w:r>
+        <w:rPr>
+          <w:rFonts w:hint="eastAsia"/>
+          <w:sz w:val="22"/>
+          <w:szCs w:val="21"/>
+        </w:rPr>
+        <w:t>動</w:t>
+      </w:r>
+      <w:r>
+        <w:rPr>
+          <w:rFonts w:hint="eastAsia"/>
+          <w:sz w:val="22"/>
+          <w:szCs w:val="21"/>
+        </w:rPr>
+        <w:t>)</w:t>
+      </w:r>
+      <w:r>
+        <w:rPr>
+          <w:rFonts w:hint="eastAsia"/>
+          <w:sz w:val="22"/>
+          <w:szCs w:val="21"/>
+        </w:rPr>
+        <w:t>吃午餐</w:t>
+      </w:r>
+    </w:p>
+    <w:p>
+      <w:pPr>
+        <w:widowControl/>
+        <w:rPr>
+          <w:sz w:val="22"/>
+          <w:szCs w:val="21"/>
+        </w:rPr>
+      </w:pPr>
+      <w:r>
+        <w:rPr>
+          <w:sz w:val="22"/>
+          <w:szCs w:val="21"/>
+        </w:rPr>
+        <w:t>Machine</w:t>
+      </w:r>
+      <w:r>
+        <w:rPr>
+          <w:sz w:val="22"/>
+          <w:szCs w:val="21"/>
+        </w:rPr>
+        <w:tab/>
+        <w:t>(</w:t>
+      </w:r>
+      <w:r>
+        <w:rPr>
+          <w:rFonts w:hint="eastAsia"/>
+          <w:sz w:val="22"/>
+          <w:szCs w:val="21"/>
+        </w:rPr>
+        <w:t>名</w:t>
+      </w:r>
+      <w:r>
+        <w:rPr>
+          <w:rFonts w:hint="eastAsia"/>
+          <w:sz w:val="22"/>
+          <w:szCs w:val="21"/>
+        </w:rPr>
+        <w:t>)</w:t>
+      </w:r>
+      <w:r>
+        <w:rPr>
+          <w:rFonts w:hint="eastAsia"/>
+          <w:sz w:val="22"/>
+          <w:szCs w:val="21"/>
+        </w:rPr>
+        <w:t>機器、</w:t>
+      </w:r>
+      <w:r>
+        <w:rPr>
+          <w:rFonts w:hint="eastAsia"/>
+          <w:sz w:val="22"/>
+          <w:szCs w:val="21"/>
+        </w:rPr>
+        <w:t>(</w:t>
+      </w:r>
+      <w:r>
+        <w:rPr>
+          <w:rFonts w:hint="eastAsia"/>
+          <w:sz w:val="22"/>
+          <w:szCs w:val="21"/>
+        </w:rPr>
+        <w:t>動</w:t>
+      </w:r>
+      <w:r>
+        <w:rPr>
+          <w:rFonts w:hint="eastAsia"/>
+          <w:sz w:val="22"/>
+          <w:szCs w:val="21"/>
+        </w:rPr>
+        <w:t>)</w:t>
+      </w:r>
+      <w:r>
+        <w:rPr>
+          <w:rFonts w:hint="eastAsia"/>
+          <w:sz w:val="22"/>
+          <w:szCs w:val="21"/>
+        </w:rPr>
+        <w:t>用縫紉機縫製</w:t>
+      </w:r>
+    </w:p>
+    <w:p>
+      <w:pPr>
+        <w:widowControl/>
+        <w:rPr>
+          <w:sz w:val="22"/>
+          <w:szCs w:val="21"/>
+        </w:rPr>
+      </w:pPr>
+      <w:r>
+        <w:rPr>
+          <w:sz w:val="22"/>
+          <w:szCs w:val="21"/>
+        </w:rPr>
+        <w:lastRenderedPageBreak/>
+        <w:t>Mad</w:t>
+      </w:r>
+      <w:r>
+        <w:rPr>
+          <w:sz w:val="22"/>
+          <w:szCs w:val="21"/>
+        </w:rPr>
+        <w:tab/>
+      </w:r>
+      <w:r>
+        <w:rPr>
+          <w:rFonts w:hint="eastAsia"/>
+          <w:sz w:val="22"/>
+          <w:szCs w:val="21"/>
+        </w:rPr>
+        <w:t>(</w:t>
+      </w:r>
+      <w:r>
+        <w:rPr>
+          <w:rFonts w:hint="eastAsia"/>
+          <w:sz w:val="22"/>
+          <w:szCs w:val="21"/>
+        </w:rPr>
+        <w:t>形</w:t>
+      </w:r>
+      <w:r>
+        <w:rPr>
+          <w:rFonts w:hint="eastAsia"/>
+          <w:sz w:val="22"/>
+          <w:szCs w:val="21"/>
+        </w:rPr>
+        <w:t>)</w:t>
+      </w:r>
+      <w:r>
+        <w:rPr>
+          <w:rFonts w:hint="eastAsia"/>
+          <w:sz w:val="22"/>
+          <w:szCs w:val="21"/>
+        </w:rPr>
+        <w:t>發怒的</w:t>
+      </w:r>
+    </w:p>
+    <w:p>
+      <w:pPr>
+        <w:widowControl/>
+        <w:rPr>
+          <w:rFonts w:hint="eastAsia"/>
+          <w:sz w:val="22"/>
+          <w:szCs w:val="21"/>
+        </w:rPr>
+      </w:pPr>
+      <w:r>
+        <w:rPr>
+          <w:sz w:val="22"/>
+          <w:szCs w:val="21"/>
+        </w:rPr>
+        <w:t>He is mad at his secretary</w:t>
+      </w:r>
+      <w:r>
+        <w:rPr>
+          <w:sz w:val="22"/>
+          <w:szCs w:val="21"/>
+        </w:rPr>
+        <w:t>.</w:t>
+      </w:r>
+      <w:r>
+        <w:rPr>
+          <w:sz w:val="22"/>
+          <w:szCs w:val="21"/>
+        </w:rPr>
+        <w:tab/>
+      </w:r>
+      <w:r>
+        <w:rPr>
+          <w:rFonts w:hint="eastAsia"/>
+          <w:sz w:val="22"/>
+          <w:szCs w:val="21"/>
+        </w:rPr>
+        <w:t>他對他的秘書發火</w:t>
+      </w:r>
+    </w:p>
+    <w:p>
+      <w:pPr>
+        <w:widowControl/>
+        <w:rPr>
+          <w:sz w:val="22"/>
+          <w:szCs w:val="21"/>
+        </w:rPr>
+      </w:pPr>
+      <w:r>
+        <w:rPr>
+          <w:sz w:val="22"/>
+          <w:szCs w:val="21"/>
+        </w:rPr>
+        <w:t>Magic</w:t>
+      </w:r>
+      <w:r>
+        <w:rPr>
+          <w:sz w:val="22"/>
+          <w:szCs w:val="21"/>
+        </w:rPr>
+        <w:tab/>
+      </w:r>
+      <w:r>
+        <w:rPr>
+          <w:rFonts w:hint="eastAsia"/>
+          <w:sz w:val="22"/>
+          <w:szCs w:val="21"/>
+        </w:rPr>
+        <w:t>(</w:t>
+      </w:r>
+      <w:r>
+        <w:rPr>
+          <w:rFonts w:hint="eastAsia"/>
+          <w:sz w:val="22"/>
+          <w:szCs w:val="21"/>
+        </w:rPr>
+        <w:t>形</w:t>
+      </w:r>
+      <w:r>
+        <w:rPr>
+          <w:rFonts w:hint="eastAsia"/>
+          <w:sz w:val="22"/>
+          <w:szCs w:val="21"/>
+        </w:rPr>
+        <w:t>)</w:t>
+      </w:r>
+      <w:r>
+        <w:rPr>
+          <w:rFonts w:hint="eastAsia"/>
+          <w:sz w:val="22"/>
+          <w:szCs w:val="21"/>
+        </w:rPr>
+        <w:t>神奇的、</w:t>
+      </w:r>
+      <w:r>
+        <w:rPr>
+          <w:rFonts w:hint="eastAsia"/>
+          <w:sz w:val="22"/>
+          <w:szCs w:val="21"/>
+        </w:rPr>
+        <w:t>(</w:t>
+      </w:r>
+      <w:r>
+        <w:rPr>
+          <w:rFonts w:hint="eastAsia"/>
+          <w:sz w:val="22"/>
+          <w:szCs w:val="21"/>
+        </w:rPr>
+        <w:t>名</w:t>
+      </w:r>
+      <w:r>
+        <w:rPr>
+          <w:rFonts w:hint="eastAsia"/>
+          <w:sz w:val="22"/>
+          <w:szCs w:val="21"/>
+        </w:rPr>
+        <w:t>)</w:t>
+      </w:r>
+      <w:r>
+        <w:rPr>
+          <w:rFonts w:hint="eastAsia"/>
+          <w:sz w:val="22"/>
+          <w:szCs w:val="21"/>
+        </w:rPr>
+        <w:t>魔術</w:t>
+      </w:r>
+    </w:p>
+    <w:p>
+      <w:pPr>
+        <w:widowControl/>
+        <w:rPr>
+          <w:sz w:val="22"/>
+          <w:szCs w:val="21"/>
+        </w:rPr>
+      </w:pPr>
+      <w:r>
+        <w:rPr>
+          <w:sz w:val="22"/>
+          <w:szCs w:val="21"/>
+        </w:rPr>
+        <w:t>Mail</w:t>
+      </w:r>
+      <w:r>
+        <w:rPr>
+          <w:sz w:val="22"/>
+          <w:szCs w:val="21"/>
+        </w:rPr>
+        <w:tab/>
+      </w:r>
+      <w:r>
+        <w:rPr>
+          <w:rFonts w:hint="eastAsia"/>
+          <w:sz w:val="22"/>
+          <w:szCs w:val="21"/>
+        </w:rPr>
+        <w:t>(</w:t>
+      </w:r>
+      <w:r>
+        <w:rPr>
+          <w:rFonts w:hint="eastAsia"/>
+          <w:sz w:val="22"/>
+          <w:szCs w:val="21"/>
+        </w:rPr>
+        <w:t>名</w:t>
+      </w:r>
+      <w:r>
+        <w:rPr>
+          <w:rFonts w:hint="eastAsia"/>
+          <w:sz w:val="22"/>
+          <w:szCs w:val="21"/>
+        </w:rPr>
+        <w:t>)</w:t>
+      </w:r>
+      <w:r>
+        <w:rPr>
+          <w:rFonts w:hint="eastAsia"/>
+          <w:sz w:val="22"/>
+          <w:szCs w:val="21"/>
+        </w:rPr>
+        <w:t>郵件、</w:t>
+      </w:r>
+      <w:r>
+        <w:rPr>
+          <w:rFonts w:hint="eastAsia"/>
+          <w:sz w:val="22"/>
+          <w:szCs w:val="21"/>
+        </w:rPr>
+        <w:t>(</w:t>
+      </w:r>
+      <w:r>
+        <w:rPr>
+          <w:rFonts w:hint="eastAsia"/>
+          <w:sz w:val="22"/>
+          <w:szCs w:val="21"/>
+        </w:rPr>
+        <w:t>動</w:t>
+      </w:r>
+      <w:r>
+        <w:rPr>
+          <w:rFonts w:hint="eastAsia"/>
+          <w:sz w:val="22"/>
+          <w:szCs w:val="21"/>
+        </w:rPr>
+        <w:t>)</w:t>
+      </w:r>
+      <w:r>
+        <w:rPr>
+          <w:rFonts w:hint="eastAsia"/>
+          <w:sz w:val="22"/>
+          <w:szCs w:val="21"/>
+        </w:rPr>
+        <w:t>寄郵件</w:t>
+      </w:r>
+    </w:p>
+    <w:p>
+      <w:pPr>
+        <w:widowControl/>
+        <w:rPr>
+          <w:sz w:val="22"/>
+          <w:szCs w:val="21"/>
+        </w:rPr>
+      </w:pPr>
+      <w:r>
+        <w:rPr>
+          <w:sz w:val="22"/>
+          <w:szCs w:val="21"/>
+        </w:rPr>
+        <w:t>Make</w:t>
+      </w:r>
+      <w:r>
+        <w:rPr>
+          <w:sz w:val="22"/>
+          <w:szCs w:val="21"/>
+        </w:rPr>
+        <w:tab/>
+      </w:r>
+      <w:r>
+        <w:rPr>
+          <w:rFonts w:hint="eastAsia"/>
+          <w:sz w:val="22"/>
+          <w:szCs w:val="21"/>
+        </w:rPr>
+        <w:t>製造</w:t>
+      </w:r>
+    </w:p>
+    <w:p>
+      <w:pPr>
+        <w:widowControl/>
+        <w:rPr>
+          <w:sz w:val="22"/>
+          <w:szCs w:val="21"/>
+        </w:rPr>
+      </w:pPr>
+      <w:r>
+        <w:rPr>
+          <w:sz w:val="22"/>
+          <w:szCs w:val="21"/>
+        </w:rPr>
+        <w:t>Man</w:t>
+      </w:r>
+      <w:r>
+        <w:rPr>
+          <w:sz w:val="22"/>
+          <w:szCs w:val="21"/>
+        </w:rPr>
+        <w:tab/>
+      </w:r>
+      <w:r>
+        <w:rPr>
+          <w:rFonts w:hint="eastAsia"/>
+          <w:sz w:val="22"/>
+          <w:szCs w:val="21"/>
+        </w:rPr>
+        <w:t>(</w:t>
+      </w:r>
+      <w:r>
+        <w:rPr>
+          <w:rFonts w:hint="eastAsia"/>
+          <w:sz w:val="22"/>
+          <w:szCs w:val="21"/>
+        </w:rPr>
+        <w:t>名</w:t>
+      </w:r>
+      <w:r>
+        <w:rPr>
+          <w:rFonts w:hint="eastAsia"/>
+          <w:sz w:val="22"/>
+          <w:szCs w:val="21"/>
+        </w:rPr>
+        <w:t>)</w:t>
+      </w:r>
+      <w:r>
+        <w:rPr>
+          <w:rFonts w:hint="eastAsia"/>
+          <w:sz w:val="22"/>
+          <w:szCs w:val="21"/>
+        </w:rPr>
+        <w:t>男人、</w:t>
+      </w:r>
+      <w:r>
+        <w:rPr>
+          <w:rFonts w:hint="eastAsia"/>
+          <w:sz w:val="22"/>
+          <w:szCs w:val="21"/>
+        </w:rPr>
+        <w:t>(</w:t>
+      </w:r>
+      <w:r>
+        <w:rPr>
+          <w:rFonts w:hint="eastAsia"/>
+          <w:sz w:val="22"/>
+          <w:szCs w:val="21"/>
+        </w:rPr>
+        <w:t>動</w:t>
+      </w:r>
+      <w:r>
+        <w:rPr>
+          <w:rFonts w:hint="eastAsia"/>
+          <w:sz w:val="22"/>
+          <w:szCs w:val="21"/>
+        </w:rPr>
+        <w:t>)</w:t>
+      </w:r>
+      <w:r>
+        <w:rPr>
+          <w:rFonts w:hint="eastAsia"/>
+          <w:sz w:val="22"/>
+          <w:szCs w:val="21"/>
+        </w:rPr>
+        <w:t>為</w:t>
+      </w:r>
+      <w:r>
+        <w:rPr>
+          <w:sz w:val="22"/>
+          <w:szCs w:val="21"/>
+        </w:rPr>
+        <w:t>…</w:t>
+      </w:r>
+      <w:r>
+        <w:rPr>
+          <w:rFonts w:hint="eastAsia"/>
+          <w:sz w:val="22"/>
+          <w:szCs w:val="21"/>
+        </w:rPr>
+        <w:t>準備人手</w:t>
+      </w:r>
+    </w:p>
+    <w:p>
+      <w:pPr>
+        <w:widowControl/>
+        <w:pBdr>
+          <w:bottom w:val="single" w:sz="6" w:space="1" w:color="auto"/>
+        </w:pBdr>
+        <w:rPr>
+          <w:sz w:val="22"/>
+          <w:szCs w:val="21"/>
+        </w:rPr>
+      </w:pPr>
+    </w:p>
+    <w:p>
+      <w:pPr>
+        <w:widowControl/>
+        <w:rPr>
+          <w:rFonts w:hint="eastAsia"/>
+          <w:sz w:val="22"/>
+          <w:szCs w:val="21"/>
+        </w:rPr>
+      </w:pPr>
+    </w:p>
+    <w:p>
+      <w:pPr>
+        <w:widowControl/>
+        <w:rPr>
+          <w:sz w:val="22"/>
+          <w:szCs w:val="21"/>
+        </w:rPr>
+      </w:pPr>
+      <w:r>
+        <w:rPr>
+          <w:rFonts w:hint="eastAsia"/>
+          <w:sz w:val="22"/>
+          <w:szCs w:val="21"/>
+        </w:rPr>
+        <w:t>L</w:t>
+      </w:r>
+      <w:r>
+        <w:rPr>
+          <w:sz w:val="22"/>
+          <w:szCs w:val="21"/>
+        </w:rPr>
+        <w:t>25</w:t>
       </w:r>
     </w:p>
     <w:p>

</xml_diff>

<commit_message>
added half Vocabulary L25
</commit_message>
<xml_diff>
--- a/Memorize English/Level 1.docx
+++ b/Memorize English/Level 1.docx
@@ -93,14 +93,12 @@
         </w:rPr>
         <w:t>(</w:t>
       </w:r>
-      <w:proofErr w:type="gramStart"/>
       <w:r>
         <w:rPr>
           <w:rFonts w:hint="eastAsia"/>
         </w:rPr>
         <w:t>介</w:t>
       </w:r>
-      <w:proofErr w:type="gramEnd"/>
       <w:r>
         <w:rPr>
           <w:rFonts w:hint="eastAsia"/>
@@ -966,7 +964,6 @@
         </w:rPr>
         <w:t>(</w:t>
       </w:r>
-      <w:proofErr w:type="gramStart"/>
       <w:r>
         <w:rPr>
           <w:rFonts w:hint="eastAsia"/>
@@ -975,7 +972,6 @@
         </w:rPr>
         <w:t>介</w:t>
       </w:r>
-      <w:proofErr w:type="gramEnd"/>
       <w:r>
         <w:rPr>
           <w:rFonts w:hint="eastAsia"/>
@@ -1287,23 +1283,13 @@
         </w:rPr>
         <w:tab/>
       </w:r>
-      <w:proofErr w:type="gramStart"/>
-      <w:r>
-        <w:rPr>
-          <w:rFonts w:hint="eastAsia"/>
-          <w:sz w:val="22"/>
-          <w:szCs w:val="21"/>
-        </w:rPr>
-        <w:t>和</w:t>
-      </w:r>
-      <w:proofErr w:type="gramEnd"/>
-      <w:r>
-        <w:rPr>
-          <w:rFonts w:hint="eastAsia"/>
-          <w:sz w:val="22"/>
-          <w:szCs w:val="21"/>
-        </w:rPr>
-        <w:t>；以及</w:t>
+      <w:r>
+        <w:rPr>
+          <w:rFonts w:hint="eastAsia"/>
+          <w:sz w:val="22"/>
+          <w:szCs w:val="21"/>
+        </w:rPr>
+        <w:t>和；以及</w:t>
       </w:r>
     </w:p>
     <w:p>
@@ -2297,7 +2283,6 @@
         </w:rPr>
         <w:t>(</w:t>
       </w:r>
-      <w:proofErr w:type="gramStart"/>
       <w:r>
         <w:rPr>
           <w:rFonts w:hint="eastAsia"/>
@@ -2306,7 +2291,6 @@
         </w:rPr>
         <w:t>介</w:t>
       </w:r>
-      <w:proofErr w:type="gramEnd"/>
       <w:r>
         <w:rPr>
           <w:rFonts w:hint="eastAsia"/>
@@ -2397,7 +2381,6 @@
         </w:rPr>
         <w:t>(</w:t>
       </w:r>
-      <w:proofErr w:type="gramStart"/>
       <w:r>
         <w:rPr>
           <w:rFonts w:hint="eastAsia"/>
@@ -2406,7 +2389,6 @@
         </w:rPr>
         <w:t>介</w:t>
       </w:r>
-      <w:proofErr w:type="gramEnd"/>
       <w:r>
         <w:rPr>
           <w:rFonts w:hint="eastAsia"/>
@@ -3615,7 +3597,6 @@
         </w:rPr>
         <w:tab/>
       </w:r>
-      <w:proofErr w:type="gramStart"/>
       <w:r>
         <w:rPr>
           <w:rFonts w:hint="eastAsia"/>
@@ -3624,7 +3605,6 @@
         </w:rPr>
         <w:t>緹娜</w:t>
       </w:r>
-      <w:proofErr w:type="gramEnd"/>
       <w:r>
         <w:rPr>
           <w:rFonts w:hint="eastAsia"/>
@@ -5661,7 +5641,6 @@
         </w:rPr>
         <w:t>)</w:t>
       </w:r>
-      <w:proofErr w:type="gramStart"/>
       <w:r>
         <w:rPr>
           <w:rFonts w:hint="eastAsia"/>
@@ -5670,7 +5649,6 @@
         </w:rPr>
         <w:t>底部、</w:t>
       </w:r>
-      <w:proofErr w:type="gramEnd"/>
       <w:r>
         <w:rPr>
           <w:rFonts w:hint="eastAsia"/>
@@ -6923,7 +6901,6 @@
         </w:rPr>
         <w:t>(</w:t>
       </w:r>
-      <w:proofErr w:type="gramStart"/>
       <w:r>
         <w:rPr>
           <w:rFonts w:hint="eastAsia"/>
@@ -6932,7 +6909,6 @@
         </w:rPr>
         <w:t>介</w:t>
       </w:r>
-      <w:proofErr w:type="gramEnd"/>
       <w:r>
         <w:rPr>
           <w:rFonts w:hint="eastAsia"/>
@@ -7291,7 +7267,6 @@
         </w:rPr>
         <w:t>(</w:t>
       </w:r>
-      <w:proofErr w:type="gramStart"/>
       <w:r>
         <w:rPr>
           <w:rFonts w:hint="eastAsia"/>
@@ -7300,7 +7275,6 @@
         </w:rPr>
         <w:t>介</w:t>
       </w:r>
-      <w:proofErr w:type="gramEnd"/>
       <w:r>
         <w:rPr>
           <w:rFonts w:hint="eastAsia"/>
@@ -9563,7 +9537,6 @@
         </w:rPr>
         <w:t>(</w:t>
       </w:r>
-      <w:proofErr w:type="gramStart"/>
       <w:r>
         <w:rPr>
           <w:rFonts w:hint="eastAsia"/>
@@ -9572,7 +9545,6 @@
         </w:rPr>
         <w:t>動名</w:t>
       </w:r>
-      <w:proofErr w:type="gramEnd"/>
       <w:r>
         <w:rPr>
           <w:rFonts w:hint="eastAsia"/>
@@ -9702,16 +9674,275 @@
         </w:rPr>
         <w:t>)</w:t>
       </w:r>
-      <w:proofErr w:type="gramStart"/>
-      <w:r>
-        <w:rPr>
-          <w:rFonts w:hint="eastAsia"/>
-          <w:sz w:val="22"/>
-          <w:szCs w:val="21"/>
-        </w:rPr>
-        <w:t>清楚的</w:t>
-      </w:r>
-      <w:proofErr w:type="gramEnd"/>
+      <w:r>
+        <w:rPr>
+          <w:rFonts w:hint="eastAsia"/>
+          <w:sz w:val="22"/>
+          <w:szCs w:val="21"/>
+        </w:rPr>
+        <w:t>清楚的、</w:t>
+      </w:r>
+      <w:r>
+        <w:rPr>
+          <w:rFonts w:hint="eastAsia"/>
+          <w:sz w:val="22"/>
+          <w:szCs w:val="21"/>
+        </w:rPr>
+        <w:t>(</w:t>
+      </w:r>
+      <w:r>
+        <w:rPr>
+          <w:rFonts w:hint="eastAsia"/>
+          <w:sz w:val="22"/>
+          <w:szCs w:val="21"/>
+        </w:rPr>
+        <w:t>動</w:t>
+      </w:r>
+      <w:r>
+        <w:rPr>
+          <w:rFonts w:hint="eastAsia"/>
+          <w:sz w:val="22"/>
+          <w:szCs w:val="21"/>
+        </w:rPr>
+        <w:t>)</w:t>
+      </w:r>
+      <w:r>
+        <w:rPr>
+          <w:rFonts w:hint="eastAsia"/>
+          <w:sz w:val="22"/>
+          <w:szCs w:val="21"/>
+        </w:rPr>
+        <w:t>清理、</w:t>
+      </w:r>
+      <w:r>
+        <w:rPr>
+          <w:sz w:val="22"/>
+          <w:szCs w:val="21"/>
+        </w:rPr>
+        <w:t>(</w:t>
+      </w:r>
+      <w:r>
+        <w:rPr>
+          <w:rFonts w:hint="eastAsia"/>
+          <w:sz w:val="22"/>
+          <w:szCs w:val="21"/>
+        </w:rPr>
+        <w:t>副</w:t>
+      </w:r>
+      <w:r>
+        <w:rPr>
+          <w:rFonts w:hint="eastAsia"/>
+          <w:sz w:val="22"/>
+          <w:szCs w:val="21"/>
+        </w:rPr>
+        <w:t>)</w:t>
+      </w:r>
+      <w:r>
+        <w:rPr>
+          <w:rFonts w:hint="eastAsia"/>
+          <w:sz w:val="22"/>
+          <w:szCs w:val="21"/>
+        </w:rPr>
+        <w:t>不接觸地</w:t>
+      </w:r>
+    </w:p>
+    <w:p>
+      <w:pPr>
+        <w:rPr>
+          <w:sz w:val="22"/>
+          <w:szCs w:val="21"/>
+        </w:rPr>
+      </w:pPr>
+      <w:r>
+        <w:rPr>
+          <w:sz w:val="22"/>
+          <w:szCs w:val="21"/>
+        </w:rPr>
+        <w:t>As clear to say</w:t>
+      </w:r>
+      <w:r>
+        <w:rPr>
+          <w:sz w:val="22"/>
+          <w:szCs w:val="21"/>
+        </w:rPr>
+        <w:tab/>
+      </w:r>
+      <w:r>
+        <w:rPr>
+          <w:rFonts w:hint="eastAsia"/>
+          <w:sz w:val="22"/>
+          <w:szCs w:val="21"/>
+        </w:rPr>
+        <w:t>淺顯易懂</w:t>
+      </w:r>
+    </w:p>
+    <w:p>
+      <w:pPr>
+        <w:rPr>
+          <w:sz w:val="22"/>
+          <w:szCs w:val="21"/>
+        </w:rPr>
+      </w:pPr>
+      <w:r>
+        <w:rPr>
+          <w:sz w:val="22"/>
+          <w:szCs w:val="21"/>
+        </w:rPr>
+        <w:t>Clerk</w:t>
+      </w:r>
+      <w:r>
+        <w:rPr>
+          <w:sz w:val="22"/>
+          <w:szCs w:val="21"/>
+        </w:rPr>
+        <w:tab/>
+      </w:r>
+      <w:r>
+        <w:rPr>
+          <w:rFonts w:hint="eastAsia"/>
+          <w:sz w:val="22"/>
+          <w:szCs w:val="21"/>
+        </w:rPr>
+        <w:t>店員</w:t>
+      </w:r>
+    </w:p>
+    <w:p>
+      <w:pPr>
+        <w:rPr>
+          <w:sz w:val="22"/>
+          <w:szCs w:val="21"/>
+        </w:rPr>
+      </w:pPr>
+      <w:r>
+        <w:rPr>
+          <w:sz w:val="22"/>
+          <w:szCs w:val="21"/>
+        </w:rPr>
+        <w:t>Climb</w:t>
+      </w:r>
+      <w:r>
+        <w:rPr>
+          <w:sz w:val="22"/>
+          <w:szCs w:val="21"/>
+        </w:rPr>
+        <w:tab/>
+      </w:r>
+      <w:r>
+        <w:rPr>
+          <w:rFonts w:hint="eastAsia"/>
+          <w:sz w:val="22"/>
+          <w:szCs w:val="21"/>
+        </w:rPr>
+        <w:t>攀爬</w:t>
+      </w:r>
+    </w:p>
+    <w:p>
+      <w:pPr>
+        <w:rPr>
+          <w:sz w:val="22"/>
+          <w:szCs w:val="21"/>
+        </w:rPr>
+      </w:pPr>
+      <w:r>
+        <w:rPr>
+          <w:sz w:val="22"/>
+          <w:szCs w:val="21"/>
+        </w:rPr>
+        <w:t>Clock</w:t>
+      </w:r>
+      <w:r>
+        <w:rPr>
+          <w:sz w:val="22"/>
+          <w:szCs w:val="21"/>
+        </w:rPr>
+        <w:tab/>
+      </w:r>
+      <w:r>
+        <w:rPr>
+          <w:rFonts w:hint="eastAsia"/>
+          <w:sz w:val="22"/>
+          <w:szCs w:val="21"/>
+        </w:rPr>
+        <w:t>時鐘</w:t>
+      </w:r>
+    </w:p>
+    <w:p>
+      <w:pPr>
+        <w:rPr>
+          <w:sz w:val="22"/>
+          <w:szCs w:val="21"/>
+        </w:rPr>
+      </w:pPr>
+      <w:r>
+        <w:rPr>
+          <w:sz w:val="22"/>
+          <w:szCs w:val="21"/>
+        </w:rPr>
+        <w:t>Close</w:t>
+      </w:r>
+      <w:r>
+        <w:rPr>
+          <w:sz w:val="22"/>
+          <w:szCs w:val="21"/>
+        </w:rPr>
+        <w:tab/>
+      </w:r>
+      <w:r>
+        <w:rPr>
+          <w:rFonts w:hint="eastAsia"/>
+          <w:sz w:val="22"/>
+          <w:szCs w:val="21"/>
+        </w:rPr>
+        <w:t>(</w:t>
+      </w:r>
+      <w:r>
+        <w:rPr>
+          <w:rFonts w:hint="eastAsia"/>
+          <w:sz w:val="22"/>
+          <w:szCs w:val="21"/>
+        </w:rPr>
+        <w:t>形</w:t>
+      </w:r>
+      <w:r>
+        <w:rPr>
+          <w:rFonts w:hint="eastAsia"/>
+          <w:sz w:val="22"/>
+          <w:szCs w:val="21"/>
+        </w:rPr>
+        <w:t>)</w:t>
+      </w:r>
+      <w:r>
+        <w:rPr>
+          <w:rFonts w:hint="eastAsia"/>
+          <w:sz w:val="22"/>
+          <w:szCs w:val="21"/>
+        </w:rPr>
+        <w:t>接近的</w:t>
+      </w:r>
+      <w:r>
+        <w:rPr>
+          <w:rFonts w:hint="eastAsia"/>
+          <w:sz w:val="22"/>
+          <w:szCs w:val="21"/>
+        </w:rPr>
+        <w:t>(</w:t>
+      </w:r>
+      <w:r>
+        <w:rPr>
+          <w:rFonts w:hint="eastAsia"/>
+          <w:sz w:val="22"/>
+          <w:szCs w:val="21"/>
+        </w:rPr>
+        <w:t>地</w:t>
+      </w:r>
+      <w:r>
+        <w:rPr>
+          <w:rFonts w:hint="eastAsia"/>
+          <w:sz w:val="22"/>
+          <w:szCs w:val="21"/>
+        </w:rPr>
+        <w:t>)</w:t>
+      </w:r>
       <w:r>
         <w:rPr>
           <w:rFonts w:hint="eastAsia"/>
@@ -9750,244 +9981,39 @@
           <w:sz w:val="22"/>
           <w:szCs w:val="21"/>
         </w:rPr>
-        <w:t>清理、</w:t>
-      </w:r>
-      <w:r>
-        <w:rPr>
-          <w:sz w:val="22"/>
-          <w:szCs w:val="21"/>
-        </w:rPr>
-        <w:t>(</w:t>
-      </w:r>
-      <w:r>
-        <w:rPr>
-          <w:rFonts w:hint="eastAsia"/>
-          <w:sz w:val="22"/>
-          <w:szCs w:val="21"/>
-        </w:rPr>
-        <w:t>副</w:t>
-      </w:r>
-      <w:r>
-        <w:rPr>
-          <w:rFonts w:hint="eastAsia"/>
-          <w:sz w:val="22"/>
-          <w:szCs w:val="21"/>
-        </w:rPr>
-        <w:t>)</w:t>
-      </w:r>
-      <w:r>
-        <w:rPr>
-          <w:rFonts w:hint="eastAsia"/>
-          <w:sz w:val="22"/>
-          <w:szCs w:val="21"/>
-        </w:rPr>
-        <w:t>不接觸地</w:t>
-      </w:r>
-    </w:p>
-    <w:p>
-      <w:pPr>
-        <w:rPr>
-          <w:sz w:val="22"/>
-          <w:szCs w:val="21"/>
-        </w:rPr>
-      </w:pPr>
-      <w:r>
-        <w:rPr>
-          <w:sz w:val="22"/>
-          <w:szCs w:val="21"/>
-        </w:rPr>
-        <w:t>As clear to say</w:t>
-      </w:r>
-      <w:r>
-        <w:rPr>
-          <w:sz w:val="22"/>
-          <w:szCs w:val="21"/>
-        </w:rPr>
-        <w:tab/>
-      </w:r>
-      <w:r>
-        <w:rPr>
-          <w:rFonts w:hint="eastAsia"/>
-          <w:sz w:val="22"/>
-          <w:szCs w:val="21"/>
-        </w:rPr>
-        <w:t>淺顯易懂</w:t>
-      </w:r>
-    </w:p>
-    <w:p>
-      <w:pPr>
-        <w:rPr>
-          <w:sz w:val="22"/>
-          <w:szCs w:val="21"/>
-        </w:rPr>
-      </w:pPr>
-      <w:r>
-        <w:rPr>
-          <w:sz w:val="22"/>
-          <w:szCs w:val="21"/>
-        </w:rPr>
-        <w:t>Clerk</w:t>
-      </w:r>
-      <w:r>
-        <w:rPr>
-          <w:sz w:val="22"/>
-          <w:szCs w:val="21"/>
-        </w:rPr>
-        <w:tab/>
-      </w:r>
-      <w:r>
-        <w:rPr>
-          <w:rFonts w:hint="eastAsia"/>
-          <w:sz w:val="22"/>
-          <w:szCs w:val="21"/>
-        </w:rPr>
-        <w:t>店員</w:t>
-      </w:r>
-    </w:p>
-    <w:p>
-      <w:pPr>
-        <w:rPr>
-          <w:sz w:val="22"/>
-          <w:szCs w:val="21"/>
-        </w:rPr>
-      </w:pPr>
-      <w:r>
-        <w:rPr>
-          <w:sz w:val="22"/>
-          <w:szCs w:val="21"/>
-        </w:rPr>
-        <w:t>Climb</w:t>
-      </w:r>
-      <w:r>
-        <w:rPr>
-          <w:sz w:val="22"/>
-          <w:szCs w:val="21"/>
-        </w:rPr>
-        <w:tab/>
-      </w:r>
-      <w:r>
-        <w:rPr>
-          <w:rFonts w:hint="eastAsia"/>
-          <w:sz w:val="22"/>
-          <w:szCs w:val="21"/>
-        </w:rPr>
-        <w:t>攀爬</w:t>
-      </w:r>
-    </w:p>
-    <w:p>
-      <w:pPr>
-        <w:rPr>
-          <w:sz w:val="22"/>
-          <w:szCs w:val="21"/>
-        </w:rPr>
-      </w:pPr>
-      <w:r>
-        <w:rPr>
-          <w:sz w:val="22"/>
-          <w:szCs w:val="21"/>
-        </w:rPr>
-        <w:t>Clock</w:t>
-      </w:r>
-      <w:r>
-        <w:rPr>
-          <w:sz w:val="22"/>
-          <w:szCs w:val="21"/>
-        </w:rPr>
-        <w:tab/>
-      </w:r>
-      <w:r>
-        <w:rPr>
-          <w:rFonts w:hint="eastAsia"/>
-          <w:sz w:val="22"/>
-          <w:szCs w:val="21"/>
-        </w:rPr>
-        <w:t>時鐘</w:t>
-      </w:r>
-    </w:p>
-    <w:p>
-      <w:pPr>
-        <w:rPr>
-          <w:sz w:val="22"/>
-          <w:szCs w:val="21"/>
-        </w:rPr>
-      </w:pPr>
-      <w:r>
-        <w:rPr>
-          <w:sz w:val="22"/>
-          <w:szCs w:val="21"/>
-        </w:rPr>
-        <w:t>Close</w:t>
-      </w:r>
-      <w:r>
-        <w:rPr>
-          <w:sz w:val="22"/>
-          <w:szCs w:val="21"/>
-        </w:rPr>
-        <w:tab/>
-      </w:r>
-      <w:r>
-        <w:rPr>
-          <w:rFonts w:hint="eastAsia"/>
-          <w:sz w:val="22"/>
-          <w:szCs w:val="21"/>
-        </w:rPr>
-        <w:t>(</w:t>
-      </w:r>
-      <w:r>
-        <w:rPr>
-          <w:rFonts w:hint="eastAsia"/>
-          <w:sz w:val="22"/>
-          <w:szCs w:val="21"/>
-        </w:rPr>
-        <w:t>形</w:t>
-      </w:r>
-      <w:r>
-        <w:rPr>
-          <w:rFonts w:hint="eastAsia"/>
-          <w:sz w:val="22"/>
-          <w:szCs w:val="21"/>
-        </w:rPr>
-        <w:t>)</w:t>
-      </w:r>
-      <w:r>
-        <w:rPr>
-          <w:rFonts w:hint="eastAsia"/>
-          <w:sz w:val="22"/>
-          <w:szCs w:val="21"/>
-        </w:rPr>
-        <w:t>接近的</w:t>
-      </w:r>
-      <w:r>
-        <w:rPr>
-          <w:rFonts w:hint="eastAsia"/>
-          <w:sz w:val="22"/>
-          <w:szCs w:val="21"/>
-        </w:rPr>
-        <w:t>(</w:t>
-      </w:r>
-      <w:r>
-        <w:rPr>
-          <w:rFonts w:hint="eastAsia"/>
-          <w:sz w:val="22"/>
-          <w:szCs w:val="21"/>
-        </w:rPr>
-        <w:t>地</w:t>
-      </w:r>
-      <w:r>
-        <w:rPr>
-          <w:rFonts w:hint="eastAsia"/>
-          <w:sz w:val="22"/>
-          <w:szCs w:val="21"/>
-        </w:rPr>
-        <w:t>)</w:t>
-      </w:r>
-      <w:r>
-        <w:rPr>
-          <w:rFonts w:hint="eastAsia"/>
-          <w:sz w:val="22"/>
-          <w:szCs w:val="21"/>
-        </w:rPr>
-        <w:t>、</w:t>
+        <w:t>關上、</w:t>
+      </w:r>
+      <w:r>
+        <w:rPr>
+          <w:rFonts w:hint="eastAsia"/>
+          <w:sz w:val="22"/>
+          <w:szCs w:val="21"/>
+        </w:rPr>
+        <w:t>(</w:t>
+      </w:r>
+      <w:r>
+        <w:rPr>
+          <w:rFonts w:hint="eastAsia"/>
+          <w:sz w:val="22"/>
+          <w:szCs w:val="21"/>
+        </w:rPr>
+        <w:t>名</w:t>
+      </w:r>
+      <w:r>
+        <w:rPr>
+          <w:rFonts w:hint="eastAsia"/>
+          <w:sz w:val="22"/>
+          <w:szCs w:val="21"/>
+        </w:rPr>
+        <w:t>)</w:t>
+      </w:r>
+      <w:r>
+        <w:rPr>
+          <w:rFonts w:hint="eastAsia"/>
+          <w:sz w:val="22"/>
+          <w:szCs w:val="21"/>
+        </w:rPr>
+        <w:t>結束、</w:t>
       </w:r>
       <w:r>
         <w:rPr>
@@ -10019,7 +10045,134 @@
           <w:sz w:val="22"/>
           <w:szCs w:val="21"/>
         </w:rPr>
-        <w:t>關上、</w:t>
+        <w:t>關上</w:t>
+      </w:r>
+    </w:p>
+    <w:p>
+      <w:pPr>
+        <w:rPr>
+          <w:sz w:val="22"/>
+          <w:szCs w:val="21"/>
+        </w:rPr>
+      </w:pPr>
+      <w:r>
+        <w:rPr>
+          <w:sz w:val="22"/>
+          <w:szCs w:val="21"/>
+        </w:rPr>
+        <w:t>Clothes</w:t>
+      </w:r>
+      <w:r>
+        <w:rPr>
+          <w:sz w:val="22"/>
+          <w:szCs w:val="21"/>
+        </w:rPr>
+        <w:tab/>
+      </w:r>
+      <w:r>
+        <w:rPr>
+          <w:rFonts w:hint="eastAsia"/>
+          <w:sz w:val="22"/>
+          <w:szCs w:val="21"/>
+        </w:rPr>
+        <w:t>衣服</w:t>
+      </w:r>
+    </w:p>
+    <w:p>
+      <w:pPr>
+        <w:rPr>
+          <w:sz w:val="22"/>
+          <w:szCs w:val="21"/>
+        </w:rPr>
+      </w:pPr>
+      <w:r>
+        <w:rPr>
+          <w:sz w:val="22"/>
+          <w:szCs w:val="21"/>
+        </w:rPr>
+        <w:t>Cloud</w:t>
+      </w:r>
+      <w:r>
+        <w:rPr>
+          <w:sz w:val="22"/>
+          <w:szCs w:val="21"/>
+        </w:rPr>
+        <w:tab/>
+      </w:r>
+      <w:r>
+        <w:rPr>
+          <w:rFonts w:hint="eastAsia"/>
+          <w:sz w:val="22"/>
+          <w:szCs w:val="21"/>
+        </w:rPr>
+        <w:t>雲</w:t>
+      </w:r>
+    </w:p>
+    <w:p>
+      <w:pPr>
+        <w:rPr>
+          <w:sz w:val="22"/>
+          <w:szCs w:val="21"/>
+        </w:rPr>
+      </w:pPr>
+      <w:r>
+        <w:rPr>
+          <w:sz w:val="22"/>
+          <w:szCs w:val="21"/>
+        </w:rPr>
+        <w:t>On cloud</w:t>
+      </w:r>
+      <w:r>
+        <w:rPr>
+          <w:rFonts w:hint="eastAsia"/>
+          <w:sz w:val="22"/>
+          <w:szCs w:val="21"/>
+        </w:rPr>
+        <w:t xml:space="preserve"> </w:t>
+      </w:r>
+      <w:r>
+        <w:rPr>
+          <w:sz w:val="22"/>
+          <w:szCs w:val="21"/>
+        </w:rPr>
+        <w:t>nine</w:t>
+      </w:r>
+      <w:r>
+        <w:rPr>
+          <w:sz w:val="22"/>
+          <w:szCs w:val="21"/>
+        </w:rPr>
+        <w:tab/>
+      </w:r>
+      <w:r>
+        <w:rPr>
+          <w:rFonts w:hint="eastAsia"/>
+          <w:sz w:val="22"/>
+          <w:szCs w:val="21"/>
+        </w:rPr>
+        <w:t>非常的快樂</w:t>
+      </w:r>
+    </w:p>
+    <w:p>
+      <w:pPr>
+        <w:rPr>
+          <w:sz w:val="22"/>
+          <w:szCs w:val="21"/>
+        </w:rPr>
+      </w:pPr>
+      <w:r>
+        <w:rPr>
+          <w:sz w:val="22"/>
+          <w:szCs w:val="21"/>
+        </w:rPr>
+        <w:t>Club</w:t>
+      </w:r>
+      <w:r>
+        <w:rPr>
+          <w:sz w:val="22"/>
+          <w:szCs w:val="21"/>
+        </w:rPr>
+        <w:tab/>
       </w:r>
       <w:r>
         <w:rPr>
@@ -10051,11 +10204,10 @@
           <w:sz w:val="22"/>
           <w:szCs w:val="21"/>
         </w:rPr>
-        <w:t>結束、</w:t>
-      </w:r>
-      <w:r>
-        <w:rPr>
-          <w:rFonts w:hint="eastAsia"/>
+        <w:t>俱樂部、</w:t>
+      </w:r>
+      <w:r>
+        <w:rPr>
           <w:sz w:val="22"/>
           <w:szCs w:val="21"/>
         </w:rPr>
@@ -10083,127 +10235,22 @@
           <w:sz w:val="22"/>
           <w:szCs w:val="21"/>
         </w:rPr>
-        <w:t>關上</w:t>
-      </w:r>
-    </w:p>
-    <w:p>
-      <w:pPr>
-        <w:rPr>
-          <w:sz w:val="22"/>
-          <w:szCs w:val="21"/>
-        </w:rPr>
-      </w:pPr>
-      <w:r>
-        <w:rPr>
-          <w:sz w:val="22"/>
-          <w:szCs w:val="21"/>
-        </w:rPr>
-        <w:t>Clothes</w:t>
-      </w:r>
-      <w:r>
-        <w:rPr>
-          <w:sz w:val="22"/>
-          <w:szCs w:val="21"/>
-        </w:rPr>
-        <w:tab/>
-      </w:r>
-      <w:r>
-        <w:rPr>
-          <w:rFonts w:hint="eastAsia"/>
-          <w:sz w:val="22"/>
-          <w:szCs w:val="21"/>
-        </w:rPr>
-        <w:t>衣服</w:t>
-      </w:r>
-    </w:p>
-    <w:p>
-      <w:pPr>
-        <w:rPr>
-          <w:sz w:val="22"/>
-          <w:szCs w:val="21"/>
-        </w:rPr>
-      </w:pPr>
-      <w:r>
-        <w:rPr>
-          <w:sz w:val="22"/>
-          <w:szCs w:val="21"/>
-        </w:rPr>
-        <w:t>Cloud</w:t>
-      </w:r>
-      <w:r>
-        <w:rPr>
-          <w:sz w:val="22"/>
-          <w:szCs w:val="21"/>
-        </w:rPr>
-        <w:tab/>
-      </w:r>
-      <w:r>
-        <w:rPr>
-          <w:rFonts w:hint="eastAsia"/>
-          <w:sz w:val="22"/>
-          <w:szCs w:val="21"/>
-        </w:rPr>
-        <w:t>雲</w:t>
-      </w:r>
-    </w:p>
-    <w:p>
-      <w:pPr>
-        <w:rPr>
-          <w:sz w:val="22"/>
-          <w:szCs w:val="21"/>
-        </w:rPr>
-      </w:pPr>
-      <w:r>
-        <w:rPr>
-          <w:sz w:val="22"/>
-          <w:szCs w:val="21"/>
-        </w:rPr>
-        <w:t>On cloud</w:t>
-      </w:r>
-      <w:r>
-        <w:rPr>
-          <w:rFonts w:hint="eastAsia"/>
-          <w:sz w:val="22"/>
-          <w:szCs w:val="21"/>
-        </w:rPr>
-        <w:t xml:space="preserve"> </w:t>
-      </w:r>
-      <w:r>
-        <w:rPr>
-          <w:sz w:val="22"/>
-          <w:szCs w:val="21"/>
-        </w:rPr>
-        <w:t>nine</w:t>
-      </w:r>
-      <w:r>
-        <w:rPr>
-          <w:sz w:val="22"/>
-          <w:szCs w:val="21"/>
-        </w:rPr>
-        <w:tab/>
-      </w:r>
-      <w:r>
-        <w:rPr>
-          <w:rFonts w:hint="eastAsia"/>
-          <w:sz w:val="22"/>
-          <w:szCs w:val="21"/>
-        </w:rPr>
-        <w:t>非常的快樂</w:t>
-      </w:r>
-    </w:p>
-    <w:p>
-      <w:pPr>
-        <w:rPr>
-          <w:sz w:val="22"/>
-          <w:szCs w:val="21"/>
-        </w:rPr>
-      </w:pPr>
-      <w:r>
-        <w:rPr>
-          <w:sz w:val="22"/>
-          <w:szCs w:val="21"/>
-        </w:rPr>
-        <w:t>Club</w:t>
+        <w:t>棒打</w:t>
+      </w:r>
+    </w:p>
+    <w:p>
+      <w:pPr>
+        <w:rPr>
+          <w:sz w:val="22"/>
+          <w:szCs w:val="21"/>
+        </w:rPr>
+      </w:pPr>
+      <w:r>
+        <w:rPr>
+          <w:sz w:val="22"/>
+          <w:szCs w:val="21"/>
+        </w:rPr>
+        <w:t>Coat</w:t>
       </w:r>
       <w:r>
         <w:rPr>
@@ -10242,10 +10289,11 @@
           <w:sz w:val="22"/>
           <w:szCs w:val="21"/>
         </w:rPr>
-        <w:t>俱樂部、</w:t>
-      </w:r>
-      <w:r>
-        <w:rPr>
+        <w:t>外套、</w:t>
+      </w:r>
+      <w:r>
+        <w:rPr>
+          <w:rFonts w:hint="eastAsia"/>
           <w:sz w:val="22"/>
           <w:szCs w:val="21"/>
         </w:rPr>
@@ -10273,103 +10321,7 @@
           <w:sz w:val="22"/>
           <w:szCs w:val="21"/>
         </w:rPr>
-        <w:t>棒打</w:t>
-      </w:r>
-    </w:p>
-    <w:p>
-      <w:pPr>
-        <w:rPr>
-          <w:sz w:val="22"/>
-          <w:szCs w:val="21"/>
-        </w:rPr>
-      </w:pPr>
-      <w:r>
-        <w:rPr>
-          <w:sz w:val="22"/>
-          <w:szCs w:val="21"/>
-        </w:rPr>
-        <w:t>Coat</w:t>
-      </w:r>
-      <w:r>
-        <w:rPr>
-          <w:sz w:val="22"/>
-          <w:szCs w:val="21"/>
-        </w:rPr>
-        <w:tab/>
-      </w:r>
-      <w:r>
-        <w:rPr>
-          <w:rFonts w:hint="eastAsia"/>
-          <w:sz w:val="22"/>
-          <w:szCs w:val="21"/>
-        </w:rPr>
-        <w:t>(</w:t>
-      </w:r>
-      <w:r>
-        <w:rPr>
-          <w:rFonts w:hint="eastAsia"/>
-          <w:sz w:val="22"/>
-          <w:szCs w:val="21"/>
-        </w:rPr>
-        <w:t>名</w:t>
-      </w:r>
-      <w:r>
-        <w:rPr>
-          <w:rFonts w:hint="eastAsia"/>
-          <w:sz w:val="22"/>
-          <w:szCs w:val="21"/>
-        </w:rPr>
-        <w:t>)</w:t>
-      </w:r>
-      <w:r>
-        <w:rPr>
-          <w:rFonts w:hint="eastAsia"/>
-          <w:sz w:val="22"/>
-          <w:szCs w:val="21"/>
-        </w:rPr>
-        <w:t>外套、</w:t>
-      </w:r>
-      <w:r>
-        <w:rPr>
-          <w:rFonts w:hint="eastAsia"/>
-          <w:sz w:val="22"/>
-          <w:szCs w:val="21"/>
-        </w:rPr>
-        <w:t>(</w:t>
-      </w:r>
-      <w:r>
-        <w:rPr>
-          <w:rFonts w:hint="eastAsia"/>
-          <w:sz w:val="22"/>
-          <w:szCs w:val="21"/>
-        </w:rPr>
-        <w:t>動</w:t>
-      </w:r>
-      <w:r>
-        <w:rPr>
-          <w:rFonts w:hint="eastAsia"/>
-          <w:sz w:val="22"/>
-          <w:szCs w:val="21"/>
-        </w:rPr>
-        <w:t>)</w:t>
-      </w:r>
-      <w:proofErr w:type="gramStart"/>
-      <w:r>
-        <w:rPr>
-          <w:rFonts w:hint="eastAsia"/>
-          <w:sz w:val="22"/>
-          <w:szCs w:val="21"/>
-        </w:rPr>
-        <w:t>使蓋上</w:t>
-      </w:r>
-      <w:proofErr w:type="gramEnd"/>
-      <w:r>
-        <w:rPr>
-          <w:rFonts w:hint="eastAsia"/>
-          <w:sz w:val="22"/>
-          <w:szCs w:val="21"/>
-        </w:rPr>
-        <w:t>一層</w:t>
+        <w:t>使蓋上一層</w:t>
       </w:r>
     </w:p>
     <w:p>
@@ -13947,7 +13899,6 @@
         </w:rPr>
         <w:t>)(</w:t>
       </w:r>
-      <w:proofErr w:type="gramStart"/>
       <w:r>
         <w:rPr>
           <w:rFonts w:hint="eastAsia"/>
@@ -13956,7 +13907,6 @@
         </w:rPr>
         <w:t>介</w:t>
       </w:r>
-      <w:proofErr w:type="gramEnd"/>
       <w:r>
         <w:rPr>
           <w:rFonts w:hint="eastAsia"/>
@@ -14371,17 +14321,8 @@
           <w:sz w:val="22"/>
           <w:szCs w:val="21"/>
         </w:rPr>
-        <w:t xml:space="preserve">past simple and past participle of </w:t>
-      </w:r>
-      <w:proofErr w:type="gramStart"/>
-      <w:r>
-        <w:rPr>
-          <w:sz w:val="22"/>
-          <w:szCs w:val="21"/>
-        </w:rPr>
-        <w:t>dream</w:t>
-      </w:r>
-      <w:proofErr w:type="gramEnd"/>
+        <w:t>past simple and past participle of dream</w:t>
+      </w:r>
     </w:p>
     <w:p>
       <w:pPr>
@@ -14981,7 +14922,6 @@
         </w:rPr>
         <w:t>)</w:t>
       </w:r>
-      <w:proofErr w:type="gramStart"/>
       <w:r>
         <w:rPr>
           <w:rFonts w:hint="eastAsia"/>
@@ -14990,7 +14930,6 @@
         </w:rPr>
         <w:t>猛低下身</w:t>
       </w:r>
-      <w:proofErr w:type="gramEnd"/>
     </w:p>
     <w:p>
       <w:pPr>
@@ -15635,7 +15574,6 @@
         </w:rPr>
         <w:t>(</w:t>
       </w:r>
-      <w:proofErr w:type="gramStart"/>
       <w:r>
         <w:rPr>
           <w:rFonts w:hint="eastAsia"/>
@@ -15644,7 +15582,6 @@
         </w:rPr>
         <w:t>代形</w:t>
       </w:r>
-      <w:proofErr w:type="gramEnd"/>
       <w:r>
         <w:rPr>
           <w:rFonts w:hint="eastAsia"/>
@@ -16577,25 +16514,7 @@
           <w:sz w:val="22"/>
           <w:szCs w:val="21"/>
         </w:rPr>
-        <w:t>每</w:t>
-      </w:r>
-      <w:proofErr w:type="gramStart"/>
-      <w:r>
-        <w:rPr>
-          <w:rFonts w:hint="eastAsia"/>
-          <w:sz w:val="22"/>
-          <w:szCs w:val="21"/>
-        </w:rPr>
-        <w:t>個</w:t>
-      </w:r>
-      <w:proofErr w:type="gramEnd"/>
-      <w:r>
-        <w:rPr>
-          <w:rFonts w:hint="eastAsia"/>
-          <w:sz w:val="22"/>
-          <w:szCs w:val="21"/>
-        </w:rPr>
-        <w:t>的</w:t>
+        <w:t>每個的</w:t>
       </w:r>
     </w:p>
     <w:p>
@@ -16777,23 +16696,13 @@
         </w:rPr>
         <w:t>(</w:t>
       </w:r>
-      <w:proofErr w:type="gramStart"/>
-      <w:r>
-        <w:rPr>
-          <w:rFonts w:hint="eastAsia"/>
-          <w:sz w:val="22"/>
-          <w:szCs w:val="21"/>
-        </w:rPr>
-        <w:t>介</w:t>
-      </w:r>
-      <w:proofErr w:type="gramEnd"/>
-      <w:r>
-        <w:rPr>
-          <w:rFonts w:hint="eastAsia"/>
-          <w:sz w:val="22"/>
-          <w:szCs w:val="21"/>
-        </w:rPr>
-        <w:t>連</w:t>
+      <w:r>
+        <w:rPr>
+          <w:rFonts w:hint="eastAsia"/>
+          <w:sz w:val="22"/>
+          <w:szCs w:val="21"/>
+        </w:rPr>
+        <w:t>介連</w:t>
       </w:r>
       <w:r>
         <w:rPr>
@@ -17009,15 +16918,7 @@
           <w:sz w:val="22"/>
           <w:szCs w:val="21"/>
         </w:rPr>
-        <w:t xml:space="preserve">hat else do you </w:t>
-      </w:r>
-      <w:proofErr w:type="gramStart"/>
-      <w:r>
-        <w:rPr>
-          <w:sz w:val="22"/>
-          <w:szCs w:val="21"/>
-        </w:rPr>
-        <w:t>expect</w:t>
+        <w:t>hat else do you expect</w:t>
       </w:r>
       <w:r>
         <w:rPr>
@@ -17034,7 +16935,6 @@
         </w:rPr>
         <w:t>?</w:t>
       </w:r>
-      <w:proofErr w:type="gramEnd"/>
       <w:r>
         <w:rPr>
           <w:sz w:val="22"/>
@@ -17656,7 +17556,6 @@
         </w:rPr>
         <w:t>)</w:t>
       </w:r>
-      <w:proofErr w:type="gramStart"/>
       <w:r>
         <w:rPr>
           <w:rFonts w:hint="eastAsia"/>
@@ -17665,7 +17564,6 @@
         </w:rPr>
         <w:t>搧</w:t>
       </w:r>
-      <w:proofErr w:type="gramEnd"/>
     </w:p>
     <w:p>
       <w:pPr>
@@ -18094,23 +17992,13 @@
         </w:rPr>
         <w:t>)</w:t>
       </w:r>
-      <w:proofErr w:type="gramStart"/>
-      <w:r>
-        <w:rPr>
-          <w:rFonts w:hint="eastAsia"/>
-          <w:sz w:val="22"/>
-          <w:szCs w:val="21"/>
-        </w:rPr>
-        <w:t>餵</w:t>
-      </w:r>
-      <w:proofErr w:type="gramEnd"/>
-      <w:r>
-        <w:rPr>
-          <w:rFonts w:hint="eastAsia"/>
-          <w:sz w:val="22"/>
-          <w:szCs w:val="21"/>
-        </w:rPr>
-        <w:t>、</w:t>
+      <w:r>
+        <w:rPr>
+          <w:rFonts w:hint="eastAsia"/>
+          <w:sz w:val="22"/>
+          <w:szCs w:val="21"/>
+        </w:rPr>
+        <w:t>餵、</w:t>
       </w:r>
       <w:r>
         <w:rPr>
@@ -19989,7 +19877,6 @@
         </w:rPr>
         <w:t>(</w:t>
       </w:r>
-      <w:proofErr w:type="gramStart"/>
       <w:r>
         <w:rPr>
           <w:rFonts w:hint="eastAsia"/>
@@ -19998,7 +19885,6 @@
         </w:rPr>
         <w:t>介</w:t>
       </w:r>
-      <w:proofErr w:type="gramEnd"/>
       <w:r>
         <w:rPr>
           <w:rFonts w:hint="eastAsia"/>
@@ -21255,23 +21141,7 @@
           <w:sz w:val="22"/>
           <w:szCs w:val="21"/>
         </w:rPr>
-        <w:t>Don</w:t>
-      </w:r>
-      <w:proofErr w:type="gramStart"/>
-      <w:r>
-        <w:rPr>
-          <w:sz w:val="22"/>
-          <w:szCs w:val="21"/>
-        </w:rPr>
-        <w:t>’</w:t>
-      </w:r>
-      <w:proofErr w:type="gramEnd"/>
-      <w:r>
-        <w:rPr>
-          <w:sz w:val="22"/>
-          <w:szCs w:val="21"/>
-        </w:rPr>
-        <w:t>t give up</w:t>
+        <w:t>Don’t give up</w:t>
       </w:r>
       <w:r>
         <w:rPr>
@@ -22684,23 +22554,7 @@
           <w:sz w:val="22"/>
           <w:szCs w:val="21"/>
         </w:rPr>
-        <w:t>Don</w:t>
-      </w:r>
-      <w:proofErr w:type="gramStart"/>
-      <w:r>
-        <w:rPr>
-          <w:sz w:val="22"/>
-          <w:szCs w:val="21"/>
-        </w:rPr>
-        <w:t>’</w:t>
-      </w:r>
-      <w:proofErr w:type="gramEnd"/>
-      <w:r>
-        <w:rPr>
-          <w:sz w:val="22"/>
-          <w:szCs w:val="21"/>
-        </w:rPr>
-        <w:t>t let the grass grow under your feet</w:t>
+        <w:t>Don’t let the grass grow under your feet</w:t>
       </w:r>
       <w:r>
         <w:rPr>
@@ -22731,25 +22585,7 @@
           <w:sz w:val="22"/>
           <w:szCs w:val="21"/>
         </w:rPr>
-        <w:t>做事</w:t>
-      </w:r>
-      <w:proofErr w:type="gramStart"/>
-      <w:r>
-        <w:rPr>
-          <w:rFonts w:hint="eastAsia"/>
-          <w:sz w:val="22"/>
-          <w:szCs w:val="21"/>
-        </w:rPr>
-        <w:t>不</w:t>
-      </w:r>
-      <w:proofErr w:type="gramEnd"/>
-      <w:r>
-        <w:rPr>
-          <w:rFonts w:hint="eastAsia"/>
-          <w:sz w:val="22"/>
-          <w:szCs w:val="21"/>
-        </w:rPr>
-        <w:t>延宕</w:t>
+        <w:t>做事不延宕</w:t>
       </w:r>
     </w:p>
     <w:p>
@@ -23043,7 +22879,6 @@
         </w:rPr>
         <w:t>(</w:t>
       </w:r>
-      <w:proofErr w:type="gramStart"/>
       <w:r>
         <w:rPr>
           <w:rFonts w:hint="eastAsia"/>
@@ -23052,7 +22887,6 @@
         </w:rPr>
         <w:t>副形</w:t>
       </w:r>
-      <w:proofErr w:type="gramEnd"/>
       <w:r>
         <w:rPr>
           <w:rFonts w:hint="eastAsia"/>
@@ -24902,25 +24736,7 @@
           <w:sz w:val="22"/>
           <w:szCs w:val="21"/>
         </w:rPr>
-        <w:t>這也強調了誰</w:t>
-      </w:r>
-      <w:proofErr w:type="gramStart"/>
-      <w:r>
-        <w:rPr>
-          <w:rFonts w:hint="eastAsia"/>
-          <w:sz w:val="22"/>
-          <w:szCs w:val="21"/>
-        </w:rPr>
-        <w:t>佔</w:t>
-      </w:r>
-      <w:proofErr w:type="gramEnd"/>
-      <w:r>
-        <w:rPr>
-          <w:rFonts w:hint="eastAsia"/>
-          <w:sz w:val="22"/>
-          <w:szCs w:val="21"/>
-        </w:rPr>
-        <w:t>了優勢</w:t>
+        <w:t>這也強調了誰佔了優勢</w:t>
       </w:r>
     </w:p>
     <w:p>
@@ -25243,32 +25059,15 @@
           <w:szCs w:val="21"/>
         </w:rPr>
         <w:lastRenderedPageBreak/>
-        <w:t>Well, it</w:t>
-      </w:r>
-      <w:proofErr w:type="gramStart"/>
-      <w:r>
-        <w:rPr>
-          <w:sz w:val="22"/>
-          <w:szCs w:val="21"/>
-        </w:rPr>
-        <w:t>’</w:t>
-      </w:r>
-      <w:proofErr w:type="gramEnd"/>
-      <w:r>
-        <w:rPr>
-          <w:sz w:val="22"/>
-          <w:szCs w:val="21"/>
-        </w:rPr>
-        <w:t>s beyond hope now</w:t>
-      </w:r>
-      <w:r>
-        <w:rPr>
-          <w:sz w:val="22"/>
-          <w:szCs w:val="21"/>
-        </w:rPr>
-        <w:tab/>
-      </w:r>
-      <w:proofErr w:type="gramStart"/>
+        <w:t>Well, it’s beyond hope now</w:t>
+      </w:r>
+      <w:r>
+        <w:rPr>
+          <w:sz w:val="22"/>
+          <w:szCs w:val="21"/>
+        </w:rPr>
+        <w:tab/>
+      </w:r>
       <w:r>
         <w:rPr>
           <w:rFonts w:hint="eastAsia"/>
@@ -25277,7 +25076,6 @@
         </w:rPr>
         <w:t>ㄜ</w:t>
       </w:r>
-      <w:proofErr w:type="gramEnd"/>
       <w:r>
         <w:rPr>
           <w:sz w:val="22"/>
@@ -25791,23 +25589,7 @@
           <w:sz w:val="22"/>
           <w:szCs w:val="21"/>
         </w:rPr>
-        <w:t xml:space="preserve">This dress cost me </w:t>
-      </w:r>
-      <w:proofErr w:type="spellStart"/>
-      <w:r>
-        <w:rPr>
-          <w:sz w:val="22"/>
-          <w:szCs w:val="21"/>
-        </w:rPr>
-        <w:t>hundred</w:t>
-      </w:r>
-      <w:proofErr w:type="spellEnd"/>
-      <w:r>
-        <w:rPr>
-          <w:sz w:val="22"/>
-          <w:szCs w:val="21"/>
-        </w:rPr>
-        <w:t xml:space="preserve"> of dollars.</w:t>
+        <w:t>This dress cost me hundred of dollars.</w:t>
       </w:r>
       <w:r>
         <w:rPr>
@@ -26127,7 +25909,6 @@
         </w:rPr>
         <w:t>(</w:t>
       </w:r>
-      <w:proofErr w:type="gramStart"/>
       <w:r>
         <w:rPr>
           <w:rFonts w:hint="eastAsia"/>
@@ -26136,7 +25917,6 @@
         </w:rPr>
         <w:t>介</w:t>
       </w:r>
-      <w:proofErr w:type="gramEnd"/>
       <w:r>
         <w:rPr>
           <w:rFonts w:hint="eastAsia"/>
@@ -26292,25 +26072,7 @@
           <w:sz w:val="22"/>
           <w:szCs w:val="21"/>
         </w:rPr>
-        <w:t>偵探們一點</w:t>
-      </w:r>
-      <w:proofErr w:type="gramStart"/>
-      <w:r>
-        <w:rPr>
-          <w:rFonts w:hint="eastAsia"/>
-          <w:sz w:val="22"/>
-          <w:szCs w:val="21"/>
-        </w:rPr>
-        <w:t>一點</w:t>
-      </w:r>
-      <w:proofErr w:type="gramEnd"/>
-      <w:r>
-        <w:rPr>
-          <w:rFonts w:hint="eastAsia"/>
-          <w:sz w:val="22"/>
-          <w:szCs w:val="21"/>
-        </w:rPr>
-        <w:t>搜查謀殺現場的周邊地區</w:t>
+        <w:t>偵探們一點一點搜查謀殺現場的周邊地區</w:t>
       </w:r>
     </w:p>
     <w:p>
@@ -26374,7 +26136,6 @@
         </w:rPr>
         <w:t>(</w:t>
       </w:r>
-      <w:proofErr w:type="gramStart"/>
       <w:r>
         <w:rPr>
           <w:rFonts w:hint="eastAsia"/>
@@ -26383,7 +26144,6 @@
         </w:rPr>
         <w:t>介</w:t>
       </w:r>
-      <w:proofErr w:type="gramEnd"/>
       <w:r>
         <w:rPr>
           <w:rFonts w:hint="eastAsia"/>
@@ -26424,7 +26184,6 @@
         </w:rPr>
         <w:t>)</w:t>
       </w:r>
-      <w:proofErr w:type="gramStart"/>
       <w:r>
         <w:rPr>
           <w:rFonts w:hint="eastAsia"/>
@@ -26449,7 +26208,6 @@
         </w:rPr>
         <w:t>副形</w:t>
       </w:r>
-      <w:proofErr w:type="gramEnd"/>
       <w:r>
         <w:rPr>
           <w:rFonts w:hint="eastAsia"/>
@@ -26828,23 +26586,7 @@
           <w:sz w:val="22"/>
           <w:szCs w:val="21"/>
         </w:rPr>
-        <w:t xml:space="preserve">I dropped the </w:t>
-      </w:r>
-      <w:proofErr w:type="gramStart"/>
-      <w:r>
-        <w:rPr>
-          <w:sz w:val="22"/>
-          <w:szCs w:val="21"/>
-        </w:rPr>
-        <w:t>vase</w:t>
-      </w:r>
-      <w:proofErr w:type="gramEnd"/>
-      <w:r>
-        <w:rPr>
-          <w:sz w:val="22"/>
-          <w:szCs w:val="21"/>
-        </w:rPr>
-        <w:t xml:space="preserve"> and it broke into pieces.</w:t>
+        <w:t>I dropped the vase and it broke into pieces.</w:t>
       </w:r>
       <w:r>
         <w:rPr>
@@ -26999,23 +26741,7 @@
           <w:sz w:val="22"/>
           <w:szCs w:val="21"/>
         </w:rPr>
-        <w:t>Collector</w:t>
-      </w:r>
-      <w:proofErr w:type="gramStart"/>
-      <w:r>
-        <w:rPr>
-          <w:sz w:val="22"/>
-          <w:szCs w:val="21"/>
-        </w:rPr>
-        <w:t>’</w:t>
-      </w:r>
-      <w:proofErr w:type="gramEnd"/>
-      <w:r>
-        <w:rPr>
-          <w:sz w:val="22"/>
-          <w:szCs w:val="21"/>
-        </w:rPr>
-        <w:t>s item</w:t>
+        <w:t>Collector’s item</w:t>
       </w:r>
       <w:r>
         <w:rPr>
@@ -28378,17 +28104,8 @@
           <w:szCs w:val="21"/>
         </w:rPr>
         <w:lastRenderedPageBreak/>
-        <w:t xml:space="preserve">Kiss my </w:t>
-      </w:r>
-      <w:proofErr w:type="spellStart"/>
-      <w:r>
-        <w:rPr>
-          <w:sz w:val="22"/>
-          <w:szCs w:val="21"/>
-        </w:rPr>
-        <w:t>arse</w:t>
-      </w:r>
-      <w:proofErr w:type="spellEnd"/>
+        <w:t>Kiss my arse</w:t>
+      </w:r>
       <w:r>
         <w:rPr>
           <w:rFonts w:hint="eastAsia"/>
@@ -29399,23 +29116,7 @@
           <w:sz w:val="22"/>
           <w:szCs w:val="21"/>
         </w:rPr>
-        <w:t>Let</w:t>
-      </w:r>
-      <w:proofErr w:type="gramStart"/>
-      <w:r>
-        <w:rPr>
-          <w:sz w:val="22"/>
-          <w:szCs w:val="21"/>
-        </w:rPr>
-        <w:t>’</w:t>
-      </w:r>
-      <w:proofErr w:type="gramEnd"/>
-      <w:r>
-        <w:rPr>
-          <w:sz w:val="22"/>
-          <w:szCs w:val="21"/>
-        </w:rPr>
-        <w:t>s watch it later</w:t>
+        <w:t>Let’s watch it later</w:t>
       </w:r>
       <w:r>
         <w:rPr>
@@ -29493,23 +29194,7 @@
           <w:sz w:val="22"/>
           <w:szCs w:val="21"/>
         </w:rPr>
-        <w:t>Don</w:t>
-      </w:r>
-      <w:proofErr w:type="gramStart"/>
-      <w:r>
-        <w:rPr>
-          <w:sz w:val="22"/>
-          <w:szCs w:val="21"/>
-        </w:rPr>
-        <w:t>’</w:t>
-      </w:r>
-      <w:proofErr w:type="gramEnd"/>
-      <w:r>
-        <w:rPr>
-          <w:sz w:val="22"/>
-          <w:szCs w:val="21"/>
-        </w:rPr>
-        <w:t>t laugh at him</w:t>
+        <w:t>Don’t laugh at him</w:t>
       </w:r>
       <w:r>
         <w:rPr>
@@ -30025,7 +29710,6 @@
         </w:rPr>
         <w:t>(</w:t>
       </w:r>
-      <w:proofErr w:type="gramStart"/>
       <w:r>
         <w:rPr>
           <w:rFonts w:hint="eastAsia"/>
@@ -30034,7 +29718,6 @@
         </w:rPr>
         <w:t>形副</w:t>
       </w:r>
-      <w:proofErr w:type="gramEnd"/>
       <w:r>
         <w:rPr>
           <w:rFonts w:hint="eastAsia"/>
@@ -30336,7 +30019,6 @@
         </w:rPr>
         <w:t>(</w:t>
       </w:r>
-      <w:proofErr w:type="gramStart"/>
       <w:r>
         <w:rPr>
           <w:rFonts w:hint="eastAsia"/>
@@ -30345,7 +30027,6 @@
         </w:rPr>
         <w:t>介</w:t>
       </w:r>
-      <w:proofErr w:type="gramEnd"/>
       <w:r>
         <w:rPr>
           <w:rFonts w:hint="eastAsia"/>
@@ -30737,7 +30418,6 @@
         </w:rPr>
         <w:t>(</w:t>
       </w:r>
-      <w:proofErr w:type="gramStart"/>
       <w:r>
         <w:rPr>
           <w:rFonts w:hint="eastAsia"/>
@@ -30746,7 +30426,6 @@
         </w:rPr>
         <w:t>動名</w:t>
       </w:r>
-      <w:proofErr w:type="gramEnd"/>
       <w:r>
         <w:rPr>
           <w:rFonts w:hint="eastAsia"/>
@@ -30857,7 +30536,6 @@
         </w:rPr>
         <w:t>(</w:t>
       </w:r>
-      <w:proofErr w:type="gramStart"/>
       <w:r>
         <w:rPr>
           <w:rFonts w:hint="eastAsia"/>
@@ -30866,7 +30544,6 @@
         </w:rPr>
         <w:t>形副</w:t>
       </w:r>
-      <w:proofErr w:type="gramEnd"/>
       <w:r>
         <w:rPr>
           <w:rFonts w:hint="eastAsia"/>
@@ -30978,7 +30655,6 @@
         </w:rPr>
         <w:t>(</w:t>
       </w:r>
-      <w:proofErr w:type="gramStart"/>
       <w:r>
         <w:rPr>
           <w:rFonts w:hint="eastAsia"/>
@@ -30987,7 +30663,6 @@
         </w:rPr>
         <w:t>介</w:t>
       </w:r>
-      <w:proofErr w:type="gramEnd"/>
       <w:r>
         <w:rPr>
           <w:rFonts w:hint="eastAsia"/>
@@ -31193,23 +30868,7 @@
           <w:sz w:val="22"/>
           <w:szCs w:val="21"/>
         </w:rPr>
-        <w:t>Reputable charities spend the lion</w:t>
-      </w:r>
-      <w:proofErr w:type="gramStart"/>
-      <w:r>
-        <w:rPr>
-          <w:sz w:val="22"/>
-          <w:szCs w:val="21"/>
-        </w:rPr>
-        <w:t>’</w:t>
-      </w:r>
-      <w:proofErr w:type="gramEnd"/>
-      <w:r>
-        <w:rPr>
-          <w:sz w:val="22"/>
-          <w:szCs w:val="21"/>
-        </w:rPr>
-        <w:t>s share of donations on aid</w:t>
+        <w:t>Reputable charities spend the lion’s share of donations on aid</w:t>
       </w:r>
       <w:r>
         <w:rPr>
@@ -32120,23 +31779,13 @@
         </w:rPr>
         <w:t>)</w:t>
       </w:r>
-      <w:proofErr w:type="gramStart"/>
-      <w:r>
-        <w:rPr>
-          <w:rFonts w:hint="eastAsia"/>
-          <w:sz w:val="22"/>
-          <w:szCs w:val="21"/>
-        </w:rPr>
-        <w:t>低處地</w:t>
-      </w:r>
-      <w:proofErr w:type="gramEnd"/>
-      <w:r>
-        <w:rPr>
-          <w:rFonts w:hint="eastAsia"/>
-          <w:sz w:val="22"/>
-          <w:szCs w:val="21"/>
-        </w:rPr>
-        <w:t>、</w:t>
+      <w:r>
+        <w:rPr>
+          <w:rFonts w:hint="eastAsia"/>
+          <w:sz w:val="22"/>
+          <w:szCs w:val="21"/>
+        </w:rPr>
+        <w:t>低處地、</w:t>
       </w:r>
       <w:r>
         <w:rPr>
@@ -32821,11 +32470,789 @@
       <w:pPr>
         <w:widowControl/>
         <w:rPr>
-          <w:rFonts w:hint="eastAsia"/>
-          <w:sz w:val="22"/>
-          <w:szCs w:val="21"/>
-        </w:rPr>
-      </w:pPr>
+          <w:sz w:val="22"/>
+          <w:szCs w:val="21"/>
+        </w:rPr>
+      </w:pPr>
+      <w:r>
+        <w:rPr>
+          <w:sz w:val="22"/>
+          <w:szCs w:val="21"/>
+        </w:rPr>
+        <w:t>Many</w:t>
+      </w:r>
+      <w:r>
+        <w:rPr>
+          <w:sz w:val="22"/>
+          <w:szCs w:val="21"/>
+        </w:rPr>
+        <w:tab/>
+      </w:r>
+      <w:r>
+        <w:rPr>
+          <w:rFonts w:hint="eastAsia"/>
+          <w:sz w:val="22"/>
+          <w:szCs w:val="21"/>
+        </w:rPr>
+        <w:t>(</w:t>
+      </w:r>
+      <w:r>
+        <w:rPr>
+          <w:rFonts w:hint="eastAsia"/>
+          <w:sz w:val="22"/>
+          <w:szCs w:val="21"/>
+        </w:rPr>
+        <w:t>形</w:t>
+      </w:r>
+      <w:r>
+        <w:rPr>
+          <w:rFonts w:hint="eastAsia"/>
+          <w:sz w:val="22"/>
+          <w:szCs w:val="21"/>
+        </w:rPr>
+        <w:t>)</w:t>
+      </w:r>
+      <w:r>
+        <w:rPr>
+          <w:rFonts w:hint="eastAsia"/>
+          <w:sz w:val="22"/>
+          <w:szCs w:val="21"/>
+        </w:rPr>
+        <w:t>許多的、</w:t>
+      </w:r>
+      <w:r>
+        <w:rPr>
+          <w:rFonts w:hint="eastAsia"/>
+          <w:sz w:val="22"/>
+          <w:szCs w:val="21"/>
+        </w:rPr>
+        <w:t>(</w:t>
+      </w:r>
+      <w:r>
+        <w:rPr>
+          <w:rFonts w:hint="eastAsia"/>
+          <w:sz w:val="22"/>
+          <w:szCs w:val="21"/>
+        </w:rPr>
+        <w:t>代</w:t>
+      </w:r>
+      <w:r>
+        <w:rPr>
+          <w:rFonts w:hint="eastAsia"/>
+          <w:sz w:val="22"/>
+          <w:szCs w:val="21"/>
+        </w:rPr>
+        <w:t>)</w:t>
+      </w:r>
+      <w:r>
+        <w:rPr>
+          <w:rFonts w:hint="eastAsia"/>
+          <w:sz w:val="22"/>
+          <w:szCs w:val="21"/>
+        </w:rPr>
+        <w:t>許多</w:t>
+      </w:r>
+    </w:p>
+    <w:p>
+      <w:pPr>
+        <w:widowControl/>
+        <w:rPr>
+          <w:sz w:val="22"/>
+          <w:szCs w:val="21"/>
+        </w:rPr>
+      </w:pPr>
+      <w:r>
+        <w:rPr>
+          <w:sz w:val="22"/>
+          <w:szCs w:val="21"/>
+        </w:rPr>
+        <w:t>Map</w:t>
+      </w:r>
+      <w:r>
+        <w:rPr>
+          <w:sz w:val="22"/>
+          <w:szCs w:val="21"/>
+        </w:rPr>
+        <w:tab/>
+      </w:r>
+      <w:r>
+        <w:rPr>
+          <w:rFonts w:hint="eastAsia"/>
+          <w:sz w:val="22"/>
+          <w:szCs w:val="21"/>
+        </w:rPr>
+        <w:t>(</w:t>
+      </w:r>
+      <w:r>
+        <w:rPr>
+          <w:rFonts w:hint="eastAsia"/>
+          <w:sz w:val="22"/>
+          <w:szCs w:val="21"/>
+        </w:rPr>
+        <w:t>名</w:t>
+      </w:r>
+      <w:r>
+        <w:rPr>
+          <w:rFonts w:hint="eastAsia"/>
+          <w:sz w:val="22"/>
+          <w:szCs w:val="21"/>
+        </w:rPr>
+        <w:t>)</w:t>
+      </w:r>
+      <w:r>
+        <w:rPr>
+          <w:rFonts w:hint="eastAsia"/>
+          <w:sz w:val="22"/>
+          <w:szCs w:val="21"/>
+        </w:rPr>
+        <w:t>地圖、</w:t>
+      </w:r>
+      <w:r>
+        <w:rPr>
+          <w:rFonts w:hint="eastAsia"/>
+          <w:sz w:val="22"/>
+          <w:szCs w:val="21"/>
+        </w:rPr>
+        <w:t>(</w:t>
+      </w:r>
+      <w:r>
+        <w:rPr>
+          <w:rFonts w:hint="eastAsia"/>
+          <w:sz w:val="22"/>
+          <w:szCs w:val="21"/>
+        </w:rPr>
+        <w:t>動</w:t>
+      </w:r>
+      <w:r>
+        <w:rPr>
+          <w:rFonts w:hint="eastAsia"/>
+          <w:sz w:val="22"/>
+          <w:szCs w:val="21"/>
+        </w:rPr>
+        <w:t>)</w:t>
+      </w:r>
+      <w:r>
+        <w:rPr>
+          <w:rFonts w:hint="eastAsia"/>
+          <w:sz w:val="22"/>
+          <w:szCs w:val="21"/>
+        </w:rPr>
+        <w:t>詳細計畫</w:t>
+      </w:r>
+    </w:p>
+    <w:p>
+      <w:pPr>
+        <w:widowControl/>
+        <w:rPr>
+          <w:rFonts w:hint="eastAsia"/>
+          <w:sz w:val="22"/>
+          <w:szCs w:val="21"/>
+        </w:rPr>
+      </w:pPr>
+      <w:r>
+        <w:rPr>
+          <w:sz w:val="22"/>
+          <w:szCs w:val="21"/>
+        </w:rPr>
+        <w:t>His future was all mapped out by his mother.</w:t>
+      </w:r>
+      <w:r>
+        <w:rPr>
+          <w:sz w:val="22"/>
+          <w:szCs w:val="21"/>
+        </w:rPr>
+        <w:tab/>
+      </w:r>
+      <w:r>
+        <w:rPr>
+          <w:rFonts w:hint="eastAsia"/>
+          <w:sz w:val="22"/>
+          <w:szCs w:val="21"/>
+        </w:rPr>
+        <w:t>他的未來都被他媽規劃好了</w:t>
+      </w:r>
+    </w:p>
+    <w:p>
+      <w:pPr>
+        <w:widowControl/>
+        <w:rPr>
+          <w:sz w:val="22"/>
+          <w:szCs w:val="21"/>
+        </w:rPr>
+      </w:pPr>
+      <w:r>
+        <w:rPr>
+          <w:sz w:val="22"/>
+          <w:szCs w:val="21"/>
+        </w:rPr>
+        <w:t>Mark</w:t>
+      </w:r>
+      <w:r>
+        <w:rPr>
+          <w:sz w:val="22"/>
+          <w:szCs w:val="21"/>
+        </w:rPr>
+        <w:tab/>
+      </w:r>
+      <w:r>
+        <w:rPr>
+          <w:rFonts w:hint="eastAsia"/>
+          <w:sz w:val="22"/>
+          <w:szCs w:val="21"/>
+        </w:rPr>
+        <w:t>(</w:t>
+      </w:r>
+      <w:r>
+        <w:rPr>
+          <w:rFonts w:hint="eastAsia"/>
+          <w:sz w:val="22"/>
+          <w:szCs w:val="21"/>
+        </w:rPr>
+        <w:t>名</w:t>
+      </w:r>
+      <w:r>
+        <w:rPr>
+          <w:rFonts w:hint="eastAsia"/>
+          <w:sz w:val="22"/>
+          <w:szCs w:val="21"/>
+        </w:rPr>
+        <w:t>)</w:t>
+      </w:r>
+      <w:r>
+        <w:rPr>
+          <w:rFonts w:hint="eastAsia"/>
+          <w:sz w:val="22"/>
+          <w:szCs w:val="21"/>
+        </w:rPr>
+        <w:t>記號、</w:t>
+      </w:r>
+      <w:r>
+        <w:rPr>
+          <w:rFonts w:hint="eastAsia"/>
+          <w:sz w:val="22"/>
+          <w:szCs w:val="21"/>
+        </w:rPr>
+        <w:t>(</w:t>
+      </w:r>
+      <w:r>
+        <w:rPr>
+          <w:rFonts w:hint="eastAsia"/>
+          <w:sz w:val="22"/>
+          <w:szCs w:val="21"/>
+        </w:rPr>
+        <w:t>動</w:t>
+      </w:r>
+      <w:r>
+        <w:rPr>
+          <w:rFonts w:hint="eastAsia"/>
+          <w:sz w:val="22"/>
+          <w:szCs w:val="21"/>
+        </w:rPr>
+        <w:t>)</w:t>
+      </w:r>
+      <w:r>
+        <w:rPr>
+          <w:rFonts w:hint="eastAsia"/>
+          <w:sz w:val="22"/>
+          <w:szCs w:val="21"/>
+        </w:rPr>
+        <w:t>標記</w:t>
+      </w:r>
+    </w:p>
+    <w:p>
+      <w:pPr>
+        <w:widowControl/>
+        <w:rPr>
+          <w:rFonts w:hint="eastAsia"/>
+          <w:sz w:val="22"/>
+          <w:szCs w:val="21"/>
+        </w:rPr>
+      </w:pPr>
+      <w:r>
+        <w:rPr>
+          <w:sz w:val="22"/>
+          <w:szCs w:val="21"/>
+        </w:rPr>
+        <w:t>She was marked down because her answers were too short.</w:t>
+      </w:r>
+      <w:r>
+        <w:rPr>
+          <w:sz w:val="22"/>
+          <w:szCs w:val="21"/>
+        </w:rPr>
+        <w:tab/>
+      </w:r>
+      <w:r>
+        <w:rPr>
+          <w:rFonts w:hint="eastAsia"/>
+          <w:sz w:val="22"/>
+          <w:szCs w:val="21"/>
+        </w:rPr>
+        <w:t>她回答的太簡短，被扣分了</w:t>
+      </w:r>
+    </w:p>
+    <w:p>
+      <w:pPr>
+        <w:widowControl/>
+        <w:rPr>
+          <w:sz w:val="22"/>
+          <w:szCs w:val="21"/>
+        </w:rPr>
+      </w:pPr>
+      <w:r>
+        <w:rPr>
+          <w:sz w:val="22"/>
+          <w:szCs w:val="21"/>
+        </w:rPr>
+        <w:t>Market</w:t>
+      </w:r>
+      <w:r>
+        <w:rPr>
+          <w:sz w:val="22"/>
+          <w:szCs w:val="21"/>
+        </w:rPr>
+        <w:tab/>
+      </w:r>
+      <w:r>
+        <w:rPr>
+          <w:rFonts w:hint="eastAsia"/>
+          <w:sz w:val="22"/>
+          <w:szCs w:val="21"/>
+        </w:rPr>
+        <w:t>(</w:t>
+      </w:r>
+      <w:r>
+        <w:rPr>
+          <w:rFonts w:hint="eastAsia"/>
+          <w:sz w:val="22"/>
+          <w:szCs w:val="21"/>
+        </w:rPr>
+        <w:t>名</w:t>
+      </w:r>
+      <w:r>
+        <w:rPr>
+          <w:rFonts w:hint="eastAsia"/>
+          <w:sz w:val="22"/>
+          <w:szCs w:val="21"/>
+        </w:rPr>
+        <w:t>)</w:t>
+      </w:r>
+      <w:r>
+        <w:rPr>
+          <w:rFonts w:hint="eastAsia"/>
+          <w:sz w:val="22"/>
+          <w:szCs w:val="21"/>
+        </w:rPr>
+        <w:t>市場、</w:t>
+      </w:r>
+      <w:r>
+        <w:rPr>
+          <w:rFonts w:hint="eastAsia"/>
+          <w:sz w:val="22"/>
+          <w:szCs w:val="21"/>
+        </w:rPr>
+        <w:t>(</w:t>
+      </w:r>
+      <w:r>
+        <w:rPr>
+          <w:rFonts w:hint="eastAsia"/>
+          <w:sz w:val="22"/>
+          <w:szCs w:val="21"/>
+        </w:rPr>
+        <w:t>動</w:t>
+      </w:r>
+      <w:r>
+        <w:rPr>
+          <w:rFonts w:hint="eastAsia"/>
+          <w:sz w:val="22"/>
+          <w:szCs w:val="21"/>
+        </w:rPr>
+        <w:t>)</w:t>
+      </w:r>
+      <w:r>
+        <w:rPr>
+          <w:rFonts w:hint="eastAsia"/>
+          <w:sz w:val="22"/>
+          <w:szCs w:val="21"/>
+        </w:rPr>
+        <w:t>行銷</w:t>
+      </w:r>
+    </w:p>
+    <w:p>
+      <w:pPr>
+        <w:widowControl/>
+        <w:rPr>
+          <w:sz w:val="22"/>
+          <w:szCs w:val="21"/>
+        </w:rPr>
+      </w:pPr>
+      <w:r>
+        <w:rPr>
+          <w:sz w:val="22"/>
+          <w:szCs w:val="21"/>
+        </w:rPr>
+        <w:t>Married</w:t>
+      </w:r>
+      <w:r>
+        <w:rPr>
+          <w:sz w:val="22"/>
+          <w:szCs w:val="21"/>
+        </w:rPr>
+        <w:tab/>
+      </w:r>
+      <w:r>
+        <w:rPr>
+          <w:rFonts w:hint="eastAsia"/>
+          <w:sz w:val="22"/>
+          <w:szCs w:val="21"/>
+        </w:rPr>
+        <w:t>已婚的</w:t>
+      </w:r>
+    </w:p>
+    <w:p>
+      <w:pPr>
+        <w:widowControl/>
+        <w:rPr>
+          <w:sz w:val="22"/>
+          <w:szCs w:val="21"/>
+        </w:rPr>
+      </w:pPr>
+      <w:r>
+        <w:rPr>
+          <w:sz w:val="22"/>
+          <w:szCs w:val="21"/>
+        </w:rPr>
+        <w:t>Mathematics</w:t>
+      </w:r>
+      <w:r>
+        <w:rPr>
+          <w:sz w:val="22"/>
+          <w:szCs w:val="21"/>
+        </w:rPr>
+        <w:tab/>
+      </w:r>
+      <w:r>
+        <w:rPr>
+          <w:rFonts w:hint="eastAsia"/>
+          <w:sz w:val="22"/>
+          <w:szCs w:val="21"/>
+        </w:rPr>
+        <w:t>數學</w:t>
+      </w:r>
+    </w:p>
+    <w:p>
+      <w:pPr>
+        <w:widowControl/>
+        <w:rPr>
+          <w:sz w:val="22"/>
+          <w:szCs w:val="21"/>
+        </w:rPr>
+      </w:pPr>
+      <w:r>
+        <w:rPr>
+          <w:sz w:val="22"/>
+          <w:szCs w:val="21"/>
+        </w:rPr>
+        <w:t>Math</w:t>
+      </w:r>
+      <w:r>
+        <w:rPr>
+          <w:sz w:val="22"/>
+          <w:szCs w:val="21"/>
+        </w:rPr>
+        <w:tab/>
+      </w:r>
+      <w:r>
+        <w:rPr>
+          <w:rFonts w:hint="eastAsia"/>
+          <w:sz w:val="22"/>
+          <w:szCs w:val="21"/>
+        </w:rPr>
+        <w:t>數學</w:t>
+      </w:r>
+    </w:p>
+    <w:p>
+      <w:pPr>
+        <w:widowControl/>
+        <w:rPr>
+          <w:sz w:val="22"/>
+          <w:szCs w:val="21"/>
+        </w:rPr>
+      </w:pPr>
+      <w:r>
+        <w:rPr>
+          <w:sz w:val="22"/>
+          <w:szCs w:val="21"/>
+        </w:rPr>
+        <w:t>Matter</w:t>
+      </w:r>
+      <w:r>
+        <w:rPr>
+          <w:sz w:val="22"/>
+          <w:szCs w:val="21"/>
+        </w:rPr>
+        <w:tab/>
+      </w:r>
+      <w:r>
+        <w:rPr>
+          <w:rFonts w:hint="eastAsia"/>
+          <w:sz w:val="22"/>
+          <w:szCs w:val="21"/>
+        </w:rPr>
+        <w:t>(</w:t>
+      </w:r>
+      <w:r>
+        <w:rPr>
+          <w:rFonts w:hint="eastAsia"/>
+          <w:sz w:val="22"/>
+          <w:szCs w:val="21"/>
+        </w:rPr>
+        <w:t>名</w:t>
+      </w:r>
+      <w:r>
+        <w:rPr>
+          <w:rFonts w:hint="eastAsia"/>
+          <w:sz w:val="22"/>
+          <w:szCs w:val="21"/>
+        </w:rPr>
+        <w:t>)</w:t>
+      </w:r>
+      <w:r>
+        <w:rPr>
+          <w:rFonts w:hint="eastAsia"/>
+          <w:sz w:val="22"/>
+          <w:szCs w:val="21"/>
+        </w:rPr>
+        <w:t>物質、</w:t>
+      </w:r>
+      <w:r>
+        <w:rPr>
+          <w:rFonts w:hint="eastAsia"/>
+          <w:sz w:val="22"/>
+          <w:szCs w:val="21"/>
+        </w:rPr>
+        <w:t>(</w:t>
+      </w:r>
+      <w:r>
+        <w:rPr>
+          <w:rFonts w:hint="eastAsia"/>
+          <w:sz w:val="22"/>
+          <w:szCs w:val="21"/>
+        </w:rPr>
+        <w:t>動</w:t>
+      </w:r>
+      <w:r>
+        <w:rPr>
+          <w:rFonts w:hint="eastAsia"/>
+          <w:sz w:val="22"/>
+          <w:szCs w:val="21"/>
+        </w:rPr>
+        <w:t>)</w:t>
+      </w:r>
+      <w:r>
+        <w:rPr>
+          <w:rFonts w:hint="eastAsia"/>
+          <w:sz w:val="22"/>
+          <w:szCs w:val="21"/>
+        </w:rPr>
+        <w:t>有關係</w:t>
+      </w:r>
+    </w:p>
+    <w:p>
+      <w:pPr>
+        <w:widowControl/>
+        <w:rPr>
+          <w:sz w:val="22"/>
+          <w:szCs w:val="21"/>
+        </w:rPr>
+      </w:pPr>
+      <w:r>
+        <w:rPr>
+          <w:sz w:val="22"/>
+          <w:szCs w:val="21"/>
+        </w:rPr>
+        <w:t>May</w:t>
+      </w:r>
+      <w:r>
+        <w:rPr>
+          <w:sz w:val="22"/>
+          <w:szCs w:val="21"/>
+        </w:rPr>
+        <w:tab/>
+      </w:r>
+      <w:r>
+        <w:rPr>
+          <w:rFonts w:hint="eastAsia"/>
+          <w:sz w:val="22"/>
+          <w:szCs w:val="21"/>
+        </w:rPr>
+        <w:t>可能</w:t>
+      </w:r>
+    </w:p>
+    <w:p>
+      <w:pPr>
+        <w:widowControl/>
+        <w:rPr>
+          <w:sz w:val="22"/>
+          <w:szCs w:val="21"/>
+        </w:rPr>
+      </w:pPr>
+      <w:r>
+        <w:rPr>
+          <w:sz w:val="22"/>
+          <w:szCs w:val="21"/>
+        </w:rPr>
+        <w:t>Maybe</w:t>
+      </w:r>
+      <w:r>
+        <w:rPr>
+          <w:sz w:val="22"/>
+          <w:szCs w:val="21"/>
+        </w:rPr>
+        <w:tab/>
+      </w:r>
+      <w:r>
+        <w:rPr>
+          <w:rFonts w:hint="eastAsia"/>
+          <w:sz w:val="22"/>
+          <w:szCs w:val="21"/>
+        </w:rPr>
+        <w:t>也許</w:t>
+      </w:r>
+    </w:p>
+    <w:p>
+      <w:pPr>
+        <w:widowControl/>
+        <w:rPr>
+          <w:sz w:val="22"/>
+          <w:szCs w:val="21"/>
+        </w:rPr>
+      </w:pPr>
+      <w:r>
+        <w:rPr>
+          <w:sz w:val="22"/>
+          <w:szCs w:val="21"/>
+        </w:rPr>
+        <w:t>Meal</w:t>
+      </w:r>
+      <w:r>
+        <w:rPr>
+          <w:sz w:val="22"/>
+          <w:szCs w:val="21"/>
+        </w:rPr>
+        <w:tab/>
+      </w:r>
+      <w:r>
+        <w:rPr>
+          <w:rFonts w:hint="eastAsia"/>
+          <w:sz w:val="22"/>
+          <w:szCs w:val="21"/>
+        </w:rPr>
+        <w:t>一餐飯</w:t>
+      </w:r>
+    </w:p>
+    <w:p>
+      <w:pPr>
+        <w:widowControl/>
+        <w:rPr>
+          <w:rFonts w:hint="eastAsia"/>
+          <w:sz w:val="22"/>
+          <w:szCs w:val="21"/>
+        </w:rPr>
+      </w:pPr>
+      <w:r>
+        <w:rPr>
+          <w:sz w:val="22"/>
+          <w:szCs w:val="21"/>
+        </w:rPr>
+        <w:t>Mean</w:t>
+      </w:r>
+      <w:r>
+        <w:rPr>
+          <w:sz w:val="22"/>
+          <w:szCs w:val="21"/>
+        </w:rPr>
+        <w:tab/>
+      </w:r>
+      <w:r>
+        <w:rPr>
+          <w:rFonts w:hint="eastAsia"/>
+          <w:sz w:val="22"/>
+          <w:szCs w:val="21"/>
+        </w:rPr>
+        <w:t>(</w:t>
+      </w:r>
+      <w:r>
+        <w:rPr>
+          <w:rFonts w:hint="eastAsia"/>
+          <w:sz w:val="22"/>
+          <w:szCs w:val="21"/>
+        </w:rPr>
+        <w:t>動</w:t>
+      </w:r>
+      <w:r>
+        <w:rPr>
+          <w:rFonts w:hint="eastAsia"/>
+          <w:sz w:val="22"/>
+          <w:szCs w:val="21"/>
+        </w:rPr>
+        <w:t>)</w:t>
+      </w:r>
+      <w:r>
+        <w:rPr>
+          <w:rFonts w:hint="eastAsia"/>
+          <w:sz w:val="22"/>
+          <w:szCs w:val="21"/>
+        </w:rPr>
+        <w:t>有</w:t>
+      </w:r>
+      <w:r>
+        <w:rPr>
+          <w:sz w:val="22"/>
+          <w:szCs w:val="21"/>
+        </w:rPr>
+        <w:t>…</w:t>
+      </w:r>
+      <w:r>
+        <w:rPr>
+          <w:rFonts w:hint="eastAsia"/>
+          <w:sz w:val="22"/>
+          <w:szCs w:val="21"/>
+        </w:rPr>
+        <w:t>的意思、</w:t>
+      </w:r>
+      <w:r>
+        <w:rPr>
+          <w:rFonts w:hint="eastAsia"/>
+          <w:sz w:val="22"/>
+          <w:szCs w:val="21"/>
+        </w:rPr>
+        <w:t>(</w:t>
+      </w:r>
+      <w:r>
+        <w:rPr>
+          <w:rFonts w:hint="eastAsia"/>
+          <w:sz w:val="22"/>
+          <w:szCs w:val="21"/>
+        </w:rPr>
+        <w:t>形</w:t>
+      </w:r>
+      <w:r>
+        <w:rPr>
+          <w:rFonts w:hint="eastAsia"/>
+          <w:sz w:val="22"/>
+          <w:szCs w:val="21"/>
+        </w:rPr>
+        <w:t>)</w:t>
+      </w:r>
+      <w:r>
+        <w:rPr>
+          <w:rFonts w:hint="eastAsia"/>
+          <w:sz w:val="22"/>
+          <w:szCs w:val="21"/>
+        </w:rPr>
+        <w:t>吝嗇的</w:t>
+      </w:r>
     </w:p>
     <w:sectPr>
       <w:pgSz w:w="11906" w:h="16838"/>

</xml_diff>

<commit_message>
added half vocabulary L37
</commit_message>
<xml_diff>
--- a/Memorize English/Level 1.docx
+++ b/Memorize English/Level 1.docx
@@ -35031,7 +35031,861 @@
     <w:p>
       <w:pPr>
         <w:widowControl/>
-        <w:rPr>
+        <w:pBdr>
+          <w:bottom w:val="single" w:sz="6" w:space="1" w:color="auto"/>
+        </w:pBdr>
+        <w:rPr>
+          <w:sz w:val="22"/>
+          <w:szCs w:val="21"/>
+        </w:rPr>
+      </w:pPr>
+    </w:p>
+    <w:p>
+      <w:pPr>
+        <w:widowControl/>
+        <w:rPr>
+          <w:sz w:val="22"/>
+          <w:szCs w:val="21"/>
+        </w:rPr>
+      </w:pPr>
+    </w:p>
+    <w:p>
+      <w:pPr>
+        <w:widowControl/>
+        <w:rPr>
+          <w:sz w:val="22"/>
+          <w:szCs w:val="21"/>
+        </w:rPr>
+      </w:pPr>
+    </w:p>
+    <w:p>
+      <w:pPr>
+        <w:widowControl/>
+        <w:rPr>
+          <w:sz w:val="22"/>
+          <w:szCs w:val="21"/>
+        </w:rPr>
+      </w:pPr>
+      <w:r>
+        <w:rPr>
+          <w:rFonts w:hint="eastAsia"/>
+          <w:sz w:val="22"/>
+          <w:szCs w:val="21"/>
+        </w:rPr>
+        <w:t>L</w:t>
+      </w:r>
+      <w:r>
+        <w:rPr>
+          <w:sz w:val="22"/>
+          <w:szCs w:val="21"/>
+        </w:rPr>
+        <w:t>27</w:t>
+      </w:r>
+    </w:p>
+    <w:p>
+      <w:pPr>
+        <w:widowControl/>
+        <w:rPr>
+          <w:sz w:val="22"/>
+          <w:szCs w:val="21"/>
+        </w:rPr>
+      </w:pPr>
+      <w:r>
+        <w:rPr>
+          <w:sz w:val="22"/>
+          <w:szCs w:val="21"/>
+        </w:rPr>
+        <w:t>Much</w:t>
+      </w:r>
+      <w:r>
+        <w:rPr>
+          <w:sz w:val="22"/>
+          <w:szCs w:val="21"/>
+        </w:rPr>
+        <w:tab/>
+      </w:r>
+      <w:r>
+        <w:rPr>
+          <w:rFonts w:hint="eastAsia"/>
+          <w:sz w:val="22"/>
+          <w:szCs w:val="21"/>
+        </w:rPr>
+        <w:t>(</w:t>
+      </w:r>
+      <w:r>
+        <w:rPr>
+          <w:rFonts w:hint="eastAsia"/>
+          <w:sz w:val="22"/>
+          <w:szCs w:val="21"/>
+        </w:rPr>
+        <w:t>形</w:t>
+      </w:r>
+      <w:r>
+        <w:rPr>
+          <w:rFonts w:hint="eastAsia"/>
+          <w:sz w:val="22"/>
+          <w:szCs w:val="21"/>
+        </w:rPr>
+        <w:t>)</w:t>
+      </w:r>
+      <w:r>
+        <w:rPr>
+          <w:rFonts w:hint="eastAsia"/>
+          <w:sz w:val="22"/>
+          <w:szCs w:val="21"/>
+        </w:rPr>
+        <w:t>很多的、</w:t>
+      </w:r>
+      <w:r>
+        <w:rPr>
+          <w:rFonts w:hint="eastAsia"/>
+          <w:sz w:val="22"/>
+          <w:szCs w:val="21"/>
+        </w:rPr>
+        <w:t>(</w:t>
+      </w:r>
+      <w:r>
+        <w:rPr>
+          <w:rFonts w:hint="eastAsia"/>
+          <w:sz w:val="22"/>
+          <w:szCs w:val="21"/>
+        </w:rPr>
+        <w:t>代副</w:t>
+      </w:r>
+      <w:r>
+        <w:rPr>
+          <w:rFonts w:hint="eastAsia"/>
+          <w:sz w:val="22"/>
+          <w:szCs w:val="21"/>
+        </w:rPr>
+        <w:t>)</w:t>
+      </w:r>
+      <w:r>
+        <w:rPr>
+          <w:rFonts w:hint="eastAsia"/>
+          <w:sz w:val="22"/>
+          <w:szCs w:val="21"/>
+        </w:rPr>
+        <w:t>非常好</w:t>
+      </w:r>
+    </w:p>
+    <w:p>
+      <w:pPr>
+        <w:widowControl/>
+        <w:rPr>
+          <w:sz w:val="22"/>
+          <w:szCs w:val="21"/>
+        </w:rPr>
+      </w:pPr>
+      <w:r>
+        <w:rPr>
+          <w:sz w:val="22"/>
+          <w:szCs w:val="21"/>
+        </w:rPr>
+        <w:t>Mud</w:t>
+      </w:r>
+      <w:r>
+        <w:rPr>
+          <w:sz w:val="22"/>
+          <w:szCs w:val="21"/>
+        </w:rPr>
+        <w:tab/>
+      </w:r>
+      <w:r>
+        <w:rPr>
+          <w:rFonts w:hint="eastAsia"/>
+          <w:sz w:val="22"/>
+          <w:szCs w:val="21"/>
+        </w:rPr>
+        <w:t>泥巴</w:t>
+      </w:r>
+    </w:p>
+    <w:p>
+      <w:pPr>
+        <w:widowControl/>
+        <w:rPr>
+          <w:rFonts w:hint="eastAsia"/>
+          <w:sz w:val="22"/>
+          <w:szCs w:val="21"/>
+        </w:rPr>
+      </w:pPr>
+      <w:r>
+        <w:rPr>
+          <w:sz w:val="22"/>
+          <w:szCs w:val="21"/>
+        </w:rPr>
+        <w:t>His instructions were as clear as mud.</w:t>
+      </w:r>
+      <w:r>
+        <w:rPr>
+          <w:sz w:val="22"/>
+          <w:szCs w:val="21"/>
+        </w:rPr>
+        <w:tab/>
+      </w:r>
+      <w:r>
+        <w:rPr>
+          <w:rFonts w:hint="eastAsia"/>
+          <w:sz w:val="22"/>
+          <w:szCs w:val="21"/>
+        </w:rPr>
+        <w:t>他的指示讓人稀里糊塗</w:t>
+      </w:r>
+    </w:p>
+    <w:p>
+      <w:pPr>
+        <w:widowControl/>
+        <w:rPr>
+          <w:sz w:val="22"/>
+          <w:szCs w:val="21"/>
+        </w:rPr>
+      </w:pPr>
+      <w:r>
+        <w:rPr>
+          <w:sz w:val="22"/>
+          <w:szCs w:val="21"/>
+        </w:rPr>
+        <w:t>Museum</w:t>
+      </w:r>
+      <w:r>
+        <w:rPr>
+          <w:sz w:val="22"/>
+          <w:szCs w:val="21"/>
+        </w:rPr>
+        <w:tab/>
+      </w:r>
+      <w:r>
+        <w:rPr>
+          <w:rFonts w:hint="eastAsia"/>
+          <w:sz w:val="22"/>
+          <w:szCs w:val="21"/>
+        </w:rPr>
+        <w:t>博物館</w:t>
+      </w:r>
+    </w:p>
+    <w:p>
+      <w:pPr>
+        <w:widowControl/>
+        <w:rPr>
+          <w:sz w:val="22"/>
+          <w:szCs w:val="21"/>
+        </w:rPr>
+      </w:pPr>
+      <w:r>
+        <w:rPr>
+          <w:sz w:val="22"/>
+          <w:szCs w:val="21"/>
+        </w:rPr>
+        <w:t>Music</w:t>
+      </w:r>
+      <w:r>
+        <w:rPr>
+          <w:sz w:val="22"/>
+          <w:szCs w:val="21"/>
+        </w:rPr>
+        <w:tab/>
+      </w:r>
+      <w:r>
+        <w:rPr>
+          <w:rFonts w:hint="eastAsia"/>
+          <w:sz w:val="22"/>
+          <w:szCs w:val="21"/>
+        </w:rPr>
+        <w:t>音樂</w:t>
+      </w:r>
+    </w:p>
+    <w:p>
+      <w:pPr>
+        <w:widowControl/>
+        <w:rPr>
+          <w:rFonts w:hint="eastAsia"/>
+          <w:sz w:val="22"/>
+          <w:szCs w:val="21"/>
+        </w:rPr>
+      </w:pPr>
+      <w:r>
+        <w:rPr>
+          <w:sz w:val="22"/>
+          <w:szCs w:val="21"/>
+        </w:rPr>
+        <w:t>Pop music</w:t>
+      </w:r>
+      <w:r>
+        <w:rPr>
+          <w:sz w:val="22"/>
+          <w:szCs w:val="21"/>
+        </w:rPr>
+        <w:tab/>
+      </w:r>
+      <w:r>
+        <w:rPr>
+          <w:rFonts w:hint="eastAsia"/>
+          <w:sz w:val="22"/>
+          <w:szCs w:val="21"/>
+        </w:rPr>
+        <w:t>流行音樂</w:t>
+      </w:r>
+    </w:p>
+    <w:p>
+      <w:pPr>
+        <w:widowControl/>
+        <w:rPr>
+          <w:sz w:val="22"/>
+          <w:szCs w:val="21"/>
+        </w:rPr>
+      </w:pPr>
+      <w:r>
+        <w:rPr>
+          <w:sz w:val="22"/>
+          <w:szCs w:val="21"/>
+        </w:rPr>
+        <w:t>Must</w:t>
+      </w:r>
+      <w:r>
+        <w:rPr>
+          <w:sz w:val="22"/>
+          <w:szCs w:val="21"/>
+        </w:rPr>
+        <w:tab/>
+      </w:r>
+      <w:r>
+        <w:rPr>
+          <w:rFonts w:hint="eastAsia"/>
+          <w:sz w:val="22"/>
+          <w:szCs w:val="21"/>
+        </w:rPr>
+        <w:t>(</w:t>
+      </w:r>
+      <w:r>
+        <w:rPr>
+          <w:rFonts w:hint="eastAsia"/>
+          <w:sz w:val="22"/>
+          <w:szCs w:val="21"/>
+        </w:rPr>
+        <w:t>助</w:t>
+      </w:r>
+      <w:r>
+        <w:rPr>
+          <w:rFonts w:hint="eastAsia"/>
+          <w:sz w:val="22"/>
+          <w:szCs w:val="21"/>
+        </w:rPr>
+        <w:t>)</w:t>
+      </w:r>
+      <w:r>
+        <w:rPr>
+          <w:rFonts w:hint="eastAsia"/>
+          <w:sz w:val="22"/>
+          <w:szCs w:val="21"/>
+        </w:rPr>
+        <w:t>必須、</w:t>
+      </w:r>
+      <w:r>
+        <w:rPr>
+          <w:rFonts w:hint="eastAsia"/>
+          <w:sz w:val="22"/>
+          <w:szCs w:val="21"/>
+        </w:rPr>
+        <w:t>(</w:t>
+      </w:r>
+      <w:r>
+        <w:rPr>
+          <w:rFonts w:hint="eastAsia"/>
+          <w:sz w:val="22"/>
+          <w:szCs w:val="21"/>
+        </w:rPr>
+        <w:t>名</w:t>
+      </w:r>
+      <w:r>
+        <w:rPr>
+          <w:rFonts w:hint="eastAsia"/>
+          <w:sz w:val="22"/>
+          <w:szCs w:val="21"/>
+        </w:rPr>
+        <w:t>)</w:t>
+      </w:r>
+      <w:r>
+        <w:rPr>
+          <w:rFonts w:hint="eastAsia"/>
+          <w:sz w:val="22"/>
+          <w:szCs w:val="21"/>
+        </w:rPr>
+        <w:t>必要的事物</w:t>
+      </w:r>
+    </w:p>
+    <w:p>
+      <w:pPr>
+        <w:widowControl/>
+        <w:rPr>
+          <w:sz w:val="22"/>
+          <w:szCs w:val="21"/>
+        </w:rPr>
+      </w:pPr>
+      <w:r>
+        <w:rPr>
+          <w:sz w:val="22"/>
+          <w:szCs w:val="21"/>
+        </w:rPr>
+        <w:t>Name</w:t>
+      </w:r>
+      <w:r>
+        <w:rPr>
+          <w:sz w:val="22"/>
+          <w:szCs w:val="21"/>
+        </w:rPr>
+        <w:tab/>
+      </w:r>
+      <w:r>
+        <w:rPr>
+          <w:rFonts w:hint="eastAsia"/>
+          <w:sz w:val="22"/>
+          <w:szCs w:val="21"/>
+        </w:rPr>
+        <w:t>(</w:t>
+      </w:r>
+      <w:r>
+        <w:rPr>
+          <w:rFonts w:hint="eastAsia"/>
+          <w:sz w:val="22"/>
+          <w:szCs w:val="21"/>
+        </w:rPr>
+        <w:t>名</w:t>
+      </w:r>
+      <w:r>
+        <w:rPr>
+          <w:rFonts w:hint="eastAsia"/>
+          <w:sz w:val="22"/>
+          <w:szCs w:val="21"/>
+        </w:rPr>
+        <w:t>)</w:t>
+      </w:r>
+      <w:r>
+        <w:rPr>
+          <w:rFonts w:hint="eastAsia"/>
+          <w:sz w:val="22"/>
+          <w:szCs w:val="21"/>
+        </w:rPr>
+        <w:t>名字、</w:t>
+      </w:r>
+      <w:r>
+        <w:rPr>
+          <w:rFonts w:hint="eastAsia"/>
+          <w:sz w:val="22"/>
+          <w:szCs w:val="21"/>
+        </w:rPr>
+        <w:t>(</w:t>
+      </w:r>
+      <w:r>
+        <w:rPr>
+          <w:rFonts w:hint="eastAsia"/>
+          <w:sz w:val="22"/>
+          <w:szCs w:val="21"/>
+        </w:rPr>
+        <w:t>動</w:t>
+      </w:r>
+      <w:r>
+        <w:rPr>
+          <w:rFonts w:hint="eastAsia"/>
+          <w:sz w:val="22"/>
+          <w:szCs w:val="21"/>
+        </w:rPr>
+        <w:t>)</w:t>
+      </w:r>
+      <w:r>
+        <w:rPr>
+          <w:rFonts w:hint="eastAsia"/>
+          <w:sz w:val="22"/>
+          <w:szCs w:val="21"/>
+        </w:rPr>
+        <w:t>命名</w:t>
+      </w:r>
+    </w:p>
+    <w:p>
+      <w:pPr>
+        <w:widowControl/>
+        <w:rPr>
+          <w:sz w:val="22"/>
+          <w:szCs w:val="21"/>
+        </w:rPr>
+      </w:pPr>
+      <w:r>
+        <w:rPr>
+          <w:sz w:val="22"/>
+          <w:szCs w:val="21"/>
+        </w:rPr>
+        <w:lastRenderedPageBreak/>
+        <w:t>National</w:t>
+      </w:r>
+      <w:r>
+        <w:rPr>
+          <w:sz w:val="22"/>
+          <w:szCs w:val="21"/>
+        </w:rPr>
+        <w:tab/>
+      </w:r>
+      <w:r>
+        <w:rPr>
+          <w:rFonts w:hint="eastAsia"/>
+          <w:sz w:val="22"/>
+          <w:szCs w:val="21"/>
+        </w:rPr>
+        <w:t>國家的</w:t>
+      </w:r>
+    </w:p>
+    <w:p>
+      <w:pPr>
+        <w:widowControl/>
+        <w:rPr>
+          <w:rFonts w:hint="eastAsia"/>
+          <w:sz w:val="22"/>
+          <w:szCs w:val="21"/>
+        </w:rPr>
+      </w:pPr>
+      <w:r>
+        <w:rPr>
+          <w:sz w:val="22"/>
+          <w:szCs w:val="21"/>
+        </w:rPr>
+        <w:t>National anthem</w:t>
+      </w:r>
+      <w:r>
+        <w:rPr>
+          <w:sz w:val="22"/>
+          <w:szCs w:val="21"/>
+        </w:rPr>
+        <w:tab/>
+      </w:r>
+      <w:r>
+        <w:rPr>
+          <w:rFonts w:hint="eastAsia"/>
+          <w:sz w:val="22"/>
+          <w:szCs w:val="21"/>
+        </w:rPr>
+        <w:t>國歌</w:t>
+      </w:r>
+    </w:p>
+    <w:p>
+      <w:pPr>
+        <w:widowControl/>
+        <w:rPr>
+          <w:sz w:val="22"/>
+          <w:szCs w:val="21"/>
+        </w:rPr>
+      </w:pPr>
+      <w:r>
+        <w:rPr>
+          <w:sz w:val="22"/>
+          <w:szCs w:val="21"/>
+        </w:rPr>
+        <w:t>Nature</w:t>
+      </w:r>
+      <w:r>
+        <w:rPr>
+          <w:sz w:val="22"/>
+          <w:szCs w:val="21"/>
+        </w:rPr>
+        <w:tab/>
+      </w:r>
+      <w:r>
+        <w:rPr>
+          <w:rFonts w:hint="eastAsia"/>
+          <w:sz w:val="22"/>
+          <w:szCs w:val="21"/>
+        </w:rPr>
+        <w:t>自然界</w:t>
+      </w:r>
+    </w:p>
+    <w:p>
+      <w:pPr>
+        <w:widowControl/>
+        <w:rPr>
+          <w:rFonts w:hint="eastAsia"/>
+          <w:sz w:val="22"/>
+          <w:szCs w:val="21"/>
+        </w:rPr>
+      </w:pPr>
+      <w:r>
+        <w:rPr>
+          <w:sz w:val="22"/>
+          <w:szCs w:val="21"/>
+        </w:rPr>
+        <w:t>He is by nature a kind, generous fellow.</w:t>
+      </w:r>
+      <w:r>
+        <w:rPr>
+          <w:sz w:val="22"/>
+          <w:szCs w:val="21"/>
+        </w:rPr>
+        <w:tab/>
+      </w:r>
+      <w:r>
+        <w:rPr>
+          <w:rFonts w:hint="eastAsia"/>
+          <w:sz w:val="22"/>
+          <w:szCs w:val="21"/>
+        </w:rPr>
+        <w:t>他是天性和善慷慨的人</w:t>
+      </w:r>
+    </w:p>
+    <w:p>
+      <w:pPr>
+        <w:widowControl/>
+        <w:rPr>
+          <w:sz w:val="22"/>
+          <w:szCs w:val="21"/>
+        </w:rPr>
+      </w:pPr>
+      <w:r>
+        <w:rPr>
+          <w:sz w:val="22"/>
+          <w:szCs w:val="21"/>
+        </w:rPr>
+        <w:t>Near</w:t>
+      </w:r>
+      <w:r>
+        <w:rPr>
+          <w:sz w:val="22"/>
+          <w:szCs w:val="21"/>
+        </w:rPr>
+        <w:tab/>
+        <w:t>(</w:t>
+      </w:r>
+      <w:r>
+        <w:rPr>
+          <w:rFonts w:hint="eastAsia"/>
+          <w:sz w:val="22"/>
+          <w:szCs w:val="21"/>
+        </w:rPr>
+        <w:t>介</w:t>
+      </w:r>
+      <w:r>
+        <w:rPr>
+          <w:rFonts w:hint="eastAsia"/>
+          <w:sz w:val="22"/>
+          <w:szCs w:val="21"/>
+        </w:rPr>
+        <w:t>)</w:t>
+      </w:r>
+      <w:r>
+        <w:rPr>
+          <w:rFonts w:hint="eastAsia"/>
+          <w:sz w:val="22"/>
+          <w:szCs w:val="21"/>
+        </w:rPr>
+        <w:t>在</w:t>
+      </w:r>
+      <w:r>
+        <w:rPr>
+          <w:sz w:val="22"/>
+          <w:szCs w:val="21"/>
+        </w:rPr>
+        <w:t>…</w:t>
+      </w:r>
+      <w:r>
+        <w:rPr>
+          <w:rFonts w:hint="eastAsia"/>
+          <w:sz w:val="22"/>
+          <w:szCs w:val="21"/>
+        </w:rPr>
+        <w:t>附近、</w:t>
+      </w:r>
+      <w:r>
+        <w:rPr>
+          <w:rFonts w:hint="eastAsia"/>
+          <w:sz w:val="22"/>
+          <w:szCs w:val="21"/>
+        </w:rPr>
+        <w:t>(</w:t>
+      </w:r>
+      <w:r>
+        <w:rPr>
+          <w:rFonts w:hint="eastAsia"/>
+          <w:sz w:val="22"/>
+          <w:szCs w:val="21"/>
+        </w:rPr>
+        <w:t>形</w:t>
+      </w:r>
+      <w:r>
+        <w:rPr>
+          <w:rFonts w:hint="eastAsia"/>
+          <w:sz w:val="22"/>
+          <w:szCs w:val="21"/>
+        </w:rPr>
+        <w:t>)</w:t>
+      </w:r>
+      <w:r>
+        <w:rPr>
+          <w:rFonts w:hint="eastAsia"/>
+          <w:sz w:val="22"/>
+          <w:szCs w:val="21"/>
+        </w:rPr>
+        <w:t>接近的、</w:t>
+      </w:r>
+      <w:r>
+        <w:rPr>
+          <w:rFonts w:hint="eastAsia"/>
+          <w:sz w:val="22"/>
+          <w:szCs w:val="21"/>
+        </w:rPr>
+        <w:t>(</w:t>
+      </w:r>
+      <w:r>
+        <w:rPr>
+          <w:rFonts w:hint="eastAsia"/>
+          <w:sz w:val="22"/>
+          <w:szCs w:val="21"/>
+        </w:rPr>
+        <w:t>副</w:t>
+      </w:r>
+      <w:r>
+        <w:rPr>
+          <w:rFonts w:hint="eastAsia"/>
+          <w:sz w:val="22"/>
+          <w:szCs w:val="21"/>
+        </w:rPr>
+        <w:t>)</w:t>
+      </w:r>
+      <w:r>
+        <w:rPr>
+          <w:rFonts w:hint="eastAsia"/>
+          <w:sz w:val="22"/>
+          <w:szCs w:val="21"/>
+        </w:rPr>
+        <w:t>幾乎、</w:t>
+      </w:r>
+      <w:r>
+        <w:rPr>
+          <w:rFonts w:hint="eastAsia"/>
+          <w:sz w:val="22"/>
+          <w:szCs w:val="21"/>
+        </w:rPr>
+        <w:t>(</w:t>
+      </w:r>
+      <w:r>
+        <w:rPr>
+          <w:rFonts w:hint="eastAsia"/>
+          <w:sz w:val="22"/>
+          <w:szCs w:val="21"/>
+        </w:rPr>
+        <w:t>動</w:t>
+      </w:r>
+      <w:r>
+        <w:rPr>
+          <w:rFonts w:hint="eastAsia"/>
+          <w:sz w:val="22"/>
+          <w:szCs w:val="21"/>
+        </w:rPr>
+        <w:t>)</w:t>
+      </w:r>
+      <w:r>
+        <w:rPr>
+          <w:rFonts w:hint="eastAsia"/>
+          <w:sz w:val="22"/>
+          <w:szCs w:val="21"/>
+        </w:rPr>
+        <w:t>接近</w:t>
+      </w:r>
+    </w:p>
+    <w:p>
+      <w:pPr>
+        <w:widowControl/>
+        <w:rPr>
+          <w:sz w:val="22"/>
+          <w:szCs w:val="21"/>
+        </w:rPr>
+      </w:pPr>
+      <w:r>
+        <w:rPr>
+          <w:sz w:val="22"/>
+          <w:szCs w:val="21"/>
+        </w:rPr>
+        <w:t>Neck</w:t>
+      </w:r>
+      <w:r>
+        <w:rPr>
+          <w:sz w:val="22"/>
+          <w:szCs w:val="21"/>
+        </w:rPr>
+        <w:tab/>
+      </w:r>
+      <w:r>
+        <w:rPr>
+          <w:rFonts w:hint="eastAsia"/>
+          <w:sz w:val="22"/>
+          <w:szCs w:val="21"/>
+        </w:rPr>
+        <w:t>脖子</w:t>
+      </w:r>
+    </w:p>
+    <w:p>
+      <w:pPr>
+        <w:widowControl/>
+        <w:rPr>
+          <w:rFonts w:hint="eastAsia"/>
+          <w:sz w:val="22"/>
+          <w:szCs w:val="21"/>
+        </w:rPr>
+      </w:pPr>
+      <w:r>
+        <w:rPr>
+          <w:sz w:val="22"/>
+          <w:szCs w:val="21"/>
+        </w:rPr>
+        <w:t>Poor old bob got it in the neck for being late.</w:t>
+      </w:r>
+      <w:r>
+        <w:rPr>
+          <w:sz w:val="22"/>
+          <w:szCs w:val="21"/>
+        </w:rPr>
+        <w:tab/>
+      </w:r>
+      <w:r>
+        <w:rPr>
+          <w:rFonts w:hint="eastAsia"/>
+          <w:sz w:val="22"/>
+          <w:szCs w:val="21"/>
+        </w:rPr>
+        <w:t>可憐的老鮑勃因為遲到被狠罵了一頓</w:t>
+      </w:r>
+    </w:p>
+    <w:p>
+      <w:pPr>
+        <w:widowControl/>
+        <w:rPr>
+          <w:rFonts w:hint="eastAsia"/>
+          <w:sz w:val="22"/>
+          <w:szCs w:val="21"/>
+        </w:rPr>
+      </w:pPr>
+      <w:r>
+        <w:rPr>
+          <w:sz w:val="22"/>
+          <w:szCs w:val="21"/>
+        </w:rPr>
+        <w:t>Need</w:t>
+      </w:r>
+      <w:r>
+        <w:rPr>
+          <w:sz w:val="22"/>
+          <w:szCs w:val="21"/>
+        </w:rPr>
+        <w:tab/>
+      </w:r>
+      <w:r>
+        <w:rPr>
+          <w:rFonts w:hint="eastAsia"/>
+          <w:sz w:val="22"/>
+          <w:szCs w:val="21"/>
+        </w:rPr>
+        <w:t>需要</w:t>
+      </w:r>
+    </w:p>
+    <w:p>
+      <w:pPr>
+        <w:widowControl/>
+        <w:rPr>
+          <w:rFonts w:hint="eastAsia"/>
           <w:sz w:val="22"/>
           <w:szCs w:val="21"/>
         </w:rPr>

</xml_diff>

<commit_message>
add now vocabulary L30
</commit_message>
<xml_diff>
--- a/Memorize English/Level 1.docx
+++ b/Memorize English/Level 1.docx
@@ -38414,7 +38414,6 @@
       <w:pPr>
         <w:widowControl/>
         <w:rPr>
-          <w:rFonts w:hint="eastAsia"/>
           <w:sz w:val="22"/>
           <w:szCs w:val="21"/>
         </w:rPr>
@@ -38888,7 +38887,6 @@
       <w:pPr>
         <w:widowControl/>
         <w:rPr>
-          <w:rFonts w:hint="eastAsia"/>
           <w:sz w:val="22"/>
           <w:szCs w:val="21"/>
         </w:rPr>
@@ -39038,7 +39036,6 @@
       <w:pPr>
         <w:widowControl/>
         <w:rPr>
-          <w:rFonts w:hint="eastAsia"/>
           <w:sz w:val="22"/>
           <w:szCs w:val="21"/>
         </w:rPr>
@@ -39988,7 +39985,6 @@
       <w:pPr>
         <w:widowControl/>
         <w:rPr>
-          <w:rFonts w:hint="eastAsia"/>
           <w:sz w:val="22"/>
           <w:szCs w:val="21"/>
         </w:rPr>
@@ -40014,6 +40010,2034 @@
           <w:szCs w:val="21"/>
         </w:rPr>
         <w:t>給我一張紙</w:t>
+      </w:r>
+    </w:p>
+    <w:p>
+      <w:pPr>
+        <w:widowControl/>
+        <w:pBdr>
+          <w:bottom w:val="single" w:sz="6" w:space="1" w:color="auto"/>
+        </w:pBdr>
+        <w:rPr>
+          <w:sz w:val="22"/>
+          <w:szCs w:val="21"/>
+        </w:rPr>
+      </w:pPr>
+    </w:p>
+    <w:p>
+      <w:pPr>
+        <w:widowControl/>
+        <w:rPr>
+          <w:sz w:val="22"/>
+          <w:szCs w:val="21"/>
+        </w:rPr>
+      </w:pPr>
+    </w:p>
+    <w:p>
+      <w:pPr>
+        <w:widowControl/>
+        <w:rPr>
+          <w:sz w:val="22"/>
+          <w:szCs w:val="21"/>
+        </w:rPr>
+      </w:pPr>
+    </w:p>
+    <w:p>
+      <w:pPr>
+        <w:widowControl/>
+        <w:rPr>
+          <w:sz w:val="22"/>
+          <w:szCs w:val="21"/>
+        </w:rPr>
+      </w:pPr>
+      <w:r>
+        <w:rPr>
+          <w:rFonts w:hint="eastAsia"/>
+          <w:sz w:val="22"/>
+          <w:szCs w:val="21"/>
+        </w:rPr>
+        <w:t>L</w:t>
+      </w:r>
+      <w:r>
+        <w:rPr>
+          <w:sz w:val="22"/>
+          <w:szCs w:val="21"/>
+        </w:rPr>
+        <w:t>30</w:t>
+      </w:r>
+    </w:p>
+    <w:p>
+      <w:pPr>
+        <w:widowControl/>
+        <w:rPr>
+          <w:sz w:val="22"/>
+          <w:szCs w:val="21"/>
+        </w:rPr>
+      </w:pPr>
+      <w:r>
+        <w:rPr>
+          <w:sz w:val="22"/>
+          <w:szCs w:val="21"/>
+        </w:rPr>
+        <w:t>P</w:t>
+      </w:r>
+      <w:r>
+        <w:rPr>
+          <w:rFonts w:hint="eastAsia"/>
+          <w:sz w:val="22"/>
+          <w:szCs w:val="21"/>
+        </w:rPr>
+        <w:t>a</w:t>
+      </w:r>
+      <w:r>
+        <w:rPr>
+          <w:sz w:val="22"/>
+          <w:szCs w:val="21"/>
+        </w:rPr>
+        <w:t>rent</w:t>
+      </w:r>
+      <w:r>
+        <w:rPr>
+          <w:rFonts w:hint="eastAsia"/>
+          <w:sz w:val="22"/>
+          <w:szCs w:val="21"/>
+        </w:rPr>
+        <w:t>(</w:t>
+      </w:r>
+      <w:r>
+        <w:rPr>
+          <w:sz w:val="22"/>
+          <w:szCs w:val="21"/>
+        </w:rPr>
+        <w:t>a</w:t>
+      </w:r>
+      <w:r>
+        <w:rPr>
+          <w:rFonts w:hint="eastAsia"/>
+          <w:sz w:val="22"/>
+          <w:szCs w:val="21"/>
+        </w:rPr>
+        <w:t>)</w:t>
+      </w:r>
+      <w:r>
+        <w:rPr>
+          <w:sz w:val="22"/>
+          <w:szCs w:val="21"/>
+        </w:rPr>
+        <w:tab/>
+      </w:r>
+      <w:r>
+        <w:rPr>
+          <w:rFonts w:hint="eastAsia"/>
+          <w:sz w:val="22"/>
+          <w:szCs w:val="21"/>
+        </w:rPr>
+        <w:t>雙親</w:t>
+      </w:r>
+    </w:p>
+    <w:p>
+      <w:pPr>
+        <w:widowControl/>
+        <w:rPr>
+          <w:sz w:val="22"/>
+          <w:szCs w:val="21"/>
+        </w:rPr>
+      </w:pPr>
+      <w:r>
+        <w:rPr>
+          <w:sz w:val="22"/>
+          <w:szCs w:val="21"/>
+        </w:rPr>
+        <w:t>Park</w:t>
+      </w:r>
+      <w:r>
+        <w:rPr>
+          <w:sz w:val="22"/>
+          <w:szCs w:val="21"/>
+        </w:rPr>
+        <w:tab/>
+      </w:r>
+      <w:r>
+        <w:rPr>
+          <w:rFonts w:hint="eastAsia"/>
+          <w:sz w:val="22"/>
+          <w:szCs w:val="21"/>
+        </w:rPr>
+        <w:t>(</w:t>
+      </w:r>
+      <w:r>
+        <w:rPr>
+          <w:rFonts w:hint="eastAsia"/>
+          <w:sz w:val="22"/>
+          <w:szCs w:val="21"/>
+        </w:rPr>
+        <w:t>名</w:t>
+      </w:r>
+      <w:r>
+        <w:rPr>
+          <w:rFonts w:hint="eastAsia"/>
+          <w:sz w:val="22"/>
+          <w:szCs w:val="21"/>
+        </w:rPr>
+        <w:t>)</w:t>
+      </w:r>
+      <w:r>
+        <w:rPr>
+          <w:rFonts w:hint="eastAsia"/>
+          <w:sz w:val="22"/>
+          <w:szCs w:val="21"/>
+        </w:rPr>
+        <w:t>公園、</w:t>
+      </w:r>
+      <w:r>
+        <w:rPr>
+          <w:rFonts w:hint="eastAsia"/>
+          <w:sz w:val="22"/>
+          <w:szCs w:val="21"/>
+        </w:rPr>
+        <w:t>(</w:t>
+      </w:r>
+      <w:r>
+        <w:rPr>
+          <w:rFonts w:hint="eastAsia"/>
+          <w:sz w:val="22"/>
+          <w:szCs w:val="21"/>
+        </w:rPr>
+        <w:t>動</w:t>
+      </w:r>
+      <w:r>
+        <w:rPr>
+          <w:rFonts w:hint="eastAsia"/>
+          <w:sz w:val="22"/>
+          <w:szCs w:val="21"/>
+        </w:rPr>
+        <w:t>)</w:t>
+      </w:r>
+      <w:r>
+        <w:rPr>
+          <w:rFonts w:hint="eastAsia"/>
+          <w:sz w:val="22"/>
+          <w:szCs w:val="21"/>
+        </w:rPr>
+        <w:t>停放</w:t>
+      </w:r>
+    </w:p>
+    <w:p>
+      <w:pPr>
+        <w:widowControl/>
+        <w:rPr>
+          <w:sz w:val="22"/>
+          <w:szCs w:val="21"/>
+        </w:rPr>
+      </w:pPr>
+      <w:r>
+        <w:rPr>
+          <w:sz w:val="22"/>
+          <w:szCs w:val="21"/>
+        </w:rPr>
+        <w:t>Part</w:t>
+      </w:r>
+      <w:r>
+        <w:rPr>
+          <w:sz w:val="22"/>
+          <w:szCs w:val="21"/>
+        </w:rPr>
+        <w:tab/>
+      </w:r>
+      <w:r>
+        <w:rPr>
+          <w:rFonts w:hint="eastAsia"/>
+          <w:sz w:val="22"/>
+          <w:szCs w:val="21"/>
+        </w:rPr>
+        <w:t>(</w:t>
+      </w:r>
+      <w:r>
+        <w:rPr>
+          <w:rFonts w:hint="eastAsia"/>
+          <w:sz w:val="22"/>
+          <w:szCs w:val="21"/>
+        </w:rPr>
+        <w:t>名</w:t>
+      </w:r>
+      <w:r>
+        <w:rPr>
+          <w:rFonts w:hint="eastAsia"/>
+          <w:sz w:val="22"/>
+          <w:szCs w:val="21"/>
+        </w:rPr>
+        <w:t>)</w:t>
+      </w:r>
+      <w:r>
+        <w:rPr>
+          <w:rFonts w:hint="eastAsia"/>
+          <w:sz w:val="22"/>
+          <w:szCs w:val="21"/>
+        </w:rPr>
+        <w:t>部分、</w:t>
+      </w:r>
+      <w:r>
+        <w:rPr>
+          <w:rFonts w:hint="eastAsia"/>
+          <w:sz w:val="22"/>
+          <w:szCs w:val="21"/>
+        </w:rPr>
+        <w:t>(</w:t>
+      </w:r>
+      <w:r>
+        <w:rPr>
+          <w:rFonts w:hint="eastAsia"/>
+          <w:sz w:val="22"/>
+          <w:szCs w:val="21"/>
+        </w:rPr>
+        <w:t>動</w:t>
+      </w:r>
+      <w:r>
+        <w:rPr>
+          <w:rFonts w:hint="eastAsia"/>
+          <w:sz w:val="22"/>
+          <w:szCs w:val="21"/>
+        </w:rPr>
+        <w:t>)</w:t>
+      </w:r>
+      <w:r>
+        <w:rPr>
+          <w:rFonts w:hint="eastAsia"/>
+          <w:sz w:val="22"/>
+          <w:szCs w:val="21"/>
+        </w:rPr>
+        <w:t>分開</w:t>
+      </w:r>
+    </w:p>
+    <w:p>
+      <w:pPr>
+        <w:widowControl/>
+        <w:rPr>
+          <w:rFonts w:hint="eastAsia"/>
+          <w:sz w:val="22"/>
+          <w:szCs w:val="21"/>
+        </w:rPr>
+      </w:pPr>
+      <w:r>
+        <w:rPr>
+          <w:sz w:val="22"/>
+          <w:szCs w:val="21"/>
+        </w:rPr>
+        <w:t>My mother plays an important part in my lift</w:t>
+      </w:r>
+      <w:r>
+        <w:rPr>
+          <w:sz w:val="22"/>
+          <w:szCs w:val="21"/>
+        </w:rPr>
+        <w:tab/>
+      </w:r>
+      <w:r>
+        <w:rPr>
+          <w:rFonts w:hint="eastAsia"/>
+          <w:sz w:val="22"/>
+          <w:szCs w:val="21"/>
+        </w:rPr>
+        <w:t>我的母親在我生命中</w:t>
+      </w:r>
+      <w:r>
+        <w:rPr>
+          <w:rFonts w:hint="eastAsia"/>
+          <w:sz w:val="22"/>
+          <w:szCs w:val="21"/>
+        </w:rPr>
+        <w:t>佔</w:t>
+      </w:r>
+      <w:r>
+        <w:rPr>
+          <w:rFonts w:hint="eastAsia"/>
+          <w:sz w:val="22"/>
+          <w:szCs w:val="21"/>
+        </w:rPr>
+        <w:t>很重要的部分</w:t>
+      </w:r>
+    </w:p>
+    <w:p>
+      <w:pPr>
+        <w:widowControl/>
+        <w:rPr>
+          <w:sz w:val="22"/>
+          <w:szCs w:val="21"/>
+        </w:rPr>
+      </w:pPr>
+      <w:r>
+        <w:rPr>
+          <w:sz w:val="22"/>
+          <w:szCs w:val="21"/>
+        </w:rPr>
+        <w:t>Party</w:t>
+      </w:r>
+      <w:r>
+        <w:rPr>
+          <w:sz w:val="22"/>
+          <w:szCs w:val="21"/>
+        </w:rPr>
+        <w:tab/>
+      </w:r>
+      <w:r>
+        <w:rPr>
+          <w:rFonts w:hint="eastAsia"/>
+          <w:sz w:val="22"/>
+          <w:szCs w:val="21"/>
+        </w:rPr>
+        <w:t>(</w:t>
+      </w:r>
+      <w:r>
+        <w:rPr>
+          <w:rFonts w:hint="eastAsia"/>
+          <w:sz w:val="22"/>
+          <w:szCs w:val="21"/>
+        </w:rPr>
+        <w:t>名</w:t>
+      </w:r>
+      <w:r>
+        <w:rPr>
+          <w:rFonts w:hint="eastAsia"/>
+          <w:sz w:val="22"/>
+          <w:szCs w:val="21"/>
+        </w:rPr>
+        <w:t>)</w:t>
+      </w:r>
+      <w:r>
+        <w:rPr>
+          <w:rFonts w:hint="eastAsia"/>
+          <w:sz w:val="22"/>
+          <w:szCs w:val="21"/>
+        </w:rPr>
+        <w:t>派對、</w:t>
+      </w:r>
+      <w:r>
+        <w:rPr>
+          <w:rFonts w:hint="eastAsia"/>
+          <w:sz w:val="22"/>
+          <w:szCs w:val="21"/>
+        </w:rPr>
+        <w:t>(</w:t>
+      </w:r>
+      <w:r>
+        <w:rPr>
+          <w:rFonts w:hint="eastAsia"/>
+          <w:sz w:val="22"/>
+          <w:szCs w:val="21"/>
+        </w:rPr>
+        <w:t>動</w:t>
+      </w:r>
+      <w:r>
+        <w:rPr>
+          <w:rFonts w:hint="eastAsia"/>
+          <w:sz w:val="22"/>
+          <w:szCs w:val="21"/>
+        </w:rPr>
+        <w:t>)</w:t>
+      </w:r>
+      <w:r>
+        <w:rPr>
+          <w:rFonts w:hint="eastAsia"/>
+          <w:sz w:val="22"/>
+          <w:szCs w:val="21"/>
+        </w:rPr>
+        <w:t>狂歡</w:t>
+      </w:r>
+    </w:p>
+    <w:p>
+      <w:pPr>
+        <w:widowControl/>
+        <w:rPr>
+          <w:sz w:val="22"/>
+          <w:szCs w:val="21"/>
+        </w:rPr>
+      </w:pPr>
+      <w:r>
+        <w:rPr>
+          <w:sz w:val="22"/>
+          <w:szCs w:val="21"/>
+        </w:rPr>
+        <w:t>Pass</w:t>
+      </w:r>
+      <w:r>
+        <w:rPr>
+          <w:sz w:val="22"/>
+          <w:szCs w:val="21"/>
+        </w:rPr>
+        <w:tab/>
+      </w:r>
+      <w:r>
+        <w:rPr>
+          <w:rFonts w:hint="eastAsia"/>
+          <w:sz w:val="22"/>
+          <w:szCs w:val="21"/>
+        </w:rPr>
+        <w:t>通過</w:t>
+      </w:r>
+    </w:p>
+    <w:p>
+      <w:pPr>
+        <w:widowControl/>
+        <w:rPr>
+          <w:sz w:val="22"/>
+          <w:szCs w:val="21"/>
+        </w:rPr>
+      </w:pPr>
+      <w:r>
+        <w:rPr>
+          <w:sz w:val="22"/>
+          <w:szCs w:val="21"/>
+        </w:rPr>
+        <w:t>Past</w:t>
+      </w:r>
+      <w:r>
+        <w:rPr>
+          <w:sz w:val="22"/>
+          <w:szCs w:val="21"/>
+        </w:rPr>
+        <w:tab/>
+      </w:r>
+      <w:r>
+        <w:rPr>
+          <w:rFonts w:hint="eastAsia"/>
+          <w:sz w:val="22"/>
+          <w:szCs w:val="21"/>
+        </w:rPr>
+        <w:t>(</w:t>
+      </w:r>
+      <w:r>
+        <w:rPr>
+          <w:rFonts w:hint="eastAsia"/>
+          <w:sz w:val="22"/>
+          <w:szCs w:val="21"/>
+        </w:rPr>
+        <w:t>形</w:t>
+      </w:r>
+      <w:r>
+        <w:rPr>
+          <w:rFonts w:hint="eastAsia"/>
+          <w:sz w:val="22"/>
+          <w:szCs w:val="21"/>
+        </w:rPr>
+        <w:t>)</w:t>
+      </w:r>
+      <w:r>
+        <w:rPr>
+          <w:rFonts w:hint="eastAsia"/>
+          <w:sz w:val="22"/>
+          <w:szCs w:val="21"/>
+        </w:rPr>
+        <w:t>過去</w:t>
+      </w:r>
+      <w:r>
+        <w:rPr>
+          <w:rFonts w:hint="eastAsia"/>
+          <w:sz w:val="22"/>
+          <w:szCs w:val="21"/>
+        </w:rPr>
+        <w:t>(</w:t>
+      </w:r>
+      <w:r>
+        <w:rPr>
+          <w:rFonts w:hint="eastAsia"/>
+          <w:sz w:val="22"/>
+          <w:szCs w:val="21"/>
+        </w:rPr>
+        <w:t>的</w:t>
+      </w:r>
+      <w:r>
+        <w:rPr>
+          <w:rFonts w:hint="eastAsia"/>
+          <w:sz w:val="22"/>
+          <w:szCs w:val="21"/>
+        </w:rPr>
+        <w:t>)</w:t>
+      </w:r>
+      <w:r>
+        <w:rPr>
+          <w:rFonts w:hint="eastAsia"/>
+          <w:sz w:val="22"/>
+          <w:szCs w:val="21"/>
+        </w:rPr>
+        <w:t>、</w:t>
+      </w:r>
+      <w:r>
+        <w:rPr>
+          <w:rFonts w:hint="eastAsia"/>
+          <w:sz w:val="22"/>
+          <w:szCs w:val="21"/>
+        </w:rPr>
+        <w:t>(</w:t>
+      </w:r>
+      <w:r>
+        <w:rPr>
+          <w:rFonts w:hint="eastAsia"/>
+          <w:sz w:val="22"/>
+          <w:szCs w:val="21"/>
+        </w:rPr>
+        <w:t>名</w:t>
+      </w:r>
+      <w:r>
+        <w:rPr>
+          <w:rFonts w:hint="eastAsia"/>
+          <w:sz w:val="22"/>
+          <w:szCs w:val="21"/>
+        </w:rPr>
+        <w:t>)</w:t>
+      </w:r>
+      <w:r>
+        <w:rPr>
+          <w:rFonts w:hint="eastAsia"/>
+          <w:sz w:val="22"/>
+          <w:szCs w:val="21"/>
+        </w:rPr>
+        <w:t>昔日、</w:t>
+      </w:r>
+      <w:r>
+        <w:rPr>
+          <w:rFonts w:hint="eastAsia"/>
+          <w:sz w:val="22"/>
+          <w:szCs w:val="21"/>
+        </w:rPr>
+        <w:t>(</w:t>
+      </w:r>
+      <w:r>
+        <w:rPr>
+          <w:rFonts w:hint="eastAsia"/>
+          <w:sz w:val="22"/>
+          <w:szCs w:val="21"/>
+        </w:rPr>
+        <w:t>介副</w:t>
+      </w:r>
+      <w:r>
+        <w:rPr>
+          <w:rFonts w:hint="eastAsia"/>
+          <w:sz w:val="22"/>
+          <w:szCs w:val="21"/>
+        </w:rPr>
+        <w:t>)</w:t>
+      </w:r>
+      <w:r>
+        <w:rPr>
+          <w:rFonts w:hint="eastAsia"/>
+          <w:sz w:val="22"/>
+          <w:szCs w:val="21"/>
+        </w:rPr>
+        <w:t>通過</w:t>
+      </w:r>
+    </w:p>
+    <w:p>
+      <w:pPr>
+        <w:widowControl/>
+        <w:rPr>
+          <w:rFonts w:hint="eastAsia"/>
+          <w:sz w:val="22"/>
+          <w:szCs w:val="21"/>
+        </w:rPr>
+      </w:pPr>
+      <w:r>
+        <w:rPr>
+          <w:sz w:val="22"/>
+          <w:szCs w:val="21"/>
+        </w:rPr>
+        <w:t>I used to enjoy dancing, back in the dim and distant past</w:t>
+      </w:r>
+      <w:r>
+        <w:rPr>
+          <w:sz w:val="22"/>
+          <w:szCs w:val="21"/>
+        </w:rPr>
+        <w:tab/>
+      </w:r>
+      <w:r>
+        <w:rPr>
+          <w:rFonts w:hint="eastAsia"/>
+          <w:sz w:val="22"/>
+          <w:szCs w:val="21"/>
+        </w:rPr>
+        <w:t>很久以前，我曾經非常喜歡跳舞</w:t>
+      </w:r>
+    </w:p>
+    <w:p>
+      <w:pPr>
+        <w:widowControl/>
+        <w:rPr>
+          <w:sz w:val="22"/>
+          <w:szCs w:val="21"/>
+        </w:rPr>
+      </w:pPr>
+      <w:r>
+        <w:rPr>
+          <w:sz w:val="22"/>
+          <w:szCs w:val="21"/>
+        </w:rPr>
+        <w:t>Pay</w:t>
+      </w:r>
+      <w:r>
+        <w:rPr>
+          <w:sz w:val="22"/>
+          <w:szCs w:val="21"/>
+        </w:rPr>
+        <w:tab/>
+      </w:r>
+      <w:r>
+        <w:rPr>
+          <w:rFonts w:hint="eastAsia"/>
+          <w:sz w:val="22"/>
+          <w:szCs w:val="21"/>
+        </w:rPr>
+        <w:t>付錢</w:t>
+      </w:r>
+    </w:p>
+    <w:p>
+      <w:pPr>
+        <w:widowControl/>
+        <w:rPr>
+          <w:sz w:val="22"/>
+          <w:szCs w:val="21"/>
+        </w:rPr>
+      </w:pPr>
+      <w:r>
+        <w:rPr>
+          <w:sz w:val="22"/>
+          <w:szCs w:val="21"/>
+        </w:rPr>
+        <w:t>Payment</w:t>
+      </w:r>
+      <w:r>
+        <w:rPr>
+          <w:sz w:val="22"/>
+          <w:szCs w:val="21"/>
+        </w:rPr>
+        <w:tab/>
+      </w:r>
+      <w:r>
+        <w:rPr>
+          <w:rFonts w:hint="eastAsia"/>
+          <w:sz w:val="22"/>
+          <w:szCs w:val="21"/>
+        </w:rPr>
+        <w:t>付款</w:t>
+      </w:r>
+    </w:p>
+    <w:p>
+      <w:pPr>
+        <w:widowControl/>
+        <w:rPr>
+          <w:rFonts w:hint="eastAsia"/>
+          <w:sz w:val="22"/>
+          <w:szCs w:val="21"/>
+        </w:rPr>
+      </w:pPr>
+      <w:r>
+        <w:rPr>
+          <w:sz w:val="22"/>
+          <w:szCs w:val="21"/>
+        </w:rPr>
+        <w:t>Advance payment</w:t>
+      </w:r>
+      <w:r>
+        <w:rPr>
+          <w:sz w:val="22"/>
+          <w:szCs w:val="21"/>
+        </w:rPr>
+        <w:tab/>
+      </w:r>
+      <w:r>
+        <w:rPr>
+          <w:rFonts w:hint="eastAsia"/>
+          <w:sz w:val="22"/>
+          <w:szCs w:val="21"/>
+        </w:rPr>
+        <w:t>訂金</w:t>
+      </w:r>
+      <w:r>
+        <w:rPr>
+          <w:rFonts w:hint="eastAsia"/>
+          <w:sz w:val="22"/>
+          <w:szCs w:val="21"/>
+        </w:rPr>
+        <w:t>(</w:t>
+      </w:r>
+      <w:r>
+        <w:rPr>
+          <w:rFonts w:hint="eastAsia"/>
+          <w:sz w:val="22"/>
+          <w:szCs w:val="21"/>
+        </w:rPr>
+        <w:t>預付款</w:t>
+      </w:r>
+      <w:r>
+        <w:rPr>
+          <w:rFonts w:hint="eastAsia"/>
+          <w:sz w:val="22"/>
+          <w:szCs w:val="21"/>
+        </w:rPr>
+        <w:t>)</w:t>
+      </w:r>
+    </w:p>
+    <w:p>
+      <w:pPr>
+        <w:widowControl/>
+        <w:rPr>
+          <w:sz w:val="22"/>
+          <w:szCs w:val="21"/>
+        </w:rPr>
+      </w:pPr>
+      <w:r>
+        <w:rPr>
+          <w:sz w:val="22"/>
+          <w:szCs w:val="21"/>
+        </w:rPr>
+        <w:t>Pen</w:t>
+      </w:r>
+      <w:r>
+        <w:rPr>
+          <w:sz w:val="22"/>
+          <w:szCs w:val="21"/>
+        </w:rPr>
+        <w:tab/>
+      </w:r>
+      <w:r>
+        <w:rPr>
+          <w:rFonts w:hint="eastAsia"/>
+          <w:sz w:val="22"/>
+          <w:szCs w:val="21"/>
+        </w:rPr>
+        <w:t>(</w:t>
+      </w:r>
+      <w:r>
+        <w:rPr>
+          <w:rFonts w:hint="eastAsia"/>
+          <w:sz w:val="22"/>
+          <w:szCs w:val="21"/>
+        </w:rPr>
+        <w:t>名</w:t>
+      </w:r>
+      <w:r>
+        <w:rPr>
+          <w:rFonts w:hint="eastAsia"/>
+          <w:sz w:val="22"/>
+          <w:szCs w:val="21"/>
+        </w:rPr>
+        <w:t>)</w:t>
+      </w:r>
+      <w:r>
+        <w:rPr>
+          <w:rFonts w:hint="eastAsia"/>
+          <w:sz w:val="22"/>
+          <w:szCs w:val="21"/>
+        </w:rPr>
+        <w:t>筆、</w:t>
+      </w:r>
+      <w:r>
+        <w:rPr>
+          <w:rFonts w:hint="eastAsia"/>
+          <w:sz w:val="22"/>
+          <w:szCs w:val="21"/>
+        </w:rPr>
+        <w:t>(</w:t>
+      </w:r>
+      <w:r>
+        <w:rPr>
+          <w:rFonts w:hint="eastAsia"/>
+          <w:sz w:val="22"/>
+          <w:szCs w:val="21"/>
+        </w:rPr>
+        <w:t>動</w:t>
+      </w:r>
+      <w:r>
+        <w:rPr>
+          <w:rFonts w:hint="eastAsia"/>
+          <w:sz w:val="22"/>
+          <w:szCs w:val="21"/>
+        </w:rPr>
+        <w:t>)</w:t>
+      </w:r>
+      <w:r>
+        <w:rPr>
+          <w:rFonts w:hint="eastAsia"/>
+          <w:sz w:val="22"/>
+          <w:szCs w:val="21"/>
+        </w:rPr>
+        <w:t>寫</w:t>
+      </w:r>
+    </w:p>
+    <w:p>
+      <w:pPr>
+        <w:widowControl/>
+        <w:rPr>
+          <w:rFonts w:hint="eastAsia"/>
+          <w:sz w:val="22"/>
+          <w:szCs w:val="21"/>
+        </w:rPr>
+      </w:pPr>
+      <w:r>
+        <w:rPr>
+          <w:sz w:val="22"/>
+          <w:szCs w:val="21"/>
+        </w:rPr>
+        <w:t>Pen pal</w:t>
+      </w:r>
+      <w:r>
+        <w:rPr>
+          <w:sz w:val="22"/>
+          <w:szCs w:val="21"/>
+        </w:rPr>
+        <w:tab/>
+      </w:r>
+      <w:r>
+        <w:rPr>
+          <w:rFonts w:hint="eastAsia"/>
+          <w:sz w:val="22"/>
+          <w:szCs w:val="21"/>
+        </w:rPr>
+        <w:t>筆</w:t>
+      </w:r>
+      <w:r>
+        <w:rPr>
+          <w:rFonts w:hint="eastAsia"/>
+          <w:sz w:val="22"/>
+          <w:szCs w:val="21"/>
+        </w:rPr>
+        <w:t>友</w:t>
+      </w:r>
+    </w:p>
+    <w:p>
+      <w:pPr>
+        <w:widowControl/>
+        <w:rPr>
+          <w:sz w:val="22"/>
+          <w:szCs w:val="21"/>
+        </w:rPr>
+      </w:pPr>
+      <w:r>
+        <w:rPr>
+          <w:sz w:val="22"/>
+          <w:szCs w:val="21"/>
+        </w:rPr>
+        <w:t>Pencil</w:t>
+      </w:r>
+      <w:r>
+        <w:rPr>
+          <w:sz w:val="22"/>
+          <w:szCs w:val="21"/>
+        </w:rPr>
+        <w:tab/>
+      </w:r>
+      <w:r>
+        <w:rPr>
+          <w:rFonts w:hint="eastAsia"/>
+          <w:sz w:val="22"/>
+          <w:szCs w:val="21"/>
+        </w:rPr>
+        <w:t>鉛筆</w:t>
+      </w:r>
+    </w:p>
+    <w:p>
+      <w:pPr>
+        <w:widowControl/>
+        <w:rPr>
+          <w:sz w:val="22"/>
+          <w:szCs w:val="21"/>
+        </w:rPr>
+      </w:pPr>
+      <w:r>
+        <w:rPr>
+          <w:sz w:val="22"/>
+          <w:szCs w:val="21"/>
+        </w:rPr>
+        <w:t>People</w:t>
+      </w:r>
+      <w:r>
+        <w:rPr>
+          <w:sz w:val="22"/>
+          <w:szCs w:val="21"/>
+        </w:rPr>
+        <w:tab/>
+      </w:r>
+      <w:r>
+        <w:rPr>
+          <w:rFonts w:hint="eastAsia"/>
+          <w:sz w:val="22"/>
+          <w:szCs w:val="21"/>
+        </w:rPr>
+        <w:t>(</w:t>
+      </w:r>
+      <w:r>
+        <w:rPr>
+          <w:rFonts w:hint="eastAsia"/>
+          <w:sz w:val="22"/>
+          <w:szCs w:val="21"/>
+        </w:rPr>
+        <w:t>名</w:t>
+      </w:r>
+      <w:r>
+        <w:rPr>
+          <w:rFonts w:hint="eastAsia"/>
+          <w:sz w:val="22"/>
+          <w:szCs w:val="21"/>
+        </w:rPr>
+        <w:t>)</w:t>
+      </w:r>
+      <w:r>
+        <w:rPr>
+          <w:rFonts w:hint="eastAsia"/>
+          <w:sz w:val="22"/>
+          <w:szCs w:val="21"/>
+        </w:rPr>
+        <w:t>人們、</w:t>
+      </w:r>
+      <w:r>
+        <w:rPr>
+          <w:rFonts w:hint="eastAsia"/>
+          <w:sz w:val="22"/>
+          <w:szCs w:val="21"/>
+        </w:rPr>
+        <w:t>(</w:t>
+      </w:r>
+      <w:r>
+        <w:rPr>
+          <w:rFonts w:hint="eastAsia"/>
+          <w:sz w:val="22"/>
+          <w:szCs w:val="21"/>
+        </w:rPr>
+        <w:t>動</w:t>
+      </w:r>
+      <w:r>
+        <w:rPr>
+          <w:rFonts w:hint="eastAsia"/>
+          <w:sz w:val="22"/>
+          <w:szCs w:val="21"/>
+        </w:rPr>
+        <w:t>)</w:t>
+      </w:r>
+      <w:r>
+        <w:rPr>
+          <w:rFonts w:hint="eastAsia"/>
+          <w:sz w:val="22"/>
+          <w:szCs w:val="21"/>
+        </w:rPr>
+        <w:t>居住於</w:t>
+      </w:r>
+    </w:p>
+    <w:p>
+      <w:pPr>
+        <w:widowControl/>
+        <w:rPr>
+          <w:rFonts w:hint="eastAsia"/>
+          <w:sz w:val="22"/>
+          <w:szCs w:val="21"/>
+        </w:rPr>
+      </w:pPr>
+      <w:r>
+        <w:rPr>
+          <w:sz w:val="22"/>
+          <w:szCs w:val="21"/>
+        </w:rPr>
+        <w:t>There are three people in the conference room</w:t>
+      </w:r>
+      <w:r>
+        <w:rPr>
+          <w:sz w:val="22"/>
+          <w:szCs w:val="21"/>
+        </w:rPr>
+        <w:tab/>
+      </w:r>
+      <w:r>
+        <w:rPr>
+          <w:rFonts w:hint="eastAsia"/>
+          <w:sz w:val="22"/>
+          <w:szCs w:val="21"/>
+        </w:rPr>
+        <w:t>有三個人在會議室</w:t>
+      </w:r>
+    </w:p>
+    <w:p>
+      <w:pPr>
+        <w:widowControl/>
+        <w:rPr>
+          <w:sz w:val="22"/>
+          <w:szCs w:val="21"/>
+        </w:rPr>
+      </w:pPr>
+      <w:r>
+        <w:rPr>
+          <w:sz w:val="22"/>
+          <w:szCs w:val="21"/>
+        </w:rPr>
+        <w:t>Perhaps</w:t>
+      </w:r>
+      <w:r>
+        <w:rPr>
+          <w:sz w:val="22"/>
+          <w:szCs w:val="21"/>
+        </w:rPr>
+        <w:tab/>
+      </w:r>
+      <w:r>
+        <w:rPr>
+          <w:rFonts w:hint="eastAsia"/>
+          <w:sz w:val="22"/>
+          <w:szCs w:val="21"/>
+        </w:rPr>
+        <w:t>也許</w:t>
+      </w:r>
+    </w:p>
+    <w:p>
+      <w:pPr>
+        <w:widowControl/>
+        <w:rPr>
+          <w:rFonts w:hint="eastAsia"/>
+          <w:sz w:val="22"/>
+          <w:szCs w:val="21"/>
+        </w:rPr>
+      </w:pPr>
+      <w:r>
+        <w:rPr>
+          <w:sz w:val="22"/>
+          <w:szCs w:val="21"/>
+        </w:rPr>
+        <w:t>Perhaps not</w:t>
+      </w:r>
+      <w:r>
+        <w:rPr>
+          <w:sz w:val="22"/>
+          <w:szCs w:val="21"/>
+        </w:rPr>
+        <w:tab/>
+      </w:r>
+      <w:r>
+        <w:rPr>
+          <w:rFonts w:hint="eastAsia"/>
+          <w:sz w:val="22"/>
+          <w:szCs w:val="21"/>
+        </w:rPr>
+        <w:t>或許不是</w:t>
+      </w:r>
+    </w:p>
+    <w:p>
+      <w:pPr>
+        <w:widowControl/>
+        <w:rPr>
+          <w:sz w:val="22"/>
+          <w:szCs w:val="21"/>
+        </w:rPr>
+      </w:pPr>
+      <w:r>
+        <w:rPr>
+          <w:sz w:val="22"/>
+          <w:szCs w:val="21"/>
+        </w:rPr>
+        <w:lastRenderedPageBreak/>
+        <w:t>Person</w:t>
+      </w:r>
+      <w:r>
+        <w:rPr>
+          <w:sz w:val="22"/>
+          <w:szCs w:val="21"/>
+        </w:rPr>
+        <w:tab/>
+      </w:r>
+      <w:r>
+        <w:rPr>
+          <w:rFonts w:hint="eastAsia"/>
+          <w:sz w:val="22"/>
+          <w:szCs w:val="21"/>
+        </w:rPr>
+        <w:t>人</w:t>
+      </w:r>
+    </w:p>
+    <w:p>
+      <w:pPr>
+        <w:widowControl/>
+        <w:rPr>
+          <w:sz w:val="22"/>
+          <w:szCs w:val="21"/>
+        </w:rPr>
+      </w:pPr>
+      <w:r>
+        <w:rPr>
+          <w:sz w:val="22"/>
+          <w:szCs w:val="21"/>
+        </w:rPr>
+        <w:t>Pet</w:t>
+      </w:r>
+      <w:r>
+        <w:rPr>
+          <w:sz w:val="22"/>
+          <w:szCs w:val="21"/>
+        </w:rPr>
+        <w:tab/>
+      </w:r>
+      <w:r>
+        <w:rPr>
+          <w:rFonts w:hint="eastAsia"/>
+          <w:sz w:val="22"/>
+          <w:szCs w:val="21"/>
+        </w:rPr>
+        <w:t>(</w:t>
+      </w:r>
+      <w:r>
+        <w:rPr>
+          <w:rFonts w:hint="eastAsia"/>
+          <w:sz w:val="22"/>
+          <w:szCs w:val="21"/>
+        </w:rPr>
+        <w:t>名</w:t>
+      </w:r>
+      <w:r>
+        <w:rPr>
+          <w:rFonts w:hint="eastAsia"/>
+          <w:sz w:val="22"/>
+          <w:szCs w:val="21"/>
+        </w:rPr>
+        <w:t>)</w:t>
+      </w:r>
+      <w:r>
+        <w:rPr>
+          <w:rFonts w:hint="eastAsia"/>
+          <w:sz w:val="22"/>
+          <w:szCs w:val="21"/>
+        </w:rPr>
+        <w:t>寵物、</w:t>
+      </w:r>
+      <w:r>
+        <w:rPr>
+          <w:rFonts w:hint="eastAsia"/>
+          <w:sz w:val="22"/>
+          <w:szCs w:val="21"/>
+        </w:rPr>
+        <w:t>(</w:t>
+      </w:r>
+      <w:r>
+        <w:rPr>
+          <w:rFonts w:hint="eastAsia"/>
+          <w:sz w:val="22"/>
+          <w:szCs w:val="21"/>
+        </w:rPr>
+        <w:t>動</w:t>
+      </w:r>
+      <w:r>
+        <w:rPr>
+          <w:rFonts w:hint="eastAsia"/>
+          <w:sz w:val="22"/>
+          <w:szCs w:val="21"/>
+        </w:rPr>
+        <w:t>)</w:t>
+      </w:r>
+      <w:r>
+        <w:rPr>
+          <w:rFonts w:hint="eastAsia"/>
+          <w:sz w:val="22"/>
+          <w:szCs w:val="21"/>
+        </w:rPr>
+        <w:t>撫摸</w:t>
+      </w:r>
+    </w:p>
+    <w:p>
+      <w:pPr>
+        <w:widowControl/>
+        <w:rPr>
+          <w:rFonts w:hint="eastAsia"/>
+          <w:sz w:val="22"/>
+          <w:szCs w:val="21"/>
+        </w:rPr>
+      </w:pPr>
+      <w:r>
+        <w:rPr>
+          <w:sz w:val="22"/>
+          <w:szCs w:val="21"/>
+        </w:rPr>
+        <w:t>That’s one of my pet hates – people who smoke while other people are eating</w:t>
+      </w:r>
+      <w:r>
+        <w:rPr>
+          <w:sz w:val="22"/>
+          <w:szCs w:val="21"/>
+        </w:rPr>
+        <w:tab/>
+      </w:r>
+      <w:r>
+        <w:rPr>
+          <w:rFonts w:hint="eastAsia"/>
+          <w:sz w:val="22"/>
+          <w:szCs w:val="21"/>
+        </w:rPr>
+        <w:t>這是我特別討厭的一件是</w:t>
+      </w:r>
+      <w:r>
+        <w:rPr>
+          <w:rFonts w:hint="eastAsia"/>
+          <w:sz w:val="22"/>
+          <w:szCs w:val="21"/>
+        </w:rPr>
+        <w:t xml:space="preserve"> </w:t>
+      </w:r>
+      <w:r>
+        <w:rPr>
+          <w:sz w:val="22"/>
+          <w:szCs w:val="21"/>
+        </w:rPr>
+        <w:t>–</w:t>
+      </w:r>
+      <w:r>
+        <w:rPr>
+          <w:rFonts w:hint="eastAsia"/>
+          <w:sz w:val="22"/>
+          <w:szCs w:val="21"/>
+        </w:rPr>
+        <w:t xml:space="preserve"> </w:t>
+      </w:r>
+      <w:r>
+        <w:rPr>
+          <w:rFonts w:hint="eastAsia"/>
+          <w:sz w:val="22"/>
+          <w:szCs w:val="21"/>
+        </w:rPr>
+        <w:t>在別人吃飯的時候抽菸</w:t>
+      </w:r>
+      <w:r>
+        <w:rPr>
+          <w:rFonts w:hint="eastAsia"/>
+          <w:sz w:val="22"/>
+          <w:szCs w:val="21"/>
+        </w:rPr>
+        <w:t>的人</w:t>
+      </w:r>
+    </w:p>
+    <w:p>
+      <w:pPr>
+        <w:widowControl/>
+        <w:rPr>
+          <w:sz w:val="22"/>
+          <w:szCs w:val="21"/>
+        </w:rPr>
+      </w:pPr>
+      <w:r>
+        <w:rPr>
+          <w:sz w:val="22"/>
+          <w:szCs w:val="21"/>
+        </w:rPr>
+        <w:t>Photograph/photo</w:t>
+      </w:r>
+      <w:r>
+        <w:rPr>
+          <w:sz w:val="22"/>
+          <w:szCs w:val="21"/>
+        </w:rPr>
+        <w:tab/>
+      </w:r>
+      <w:r>
+        <w:rPr>
+          <w:rFonts w:hint="eastAsia"/>
+          <w:sz w:val="22"/>
+          <w:szCs w:val="21"/>
+        </w:rPr>
+        <w:t>(</w:t>
+      </w:r>
+      <w:r>
+        <w:rPr>
+          <w:rFonts w:hint="eastAsia"/>
+          <w:sz w:val="22"/>
+          <w:szCs w:val="21"/>
+        </w:rPr>
+        <w:t>名</w:t>
+      </w:r>
+      <w:r>
+        <w:rPr>
+          <w:rFonts w:hint="eastAsia"/>
+          <w:sz w:val="22"/>
+          <w:szCs w:val="21"/>
+        </w:rPr>
+        <w:t>)</w:t>
+      </w:r>
+      <w:r>
+        <w:rPr>
+          <w:rFonts w:hint="eastAsia"/>
+          <w:sz w:val="22"/>
+          <w:szCs w:val="21"/>
+        </w:rPr>
+        <w:t>照片、</w:t>
+      </w:r>
+      <w:r>
+        <w:rPr>
+          <w:rFonts w:hint="eastAsia"/>
+          <w:sz w:val="22"/>
+          <w:szCs w:val="21"/>
+        </w:rPr>
+        <w:t>(</w:t>
+      </w:r>
+      <w:r>
+        <w:rPr>
+          <w:rFonts w:hint="eastAsia"/>
+          <w:sz w:val="22"/>
+          <w:szCs w:val="21"/>
+        </w:rPr>
+        <w:t>動</w:t>
+      </w:r>
+      <w:r>
+        <w:rPr>
+          <w:rFonts w:hint="eastAsia"/>
+          <w:sz w:val="22"/>
+          <w:szCs w:val="21"/>
+        </w:rPr>
+        <w:t>)</w:t>
+      </w:r>
+      <w:r>
+        <w:rPr>
+          <w:rFonts w:hint="eastAsia"/>
+          <w:sz w:val="22"/>
+          <w:szCs w:val="21"/>
+        </w:rPr>
+        <w:t>拍照</w:t>
+      </w:r>
+    </w:p>
+    <w:p>
+      <w:pPr>
+        <w:widowControl/>
+        <w:rPr>
+          <w:sz w:val="22"/>
+          <w:szCs w:val="21"/>
+        </w:rPr>
+      </w:pPr>
+      <w:r>
+        <w:rPr>
+          <w:sz w:val="22"/>
+          <w:szCs w:val="21"/>
+        </w:rPr>
+        <w:t>Piano</w:t>
+      </w:r>
+      <w:r>
+        <w:rPr>
+          <w:sz w:val="22"/>
+          <w:szCs w:val="21"/>
+        </w:rPr>
+        <w:tab/>
+      </w:r>
+      <w:r>
+        <w:rPr>
+          <w:rFonts w:hint="eastAsia"/>
+          <w:sz w:val="22"/>
+          <w:szCs w:val="21"/>
+        </w:rPr>
+        <w:t>鋼琴</w:t>
+      </w:r>
+    </w:p>
+    <w:p>
+      <w:pPr>
+        <w:widowControl/>
+        <w:rPr>
+          <w:sz w:val="22"/>
+          <w:szCs w:val="21"/>
+        </w:rPr>
+      </w:pPr>
+      <w:r>
+        <w:rPr>
+          <w:sz w:val="22"/>
+          <w:szCs w:val="21"/>
+        </w:rPr>
+        <w:t>Pick</w:t>
+      </w:r>
+      <w:r>
+        <w:rPr>
+          <w:sz w:val="22"/>
+          <w:szCs w:val="21"/>
+        </w:rPr>
+        <w:tab/>
+      </w:r>
+      <w:r>
+        <w:rPr>
+          <w:rFonts w:hint="eastAsia"/>
+          <w:sz w:val="22"/>
+          <w:szCs w:val="21"/>
+        </w:rPr>
+        <w:t>(</w:t>
+      </w:r>
+      <w:r>
+        <w:rPr>
+          <w:rFonts w:hint="eastAsia"/>
+          <w:sz w:val="22"/>
+          <w:szCs w:val="21"/>
+        </w:rPr>
+        <w:t>動</w:t>
+      </w:r>
+      <w:r>
+        <w:rPr>
+          <w:rFonts w:hint="eastAsia"/>
+          <w:sz w:val="22"/>
+          <w:szCs w:val="21"/>
+        </w:rPr>
+        <w:t>)</w:t>
+      </w:r>
+      <w:r>
+        <w:rPr>
+          <w:rFonts w:hint="eastAsia"/>
+          <w:sz w:val="22"/>
+          <w:szCs w:val="21"/>
+        </w:rPr>
+        <w:t>挑選、</w:t>
+      </w:r>
+      <w:r>
+        <w:rPr>
+          <w:rFonts w:hint="eastAsia"/>
+          <w:sz w:val="22"/>
+          <w:szCs w:val="21"/>
+        </w:rPr>
+        <w:t>(</w:t>
+      </w:r>
+      <w:r>
+        <w:rPr>
+          <w:rFonts w:hint="eastAsia"/>
+          <w:sz w:val="22"/>
+          <w:szCs w:val="21"/>
+        </w:rPr>
+        <w:t>名</w:t>
+      </w:r>
+      <w:r>
+        <w:rPr>
+          <w:rFonts w:hint="eastAsia"/>
+          <w:sz w:val="22"/>
+          <w:szCs w:val="21"/>
+        </w:rPr>
+        <w:t>)</w:t>
+      </w:r>
+      <w:r>
+        <w:rPr>
+          <w:rFonts w:hint="eastAsia"/>
+          <w:sz w:val="22"/>
+          <w:szCs w:val="21"/>
+        </w:rPr>
+        <w:t>選擇</w:t>
+      </w:r>
+    </w:p>
+    <w:p>
+      <w:pPr>
+        <w:widowControl/>
+        <w:rPr>
+          <w:sz w:val="22"/>
+          <w:szCs w:val="21"/>
+        </w:rPr>
+      </w:pPr>
+      <w:r>
+        <w:rPr>
+          <w:sz w:val="22"/>
+          <w:szCs w:val="21"/>
+        </w:rPr>
+        <w:t>Picnic</w:t>
+      </w:r>
+      <w:r>
+        <w:rPr>
+          <w:sz w:val="22"/>
+          <w:szCs w:val="21"/>
+        </w:rPr>
+        <w:tab/>
+      </w:r>
+      <w:r>
+        <w:rPr>
+          <w:rFonts w:hint="eastAsia"/>
+          <w:sz w:val="22"/>
+          <w:szCs w:val="21"/>
+        </w:rPr>
+        <w:t>野餐</w:t>
+      </w:r>
+    </w:p>
+    <w:p>
+      <w:pPr>
+        <w:widowControl/>
+        <w:rPr>
+          <w:sz w:val="22"/>
+          <w:szCs w:val="21"/>
+        </w:rPr>
+      </w:pPr>
+      <w:r>
+        <w:rPr>
+          <w:sz w:val="22"/>
+          <w:szCs w:val="21"/>
+        </w:rPr>
+        <w:t>Picture</w:t>
+      </w:r>
+      <w:r>
+        <w:rPr>
+          <w:sz w:val="22"/>
+          <w:szCs w:val="21"/>
+        </w:rPr>
+        <w:tab/>
+      </w:r>
+      <w:r>
+        <w:rPr>
+          <w:rFonts w:hint="eastAsia"/>
+          <w:sz w:val="22"/>
+          <w:szCs w:val="21"/>
+        </w:rPr>
+        <w:t>(</w:t>
+      </w:r>
+      <w:r>
+        <w:rPr>
+          <w:rFonts w:hint="eastAsia"/>
+          <w:sz w:val="22"/>
+          <w:szCs w:val="21"/>
+        </w:rPr>
+        <w:t>名</w:t>
+      </w:r>
+      <w:r>
+        <w:rPr>
+          <w:rFonts w:hint="eastAsia"/>
+          <w:sz w:val="22"/>
+          <w:szCs w:val="21"/>
+        </w:rPr>
+        <w:t>)</w:t>
+      </w:r>
+      <w:r>
+        <w:rPr>
+          <w:rFonts w:hint="eastAsia"/>
+          <w:sz w:val="22"/>
+          <w:szCs w:val="21"/>
+        </w:rPr>
+        <w:t>圖畫、</w:t>
+      </w:r>
+      <w:r>
+        <w:rPr>
+          <w:rFonts w:hint="eastAsia"/>
+          <w:sz w:val="22"/>
+          <w:szCs w:val="21"/>
+        </w:rPr>
+        <w:t>(</w:t>
+      </w:r>
+      <w:r>
+        <w:rPr>
+          <w:rFonts w:hint="eastAsia"/>
+          <w:sz w:val="22"/>
+          <w:szCs w:val="21"/>
+        </w:rPr>
+        <w:t>動</w:t>
+      </w:r>
+      <w:r>
+        <w:rPr>
+          <w:rFonts w:hint="eastAsia"/>
+          <w:sz w:val="22"/>
+          <w:szCs w:val="21"/>
+        </w:rPr>
+        <w:t>)</w:t>
+      </w:r>
+      <w:r>
+        <w:rPr>
+          <w:rFonts w:hint="eastAsia"/>
+          <w:sz w:val="22"/>
+          <w:szCs w:val="21"/>
+        </w:rPr>
+        <w:t>設想</w:t>
+      </w:r>
+    </w:p>
+    <w:p>
+      <w:pPr>
+        <w:widowControl/>
+        <w:rPr>
+          <w:sz w:val="22"/>
+          <w:szCs w:val="21"/>
+        </w:rPr>
+      </w:pPr>
+      <w:r>
+        <w:rPr>
+          <w:sz w:val="22"/>
+          <w:szCs w:val="21"/>
+        </w:rPr>
+        <w:t>I just don’t like it. Do I have to draw a picture</w:t>
+      </w:r>
+      <w:r>
+        <w:rPr>
+          <w:rFonts w:hint="eastAsia"/>
+          <w:sz w:val="22"/>
+          <w:szCs w:val="21"/>
+        </w:rPr>
+        <w:t>?</w:t>
+      </w:r>
+      <w:r>
+        <w:rPr>
+          <w:sz w:val="22"/>
+          <w:szCs w:val="21"/>
+        </w:rPr>
+        <w:tab/>
+      </w:r>
+      <w:r>
+        <w:rPr>
+          <w:rFonts w:hint="eastAsia"/>
+          <w:sz w:val="22"/>
+          <w:szCs w:val="21"/>
+        </w:rPr>
+        <w:t>我就是不喜歡這樣，難道非得我講得這麼白</w:t>
+      </w:r>
+    </w:p>
+    <w:p>
+      <w:pPr>
+        <w:widowControl/>
+        <w:rPr>
+          <w:sz w:val="22"/>
+          <w:szCs w:val="21"/>
+        </w:rPr>
+      </w:pPr>
+      <w:r>
+        <w:rPr>
+          <w:sz w:val="22"/>
+          <w:szCs w:val="21"/>
+        </w:rPr>
+        <w:t>Please keep me in the picture</w:t>
+      </w:r>
+      <w:r>
+        <w:rPr>
+          <w:sz w:val="22"/>
+          <w:szCs w:val="21"/>
+        </w:rPr>
+        <w:tab/>
+      </w:r>
+      <w:r>
+        <w:rPr>
+          <w:rFonts w:hint="eastAsia"/>
+          <w:sz w:val="22"/>
+          <w:szCs w:val="21"/>
+        </w:rPr>
+        <w:t>請讓我知道整個情況</w:t>
+      </w:r>
+    </w:p>
+    <w:p>
+      <w:pPr>
+        <w:widowControl/>
+        <w:rPr>
+          <w:sz w:val="22"/>
+          <w:szCs w:val="21"/>
+        </w:rPr>
+      </w:pPr>
+      <w:r>
+        <w:rPr>
+          <w:sz w:val="22"/>
+          <w:szCs w:val="21"/>
+        </w:rPr>
+        <w:t>I’ve been away for a few week so I’m rather out of the picture</w:t>
+      </w:r>
+      <w:r>
+        <w:rPr>
+          <w:sz w:val="22"/>
+          <w:szCs w:val="21"/>
+        </w:rPr>
+        <w:tab/>
+      </w:r>
+      <w:r>
+        <w:rPr>
+          <w:rFonts w:hint="eastAsia"/>
+          <w:sz w:val="22"/>
+          <w:szCs w:val="21"/>
+        </w:rPr>
+        <w:t>我離開了幾個星期，所以不太了解情況</w:t>
+      </w:r>
+    </w:p>
+    <w:p>
+      <w:pPr>
+        <w:widowControl/>
+        <w:rPr>
+          <w:rFonts w:hint="eastAsia"/>
+          <w:sz w:val="22"/>
+          <w:szCs w:val="21"/>
+        </w:rPr>
+      </w:pPr>
+      <w:r>
+        <w:rPr>
+          <w:sz w:val="22"/>
+          <w:szCs w:val="21"/>
+        </w:rPr>
+        <w:t>Things are though around here, and we need everyone’s cooperation. Get the picture</w:t>
+      </w:r>
+      <w:r>
+        <w:rPr>
+          <w:rFonts w:hint="eastAsia"/>
+          <w:sz w:val="22"/>
+          <w:szCs w:val="21"/>
+        </w:rPr>
+        <w:t>?</w:t>
+      </w:r>
+      <w:r>
+        <w:rPr>
+          <w:sz w:val="22"/>
+          <w:szCs w:val="21"/>
+        </w:rPr>
+        <w:tab/>
+      </w:r>
+      <w:r>
+        <w:rPr>
+          <w:rFonts w:hint="eastAsia"/>
+          <w:sz w:val="22"/>
+          <w:szCs w:val="21"/>
+        </w:rPr>
+        <w:t>情況很險惡，我們需要大家的配合。明白嗎？</w:t>
+      </w:r>
+    </w:p>
+    <w:p>
+      <w:pPr>
+        <w:widowControl/>
+        <w:rPr>
+          <w:sz w:val="22"/>
+          <w:szCs w:val="21"/>
+        </w:rPr>
+      </w:pPr>
+      <w:r>
+        <w:rPr>
+          <w:sz w:val="22"/>
+          <w:szCs w:val="21"/>
+        </w:rPr>
+        <w:t>Pie</w:t>
+      </w:r>
+      <w:r>
+        <w:rPr>
+          <w:sz w:val="22"/>
+          <w:szCs w:val="21"/>
+        </w:rPr>
+        <w:tab/>
+      </w:r>
+      <w:r>
+        <w:rPr>
+          <w:rFonts w:hint="eastAsia"/>
+          <w:sz w:val="22"/>
+          <w:szCs w:val="21"/>
+        </w:rPr>
+        <w:t>餡餅</w:t>
+      </w:r>
+    </w:p>
+    <w:p>
+      <w:pPr>
+        <w:widowControl/>
+        <w:rPr>
+          <w:sz w:val="22"/>
+          <w:szCs w:val="21"/>
+        </w:rPr>
+      </w:pPr>
+      <w:r>
+        <w:rPr>
+          <w:sz w:val="22"/>
+          <w:szCs w:val="21"/>
+        </w:rPr>
+        <w:t>Piece</w:t>
+      </w:r>
+      <w:r>
+        <w:rPr>
+          <w:sz w:val="22"/>
+          <w:szCs w:val="21"/>
+        </w:rPr>
+        <w:tab/>
+      </w:r>
+      <w:r>
+        <w:rPr>
+          <w:rFonts w:hint="eastAsia"/>
+          <w:sz w:val="22"/>
+          <w:szCs w:val="21"/>
+        </w:rPr>
+        <w:t>(</w:t>
+      </w:r>
+      <w:r>
+        <w:rPr>
+          <w:rFonts w:hint="eastAsia"/>
+          <w:sz w:val="22"/>
+          <w:szCs w:val="21"/>
+        </w:rPr>
+        <w:t>名</w:t>
+      </w:r>
+      <w:r>
+        <w:rPr>
+          <w:rFonts w:hint="eastAsia"/>
+          <w:sz w:val="22"/>
+          <w:szCs w:val="21"/>
+        </w:rPr>
+        <w:t>)</w:t>
+      </w:r>
+      <w:r>
+        <w:rPr>
+          <w:rFonts w:hint="eastAsia"/>
+          <w:sz w:val="22"/>
+          <w:szCs w:val="21"/>
+        </w:rPr>
+        <w:t>一件、</w:t>
+      </w:r>
+      <w:r>
+        <w:rPr>
+          <w:rFonts w:hint="eastAsia"/>
+          <w:sz w:val="22"/>
+          <w:szCs w:val="21"/>
+        </w:rPr>
+        <w:t>(</w:t>
+      </w:r>
+      <w:r>
+        <w:rPr>
+          <w:rFonts w:hint="eastAsia"/>
+          <w:sz w:val="22"/>
+          <w:szCs w:val="21"/>
+        </w:rPr>
+        <w:t>動</w:t>
+      </w:r>
+      <w:r>
+        <w:rPr>
+          <w:rFonts w:hint="eastAsia"/>
+          <w:sz w:val="22"/>
+          <w:szCs w:val="21"/>
+        </w:rPr>
+        <w:t>)</w:t>
+      </w:r>
+      <w:r>
+        <w:rPr>
+          <w:rFonts w:hint="eastAsia"/>
+          <w:sz w:val="22"/>
+          <w:szCs w:val="21"/>
+        </w:rPr>
+        <w:t>拼湊</w:t>
+      </w:r>
+    </w:p>
+    <w:p>
+      <w:pPr>
+        <w:widowControl/>
+        <w:rPr>
+          <w:rFonts w:hint="eastAsia"/>
+          <w:sz w:val="22"/>
+          <w:szCs w:val="21"/>
+        </w:rPr>
+      </w:pPr>
+      <w:r>
+        <w:rPr>
+          <w:sz w:val="22"/>
+          <w:szCs w:val="21"/>
+        </w:rPr>
+        <w:t>I want three piece of bread</w:t>
+      </w:r>
+      <w:r>
+        <w:rPr>
+          <w:sz w:val="22"/>
+          <w:szCs w:val="21"/>
+        </w:rPr>
+        <w:tab/>
+      </w:r>
+      <w:r>
+        <w:rPr>
+          <w:rFonts w:hint="eastAsia"/>
+          <w:sz w:val="22"/>
+          <w:szCs w:val="21"/>
+        </w:rPr>
+        <w:t>我想要三片麵包</w:t>
+      </w:r>
+    </w:p>
+    <w:p>
+      <w:pPr>
+        <w:widowControl/>
+        <w:rPr>
+          <w:rFonts w:hint="eastAsia"/>
+          <w:sz w:val="22"/>
+          <w:szCs w:val="21"/>
+        </w:rPr>
+      </w:pPr>
+      <w:r>
+        <w:rPr>
+          <w:sz w:val="22"/>
+          <w:szCs w:val="21"/>
+        </w:rPr>
+        <w:t>Pig</w:t>
+      </w:r>
+      <w:r>
+        <w:rPr>
+          <w:sz w:val="22"/>
+          <w:szCs w:val="21"/>
+        </w:rPr>
+        <w:tab/>
+      </w:r>
+      <w:r>
+        <w:rPr>
+          <w:rFonts w:hint="eastAsia"/>
+          <w:sz w:val="22"/>
+          <w:szCs w:val="21"/>
+        </w:rPr>
+        <w:t>(</w:t>
+      </w:r>
+      <w:r>
+        <w:rPr>
+          <w:rFonts w:hint="eastAsia"/>
+          <w:sz w:val="22"/>
+          <w:szCs w:val="21"/>
+        </w:rPr>
+        <w:t>名</w:t>
+      </w:r>
+      <w:r>
+        <w:rPr>
+          <w:rFonts w:hint="eastAsia"/>
+          <w:sz w:val="22"/>
+          <w:szCs w:val="21"/>
+        </w:rPr>
+        <w:t>)</w:t>
+      </w:r>
+      <w:r>
+        <w:rPr>
+          <w:rFonts w:hint="eastAsia"/>
+          <w:sz w:val="22"/>
+          <w:szCs w:val="21"/>
+        </w:rPr>
+        <w:t>豬、</w:t>
+      </w:r>
+      <w:r>
+        <w:rPr>
+          <w:rFonts w:hint="eastAsia"/>
+          <w:sz w:val="22"/>
+          <w:szCs w:val="21"/>
+        </w:rPr>
+        <w:t>(</w:t>
+      </w:r>
+      <w:r>
+        <w:rPr>
+          <w:rFonts w:hint="eastAsia"/>
+          <w:sz w:val="22"/>
+          <w:szCs w:val="21"/>
+        </w:rPr>
+        <w:t>動</w:t>
+      </w:r>
+      <w:r>
+        <w:rPr>
+          <w:rFonts w:hint="eastAsia"/>
+          <w:sz w:val="22"/>
+          <w:szCs w:val="21"/>
+        </w:rPr>
+        <w:t>)</w:t>
+      </w:r>
+      <w:r>
+        <w:rPr>
+          <w:rFonts w:hint="eastAsia"/>
+          <w:sz w:val="22"/>
+          <w:szCs w:val="21"/>
+        </w:rPr>
+        <w:t>生小豬</w:t>
+      </w:r>
+    </w:p>
+    <w:p>
+      <w:pPr>
+        <w:widowControl/>
+        <w:rPr>
+          <w:rFonts w:hint="eastAsia"/>
+          <w:sz w:val="22"/>
+          <w:szCs w:val="21"/>
+        </w:rPr>
+      </w:pPr>
+      <w:r>
+        <w:rPr>
+          <w:sz w:val="22"/>
+          <w:szCs w:val="21"/>
+        </w:rPr>
+        <w:t>“I’ll have finished it by tomorrow.” “And pigs might fly!”</w:t>
+      </w:r>
+      <w:r>
+        <w:rPr>
+          <w:sz w:val="22"/>
+          <w:szCs w:val="21"/>
+        </w:rPr>
+        <w:tab/>
+      </w:r>
+      <w:r>
+        <w:rPr>
+          <w:rFonts w:hint="eastAsia"/>
+          <w:sz w:val="22"/>
+          <w:szCs w:val="21"/>
+        </w:rPr>
+        <w:t>「明天我又能完成了。」「那才怪呢。」</w:t>
       </w:r>
     </w:p>
     <w:sectPr>

</xml_diff>